<commit_message>
Added Class 6 -v2
</commit_message>
<xml_diff>
--- a/CURSO DE SQL.docx
+++ b/CURSO DE SQL.docx
@@ -410,27 +410,7 @@
           <w:sz w:val="22"/>
           <w:szCs w:val="22"/>
         </w:rPr>
-        <w:t>Nace el Modelo Relacional y lenguaje SQL “</w:t>
-      </w:r>
-      <w:proofErr w:type="spellStart"/>
-      <w:r>
-        <w:rPr>
-          <w:rFonts w:asciiTheme="minorHAnsi" w:hAnsiTheme="minorHAnsi" w:cstheme="minorHAnsi"/>
-          <w:color w:val="000000"/>
-          <w:sz w:val="22"/>
-          <w:szCs w:val="22"/>
-        </w:rPr>
-        <w:t>Sequel</w:t>
-      </w:r>
-      <w:proofErr w:type="spellEnd"/>
-      <w:r>
-        <w:rPr>
-          <w:rFonts w:asciiTheme="minorHAnsi" w:hAnsiTheme="minorHAnsi" w:cstheme="minorHAnsi"/>
-          <w:color w:val="000000"/>
-          <w:sz w:val="22"/>
-          <w:szCs w:val="22"/>
-        </w:rPr>
-        <w:t>”</w:t>
+        <w:t>Nace el Modelo Relacional y lenguaje SQL “Sequel”</w:t>
       </w:r>
     </w:p>
     <w:p>
@@ -506,43 +486,7 @@
           <w:sz w:val="22"/>
           <w:szCs w:val="22"/>
         </w:rPr>
-        <w:t xml:space="preserve"> =&gt; Las DB conquistan los servidores y </w:t>
-      </w:r>
-      <w:proofErr w:type="spellStart"/>
-      <w:r>
-        <w:rPr>
-          <w:rFonts w:asciiTheme="minorHAnsi" w:hAnsiTheme="minorHAnsi" w:cstheme="minorHAnsi"/>
-          <w:sz w:val="22"/>
-          <w:szCs w:val="22"/>
-        </w:rPr>
-        <w:t>PCs</w:t>
-      </w:r>
-      <w:proofErr w:type="spellEnd"/>
-      <w:r>
-        <w:rPr>
-          <w:rFonts w:asciiTheme="minorHAnsi" w:hAnsiTheme="minorHAnsi" w:cstheme="minorHAnsi"/>
-          <w:sz w:val="22"/>
-          <w:szCs w:val="22"/>
-        </w:rPr>
-        <w:t xml:space="preserve">, Db2, SQL Server, </w:t>
-      </w:r>
-      <w:proofErr w:type="spellStart"/>
-      <w:r>
-        <w:rPr>
-          <w:rFonts w:asciiTheme="minorHAnsi" w:hAnsiTheme="minorHAnsi" w:cstheme="minorHAnsi"/>
-          <w:sz w:val="22"/>
-          <w:szCs w:val="22"/>
-        </w:rPr>
-        <w:t>dBase-Paradox</w:t>
-      </w:r>
-      <w:proofErr w:type="spellEnd"/>
-      <w:r>
-        <w:rPr>
-          <w:rFonts w:asciiTheme="minorHAnsi" w:hAnsiTheme="minorHAnsi" w:cstheme="minorHAnsi"/>
-          <w:sz w:val="22"/>
-          <w:szCs w:val="22"/>
-        </w:rPr>
-        <w:t>, MS Access, Sybase SQL</w:t>
+        <w:t xml:space="preserve"> =&gt; Las DB conquistan los servidores y PCs, Db2, SQL Server, dBase-Paradox, MS Access, Sybase SQL</w:t>
       </w:r>
     </w:p>
     <w:p>
@@ -876,21 +820,7 @@
         <w:rPr>
           <w:lang w:val="es-MX"/>
         </w:rPr>
-        <w:t>Su nombre SQL proviene del término (</w:t>
-      </w:r>
-      <w:proofErr w:type="spellStart"/>
-      <w:r>
-        <w:rPr>
-          <w:lang w:val="es-MX"/>
-        </w:rPr>
-        <w:t>Structured</w:t>
-      </w:r>
-      <w:proofErr w:type="spellEnd"/>
-      <w:r>
-        <w:rPr>
-          <w:lang w:val="es-MX"/>
-        </w:rPr>
-        <w:t xml:space="preserve"> Query Language), en español: Lenguaje de Consulta Estructurado.</w:t>
+        <w:t>Su nombre SQL proviene del término (Structured Query Language), en español: Lenguaje de Consulta Estructurado.</w:t>
       </w:r>
     </w:p>
     <w:p>
@@ -3316,7 +3246,6 @@
         </w:rPr>
         <w:t>     </w:t>
       </w:r>
-      <w:proofErr w:type="spellStart"/>
       <w:r>
         <w:rPr>
           <w:rFonts w:ascii="Consolas" w:hAnsi="Consolas"/>
@@ -3326,7 +3255,6 @@
         </w:rPr>
         <w:t>su.id_system_user</w:t>
       </w:r>
-      <w:proofErr w:type="spellEnd"/>
       <w:r>
         <w:rPr>
           <w:rFonts w:ascii="Consolas" w:hAnsi="Consolas"/>
@@ -3388,10 +3316,28 @@
           <w:sz w:val="26"/>
           <w:szCs w:val="26"/>
         </w:rPr>
-        <w:t> </w:t>
-      </w:r>
-      <w:proofErr w:type="spellStart"/>
-      <w:proofErr w:type="gramStart"/>
+        <w:t> su.last_name</w:t>
+      </w:r>
+      <w:r>
+        <w:rPr>
+          <w:rFonts w:ascii="Consolas" w:hAnsi="Consolas"/>
+          <w:color w:val="FFC000"/>
+          <w:sz w:val="26"/>
+          <w:szCs w:val="26"/>
+        </w:rPr>
+        <w:t xml:space="preserve"> </w:t>
+      </w:r>
+      <w:r>
+        <w:rPr>
+          <w:rFonts w:ascii="Consolas" w:hAnsi="Consolas"/>
+          <w:b/>
+          <w:bCs/>
+          <w:color w:val="000000"/>
+          <w:sz w:val="26"/>
+          <w:szCs w:val="26"/>
+        </w:rPr>
+        <w:t>AS</w:t>
+      </w:r>
       <w:r>
         <w:rPr>
           <w:rFonts w:ascii="Consolas" w:hAnsi="Consolas"/>
@@ -3399,9 +3345,33 @@
           <w:sz w:val="26"/>
           <w:szCs w:val="26"/>
         </w:rPr>
-        <w:t>su.last</w:t>
-      </w:r>
-      <w:proofErr w:type="gramEnd"/>
+        <w:t xml:space="preserve"> l_n,   </w:t>
+      </w:r>
+      <w:r>
+        <w:rPr>
+          <w:rFonts w:ascii="Consolas" w:hAnsi="Consolas"/>
+          <w:color w:val="FFC000"/>
+          <w:sz w:val="26"/>
+          <w:szCs w:val="26"/>
+        </w:rPr>
+        <w:t>  </w:t>
+      </w:r>
+    </w:p>
+    <w:p>
+      <w:pPr>
+        <w:pStyle w:val="NormalWeb"/>
+        <w:spacing w:before="0" w:beforeAutospacing="0" w:after="0" w:afterAutospacing="0"/>
+        <w:ind w:right="60"/>
+      </w:pPr>
+      <w:r>
+        <w:rPr>
+          <w:rFonts w:ascii="Consolas" w:hAnsi="Consolas"/>
+          <w:color w:val="FFC000"/>
+          <w:sz w:val="26"/>
+          <w:szCs w:val="26"/>
+        </w:rPr>
+        <w:t>   </w:t>
+      </w:r>
       <w:r>
         <w:rPr>
           <w:rFonts w:ascii="Consolas" w:hAnsi="Consolas"/>
@@ -3409,9 +3379,8 @@
           <w:sz w:val="26"/>
           <w:szCs w:val="26"/>
         </w:rPr>
-        <w:t>_name</w:t>
-      </w:r>
-      <w:proofErr w:type="spellEnd"/>
+        <w:t>  su.password</w:t>
+      </w:r>
       <w:r>
         <w:rPr>
           <w:rFonts w:ascii="Consolas" w:hAnsi="Consolas"/>
@@ -3435,13 +3404,12 @@
       <w:r>
         <w:rPr>
           <w:rFonts w:ascii="Consolas" w:hAnsi="Consolas"/>
-          <w:color w:val="83AEFB"/>
+          <w:color w:val="FFC000"/>
           <w:sz w:val="26"/>
           <w:szCs w:val="26"/>
         </w:rPr>
         <w:t xml:space="preserve"> </w:t>
       </w:r>
-      <w:proofErr w:type="spellStart"/>
       <w:r>
         <w:rPr>
           <w:rFonts w:ascii="Consolas" w:hAnsi="Consolas"/>
@@ -3449,9 +3417,35 @@
           <w:sz w:val="26"/>
           <w:szCs w:val="26"/>
         </w:rPr>
-        <w:t>l_n</w:t>
-      </w:r>
-      <w:proofErr w:type="spellEnd"/>
+        <w:t>pass</w:t>
+      </w:r>
+    </w:p>
+    <w:p>
+      <w:pPr>
+        <w:pStyle w:val="NormalWeb"/>
+        <w:spacing w:before="0" w:beforeAutospacing="0" w:after="0" w:afterAutospacing="0"/>
+        <w:ind w:right="60"/>
+      </w:pPr>
+      <w:r>
+        <w:rPr>
+          <w:rFonts w:ascii="Consolas" w:hAnsi="Consolas"/>
+          <w:b/>
+          <w:bCs/>
+          <w:color w:val="000000"/>
+          <w:sz w:val="26"/>
+          <w:szCs w:val="26"/>
+        </w:rPr>
+        <w:t>FROM</w:t>
+      </w:r>
+      <w:r>
+        <w:rPr>
+          <w:rFonts w:ascii="Consolas" w:hAnsi="Consolas"/>
+          <w:color w:val="000000"/>
+          <w:sz w:val="26"/>
+          <w:szCs w:val="26"/>
+        </w:rPr>
+        <w:t xml:space="preserve"> </w:t>
+      </w:r>
       <w:r>
         <w:rPr>
           <w:rFonts w:ascii="Consolas" w:hAnsi="Consolas"/>
@@ -3459,16 +3453,7 @@
           <w:sz w:val="26"/>
           <w:szCs w:val="26"/>
         </w:rPr>
-        <w:t xml:space="preserve">,   </w:t>
-      </w:r>
-      <w:r>
-        <w:rPr>
-          <w:rFonts w:ascii="Consolas" w:hAnsi="Consolas"/>
-          <w:color w:val="FFC000"/>
-          <w:sz w:val="26"/>
-          <w:szCs w:val="26"/>
-        </w:rPr>
-        <w:t>  </w:t>
+        <w:t>system_user su</w:t>
       </w:r>
     </w:p>
     <w:p>
@@ -3480,11 +3465,13 @@
       <w:r>
         <w:rPr>
           <w:rFonts w:ascii="Consolas" w:hAnsi="Consolas"/>
-          <w:color w:val="FFC000"/>
+          <w:b/>
+          <w:bCs/>
+          <w:color w:val="000000"/>
           <w:sz w:val="26"/>
           <w:szCs w:val="26"/>
         </w:rPr>
-        <w:t>   </w:t>
+        <w:t xml:space="preserve">ORDER BY </w:t>
       </w:r>
       <w:r>
         <w:rPr>
@@ -3493,145 +3480,7 @@
           <w:sz w:val="26"/>
           <w:szCs w:val="26"/>
         </w:rPr>
-        <w:t>  </w:t>
-      </w:r>
-      <w:proofErr w:type="spellStart"/>
-      <w:proofErr w:type="gramStart"/>
-      <w:r>
-        <w:rPr>
-          <w:rFonts w:ascii="Consolas" w:hAnsi="Consolas"/>
-          <w:color w:val="83AEFB"/>
-          <w:sz w:val="26"/>
-          <w:szCs w:val="26"/>
-        </w:rPr>
-        <w:t>su.password</w:t>
-      </w:r>
-      <w:proofErr w:type="spellEnd"/>
-      <w:proofErr w:type="gramEnd"/>
-      <w:r>
-        <w:rPr>
-          <w:rFonts w:ascii="Consolas" w:hAnsi="Consolas"/>
-          <w:color w:val="FFC000"/>
-          <w:sz w:val="26"/>
-          <w:szCs w:val="26"/>
-        </w:rPr>
-        <w:t xml:space="preserve"> </w:t>
-      </w:r>
-      <w:r>
-        <w:rPr>
-          <w:rFonts w:ascii="Consolas" w:hAnsi="Consolas"/>
-          <w:b/>
-          <w:bCs/>
-          <w:color w:val="000000"/>
-          <w:sz w:val="26"/>
-          <w:szCs w:val="26"/>
-        </w:rPr>
-        <w:t>AS</w:t>
-      </w:r>
-      <w:r>
-        <w:rPr>
-          <w:rFonts w:ascii="Consolas" w:hAnsi="Consolas"/>
-          <w:color w:val="FFC000"/>
-          <w:sz w:val="26"/>
-          <w:szCs w:val="26"/>
-        </w:rPr>
-        <w:t xml:space="preserve"> </w:t>
-      </w:r>
-      <w:proofErr w:type="spellStart"/>
-      <w:r>
-        <w:rPr>
-          <w:rFonts w:ascii="Consolas" w:hAnsi="Consolas"/>
-          <w:color w:val="83AEFB"/>
-          <w:sz w:val="26"/>
-          <w:szCs w:val="26"/>
-        </w:rPr>
-        <w:t>pass</w:t>
-      </w:r>
-      <w:proofErr w:type="spellEnd"/>
-    </w:p>
-    <w:p>
-      <w:pPr>
-        <w:pStyle w:val="NormalWeb"/>
-        <w:spacing w:before="0" w:beforeAutospacing="0" w:after="0" w:afterAutospacing="0"/>
-        <w:ind w:right="60"/>
-      </w:pPr>
-      <w:r>
-        <w:rPr>
-          <w:rFonts w:ascii="Consolas" w:hAnsi="Consolas"/>
-          <w:b/>
-          <w:bCs/>
-          <w:color w:val="000000"/>
-          <w:sz w:val="26"/>
-          <w:szCs w:val="26"/>
-        </w:rPr>
-        <w:t>FROM</w:t>
-      </w:r>
-      <w:r>
-        <w:rPr>
-          <w:rFonts w:ascii="Consolas" w:hAnsi="Consolas"/>
-          <w:color w:val="000000"/>
-          <w:sz w:val="26"/>
-          <w:szCs w:val="26"/>
-        </w:rPr>
-        <w:t xml:space="preserve"> </w:t>
-      </w:r>
-      <w:proofErr w:type="spellStart"/>
-      <w:r>
-        <w:rPr>
-          <w:rFonts w:ascii="Consolas" w:hAnsi="Consolas"/>
-          <w:color w:val="83AEFB"/>
-          <w:sz w:val="26"/>
-          <w:szCs w:val="26"/>
-        </w:rPr>
-        <w:t>system_user</w:t>
-      </w:r>
-      <w:proofErr w:type="spellEnd"/>
-      <w:r>
-        <w:rPr>
-          <w:rFonts w:ascii="Consolas" w:hAnsi="Consolas"/>
-          <w:color w:val="83AEFB"/>
-          <w:sz w:val="26"/>
-          <w:szCs w:val="26"/>
-        </w:rPr>
-        <w:t xml:space="preserve"> su</w:t>
-      </w:r>
-    </w:p>
-    <w:p>
-      <w:pPr>
-        <w:pStyle w:val="NormalWeb"/>
-        <w:spacing w:before="0" w:beforeAutospacing="0" w:after="0" w:afterAutospacing="0"/>
-        <w:ind w:right="60"/>
-      </w:pPr>
-      <w:r>
-        <w:rPr>
-          <w:rFonts w:ascii="Consolas" w:hAnsi="Consolas"/>
-          <w:b/>
-          <w:bCs/>
-          <w:color w:val="000000"/>
-          <w:sz w:val="26"/>
-          <w:szCs w:val="26"/>
-        </w:rPr>
-        <w:t xml:space="preserve">ORDER BY </w:t>
-      </w:r>
-      <w:proofErr w:type="spellStart"/>
-      <w:r>
-        <w:rPr>
-          <w:rFonts w:ascii="Consolas" w:hAnsi="Consolas"/>
-          <w:color w:val="83AEFB"/>
-          <w:sz w:val="26"/>
-          <w:szCs w:val="26"/>
-        </w:rPr>
-        <w:t>su.id_system_user</w:t>
-      </w:r>
-      <w:proofErr w:type="spellEnd"/>
-      <w:r>
-        <w:rPr>
-          <w:rFonts w:ascii="Consolas" w:hAnsi="Consolas"/>
-          <w:color w:val="83AEFB"/>
-          <w:sz w:val="26"/>
-          <w:szCs w:val="26"/>
-        </w:rPr>
-        <w:t>;</w:t>
+        <w:t>su.id_system_user;</w:t>
       </w:r>
     </w:p>
     <w:p>
@@ -3714,19 +3563,11 @@
           <w:lang w:val="es-MX"/>
         </w:rPr>
       </w:pPr>
-      <w:proofErr w:type="gramStart"/>
-      <w:r>
-        <w:rPr>
-          <w:lang w:val="es-MX"/>
-        </w:rPr>
-        <w:t>count(</w:t>
-      </w:r>
-      <w:proofErr w:type="gramEnd"/>
-      <w:r>
-        <w:rPr>
-          <w:lang w:val="es-MX"/>
-        </w:rPr>
-        <w:t>)</w:t>
+      <w:r>
+        <w:rPr>
+          <w:lang w:val="es-MX"/>
+        </w:rPr>
+        <w:t>count()</w:t>
       </w:r>
     </w:p>
     <w:p>
@@ -3741,19 +3582,11 @@
           <w:lang w:val="es-MX"/>
         </w:rPr>
       </w:pPr>
-      <w:proofErr w:type="gramStart"/>
-      <w:r>
-        <w:rPr>
-          <w:lang w:val="es-MX"/>
-        </w:rPr>
-        <w:t>max(</w:t>
-      </w:r>
-      <w:proofErr w:type="gramEnd"/>
-      <w:r>
-        <w:rPr>
-          <w:lang w:val="es-MX"/>
-        </w:rPr>
-        <w:t>)</w:t>
+      <w:r>
+        <w:rPr>
+          <w:lang w:val="es-MX"/>
+        </w:rPr>
+        <w:t>max()</w:t>
       </w:r>
     </w:p>
     <w:p>
@@ -3768,19 +3601,11 @@
           <w:lang w:val="es-MX"/>
         </w:rPr>
       </w:pPr>
-      <w:proofErr w:type="gramStart"/>
-      <w:r>
-        <w:rPr>
-          <w:lang w:val="es-MX"/>
-        </w:rPr>
-        <w:t>min(</w:t>
-      </w:r>
-      <w:proofErr w:type="gramEnd"/>
-      <w:r>
-        <w:rPr>
-          <w:lang w:val="es-MX"/>
-        </w:rPr>
-        <w:t>)</w:t>
+      <w:r>
+        <w:rPr>
+          <w:lang w:val="es-MX"/>
+        </w:rPr>
+        <w:t>min()</w:t>
       </w:r>
     </w:p>
     <w:p>
@@ -3795,19 +3620,11 @@
           <w:lang w:val="es-MX"/>
         </w:rPr>
       </w:pPr>
-      <w:proofErr w:type="gramStart"/>
-      <w:r>
-        <w:rPr>
-          <w:lang w:val="es-MX"/>
-        </w:rPr>
-        <w:t>sum(</w:t>
-      </w:r>
-      <w:proofErr w:type="gramEnd"/>
-      <w:r>
-        <w:rPr>
-          <w:lang w:val="es-MX"/>
-        </w:rPr>
-        <w:t>)</w:t>
+      <w:r>
+        <w:rPr>
+          <w:lang w:val="es-MX"/>
+        </w:rPr>
+        <w:t>sum()</w:t>
       </w:r>
     </w:p>
     <w:p>
@@ -3822,19 +3639,11 @@
           <w:lang w:val="es-MX"/>
         </w:rPr>
       </w:pPr>
-      <w:proofErr w:type="gramStart"/>
-      <w:r>
-        <w:rPr>
-          <w:lang w:val="es-MX"/>
-        </w:rPr>
-        <w:t>avg(</w:t>
-      </w:r>
-      <w:proofErr w:type="gramEnd"/>
-      <w:r>
-        <w:rPr>
-          <w:lang w:val="es-MX"/>
-        </w:rPr>
-        <w:t>)</w:t>
+      <w:r>
+        <w:rPr>
+          <w:lang w:val="es-MX"/>
+        </w:rPr>
+        <w:t>avg()</w:t>
       </w:r>
     </w:p>
     <w:p>
@@ -3844,23 +3653,13 @@
           <w:lang w:val="es-MX"/>
         </w:rPr>
       </w:pPr>
-      <w:proofErr w:type="spellStart"/>
       <w:r>
         <w:rPr>
           <w:b/>
           <w:bCs/>
           <w:lang w:val="es-MX"/>
         </w:rPr>
-        <w:t>Group</w:t>
-      </w:r>
-      <w:proofErr w:type="spellEnd"/>
-      <w:r>
-        <w:rPr>
-          <w:b/>
-          <w:bCs/>
-          <w:lang w:val="es-MX"/>
-        </w:rPr>
-        <w:t xml:space="preserve"> By</w:t>
+        <w:t>Group By</w:t>
       </w:r>
     </w:p>
     <w:p>
@@ -3892,21 +3691,7 @@
         <w:rPr>
           <w:lang w:val="es-MX"/>
         </w:rPr>
-        <w:t xml:space="preserve">Por lo tanto, será el aliado ideal para usarse junto a </w:t>
-      </w:r>
-      <w:proofErr w:type="gramStart"/>
-      <w:r>
-        <w:rPr>
-          <w:lang w:val="es-MX"/>
-        </w:rPr>
-        <w:t>COUNT(</w:t>
-      </w:r>
-      <w:proofErr w:type="gramEnd"/>
-      <w:r>
-        <w:rPr>
-          <w:lang w:val="es-MX"/>
-        </w:rPr>
-        <w:t>), SUM() y AVG().</w:t>
+        <w:t>Por lo tanto, será el aliado ideal para usarse junto a COUNT(), SUM() y AVG().</w:t>
       </w:r>
     </w:p>
     <w:p>
@@ -4016,21 +3801,7 @@
         <w:rPr>
           <w:lang w:val="es-MX"/>
         </w:rPr>
-        <w:t xml:space="preserve"> El HAVING siempre se le aplica a un </w:t>
-      </w:r>
-      <w:proofErr w:type="spellStart"/>
-      <w:r>
-        <w:rPr>
-          <w:lang w:val="es-MX"/>
-        </w:rPr>
-        <w:t>Group</w:t>
-      </w:r>
-      <w:proofErr w:type="spellEnd"/>
-      <w:r>
-        <w:rPr>
-          <w:lang w:val="es-MX"/>
-        </w:rPr>
-        <w:t xml:space="preserve"> By.</w:t>
+        <w:t xml:space="preserve"> El HAVING siempre se le aplica a un Group By.</w:t>
       </w:r>
     </w:p>
     <w:p>
@@ -5853,7 +5624,6 @@
                 <w:lang w:eastAsia="es-AR"/>
               </w:rPr>
             </w:pPr>
-            <w:proofErr w:type="spellStart"/>
             <w:r>
               <w:rPr>
                 <w:rFonts w:ascii="Consolas" w:eastAsia="Times New Roman" w:hAnsi="Consolas" w:cs="Times New Roman"/>
@@ -5864,7 +5634,6 @@
               </w:rPr>
               <w:t>int</w:t>
             </w:r>
-            <w:proofErr w:type="spellEnd"/>
           </w:p>
         </w:tc>
         <w:tc>
@@ -5981,7 +5750,6 @@
                 <w:lang w:eastAsia="es-AR"/>
               </w:rPr>
             </w:pPr>
-            <w:proofErr w:type="spellStart"/>
             <w:r>
               <w:rPr>
                 <w:rFonts w:ascii="Consolas" w:eastAsia="Times New Roman" w:hAnsi="Consolas" w:cs="Times New Roman"/>
@@ -5990,18 +5758,7 @@
                 <w:szCs w:val="18"/>
                 <w:lang w:eastAsia="es-AR"/>
               </w:rPr>
-              <w:t>text</w:t>
-            </w:r>
-            <w:proofErr w:type="spellEnd"/>
-            <w:r>
-              <w:rPr>
-                <w:rFonts w:ascii="Consolas" w:eastAsia="Times New Roman" w:hAnsi="Consolas" w:cs="Times New Roman"/>
-                <w:color w:val="000000"/>
-                <w:sz w:val="18"/>
-                <w:szCs w:val="18"/>
-                <w:lang w:eastAsia="es-AR"/>
-              </w:rPr>
-              <w:t>(n)</w:t>
+              <w:t>text(n)</w:t>
             </w:r>
           </w:p>
         </w:tc>
@@ -6033,7 +5790,6 @@
                 <w:lang w:eastAsia="es-AR"/>
               </w:rPr>
             </w:pPr>
-            <w:proofErr w:type="spellStart"/>
             <w:r>
               <w:rPr>
                 <w:rFonts w:ascii="Arial" w:eastAsia="Times New Roman" w:hAnsi="Arial" w:cs="Arial"/>
@@ -6044,7 +5800,6 @@
               </w:rPr>
               <w:t>Coderhouse</w:t>
             </w:r>
-            <w:proofErr w:type="spellEnd"/>
           </w:p>
         </w:tc>
       </w:tr>
@@ -6120,7 +5875,6 @@
                 <w:lang w:eastAsia="es-AR"/>
               </w:rPr>
             </w:pPr>
-            <w:proofErr w:type="spellStart"/>
             <w:r>
               <w:rPr>
                 <w:rFonts w:ascii="Consolas" w:eastAsia="Times New Roman" w:hAnsi="Consolas" w:cs="Times New Roman"/>
@@ -6129,18 +5883,7 @@
                 <w:szCs w:val="18"/>
                 <w:lang w:eastAsia="es-AR"/>
               </w:rPr>
-              <w:t>varchar</w:t>
-            </w:r>
-            <w:proofErr w:type="spellEnd"/>
-            <w:r>
-              <w:rPr>
-                <w:rFonts w:ascii="Consolas" w:eastAsia="Times New Roman" w:hAnsi="Consolas" w:cs="Times New Roman"/>
-                <w:color w:val="000000"/>
-                <w:sz w:val="18"/>
-                <w:szCs w:val="18"/>
-                <w:lang w:eastAsia="es-AR"/>
-              </w:rPr>
-              <w:t>(n)</w:t>
+              <w:t>varchar(n)</w:t>
             </w:r>
           </w:p>
         </w:tc>
@@ -6382,7 +6125,6 @@
                 <w:lang w:eastAsia="es-AR"/>
               </w:rPr>
             </w:pPr>
-            <w:proofErr w:type="spellStart"/>
             <w:r>
               <w:rPr>
                 <w:rFonts w:ascii="Consolas" w:eastAsia="Times New Roman" w:hAnsi="Consolas" w:cs="Times New Roman"/>
@@ -6393,7 +6135,6 @@
               </w:rPr>
               <w:t>datetime</w:t>
             </w:r>
-            <w:proofErr w:type="spellEnd"/>
           </w:p>
         </w:tc>
         <w:tc>
@@ -6509,7 +6250,6 @@
                 <w:lang w:eastAsia="es-AR"/>
               </w:rPr>
             </w:pPr>
-            <w:proofErr w:type="spellStart"/>
             <w:r>
               <w:rPr>
                 <w:rFonts w:ascii="Consolas" w:eastAsia="Times New Roman" w:hAnsi="Consolas" w:cs="Times New Roman"/>
@@ -6520,7 +6260,6 @@
               </w:rPr>
               <w:t>boolean</w:t>
             </w:r>
-            <w:proofErr w:type="spellEnd"/>
           </w:p>
         </w:tc>
         <w:tc>
@@ -6559,29 +6298,7 @@
                 <w:szCs w:val="18"/>
                 <w:lang w:eastAsia="es-AR"/>
               </w:rPr>
-              <w:t xml:space="preserve">TRUE </w:t>
-            </w:r>
-            <w:proofErr w:type="spellStart"/>
-            <w:r>
-              <w:rPr>
-                <w:rFonts w:ascii="Arial" w:eastAsia="Times New Roman" w:hAnsi="Arial" w:cs="Arial"/>
-                <w:color w:val="000000"/>
-                <w:sz w:val="18"/>
-                <w:szCs w:val="18"/>
-                <w:lang w:eastAsia="es-AR"/>
-              </w:rPr>
-              <w:t>ó</w:t>
-            </w:r>
-            <w:proofErr w:type="spellEnd"/>
-            <w:r>
-              <w:rPr>
-                <w:rFonts w:ascii="Arial" w:eastAsia="Times New Roman" w:hAnsi="Arial" w:cs="Arial"/>
-                <w:color w:val="000000"/>
-                <w:sz w:val="18"/>
-                <w:szCs w:val="18"/>
-                <w:lang w:eastAsia="es-AR"/>
-              </w:rPr>
-              <w:t xml:space="preserve"> FALSE</w:t>
+              <w:t>TRUE ó FALSE</w:t>
             </w:r>
           </w:p>
         </w:tc>
@@ -6658,7 +6375,6 @@
                 <w:lang w:eastAsia="es-AR"/>
               </w:rPr>
             </w:pPr>
-            <w:proofErr w:type="gramStart"/>
             <w:r>
               <w:rPr>
                 <w:rFonts w:ascii="Consolas" w:eastAsia="Times New Roman" w:hAnsi="Consolas" w:cs="Times New Roman"/>
@@ -6667,18 +6383,7 @@
                 <w:szCs w:val="18"/>
                 <w:lang w:eastAsia="es-AR"/>
               </w:rPr>
-              <w:t>decimal(</w:t>
-            </w:r>
-            <w:proofErr w:type="gramEnd"/>
-            <w:r>
-              <w:rPr>
-                <w:rFonts w:ascii="Consolas" w:eastAsia="Times New Roman" w:hAnsi="Consolas" w:cs="Times New Roman"/>
-                <w:color w:val="000000"/>
-                <w:sz w:val="18"/>
-                <w:szCs w:val="18"/>
-                <w:lang w:eastAsia="es-AR"/>
-              </w:rPr>
-              <w:t>p, s)</w:t>
+              <w:t>decimal(p, s)</w:t>
             </w:r>
           </w:p>
         </w:tc>
@@ -6795,8 +6500,6 @@
                 <w:lang w:eastAsia="es-AR"/>
               </w:rPr>
             </w:pPr>
-            <w:proofErr w:type="spellStart"/>
-            <w:proofErr w:type="gramStart"/>
             <w:r>
               <w:rPr>
                 <w:rFonts w:ascii="Consolas" w:eastAsia="Times New Roman" w:hAnsi="Consolas" w:cs="Times New Roman"/>
@@ -6805,29 +6508,7 @@
                 <w:szCs w:val="18"/>
                 <w:lang w:eastAsia="es-AR"/>
               </w:rPr>
-              <w:t>numeric</w:t>
-            </w:r>
-            <w:proofErr w:type="spellEnd"/>
-            <w:r>
-              <w:rPr>
-                <w:rFonts w:ascii="Consolas" w:eastAsia="Times New Roman" w:hAnsi="Consolas" w:cs="Times New Roman"/>
-                <w:color w:val="000000"/>
-                <w:sz w:val="18"/>
-                <w:szCs w:val="18"/>
-                <w:lang w:eastAsia="es-AR"/>
-              </w:rPr>
-              <w:t>(</w:t>
-            </w:r>
-            <w:proofErr w:type="gramEnd"/>
-            <w:r>
-              <w:rPr>
-                <w:rFonts w:ascii="Consolas" w:eastAsia="Times New Roman" w:hAnsi="Consolas" w:cs="Times New Roman"/>
-                <w:color w:val="000000"/>
-                <w:sz w:val="18"/>
-                <w:szCs w:val="18"/>
-                <w:lang w:eastAsia="es-AR"/>
-              </w:rPr>
-              <w:t>p, s)</w:t>
+              <w:t>numeric(p, s)</w:t>
             </w:r>
           </w:p>
         </w:tc>
@@ -7495,25 +7176,7 @@
           <w:color w:val="000000"/>
           <w:lang w:eastAsia="es-AR"/>
         </w:rPr>
-        <w:t xml:space="preserve">**practica en Workbench sobre </w:t>
-      </w:r>
-      <w:proofErr w:type="spellStart"/>
-      <w:r>
-        <w:rPr>
-          <w:rFonts w:eastAsia="Times New Roman" w:cstheme="minorHAnsi"/>
-          <w:color w:val="000000"/>
-          <w:lang w:eastAsia="es-AR"/>
-        </w:rPr>
-        <w:t>like</w:t>
-      </w:r>
-      <w:proofErr w:type="spellEnd"/>
-      <w:r>
-        <w:rPr>
-          <w:rFonts w:eastAsia="Times New Roman" w:cstheme="minorHAnsi"/>
-          <w:color w:val="000000"/>
-          <w:lang w:eastAsia="es-AR"/>
-        </w:rPr>
-        <w:t>**</w:t>
+        <w:t>**practica en Workbench sobre like**</w:t>
       </w:r>
     </w:p>
     <w:p>
@@ -7775,34 +7438,14 @@
         </w:rPr>
         <w:t xml:space="preserve">SELECT </w:t>
       </w:r>
-      <w:proofErr w:type="spellStart"/>
       <w:r>
         <w:rPr>
           <w:rFonts w:ascii="Consolas" w:eastAsia="Times New Roman" w:hAnsi="Consolas" w:cs="Times New Roman"/>
           <w:color w:val="000000"/>
           <w:lang w:eastAsia="es-AR"/>
         </w:rPr>
-        <w:t>id_system_user</w:t>
-      </w:r>
-      <w:proofErr w:type="spellEnd"/>
-      <w:r>
-        <w:rPr>
-          <w:rFonts w:ascii="Consolas" w:eastAsia="Times New Roman" w:hAnsi="Consolas" w:cs="Times New Roman"/>
-          <w:color w:val="000000"/>
-          <w:lang w:eastAsia="es-AR"/>
-        </w:rPr>
-        <w:t xml:space="preserve">, </w:t>
-      </w:r>
-      <w:proofErr w:type="spellStart"/>
-      <w:r>
-        <w:rPr>
-          <w:rFonts w:ascii="Consolas" w:eastAsia="Times New Roman" w:hAnsi="Consolas" w:cs="Times New Roman"/>
-          <w:color w:val="000000"/>
-          <w:lang w:eastAsia="es-AR"/>
-        </w:rPr>
-        <w:t>last_name</w:t>
-      </w:r>
-      <w:proofErr w:type="spellEnd"/>
+        <w:t>id_system_user, last_name</w:t>
+      </w:r>
     </w:p>
     <w:p>
       <w:pPr>
@@ -7831,7 +7474,6 @@
         </w:rPr>
         <w:t xml:space="preserve"> </w:t>
       </w:r>
-      <w:proofErr w:type="spellStart"/>
       <w:r>
         <w:rPr>
           <w:rFonts w:ascii="Consolas" w:eastAsia="Times New Roman" w:hAnsi="Consolas" w:cs="Times New Roman"/>
@@ -7840,7 +7482,6 @@
         </w:rPr>
         <w:t>system_user</w:t>
       </w:r>
-      <w:proofErr w:type="spellEnd"/>
     </w:p>
     <w:p>
       <w:pPr>
@@ -7868,23 +7509,13 @@
         </w:rPr>
         <w:t xml:space="preserve"> </w:t>
       </w:r>
-      <w:proofErr w:type="spellStart"/>
       <w:r>
         <w:rPr>
           <w:rFonts w:ascii="Consolas" w:eastAsia="Times New Roman" w:hAnsi="Consolas" w:cs="Times New Roman"/>
           <w:color w:val="000000"/>
           <w:lang w:eastAsia="es-AR"/>
         </w:rPr>
-        <w:t>id_user_type</w:t>
-      </w:r>
-      <w:proofErr w:type="spellEnd"/>
-      <w:r>
-        <w:rPr>
-          <w:rFonts w:ascii="Consolas" w:eastAsia="Times New Roman" w:hAnsi="Consolas" w:cs="Times New Roman"/>
-          <w:color w:val="000000"/>
-          <w:lang w:eastAsia="es-AR"/>
-        </w:rPr>
-        <w:t xml:space="preserve"> = (</w:t>
+        <w:t>id_user_type = (</w:t>
       </w:r>
       <w:r>
         <w:rPr>
@@ -7908,25 +7539,7 @@
           <w:color w:val="000000"/>
           <w:lang w:eastAsia="es-AR"/>
         </w:rPr>
-        <w:t>max(</w:t>
-      </w:r>
-      <w:proofErr w:type="spellStart"/>
-      <w:r>
-        <w:rPr>
-          <w:rFonts w:ascii="Consolas" w:eastAsia="Times New Roman" w:hAnsi="Consolas" w:cs="Times New Roman"/>
-          <w:color w:val="000000"/>
-          <w:lang w:eastAsia="es-AR"/>
-        </w:rPr>
-        <w:t>id_user_type</w:t>
-      </w:r>
-      <w:proofErr w:type="spellEnd"/>
-      <w:r>
-        <w:rPr>
-          <w:rFonts w:ascii="Consolas" w:eastAsia="Times New Roman" w:hAnsi="Consolas" w:cs="Times New Roman"/>
-          <w:color w:val="000000"/>
-          <w:lang w:eastAsia="es-AR"/>
-        </w:rPr>
-        <w:t xml:space="preserve">) </w:t>
+        <w:t xml:space="preserve">max(id_user_type) </w:t>
       </w:r>
       <w:r>
         <w:rPr>
@@ -7944,23 +7557,13 @@
         </w:rPr>
         <w:t xml:space="preserve"> </w:t>
       </w:r>
-      <w:proofErr w:type="spellStart"/>
       <w:r>
         <w:rPr>
           <w:rFonts w:ascii="Consolas" w:eastAsia="Times New Roman" w:hAnsi="Consolas" w:cs="Times New Roman"/>
           <w:color w:val="000000"/>
           <w:lang w:eastAsia="es-AR"/>
         </w:rPr>
-        <w:t>user_type</w:t>
-      </w:r>
-      <w:proofErr w:type="spellEnd"/>
-      <w:r>
-        <w:rPr>
-          <w:rFonts w:ascii="Consolas" w:eastAsia="Times New Roman" w:hAnsi="Consolas" w:cs="Times New Roman"/>
-          <w:color w:val="000000"/>
-          <w:lang w:eastAsia="es-AR"/>
-        </w:rPr>
-        <w:t>);</w:t>
+        <w:t>user_type);</w:t>
       </w:r>
     </w:p>
     <w:p>
@@ -8168,19 +7771,8 @@
           <w:sz w:val="22"/>
           <w:szCs w:val="22"/>
         </w:rPr>
-        <w:t xml:space="preserve"> </w:t>
-      </w:r>
-      <w:proofErr w:type="spellStart"/>
-      <w:r>
-        <w:rPr>
-          <w:rFonts w:ascii="Consolas" w:hAnsi="Consolas"/>
-          <w:color w:val="000000"/>
-          <w:sz w:val="22"/>
-          <w:szCs w:val="22"/>
-        </w:rPr>
-        <w:t>id_system_user</w:t>
-      </w:r>
-      <w:proofErr w:type="spellEnd"/>
+        <w:t xml:space="preserve"> id_system_user</w:t>
+      </w:r>
     </w:p>
     <w:p>
       <w:pPr>
@@ -8262,27 +7854,7 @@
           <w:sz w:val="22"/>
           <w:szCs w:val="22"/>
         </w:rPr>
-        <w:t>(</w:t>
-      </w:r>
-      <w:proofErr w:type="gramStart"/>
-      <w:r>
-        <w:rPr>
-          <w:rFonts w:ascii="Consolas" w:hAnsi="Consolas"/>
-          <w:color w:val="000000"/>
-          <w:sz w:val="22"/>
-          <w:szCs w:val="22"/>
-        </w:rPr>
-        <w:t>AVG(</w:t>
-      </w:r>
-      <w:proofErr w:type="gramEnd"/>
-      <w:r>
-        <w:rPr>
-          <w:rFonts w:ascii="Consolas" w:hAnsi="Consolas"/>
-          <w:color w:val="000000"/>
-          <w:sz w:val="22"/>
-          <w:szCs w:val="22"/>
-        </w:rPr>
-        <w:t xml:space="preserve">value)) </w:t>
+        <w:t xml:space="preserve">(AVG(value)) </w:t>
       </w:r>
       <w:r>
         <w:rPr>
@@ -8401,7 +7973,6 @@
           <w:lang w:eastAsia="es-AR"/>
         </w:rPr>
       </w:pPr>
-      <w:proofErr w:type="spellStart"/>
       <w:r>
         <w:rPr>
           <w:rFonts w:eastAsia="Times New Roman" w:cstheme="minorHAnsi"/>
@@ -8410,18 +7981,7 @@
           <w:color w:val="000000"/>
           <w:lang w:eastAsia="es-AR"/>
         </w:rPr>
-        <w:t>GroupBy</w:t>
-      </w:r>
-      <w:proofErr w:type="spellEnd"/>
-      <w:r>
-        <w:rPr>
-          <w:rFonts w:eastAsia="Times New Roman" w:cstheme="minorHAnsi"/>
-          <w:b/>
-          <w:bCs/>
-          <w:color w:val="000000"/>
-          <w:lang w:eastAsia="es-AR"/>
-        </w:rPr>
-        <w:t xml:space="preserve"> en consultas y subconsultas</w:t>
+        <w:t>GroupBy en consultas y subconsultas</w:t>
       </w:r>
     </w:p>
     <w:p>
@@ -8593,7 +8153,6 @@
         </w:rPr>
         <w:t xml:space="preserve"> id_game, </w:t>
       </w:r>
-      <w:proofErr w:type="gramStart"/>
       <w:r>
         <w:rPr>
           <w:rFonts w:ascii="Consolas" w:eastAsia="Times New Roman" w:hAnsi="Consolas" w:cs="Times New Roman"/>
@@ -8608,16 +8167,7 @@
           <w:color w:val="000000"/>
           <w:lang w:eastAsia="es-AR"/>
         </w:rPr>
-        <w:t>(</w:t>
-      </w:r>
-      <w:proofErr w:type="gramEnd"/>
-      <w:r>
-        <w:rPr>
-          <w:rFonts w:ascii="Consolas" w:eastAsia="Times New Roman" w:hAnsi="Consolas" w:cs="Times New Roman"/>
-          <w:color w:val="000000"/>
-          <w:lang w:eastAsia="es-AR"/>
-        </w:rPr>
-        <w:t xml:space="preserve">value) </w:t>
+        <w:t xml:space="preserve">(value) </w:t>
       </w:r>
       <w:r>
         <w:rPr>
@@ -9117,25 +8667,7 @@
           <w:color w:val="000000"/>
           <w:lang w:eastAsia="es-AR"/>
         </w:rPr>
-        <w:t xml:space="preserve"> </w:t>
-      </w:r>
-      <w:proofErr w:type="gramStart"/>
-      <w:r>
-        <w:rPr>
-          <w:rFonts w:ascii="Consolas" w:eastAsia="Times New Roman" w:hAnsi="Consolas" w:cs="Times New Roman"/>
-          <w:color w:val="000000"/>
-          <w:lang w:eastAsia="es-AR"/>
-        </w:rPr>
-        <w:t>count(</w:t>
-      </w:r>
-      <w:proofErr w:type="gramEnd"/>
-      <w:r>
-        <w:rPr>
-          <w:rFonts w:ascii="Consolas" w:eastAsia="Times New Roman" w:hAnsi="Consolas" w:cs="Times New Roman"/>
-          <w:color w:val="000000"/>
-          <w:lang w:eastAsia="es-AR"/>
-        </w:rPr>
-        <w:t>*) &gt; 1);</w:t>
+        <w:t xml:space="preserve"> count(*) &gt; 1);</w:t>
       </w:r>
     </w:p>
     <w:p>
@@ -9294,25 +8826,7 @@
           <w:color w:val="000000"/>
           <w:lang w:eastAsia="es-AR"/>
         </w:rPr>
-        <w:t xml:space="preserve">Por ejemplo, si nuestra tabla game tiene 100000000000 filas de datos y necesitamos averiguar la fila donde el id_game es </w:t>
-      </w:r>
-      <w:proofErr w:type="gramStart"/>
-      <w:r>
-        <w:rPr>
-          <w:rFonts w:eastAsia="Times New Roman" w:cstheme="minorHAnsi"/>
-          <w:color w:val="000000"/>
-          <w:lang w:eastAsia="es-AR"/>
-        </w:rPr>
-        <w:t>77 ,</w:t>
-      </w:r>
-      <w:proofErr w:type="gramEnd"/>
-      <w:r>
-        <w:rPr>
-          <w:rFonts w:eastAsia="Times New Roman" w:cstheme="minorHAnsi"/>
-          <w:color w:val="000000"/>
-          <w:lang w:eastAsia="es-AR"/>
-        </w:rPr>
-        <w:t xml:space="preserve"> existen tres formas diferentes de encontrar el resultado:</w:t>
+        <w:t>Por ejemplo, si nuestra tabla game tiene 100000000000 filas de datos y necesitamos averiguar la fila donde el id_game es 77 , existen tres formas diferentes de encontrar el resultado:</w:t>
       </w:r>
     </w:p>
     <w:p>
@@ -9341,23 +8855,13 @@
           <w:lang w:eastAsia="es-AR"/>
         </w:rPr>
       </w:pPr>
-      <w:proofErr w:type="gramStart"/>
       <w:r>
         <w:rPr>
           <w:rFonts w:eastAsia="Times New Roman" w:cstheme="minorHAnsi"/>
           <w:color w:val="000000"/>
           <w:lang w:eastAsia="es-AR"/>
         </w:rPr>
-        <w:t>O(</w:t>
-      </w:r>
-      <w:proofErr w:type="gramEnd"/>
-      <w:r>
-        <w:rPr>
-          <w:rFonts w:eastAsia="Times New Roman" w:cstheme="minorHAnsi"/>
-          <w:color w:val="000000"/>
-          <w:lang w:eastAsia="es-AR"/>
-        </w:rPr>
-        <w:t>1): Índice hash en id, o resultado almacenado en caché  en id_game= 77 de una consulta anterior.</w:t>
+        <w:t>O(1): Índice hash en id, o resultado almacenado en caché  en id_game= 77 de una consulta anterior.</w:t>
       </w:r>
     </w:p>
     <w:p>
@@ -9425,25 +8929,7 @@
           <w:lang w:eastAsia="es-AR"/>
         </w:rPr>
         <w:lastRenderedPageBreak/>
-        <w:t xml:space="preserve">La opción con menor tiempo de respuesta sería </w:t>
-      </w:r>
-      <w:proofErr w:type="gramStart"/>
-      <w:r>
-        <w:rPr>
-          <w:rFonts w:eastAsia="Times New Roman" w:cstheme="minorHAnsi"/>
-          <w:color w:val="000000"/>
-          <w:lang w:eastAsia="es-AR"/>
-        </w:rPr>
-        <w:t>O(</w:t>
-      </w:r>
-      <w:proofErr w:type="gramEnd"/>
-      <w:r>
-        <w:rPr>
-          <w:rFonts w:eastAsia="Times New Roman" w:cstheme="minorHAnsi"/>
-          <w:color w:val="000000"/>
-          <w:lang w:eastAsia="es-AR"/>
-        </w:rPr>
-        <w:t>1).</w:t>
+        <w:t>La opción con menor tiempo de respuesta sería O(1).</w:t>
       </w:r>
     </w:p>
     <w:p>
@@ -10590,43 +10076,7 @@
           <w:color w:val="000000"/>
           <w:lang w:eastAsia="es-AR"/>
         </w:rPr>
-        <w:t xml:space="preserve">[nombre de la tabla]: definimos el nombre distintivo de la tabla a crear. </w:t>
-      </w:r>
-      <w:proofErr w:type="spellStart"/>
-      <w:r>
-        <w:rPr>
-          <w:rFonts w:eastAsia="Times New Roman" w:cstheme="minorHAnsi"/>
-          <w:color w:val="000000"/>
-          <w:lang w:eastAsia="es-AR"/>
-        </w:rPr>
-        <w:t>Ej</w:t>
-      </w:r>
-      <w:proofErr w:type="spellEnd"/>
-      <w:r>
-        <w:rPr>
-          <w:rFonts w:eastAsia="Times New Roman" w:cstheme="minorHAnsi"/>
-          <w:color w:val="000000"/>
-          <w:lang w:eastAsia="es-AR"/>
-        </w:rPr>
-        <w:t xml:space="preserve">: </w:t>
-      </w:r>
-      <w:proofErr w:type="spellStart"/>
-      <w:r>
-        <w:rPr>
-          <w:rFonts w:eastAsia="Times New Roman" w:cstheme="minorHAnsi"/>
-          <w:color w:val="000000"/>
-          <w:lang w:eastAsia="es-AR"/>
-        </w:rPr>
-        <w:t>friend</w:t>
-      </w:r>
-      <w:proofErr w:type="spellEnd"/>
-      <w:r>
-        <w:rPr>
-          <w:rFonts w:eastAsia="Times New Roman" w:cstheme="minorHAnsi"/>
-          <w:color w:val="000000"/>
-          <w:lang w:eastAsia="es-AR"/>
-        </w:rPr>
-        <w:t>.</w:t>
+        <w:t>[nombre de la tabla]: definimos el nombre distintivo de la tabla a crear. Ej: friend.</w:t>
       </w:r>
     </w:p>
     <w:p>
@@ -13621,47 +13071,7 @@
           <w:sz w:val="22"/>
           <w:szCs w:val="22"/>
         </w:rPr>
-        <w:t>Al igual que en el mundo de la programación, evita caracteres extendidos -/ª</w:t>
-      </w:r>
-      <w:proofErr w:type="gramStart"/>
-      <w:r>
-        <w:rPr>
-          <w:rFonts w:asciiTheme="minorHAnsi" w:hAnsiTheme="minorHAnsi" w:cstheme="minorHAnsi"/>
-          <w:color w:val="000000"/>
-          <w:sz w:val="22"/>
-          <w:szCs w:val="22"/>
-        </w:rPr>
-        <w:t>!”·</w:t>
-      </w:r>
-      <w:proofErr w:type="gramEnd"/>
-      <w:r>
-        <w:rPr>
-          <w:rFonts w:asciiTheme="minorHAnsi" w:hAnsiTheme="minorHAnsi" w:cstheme="minorHAnsi"/>
-          <w:color w:val="000000"/>
-          <w:sz w:val="22"/>
-          <w:szCs w:val="22"/>
-        </w:rPr>
-        <w:t>$%&amp;&amp;()?¿*^¨¨:;</w:t>
-      </w:r>
-      <w:proofErr w:type="spellStart"/>
-      <w:r>
-        <w:rPr>
-          <w:rFonts w:asciiTheme="minorHAnsi" w:hAnsiTheme="minorHAnsi" w:cstheme="minorHAnsi"/>
-          <w:color w:val="000000"/>
-          <w:sz w:val="22"/>
-          <w:szCs w:val="22"/>
-        </w:rPr>
-        <w:t>çÇ</w:t>
-      </w:r>
-      <w:proofErr w:type="spellEnd"/>
-      <w:r>
-        <w:rPr>
-          <w:rFonts w:asciiTheme="minorHAnsi" w:hAnsiTheme="minorHAnsi" w:cstheme="minorHAnsi"/>
-          <w:color w:val="000000"/>
-          <w:sz w:val="22"/>
-          <w:szCs w:val="22"/>
-        </w:rPr>
-        <w:t>{}[´]</w:t>
+        <w:t>Al igual que en el mundo de la programación, evita caracteres extendidos -/ª!”·$%&amp;&amp;()?¿*^¨¨:;çÇ{}[´]</w:t>
       </w:r>
     </w:p>
     <w:p>
@@ -13687,25 +13097,7 @@
           <w:sz w:val="22"/>
           <w:szCs w:val="22"/>
         </w:rPr>
-        <w:t xml:space="preserve">No uses todo </w:t>
-      </w:r>
-      <w:r>
-        <w:rPr>
-          <w:rFonts w:asciiTheme="minorHAnsi" w:hAnsiTheme="minorHAnsi" w:cstheme="minorHAnsi"/>
-          <w:color w:val="000000"/>
-          <w:sz w:val="22"/>
-          <w:szCs w:val="22"/>
-        </w:rPr>
-        <w:t>mayúsculas</w:t>
-      </w:r>
-      <w:r>
-        <w:rPr>
-          <w:rFonts w:asciiTheme="minorHAnsi" w:hAnsiTheme="minorHAnsi" w:cstheme="minorHAnsi"/>
-          <w:color w:val="000000"/>
-          <w:sz w:val="22"/>
-          <w:szCs w:val="22"/>
-        </w:rPr>
-        <w:t xml:space="preserve"> en nombres de Tablas, Vistas y/o Campos</w:t>
+        <w:t>No uses todo mayúsculas en nombres de Tablas, Vistas y/o Campos</w:t>
       </w:r>
     </w:p>
     <w:p>
@@ -13731,27 +13123,7 @@
           <w:sz w:val="22"/>
           <w:szCs w:val="22"/>
         </w:rPr>
-        <w:t xml:space="preserve">Evita en el diseño, utilizar palabras o nombres de objetos con Ñ, ñ, acentos: á, é, í, </w:t>
-      </w:r>
-      <w:proofErr w:type="spellStart"/>
-      <w:r>
-        <w:rPr>
-          <w:rFonts w:asciiTheme="minorHAnsi" w:hAnsiTheme="minorHAnsi" w:cstheme="minorHAnsi"/>
-          <w:color w:val="000000"/>
-          <w:sz w:val="22"/>
-          <w:szCs w:val="22"/>
-        </w:rPr>
-        <w:t>ó</w:t>
-      </w:r>
-      <w:proofErr w:type="spellEnd"/>
-      <w:r>
-        <w:rPr>
-          <w:rFonts w:asciiTheme="minorHAnsi" w:hAnsiTheme="minorHAnsi" w:cstheme="minorHAnsi"/>
-          <w:color w:val="000000"/>
-          <w:sz w:val="22"/>
-          <w:szCs w:val="22"/>
-        </w:rPr>
-        <w:t>, ú, diéresis, etcétera</w:t>
+        <w:t>Evita en el diseño, utilizar palabras o nombres de objetos con Ñ, ñ, acentos: á, é, í, ó, ú, diéresis, etcétera</w:t>
       </w:r>
     </w:p>
     <w:p>
@@ -13778,16 +13150,1700 @@
     </w:p>
     <w:p>
       <w:pPr>
+        <w:pStyle w:val="Ttulo3"/>
+        <w:rPr>
+          <w:rFonts w:ascii="Bahnschrift" w:hAnsi="Bahnschrift"/>
+          <w:b/>
+          <w:bCs/>
+        </w:rPr>
+      </w:pPr>
+      <w:r>
+        <w:rPr>
+          <w:rFonts w:ascii="Bahnschrift" w:hAnsi="Bahnschrift"/>
+          <w:b/>
+          <w:bCs/>
+        </w:rPr>
+        <w:t>Sublenguaje DML 1</w:t>
+      </w:r>
+    </w:p>
+    <w:p>
+      <w:pPr>
+        <w:pStyle w:val="NormalWeb"/>
+        <w:spacing w:before="240" w:after="240"/>
+        <w:ind w:right="300"/>
+        <w:rPr>
+          <w:rFonts w:asciiTheme="minorHAnsi" w:hAnsiTheme="minorHAnsi" w:cstheme="minorHAnsi"/>
+          <w:color w:val="000000"/>
+          <w:sz w:val="22"/>
+          <w:szCs w:val="22"/>
+        </w:rPr>
+      </w:pPr>
+      <w:r>
+        <w:rPr>
+          <w:rFonts w:asciiTheme="minorHAnsi" w:hAnsiTheme="minorHAnsi" w:cstheme="minorHAnsi"/>
+          <w:color w:val="000000"/>
+          <w:sz w:val="22"/>
+          <w:szCs w:val="22"/>
+        </w:rPr>
+        <w:t xml:space="preserve">Comenzamos a profundizar aún más el uso del DML, </w:t>
+      </w:r>
+      <w:r>
+        <w:rPr>
+          <w:rFonts w:asciiTheme="minorHAnsi" w:hAnsiTheme="minorHAnsi" w:cstheme="minorHAnsi"/>
+          <w:b/>
+          <w:bCs/>
+          <w:color w:val="000000"/>
+          <w:sz w:val="22"/>
+          <w:szCs w:val="22"/>
+        </w:rPr>
+        <w:t>Data Manipulation Language</w:t>
+      </w:r>
+      <w:r>
+        <w:rPr>
+          <w:rFonts w:asciiTheme="minorHAnsi" w:hAnsiTheme="minorHAnsi" w:cstheme="minorHAnsi"/>
+          <w:color w:val="000000"/>
+          <w:sz w:val="22"/>
+          <w:szCs w:val="22"/>
+        </w:rPr>
+        <w:t>.</w:t>
+      </w:r>
+      <w:r>
+        <w:rPr>
+          <w:rFonts w:asciiTheme="minorHAnsi" w:hAnsiTheme="minorHAnsi" w:cstheme="minorHAnsi"/>
+          <w:color w:val="000000"/>
+          <w:sz w:val="22"/>
+          <w:szCs w:val="22"/>
+        </w:rPr>
+        <w:t xml:space="preserve"> </w:t>
+      </w:r>
+      <w:r>
+        <w:rPr>
+          <w:rFonts w:asciiTheme="minorHAnsi" w:hAnsiTheme="minorHAnsi" w:cstheme="minorHAnsi"/>
+          <w:color w:val="000000"/>
+          <w:sz w:val="22"/>
+          <w:szCs w:val="22"/>
+        </w:rPr>
+        <w:t xml:space="preserve">En esta oportunidad conoceremos las otras sentencias SQL que nos permitirán </w:t>
+      </w:r>
+      <w:r>
+        <w:rPr>
+          <w:rFonts w:asciiTheme="minorHAnsi" w:hAnsiTheme="minorHAnsi" w:cstheme="minorHAnsi"/>
+          <w:b/>
+          <w:bCs/>
+          <w:color w:val="000000"/>
+          <w:sz w:val="22"/>
+          <w:szCs w:val="22"/>
+        </w:rPr>
+        <w:t>insertar, actualizar y eliminar</w:t>
+      </w:r>
+      <w:r>
+        <w:rPr>
+          <w:rFonts w:asciiTheme="minorHAnsi" w:hAnsiTheme="minorHAnsi" w:cstheme="minorHAnsi"/>
+          <w:color w:val="000000"/>
+          <w:sz w:val="22"/>
+          <w:szCs w:val="22"/>
+        </w:rPr>
+        <w:t xml:space="preserve"> registros en las diferentes tablas de una base de datos.</w:t>
+      </w:r>
+    </w:p>
+    <w:p>
+      <w:pPr>
+        <w:pStyle w:val="NormalWeb"/>
+        <w:spacing w:before="240" w:after="240"/>
+        <w:ind w:right="300"/>
+        <w:rPr>
+          <w:rFonts w:asciiTheme="minorHAnsi" w:hAnsiTheme="minorHAnsi" w:cstheme="minorHAnsi"/>
+          <w:color w:val="000000"/>
+          <w:sz w:val="22"/>
+          <w:szCs w:val="22"/>
+        </w:rPr>
+      </w:pPr>
+      <w:r>
+        <w:rPr>
+          <w:rFonts w:asciiTheme="minorHAnsi" w:hAnsiTheme="minorHAnsi" w:cstheme="minorHAnsi"/>
+          <w:b/>
+          <w:bCs/>
+          <w:color w:val="000000"/>
+          <w:sz w:val="22"/>
+          <w:szCs w:val="22"/>
+        </w:rPr>
+        <w:t>Componentes del DML</w:t>
+      </w:r>
+    </w:p>
+    <w:p>
+      <w:pPr>
+        <w:pStyle w:val="NormalWeb"/>
+        <w:numPr>
+          <w:ilvl w:val="0"/>
+          <w:numId w:val="43"/>
+        </w:numPr>
+        <w:spacing w:before="240" w:after="240"/>
+        <w:ind w:right="300"/>
+        <w:rPr>
+          <w:rFonts w:asciiTheme="minorHAnsi" w:hAnsiTheme="minorHAnsi" w:cstheme="minorHAnsi"/>
+          <w:color w:val="000000"/>
+          <w:sz w:val="22"/>
+          <w:szCs w:val="22"/>
+        </w:rPr>
+      </w:pPr>
+      <w:r>
+        <w:rPr>
+          <w:rFonts w:asciiTheme="minorHAnsi" w:hAnsiTheme="minorHAnsi" w:cstheme="minorHAnsi"/>
+          <w:b/>
+          <w:bCs/>
+          <w:color w:val="000000"/>
+          <w:sz w:val="22"/>
+          <w:szCs w:val="22"/>
+        </w:rPr>
+        <w:t>Insert</w:t>
+      </w:r>
+      <w:r>
+        <w:rPr>
+          <w:rFonts w:asciiTheme="minorHAnsi" w:hAnsiTheme="minorHAnsi" w:cstheme="minorHAnsi"/>
+          <w:color w:val="000000"/>
+          <w:sz w:val="22"/>
+          <w:szCs w:val="22"/>
+        </w:rPr>
+        <w:t>: S</w:t>
+      </w:r>
+      <w:r>
+        <w:rPr>
+          <w:rFonts w:asciiTheme="minorHAnsi" w:hAnsiTheme="minorHAnsi" w:cstheme="minorHAnsi"/>
+          <w:color w:val="000000"/>
+          <w:sz w:val="22"/>
+          <w:szCs w:val="22"/>
+        </w:rPr>
+        <w:t>e utiliza para insertar o agregar registros en una tabla.</w:t>
+      </w:r>
+    </w:p>
+    <w:p>
+      <w:pPr>
+        <w:pStyle w:val="NormalWeb"/>
+        <w:numPr>
+          <w:ilvl w:val="0"/>
+          <w:numId w:val="43"/>
+        </w:numPr>
+        <w:spacing w:before="240" w:after="240"/>
+        <w:ind w:right="300"/>
+        <w:rPr>
+          <w:rFonts w:asciiTheme="minorHAnsi" w:hAnsiTheme="minorHAnsi" w:cstheme="minorHAnsi"/>
+          <w:color w:val="000000"/>
+          <w:sz w:val="22"/>
+          <w:szCs w:val="22"/>
+        </w:rPr>
+      </w:pPr>
+      <w:r>
+        <w:rPr>
+          <w:rFonts w:asciiTheme="minorHAnsi" w:hAnsiTheme="minorHAnsi" w:cstheme="minorHAnsi"/>
+          <w:b/>
+          <w:bCs/>
+          <w:color w:val="000000"/>
+          <w:sz w:val="22"/>
+          <w:szCs w:val="22"/>
+        </w:rPr>
+        <w:t>Update</w:t>
+      </w:r>
+      <w:r>
+        <w:rPr>
+          <w:rFonts w:asciiTheme="minorHAnsi" w:hAnsiTheme="minorHAnsi" w:cstheme="minorHAnsi"/>
+          <w:color w:val="000000"/>
+          <w:sz w:val="22"/>
+          <w:szCs w:val="22"/>
+        </w:rPr>
+        <w:t xml:space="preserve">: Se </w:t>
+      </w:r>
+      <w:r>
+        <w:rPr>
+          <w:rFonts w:asciiTheme="minorHAnsi" w:hAnsiTheme="minorHAnsi" w:cstheme="minorHAnsi"/>
+          <w:color w:val="000000"/>
+          <w:sz w:val="22"/>
+          <w:szCs w:val="22"/>
+        </w:rPr>
+        <w:t>utiliza</w:t>
+      </w:r>
+      <w:r>
+        <w:rPr>
+          <w:rFonts w:asciiTheme="minorHAnsi" w:hAnsiTheme="minorHAnsi" w:cstheme="minorHAnsi"/>
+          <w:color w:val="000000"/>
+          <w:sz w:val="22"/>
+          <w:szCs w:val="22"/>
+        </w:rPr>
+        <w:t xml:space="preserve"> para actualizar registros existentes en una tabla.</w:t>
+      </w:r>
+    </w:p>
+    <w:p>
+      <w:pPr>
+        <w:pStyle w:val="NormalWeb"/>
+        <w:numPr>
+          <w:ilvl w:val="0"/>
+          <w:numId w:val="43"/>
+        </w:numPr>
+        <w:spacing w:before="240" w:after="240"/>
+        <w:ind w:right="300"/>
+        <w:rPr>
+          <w:rFonts w:asciiTheme="minorHAnsi" w:hAnsiTheme="minorHAnsi" w:cstheme="minorHAnsi"/>
+          <w:color w:val="000000"/>
+          <w:sz w:val="22"/>
+          <w:szCs w:val="22"/>
+        </w:rPr>
+      </w:pPr>
+      <w:r>
+        <w:rPr>
+          <w:rFonts w:asciiTheme="minorHAnsi" w:hAnsiTheme="minorHAnsi" w:cstheme="minorHAnsi"/>
+          <w:b/>
+          <w:bCs/>
+          <w:color w:val="000000"/>
+          <w:sz w:val="22"/>
+          <w:szCs w:val="22"/>
+        </w:rPr>
+        <w:t>Delete</w:t>
+      </w:r>
+      <w:r>
+        <w:rPr>
+          <w:rFonts w:asciiTheme="minorHAnsi" w:hAnsiTheme="minorHAnsi" w:cstheme="minorHAnsi"/>
+          <w:color w:val="000000"/>
+          <w:sz w:val="22"/>
+          <w:szCs w:val="22"/>
+        </w:rPr>
+        <w:t>: Se utiliza para eliminar registros de una tabla.</w:t>
+      </w:r>
+    </w:p>
+    <w:p>
+      <w:pPr>
+        <w:pStyle w:val="NormalWeb"/>
+        <w:spacing w:before="240" w:after="240"/>
+        <w:ind w:right="300"/>
+        <w:rPr>
+          <w:rFonts w:asciiTheme="minorHAnsi" w:hAnsiTheme="minorHAnsi" w:cstheme="minorHAnsi"/>
+          <w:color w:val="000000"/>
+          <w:sz w:val="22"/>
+          <w:szCs w:val="22"/>
+        </w:rPr>
+      </w:pPr>
+      <w:r>
+        <w:rPr>
+          <w:rFonts w:asciiTheme="minorHAnsi" w:hAnsiTheme="minorHAnsi" w:cstheme="minorHAnsi"/>
+          <w:b/>
+          <w:bCs/>
+          <w:color w:val="000000"/>
+          <w:sz w:val="22"/>
+          <w:szCs w:val="22"/>
+        </w:rPr>
+        <w:t>INSERT</w:t>
+      </w:r>
+    </w:p>
+    <w:p>
+      <w:pPr>
+        <w:pStyle w:val="NormalWeb"/>
+        <w:spacing w:before="240" w:after="240"/>
+        <w:ind w:right="300"/>
+        <w:rPr>
+          <w:rFonts w:asciiTheme="minorHAnsi" w:hAnsiTheme="minorHAnsi" w:cstheme="minorHAnsi"/>
+          <w:color w:val="000000"/>
+          <w:sz w:val="22"/>
+          <w:szCs w:val="22"/>
+        </w:rPr>
+      </w:pPr>
+      <w:r>
+        <w:rPr>
+          <w:rFonts w:asciiTheme="minorHAnsi" w:hAnsiTheme="minorHAnsi" w:cstheme="minorHAnsi"/>
+          <w:color w:val="000000"/>
+          <w:sz w:val="22"/>
+          <w:szCs w:val="22"/>
+        </w:rPr>
+        <w:t>S</w:t>
+      </w:r>
+      <w:r>
+        <w:rPr>
+          <w:rFonts w:asciiTheme="minorHAnsi" w:hAnsiTheme="minorHAnsi" w:cstheme="minorHAnsi"/>
+          <w:color w:val="000000"/>
+          <w:sz w:val="22"/>
+          <w:szCs w:val="22"/>
+        </w:rPr>
+        <w:t>e usa para agregar o insertar datos en una tabla. La información que agregamos puede ser:</w:t>
+      </w:r>
+    </w:p>
+    <w:p>
+      <w:pPr>
+        <w:pStyle w:val="NormalWeb"/>
+        <w:numPr>
+          <w:ilvl w:val="0"/>
+          <w:numId w:val="44"/>
+        </w:numPr>
+        <w:spacing w:before="240" w:after="240"/>
+        <w:ind w:right="300"/>
+        <w:rPr>
+          <w:rFonts w:asciiTheme="minorHAnsi" w:hAnsiTheme="minorHAnsi" w:cstheme="minorHAnsi"/>
+          <w:color w:val="000000"/>
+          <w:sz w:val="22"/>
+          <w:szCs w:val="22"/>
+        </w:rPr>
+      </w:pPr>
+      <w:r>
+        <w:rPr>
+          <w:rFonts w:asciiTheme="minorHAnsi" w:hAnsiTheme="minorHAnsi" w:cstheme="minorHAnsi"/>
+          <w:color w:val="000000"/>
+          <w:sz w:val="22"/>
+          <w:szCs w:val="22"/>
+        </w:rPr>
+        <w:lastRenderedPageBreak/>
+        <w:t>De forma individual (1 registro).</w:t>
+      </w:r>
+    </w:p>
+    <w:p>
+      <w:pPr>
+        <w:pStyle w:val="NormalWeb"/>
+        <w:numPr>
+          <w:ilvl w:val="0"/>
+          <w:numId w:val="44"/>
+        </w:numPr>
+        <w:spacing w:before="240" w:after="240"/>
+        <w:ind w:right="300"/>
+        <w:rPr>
+          <w:rFonts w:asciiTheme="minorHAnsi" w:hAnsiTheme="minorHAnsi" w:cstheme="minorHAnsi"/>
+          <w:color w:val="000000"/>
+          <w:sz w:val="22"/>
+          <w:szCs w:val="22"/>
+        </w:rPr>
+      </w:pPr>
+      <w:r>
+        <w:rPr>
+          <w:rFonts w:asciiTheme="minorHAnsi" w:hAnsiTheme="minorHAnsi" w:cstheme="minorHAnsi"/>
+          <w:color w:val="000000"/>
+          <w:sz w:val="22"/>
+          <w:szCs w:val="22"/>
+        </w:rPr>
+        <w:t>De forma plural (varios registros a la vez).</w:t>
+      </w:r>
+    </w:p>
+    <w:p>
+      <w:pPr>
+        <w:pStyle w:val="NormalWeb"/>
+        <w:spacing w:before="240" w:after="240"/>
+        <w:ind w:right="300"/>
+        <w:rPr>
+          <w:rFonts w:asciiTheme="minorHAnsi" w:hAnsiTheme="minorHAnsi" w:cstheme="minorHAnsi"/>
+          <w:color w:val="000000"/>
+          <w:sz w:val="22"/>
+          <w:szCs w:val="22"/>
+        </w:rPr>
+      </w:pPr>
+      <w:r>
+        <w:rPr>
+          <w:rFonts w:asciiTheme="minorHAnsi" w:hAnsiTheme="minorHAnsi" w:cstheme="minorHAnsi"/>
+          <w:color w:val="000000"/>
+          <w:sz w:val="22"/>
+          <w:szCs w:val="22"/>
+        </w:rPr>
+        <w:t xml:space="preserve">Su sintaxis se elabora mediante la </w:t>
+      </w:r>
+      <w:r>
+        <w:rPr>
+          <w:rFonts w:asciiTheme="minorHAnsi" w:hAnsiTheme="minorHAnsi" w:cstheme="minorHAnsi"/>
+          <w:color w:val="000000"/>
+          <w:sz w:val="22"/>
+          <w:szCs w:val="22"/>
+        </w:rPr>
+        <w:t>cláusula INSERT</w:t>
+      </w:r>
+      <w:r>
+        <w:rPr>
+          <w:rFonts w:asciiTheme="minorHAnsi" w:hAnsiTheme="minorHAnsi" w:cstheme="minorHAnsi"/>
+          <w:color w:val="000000"/>
+          <w:sz w:val="22"/>
+          <w:szCs w:val="22"/>
+        </w:rPr>
+        <w:t xml:space="preserve"> INTO, seguida del nombre de la tabla, la cláusula VALUES, y los datos que se insertarán en la misma.</w:t>
+      </w:r>
+    </w:p>
+    <w:p>
+      <w:pPr>
+        <w:pStyle w:val="NormalWeb"/>
+        <w:spacing w:before="0" w:beforeAutospacing="0" w:after="0" w:afterAutospacing="0" w:line="480" w:lineRule="auto"/>
+        <w:rPr>
+          <w:sz w:val="20"/>
+          <w:szCs w:val="20"/>
+        </w:rPr>
+      </w:pPr>
+      <w:r>
+        <w:rPr>
+          <w:rFonts w:ascii="Consolas" w:hAnsi="Consolas"/>
+          <w:color w:val="5B9BD5"/>
+          <w:sz w:val="22"/>
+          <w:szCs w:val="22"/>
+        </w:rPr>
+        <w:t>INSERT INTO</w:t>
+      </w:r>
+      <w:r>
+        <w:rPr>
+          <w:rFonts w:ascii="Consolas" w:hAnsi="Consolas"/>
+          <w:color w:val="FFFFFF"/>
+          <w:sz w:val="22"/>
+          <w:szCs w:val="22"/>
+        </w:rPr>
+        <w:t xml:space="preserve"> </w:t>
+      </w:r>
+      <w:r>
+        <w:rPr>
+          <w:rFonts w:ascii="Consolas" w:hAnsi="Consolas"/>
+          <w:color w:val="000000"/>
+          <w:sz w:val="22"/>
+          <w:szCs w:val="22"/>
+        </w:rPr>
+        <w:t>nombre_de_la_table (campo1, campo2, campo</w:t>
+      </w:r>
+      <w:r>
+        <w:rPr>
+          <w:rFonts w:ascii="Consolas" w:hAnsi="Consolas"/>
+          <w:color w:val="000000"/>
+          <w:sz w:val="22"/>
+          <w:szCs w:val="22"/>
+        </w:rPr>
+        <w:t>3, …</w:t>
+      </w:r>
+      <w:r>
+        <w:rPr>
+          <w:rFonts w:ascii="Consolas" w:hAnsi="Consolas"/>
+          <w:color w:val="000000"/>
+          <w:sz w:val="22"/>
+          <w:szCs w:val="22"/>
+        </w:rPr>
+        <w:t>)</w:t>
+      </w:r>
+    </w:p>
+    <w:p>
+      <w:pPr>
+        <w:pStyle w:val="NormalWeb"/>
+        <w:spacing w:before="0" w:beforeAutospacing="0" w:after="0" w:afterAutospacing="0" w:line="480" w:lineRule="auto"/>
+        <w:ind w:firstLine="720"/>
+        <w:rPr>
+          <w:sz w:val="20"/>
+          <w:szCs w:val="20"/>
+        </w:rPr>
+      </w:pPr>
+      <w:r>
+        <w:rPr>
+          <w:rFonts w:ascii="Consolas" w:hAnsi="Consolas"/>
+          <w:color w:val="5B9BD5"/>
+          <w:sz w:val="22"/>
+          <w:szCs w:val="22"/>
+        </w:rPr>
+        <w:t>VALUES</w:t>
+      </w:r>
+      <w:r>
+        <w:rPr>
+          <w:rFonts w:ascii="Consolas" w:hAnsi="Consolas"/>
+          <w:color w:val="000000"/>
+          <w:sz w:val="22"/>
+          <w:szCs w:val="22"/>
+        </w:rPr>
+        <w:t xml:space="preserve"> (dato1, dato2, dato3, ...);</w:t>
+      </w:r>
+    </w:p>
+    <w:p>
+      <w:pPr>
+        <w:pStyle w:val="NormalWeb"/>
+        <w:spacing w:before="0" w:beforeAutospacing="0" w:after="0" w:afterAutospacing="0" w:line="480" w:lineRule="auto"/>
+        <w:rPr>
+          <w:rFonts w:asciiTheme="minorHAnsi" w:hAnsiTheme="minorHAnsi" w:cstheme="minorHAnsi"/>
+          <w:b/>
+          <w:bCs/>
+          <w:sz w:val="22"/>
+          <w:szCs w:val="22"/>
+        </w:rPr>
+      </w:pPr>
+      <w:r>
+        <w:rPr>
+          <w:rFonts w:asciiTheme="minorHAnsi" w:hAnsiTheme="minorHAnsi" w:cstheme="minorHAnsi"/>
+          <w:b/>
+          <w:bCs/>
+          <w:sz w:val="22"/>
+          <w:szCs w:val="22"/>
+        </w:rPr>
+        <w:t>Por ejemplo:</w:t>
+      </w:r>
+    </w:p>
+    <w:p>
+      <w:pPr>
+        <w:pStyle w:val="NormalWeb"/>
+        <w:spacing w:before="0" w:beforeAutospacing="0" w:after="200" w:afterAutospacing="0" w:line="480" w:lineRule="auto"/>
+        <w:jc w:val="center"/>
+        <w:rPr>
+          <w:sz w:val="16"/>
+          <w:szCs w:val="16"/>
+        </w:rPr>
+      </w:pPr>
+      <w:r>
+        <w:rPr>
+          <w:rFonts w:ascii="Consolas" w:hAnsi="Consolas"/>
+          <w:color w:val="5B9BD5"/>
+          <w:sz w:val="18"/>
+          <w:szCs w:val="18"/>
+        </w:rPr>
+        <w:t>INSERT INTO</w:t>
+      </w:r>
+      <w:r>
+        <w:rPr>
+          <w:rFonts w:ascii="Consolas" w:hAnsi="Consolas"/>
+          <w:color w:val="FFFFFF"/>
+          <w:sz w:val="18"/>
+          <w:szCs w:val="18"/>
+        </w:rPr>
+        <w:t xml:space="preserve"> </w:t>
+      </w:r>
+      <w:r>
+        <w:rPr>
+          <w:rFonts w:ascii="Consolas" w:hAnsi="Consolas"/>
+          <w:sz w:val="18"/>
+          <w:szCs w:val="18"/>
+        </w:rPr>
+        <w:t>class (id_</w:t>
+      </w:r>
+      <w:r>
+        <w:rPr>
+          <w:rFonts w:ascii="Consolas" w:hAnsi="Consolas"/>
+          <w:sz w:val="18"/>
+          <w:szCs w:val="18"/>
+        </w:rPr>
+        <w:t>level, id_class, description</w:t>
+      </w:r>
+      <w:r>
+        <w:rPr>
+          <w:rFonts w:ascii="Consolas" w:hAnsi="Consolas"/>
+          <w:color w:val="FFFFFF"/>
+          <w:sz w:val="18"/>
+          <w:szCs w:val="18"/>
+        </w:rPr>
+        <w:t xml:space="preserve">) </w:t>
+      </w:r>
+      <w:r>
+        <w:rPr>
+          <w:rFonts w:ascii="Consolas" w:hAnsi="Consolas"/>
+          <w:color w:val="5B9BD5"/>
+          <w:sz w:val="18"/>
+          <w:szCs w:val="18"/>
+        </w:rPr>
+        <w:t>VALUES</w:t>
+      </w:r>
+      <w:r>
+        <w:rPr>
+          <w:rFonts w:ascii="Consolas" w:hAnsi="Consolas"/>
+          <w:color w:val="FFFFFF"/>
+          <w:sz w:val="18"/>
+          <w:szCs w:val="18"/>
+        </w:rPr>
+        <w:t xml:space="preserve"> </w:t>
+      </w:r>
+      <w:r>
+        <w:rPr>
+          <w:rFonts w:ascii="Consolas" w:hAnsi="Consolas"/>
+          <w:sz w:val="18"/>
+          <w:szCs w:val="18"/>
+        </w:rPr>
+        <w:t>(</w:t>
+      </w:r>
+      <w:r>
+        <w:rPr>
+          <w:rFonts w:ascii="Consolas" w:hAnsi="Consolas"/>
+          <w:sz w:val="18"/>
+          <w:szCs w:val="18"/>
+        </w:rPr>
+        <w:t>1,</w:t>
+      </w:r>
+      <w:r>
+        <w:rPr>
+          <w:rFonts w:ascii="Consolas" w:hAnsi="Consolas"/>
+          <w:sz w:val="18"/>
+          <w:szCs w:val="18"/>
+        </w:rPr>
+        <w:t xml:space="preserve"> </w:t>
+      </w:r>
+      <w:r>
+        <w:rPr>
+          <w:rFonts w:ascii="Consolas" w:hAnsi="Consolas"/>
+          <w:sz w:val="18"/>
+          <w:szCs w:val="18"/>
+        </w:rPr>
+        <w:t>999, ‘</w:t>
+      </w:r>
+      <w:r>
+        <w:rPr>
+          <w:rFonts w:ascii="Consolas" w:hAnsi="Consolas"/>
+          <w:sz w:val="18"/>
+          <w:szCs w:val="18"/>
+        </w:rPr>
+        <w:t>Spain comedy’);</w:t>
+      </w:r>
+    </w:p>
+    <w:p>
+      <w:pPr>
+        <w:pStyle w:val="NormalWeb"/>
+        <w:spacing w:before="0" w:beforeAutospacing="0" w:after="0" w:afterAutospacing="0" w:line="480" w:lineRule="auto"/>
+        <w:rPr>
+          <w:rFonts w:asciiTheme="minorHAnsi" w:hAnsiTheme="minorHAnsi" w:cstheme="minorHAnsi"/>
+          <w:sz w:val="22"/>
+          <w:szCs w:val="22"/>
+        </w:rPr>
+      </w:pPr>
+      <w:r>
+        <w:rPr>
+          <w:noProof/>
+        </w:rPr>
+        <w:drawing>
+          <wp:inline distT="0" distB="0" distL="0" distR="0" wp14:anchorId="5F0CA56A" wp14:editId="1021604B">
+            <wp:extent cx="5400040" cy="1649730"/>
+            <wp:effectExtent l="0" t="0" r="0" b="7620"/>
+            <wp:docPr id="38" name="Imagen 38"/>
+            <wp:cNvGraphicFramePr>
+              <a:graphicFrameLocks xmlns:a="http://schemas.openxmlformats.org/drawingml/2006/main" noChangeAspect="1"/>
+            </wp:cNvGraphicFramePr>
+            <a:graphic xmlns:a="http://schemas.openxmlformats.org/drawingml/2006/main">
+              <a:graphicData uri="http://schemas.openxmlformats.org/drawingml/2006/picture">
+                <pic:pic xmlns:pic="http://schemas.openxmlformats.org/drawingml/2006/picture">
+                  <pic:nvPicPr>
+                    <pic:cNvPr id="0" name="Picture 2"/>
+                    <pic:cNvPicPr>
+                      <a:picLocks noChangeAspect="1" noChangeArrowheads="1"/>
+                    </pic:cNvPicPr>
+                  </pic:nvPicPr>
+                  <pic:blipFill>
+                    <a:blip r:embed="rId40">
+                      <a:extLst>
+                        <a:ext uri="{28A0092B-C50C-407E-A947-70E740481C1C}">
+                          <a14:useLocalDpi xmlns:a14="http://schemas.microsoft.com/office/drawing/2010/main" val="0"/>
+                        </a:ext>
+                      </a:extLst>
+                    </a:blip>
+                    <a:srcRect/>
+                    <a:stretch>
+                      <a:fillRect/>
+                    </a:stretch>
+                  </pic:blipFill>
+                  <pic:spPr bwMode="auto">
+                    <a:xfrm>
+                      <a:off x="0" y="0"/>
+                      <a:ext cx="5400040" cy="1649730"/>
+                    </a:xfrm>
+                    <a:prstGeom prst="rect">
+                      <a:avLst/>
+                    </a:prstGeom>
+                    <a:noFill/>
+                    <a:ln>
+                      <a:noFill/>
+                    </a:ln>
+                  </pic:spPr>
+                </pic:pic>
+              </a:graphicData>
+            </a:graphic>
+          </wp:inline>
+        </w:drawing>
+      </w:r>
+    </w:p>
+    <w:p>
+      <w:pPr>
+        <w:pStyle w:val="NormalWeb"/>
+        <w:spacing w:before="0" w:beforeAutospacing="0" w:after="0" w:afterAutospacing="0" w:line="480" w:lineRule="auto"/>
+        <w:rPr>
+          <w:rFonts w:asciiTheme="minorHAnsi" w:hAnsiTheme="minorHAnsi" w:cstheme="minorHAnsi"/>
+          <w:b/>
+          <w:bCs/>
+          <w:sz w:val="22"/>
+          <w:szCs w:val="22"/>
+        </w:rPr>
+      </w:pPr>
+      <w:r>
+        <w:rPr>
+          <w:rFonts w:asciiTheme="minorHAnsi" w:hAnsiTheme="minorHAnsi" w:cstheme="minorHAnsi"/>
+          <w:b/>
+          <w:bCs/>
+          <w:sz w:val="22"/>
+          <w:szCs w:val="22"/>
+        </w:rPr>
+        <w:t>Insert</w:t>
+      </w:r>
+      <w:r>
+        <w:rPr>
+          <w:rFonts w:asciiTheme="minorHAnsi" w:hAnsiTheme="minorHAnsi" w:cstheme="minorHAnsi"/>
+          <w:b/>
+          <w:bCs/>
+          <w:sz w:val="22"/>
+          <w:szCs w:val="22"/>
+        </w:rPr>
+        <w:t>: Campo autoincrement</w:t>
+      </w:r>
+    </w:p>
+    <w:p>
+      <w:pPr>
         <w:pStyle w:val="NormalWeb"/>
         <w:spacing w:before="0" w:beforeAutospacing="0" w:after="240" w:afterAutospacing="0"/>
-        <w:ind w:right="300"/>
-        <w:rPr>
-          <w:rFonts w:asciiTheme="minorHAnsi" w:hAnsiTheme="minorHAnsi" w:cstheme="minorHAnsi"/>
-          <w:color w:val="000000"/>
-          <w:sz w:val="22"/>
-          <w:szCs w:val="22"/>
-        </w:rPr>
-      </w:pPr>
+        <w:rPr>
+          <w:rFonts w:asciiTheme="minorHAnsi" w:hAnsiTheme="minorHAnsi" w:cstheme="minorHAnsi"/>
+          <w:sz w:val="22"/>
+          <w:szCs w:val="22"/>
+        </w:rPr>
+      </w:pPr>
+      <w:r>
+        <w:rPr>
+          <w:rFonts w:asciiTheme="minorHAnsi" w:hAnsiTheme="minorHAnsi" w:cstheme="minorHAnsi"/>
+          <w:sz w:val="22"/>
+          <w:szCs w:val="22"/>
+        </w:rPr>
+        <w:t xml:space="preserve">En el caso de contar con campos </w:t>
+      </w:r>
+      <w:r>
+        <w:rPr>
+          <w:rFonts w:asciiTheme="minorHAnsi" w:hAnsiTheme="minorHAnsi" w:cstheme="minorHAnsi"/>
+          <w:sz w:val="22"/>
+          <w:szCs w:val="22"/>
+        </w:rPr>
+        <w:t>AUTOINCREMENT, tenemos</w:t>
+      </w:r>
+      <w:r>
+        <w:rPr>
+          <w:rFonts w:asciiTheme="minorHAnsi" w:hAnsiTheme="minorHAnsi" w:cstheme="minorHAnsi"/>
+          <w:sz w:val="22"/>
+          <w:szCs w:val="22"/>
+        </w:rPr>
+        <w:t xml:space="preserve"> la posibilidad de permitir que el</w:t>
+      </w:r>
+      <w:r>
+        <w:rPr>
+          <w:rFonts w:asciiTheme="minorHAnsi" w:hAnsiTheme="minorHAnsi" w:cstheme="minorHAnsi"/>
+          <w:sz w:val="22"/>
+          <w:szCs w:val="22"/>
+        </w:rPr>
+        <w:t xml:space="preserve"> </w:t>
+      </w:r>
+      <w:r>
+        <w:rPr>
+          <w:rFonts w:asciiTheme="minorHAnsi" w:hAnsiTheme="minorHAnsi" w:cstheme="minorHAnsi"/>
+          <w:sz w:val="22"/>
+          <w:szCs w:val="22"/>
+        </w:rPr>
+        <w:t>DBMS resuelva el valor correlativo para éste, pasando como parámetro el valor NULL o no</w:t>
+      </w:r>
+      <w:r>
+        <w:rPr>
+          <w:rFonts w:asciiTheme="minorHAnsi" w:hAnsiTheme="minorHAnsi" w:cstheme="minorHAnsi"/>
+          <w:sz w:val="22"/>
+          <w:szCs w:val="22"/>
+        </w:rPr>
+        <w:t xml:space="preserve"> </w:t>
+      </w:r>
+      <w:r>
+        <w:rPr>
+          <w:rFonts w:asciiTheme="minorHAnsi" w:hAnsiTheme="minorHAnsi" w:cstheme="minorHAnsi"/>
+          <w:sz w:val="22"/>
+          <w:szCs w:val="22"/>
+        </w:rPr>
+        <w:t>colocándolo</w:t>
+      </w:r>
+      <w:r>
+        <w:rPr>
+          <w:rFonts w:asciiTheme="minorHAnsi" w:hAnsiTheme="minorHAnsi" w:cstheme="minorHAnsi"/>
+          <w:sz w:val="22"/>
+          <w:szCs w:val="22"/>
+        </w:rPr>
+        <w:t xml:space="preserve"> en la lista de campos. Tomemos como ejemplo la tabla PAY que creamos en la</w:t>
+      </w:r>
+      <w:r>
+        <w:rPr>
+          <w:rFonts w:asciiTheme="minorHAnsi" w:hAnsiTheme="minorHAnsi" w:cstheme="minorHAnsi"/>
+          <w:sz w:val="22"/>
+          <w:szCs w:val="22"/>
+        </w:rPr>
+        <w:t xml:space="preserve"> </w:t>
+      </w:r>
+      <w:r>
+        <w:rPr>
+          <w:rFonts w:asciiTheme="minorHAnsi" w:hAnsiTheme="minorHAnsi" w:cstheme="minorHAnsi"/>
+          <w:sz w:val="22"/>
+          <w:szCs w:val="22"/>
+        </w:rPr>
+        <w:t>clase 6.</w:t>
+      </w:r>
+    </w:p>
+    <w:p>
+      <w:pPr>
+        <w:pStyle w:val="NormalWeb"/>
+        <w:spacing w:before="0" w:beforeAutospacing="0" w:after="200" w:afterAutospacing="0"/>
+        <w:rPr>
+          <w:sz w:val="16"/>
+          <w:szCs w:val="16"/>
+        </w:rPr>
+      </w:pPr>
+      <w:r>
+        <w:rPr>
+          <w:rFonts w:ascii="Consolas" w:hAnsi="Consolas"/>
+          <w:color w:val="5B9BD5"/>
+          <w:sz w:val="20"/>
+          <w:szCs w:val="20"/>
+        </w:rPr>
+        <w:t>INSERT INTO</w:t>
+      </w:r>
+      <w:r>
+        <w:rPr>
+          <w:rFonts w:ascii="Consolas" w:hAnsi="Consolas"/>
+          <w:color w:val="000000"/>
+          <w:sz w:val="20"/>
+          <w:szCs w:val="20"/>
+        </w:rPr>
+        <w:t xml:space="preserve"> pay </w:t>
+      </w:r>
+      <w:r>
+        <w:rPr>
+          <w:rFonts w:ascii="Consolas" w:hAnsi="Consolas"/>
+          <w:color w:val="5B9BD5"/>
+          <w:sz w:val="20"/>
+          <w:szCs w:val="20"/>
+        </w:rPr>
+        <w:t>VALUES (</w:t>
+      </w:r>
+      <w:r>
+        <w:rPr>
+          <w:rFonts w:ascii="Consolas" w:hAnsi="Consolas"/>
+          <w:color w:val="FFAB40"/>
+          <w:sz w:val="20"/>
+          <w:szCs w:val="20"/>
+        </w:rPr>
+        <w:t>NULL</w:t>
+      </w:r>
+      <w:r>
+        <w:rPr>
+          <w:rFonts w:ascii="Consolas" w:hAnsi="Consolas"/>
+          <w:color w:val="000000"/>
+          <w:sz w:val="20"/>
+          <w:szCs w:val="20"/>
+        </w:rPr>
+        <w:t>, 250, ‘U$S’, ‘2021-07-22’, ‘Paypal’, 850, 77</w:t>
+      </w:r>
+      <w:r>
+        <w:rPr>
+          <w:rFonts w:ascii="Consolas" w:hAnsi="Consolas"/>
+          <w:color w:val="5B9BD5"/>
+          <w:sz w:val="20"/>
+          <w:szCs w:val="20"/>
+        </w:rPr>
+        <w:t>)</w:t>
+      </w:r>
+      <w:r>
+        <w:rPr>
+          <w:rFonts w:ascii="Consolas" w:hAnsi="Consolas"/>
+          <w:color w:val="000000"/>
+          <w:sz w:val="20"/>
+          <w:szCs w:val="20"/>
+        </w:rPr>
+        <w:t>;</w:t>
+      </w:r>
+    </w:p>
+    <w:p>
+      <w:pPr>
+        <w:pStyle w:val="NormalWeb"/>
+        <w:spacing w:before="0" w:beforeAutospacing="0" w:after="0" w:afterAutospacing="0" w:line="480" w:lineRule="auto"/>
+        <w:rPr>
+          <w:rFonts w:asciiTheme="minorHAnsi" w:hAnsiTheme="minorHAnsi" w:cstheme="minorHAnsi"/>
+          <w:sz w:val="22"/>
+          <w:szCs w:val="22"/>
+        </w:rPr>
+      </w:pPr>
+      <w:r>
+        <w:rPr>
+          <w:rFonts w:asciiTheme="minorHAnsi" w:hAnsiTheme="minorHAnsi" w:cstheme="minorHAnsi"/>
+          <w:b/>
+          <w:bCs/>
+          <w:sz w:val="22"/>
+          <w:szCs w:val="22"/>
+        </w:rPr>
+        <w:t>UPDATE</w:t>
+      </w:r>
+    </w:p>
+    <w:p>
+      <w:pPr>
+        <w:pStyle w:val="NormalWeb"/>
+        <w:spacing w:before="0" w:beforeAutospacing="0" w:after="0" w:afterAutospacing="0"/>
+        <w:rPr>
+          <w:rFonts w:asciiTheme="minorHAnsi" w:hAnsiTheme="minorHAnsi" w:cstheme="minorHAnsi"/>
+          <w:sz w:val="22"/>
+          <w:szCs w:val="22"/>
+        </w:rPr>
+      </w:pPr>
+      <w:r>
+        <w:rPr>
+          <w:rFonts w:asciiTheme="minorHAnsi" w:hAnsiTheme="minorHAnsi" w:cstheme="minorHAnsi"/>
+          <w:sz w:val="22"/>
+          <w:szCs w:val="22"/>
+        </w:rPr>
+        <w:t>Su sintaxis se elabora mediante la cláusula UPDATE tabla, seguida la palabra SET y luego la(s)</w:t>
+      </w:r>
+      <w:r>
+        <w:rPr>
+          <w:rFonts w:asciiTheme="minorHAnsi" w:hAnsiTheme="minorHAnsi" w:cstheme="minorHAnsi"/>
+          <w:sz w:val="22"/>
+          <w:szCs w:val="22"/>
+        </w:rPr>
+        <w:t xml:space="preserve"> </w:t>
+      </w:r>
+      <w:r>
+        <w:rPr>
+          <w:rFonts w:asciiTheme="minorHAnsi" w:hAnsiTheme="minorHAnsi" w:cstheme="minorHAnsi"/>
+          <w:sz w:val="22"/>
+          <w:szCs w:val="22"/>
+        </w:rPr>
+        <w:t>columna(s) o campo(s) con su(s) nuevo(s) valor(es).</w:t>
+      </w:r>
+    </w:p>
+    <w:p>
+      <w:pPr>
+        <w:pStyle w:val="NormalWeb"/>
+        <w:spacing w:before="0" w:beforeAutospacing="0" w:after="0" w:afterAutospacing="0"/>
+        <w:jc w:val="center"/>
+      </w:pPr>
+      <w:r>
+        <w:rPr>
+          <w:rFonts w:ascii="Consolas" w:hAnsi="Consolas"/>
+          <w:color w:val="5B9BD5"/>
+          <w:sz w:val="38"/>
+          <w:szCs w:val="38"/>
+        </w:rPr>
+        <w:t>UPDATE</w:t>
+      </w:r>
+      <w:r>
+        <w:rPr>
+          <w:rFonts w:ascii="Consolas" w:hAnsi="Consolas"/>
+          <w:color w:val="FFFFFF"/>
+          <w:sz w:val="38"/>
+          <w:szCs w:val="38"/>
+        </w:rPr>
+        <w:t xml:space="preserve"> </w:t>
+      </w:r>
+      <w:r>
+        <w:rPr>
+          <w:rFonts w:ascii="Consolas" w:hAnsi="Consolas"/>
+          <w:color w:val="000000"/>
+          <w:sz w:val="38"/>
+          <w:szCs w:val="38"/>
+        </w:rPr>
+        <w:t>nombre_de_la_tabla</w:t>
+      </w:r>
+      <w:r>
+        <w:rPr>
+          <w:rFonts w:ascii="Consolas" w:hAnsi="Consolas"/>
+          <w:color w:val="FFFFFF"/>
+          <w:sz w:val="38"/>
+          <w:szCs w:val="38"/>
+        </w:rPr>
+        <w:t xml:space="preserve"> </w:t>
+      </w:r>
+      <w:r>
+        <w:rPr>
+          <w:rFonts w:ascii="Consolas" w:hAnsi="Consolas"/>
+          <w:color w:val="5B9BD5"/>
+          <w:sz w:val="38"/>
+          <w:szCs w:val="38"/>
+        </w:rPr>
+        <w:t>SET</w:t>
+      </w:r>
+      <w:r>
+        <w:rPr>
+          <w:rFonts w:ascii="Consolas" w:hAnsi="Consolas"/>
+          <w:color w:val="FFFFFF"/>
+          <w:sz w:val="38"/>
+          <w:szCs w:val="38"/>
+        </w:rPr>
+        <w:t xml:space="preserve"> </w:t>
+      </w:r>
+      <w:r>
+        <w:rPr>
+          <w:rFonts w:ascii="Consolas" w:hAnsi="Consolas"/>
+          <w:color w:val="000000"/>
+          <w:sz w:val="38"/>
+          <w:szCs w:val="38"/>
+        </w:rPr>
+        <w:t>campo2 = ‘dato2’;</w:t>
+      </w:r>
+    </w:p>
+    <w:p>
+      <w:pPr>
+        <w:pStyle w:val="NormalWeb"/>
+        <w:spacing w:after="0"/>
+        <w:rPr>
+          <w:rFonts w:asciiTheme="minorHAnsi" w:hAnsiTheme="minorHAnsi" w:cstheme="minorHAnsi"/>
+          <w:sz w:val="22"/>
+          <w:szCs w:val="22"/>
+        </w:rPr>
+      </w:pPr>
+      <w:r>
+        <w:rPr>
+          <w:rFonts w:asciiTheme="minorHAnsi" w:hAnsiTheme="minorHAnsi" w:cstheme="minorHAnsi"/>
+          <w:sz w:val="22"/>
+          <w:szCs w:val="22"/>
+        </w:rPr>
+        <w:t>Para actualizar el valor de más de un campo, debemos separar cada uno de éstos con una coma</w:t>
+      </w:r>
+      <w:r>
+        <w:rPr>
+          <w:rFonts w:asciiTheme="minorHAnsi" w:hAnsiTheme="minorHAnsi" w:cstheme="minorHAnsi"/>
+          <w:sz w:val="22"/>
+          <w:szCs w:val="22"/>
+        </w:rPr>
+        <w:t xml:space="preserve">. </w:t>
+      </w:r>
+      <w:r>
+        <w:rPr>
+          <w:rFonts w:asciiTheme="minorHAnsi" w:hAnsiTheme="minorHAnsi" w:cstheme="minorHAnsi"/>
+          <w:sz w:val="22"/>
+          <w:szCs w:val="22"/>
+        </w:rPr>
+        <w:t>Especificamos campo = valor, otroCampo = otroValor, y así con cada campo que deseamos actualizar</w:t>
+      </w:r>
+    </w:p>
+    <w:p>
+      <w:pPr>
+        <w:pStyle w:val="NormalWeb"/>
+        <w:spacing w:before="0" w:beforeAutospacing="0" w:after="0" w:afterAutospacing="0" w:line="480" w:lineRule="auto"/>
+        <w:jc w:val="center"/>
+        <w:rPr>
+          <w:sz w:val="16"/>
+          <w:szCs w:val="16"/>
+        </w:rPr>
+      </w:pPr>
+      <w:r>
+        <w:rPr>
+          <w:rFonts w:ascii="Consolas" w:hAnsi="Consolas"/>
+          <w:color w:val="5B9BD5"/>
+          <w:sz w:val="18"/>
+          <w:szCs w:val="18"/>
+        </w:rPr>
+        <w:t>UPDATE</w:t>
+      </w:r>
+      <w:r>
+        <w:rPr>
+          <w:rFonts w:ascii="Consolas" w:hAnsi="Consolas"/>
+          <w:color w:val="FFFFFF"/>
+          <w:sz w:val="18"/>
+          <w:szCs w:val="18"/>
+        </w:rPr>
+        <w:t xml:space="preserve"> </w:t>
+      </w:r>
+      <w:r>
+        <w:rPr>
+          <w:rFonts w:ascii="Consolas" w:hAnsi="Consolas"/>
+          <w:color w:val="000000"/>
+          <w:sz w:val="18"/>
+          <w:szCs w:val="18"/>
+        </w:rPr>
+        <w:t>nombre_de_la_tabla</w:t>
+      </w:r>
+      <w:r>
+        <w:rPr>
+          <w:rFonts w:ascii="Consolas" w:hAnsi="Consolas"/>
+          <w:color w:val="FFFFFF"/>
+          <w:sz w:val="18"/>
+          <w:szCs w:val="18"/>
+        </w:rPr>
+        <w:t xml:space="preserve"> </w:t>
+      </w:r>
+      <w:r>
+        <w:rPr>
+          <w:rFonts w:ascii="Consolas" w:hAnsi="Consolas"/>
+          <w:color w:val="5B9BD5"/>
+          <w:sz w:val="18"/>
+          <w:szCs w:val="18"/>
+        </w:rPr>
+        <w:t>SET</w:t>
+      </w:r>
+      <w:r>
+        <w:rPr>
+          <w:rFonts w:ascii="Consolas" w:hAnsi="Consolas"/>
+          <w:color w:val="000000"/>
+          <w:sz w:val="18"/>
+          <w:szCs w:val="18"/>
+        </w:rPr>
+        <w:t xml:space="preserve"> campo1 = ‘dato1’, campo2 = ‘dato2’, campo3 = ‘dato3’;</w:t>
+      </w:r>
+    </w:p>
+    <w:p>
+      <w:pPr>
+        <w:pStyle w:val="NormalWeb"/>
+        <w:spacing w:before="0" w:beforeAutospacing="0" w:after="0" w:afterAutospacing="0" w:line="480" w:lineRule="auto"/>
+        <w:rPr>
+          <w:rFonts w:asciiTheme="minorHAnsi" w:hAnsiTheme="minorHAnsi" w:cstheme="minorHAnsi"/>
+          <w:sz w:val="22"/>
+          <w:szCs w:val="22"/>
+        </w:rPr>
+      </w:pPr>
+      <w:r>
+        <w:rPr>
+          <w:rFonts w:asciiTheme="minorHAnsi" w:hAnsiTheme="minorHAnsi" w:cstheme="minorHAnsi"/>
+          <w:b/>
+          <w:bCs/>
+          <w:sz w:val="22"/>
+          <w:szCs w:val="22"/>
+        </w:rPr>
+        <w:t>Update: Condicionar la actualización</w:t>
+      </w:r>
+    </w:p>
+    <w:p>
+      <w:pPr>
+        <w:pStyle w:val="NormalWeb"/>
+        <w:spacing w:before="0" w:beforeAutospacing="0" w:after="0"/>
+        <w:rPr>
+          <w:rFonts w:asciiTheme="minorHAnsi" w:hAnsiTheme="minorHAnsi" w:cstheme="minorHAnsi"/>
+          <w:sz w:val="22"/>
+          <w:szCs w:val="22"/>
+        </w:rPr>
+      </w:pPr>
+      <w:r>
+        <w:rPr>
+          <w:rFonts w:asciiTheme="minorHAnsi" w:hAnsiTheme="minorHAnsi" w:cstheme="minorHAnsi"/>
+          <w:sz w:val="22"/>
+          <w:szCs w:val="22"/>
+        </w:rPr>
+        <w:lastRenderedPageBreak/>
+        <w:t>P</w:t>
+      </w:r>
+      <w:r>
+        <w:rPr>
+          <w:rFonts w:asciiTheme="minorHAnsi" w:hAnsiTheme="minorHAnsi" w:cstheme="minorHAnsi"/>
+          <w:sz w:val="22"/>
+          <w:szCs w:val="22"/>
+        </w:rPr>
+        <w:t>odemos limitar la actualización de datos que cumplan una determinada condición.</w:t>
+      </w:r>
+      <w:r>
+        <w:rPr>
+          <w:rFonts w:asciiTheme="minorHAnsi" w:hAnsiTheme="minorHAnsi" w:cstheme="minorHAnsi"/>
+          <w:sz w:val="22"/>
+          <w:szCs w:val="22"/>
+        </w:rPr>
+        <w:t xml:space="preserve"> </w:t>
+      </w:r>
+      <w:r>
+        <w:rPr>
+          <w:rFonts w:asciiTheme="minorHAnsi" w:hAnsiTheme="minorHAnsi" w:cstheme="minorHAnsi"/>
+          <w:sz w:val="22"/>
+          <w:szCs w:val="22"/>
+        </w:rPr>
+        <w:t>Por ejemplo, cambiar la fecha de pago de aquellos realizados en el día. Para esto debemos integrar la cláusula WHERE, especificando la o las condiciones que deben cumplirse.</w:t>
+      </w:r>
+    </w:p>
+    <w:p>
+      <w:pPr>
+        <w:pStyle w:val="NormalWeb"/>
+        <w:spacing w:before="0" w:beforeAutospacing="0" w:after="0" w:afterAutospacing="0" w:line="480" w:lineRule="auto"/>
+        <w:rPr>
+          <w:sz w:val="14"/>
+          <w:szCs w:val="14"/>
+        </w:rPr>
+      </w:pPr>
+      <w:r>
+        <w:rPr>
+          <w:rFonts w:ascii="Consolas" w:hAnsi="Consolas"/>
+          <w:color w:val="5B9BD5"/>
+          <w:sz w:val="22"/>
+          <w:szCs w:val="22"/>
+        </w:rPr>
+        <w:t>UPDATE</w:t>
+      </w:r>
+      <w:r>
+        <w:rPr>
+          <w:rFonts w:ascii="Consolas" w:hAnsi="Consolas"/>
+          <w:color w:val="FFFFFF"/>
+          <w:sz w:val="22"/>
+          <w:szCs w:val="22"/>
+        </w:rPr>
+        <w:t xml:space="preserve"> </w:t>
+      </w:r>
+      <w:r>
+        <w:rPr>
+          <w:rFonts w:ascii="Consolas" w:hAnsi="Consolas"/>
+          <w:color w:val="000000"/>
+          <w:sz w:val="22"/>
+          <w:szCs w:val="22"/>
+        </w:rPr>
+        <w:t>pay</w:t>
+      </w:r>
+      <w:r>
+        <w:rPr>
+          <w:rFonts w:ascii="Consolas" w:hAnsi="Consolas"/>
+          <w:color w:val="FFFFFF"/>
+          <w:sz w:val="22"/>
+          <w:szCs w:val="22"/>
+        </w:rPr>
+        <w:br/>
+      </w:r>
+      <w:r>
+        <w:rPr>
+          <w:rFonts w:ascii="Consolas" w:hAnsi="Consolas"/>
+          <w:color w:val="5B9BD5"/>
+          <w:sz w:val="22"/>
+          <w:szCs w:val="22"/>
+        </w:rPr>
+        <w:t>SET</w:t>
+      </w:r>
+      <w:r>
+        <w:rPr>
+          <w:rFonts w:ascii="Consolas" w:hAnsi="Consolas"/>
+          <w:color w:val="FFFFFF"/>
+          <w:sz w:val="22"/>
+          <w:szCs w:val="22"/>
+        </w:rPr>
+        <w:t xml:space="preserve"> </w:t>
+      </w:r>
+      <w:r>
+        <w:rPr>
+          <w:rFonts w:ascii="Consolas" w:hAnsi="Consolas"/>
+          <w:color w:val="000000"/>
+          <w:sz w:val="22"/>
+          <w:szCs w:val="22"/>
+        </w:rPr>
+        <w:t>date_pay = CURRENT_DATE - 1</w:t>
+      </w:r>
+    </w:p>
+    <w:p>
+      <w:pPr>
+        <w:pStyle w:val="NormalWeb"/>
+        <w:spacing w:before="0" w:beforeAutospacing="0" w:after="0" w:afterAutospacing="0" w:line="480" w:lineRule="auto"/>
+        <w:rPr>
+          <w:sz w:val="14"/>
+          <w:szCs w:val="14"/>
+        </w:rPr>
+      </w:pPr>
+      <w:r>
+        <w:rPr>
+          <w:rFonts w:ascii="Consolas" w:hAnsi="Consolas"/>
+          <w:color w:val="5B9BD5"/>
+          <w:sz w:val="22"/>
+          <w:szCs w:val="22"/>
+        </w:rPr>
+        <w:t>WHERE</w:t>
+      </w:r>
+      <w:r>
+        <w:rPr>
+          <w:rFonts w:ascii="Consolas" w:hAnsi="Consolas"/>
+          <w:color w:val="FFFFFF"/>
+          <w:sz w:val="22"/>
+          <w:szCs w:val="22"/>
+        </w:rPr>
+        <w:t xml:space="preserve"> </w:t>
+      </w:r>
+      <w:r>
+        <w:rPr>
+          <w:rFonts w:ascii="Consolas" w:hAnsi="Consolas"/>
+          <w:color w:val="000000"/>
+          <w:sz w:val="22"/>
+          <w:szCs w:val="22"/>
+        </w:rPr>
+        <w:t>date_pay = CURRENT_DATE;</w:t>
+      </w:r>
+    </w:p>
+    <w:p>
+      <w:pPr>
+        <w:pStyle w:val="NormalWeb"/>
+        <w:spacing w:before="0" w:beforeAutospacing="0" w:after="240" w:afterAutospacing="0"/>
+        <w:rPr>
+          <w:rFonts w:asciiTheme="minorHAnsi" w:hAnsiTheme="minorHAnsi" w:cstheme="minorHAnsi"/>
+          <w:b/>
+          <w:bCs/>
+          <w:sz w:val="22"/>
+          <w:szCs w:val="22"/>
+        </w:rPr>
+      </w:pPr>
+      <w:r>
+        <w:rPr>
+          <w:rFonts w:asciiTheme="minorHAnsi" w:hAnsiTheme="minorHAnsi" w:cstheme="minorHAnsi"/>
+          <w:b/>
+          <w:bCs/>
+          <w:sz w:val="22"/>
+          <w:szCs w:val="22"/>
+        </w:rPr>
+        <w:t>DELETE</w:t>
+      </w:r>
+    </w:p>
+    <w:p>
+      <w:pPr>
+        <w:pStyle w:val="NormalWeb"/>
+        <w:spacing w:after="240"/>
+        <w:rPr>
+          <w:rFonts w:asciiTheme="minorHAnsi" w:hAnsiTheme="minorHAnsi" w:cstheme="minorHAnsi"/>
+          <w:sz w:val="22"/>
+          <w:szCs w:val="22"/>
+        </w:rPr>
+      </w:pPr>
+      <w:r>
+        <w:rPr>
+          <w:rFonts w:asciiTheme="minorHAnsi" w:hAnsiTheme="minorHAnsi" w:cstheme="minorHAnsi"/>
+          <w:sz w:val="22"/>
+          <w:szCs w:val="22"/>
+        </w:rPr>
+        <w:t xml:space="preserve">Finalmente, para eliminar registros de una tabla, debemos utilizar la sentencia DELETE. Se ocupa de eliminar todos los registros, o sólo aquellos que coincidan con determinados parámetros </w:t>
+      </w:r>
+      <w:r>
+        <w:rPr>
+          <w:rFonts w:asciiTheme="minorHAnsi" w:hAnsiTheme="minorHAnsi" w:cstheme="minorHAnsi"/>
+          <w:sz w:val="22"/>
+          <w:szCs w:val="22"/>
+        </w:rPr>
+        <w:t>que le</w:t>
+      </w:r>
+      <w:r>
+        <w:rPr>
+          <w:rFonts w:asciiTheme="minorHAnsi" w:hAnsiTheme="minorHAnsi" w:cstheme="minorHAnsi"/>
+          <w:sz w:val="22"/>
+          <w:szCs w:val="22"/>
+        </w:rPr>
+        <w:t xml:space="preserve"> indiquemos en la condición del WHERE.</w:t>
+      </w:r>
+    </w:p>
+    <w:p>
+      <w:pPr>
+        <w:pStyle w:val="NormalWeb"/>
+        <w:spacing w:before="0" w:beforeAutospacing="0" w:after="240" w:afterAutospacing="0"/>
+        <w:rPr>
+          <w:rFonts w:asciiTheme="minorHAnsi" w:hAnsiTheme="minorHAnsi" w:cstheme="minorHAnsi"/>
+          <w:sz w:val="22"/>
+          <w:szCs w:val="22"/>
+        </w:rPr>
+      </w:pPr>
+      <w:r>
+        <w:rPr>
+          <w:rFonts w:asciiTheme="minorHAnsi" w:hAnsiTheme="minorHAnsi" w:cstheme="minorHAnsi"/>
+          <w:sz w:val="22"/>
+          <w:szCs w:val="22"/>
+        </w:rPr>
+        <w:t xml:space="preserve">Su sintaxis se elabora mediante la cláusula DELETE FROM seguido del nombre de la tabla. </w:t>
+      </w:r>
+      <w:r>
+        <w:rPr>
+          <w:rFonts w:asciiTheme="minorHAnsi" w:hAnsiTheme="minorHAnsi" w:cstheme="minorHAnsi"/>
+          <w:sz w:val="22"/>
+          <w:szCs w:val="22"/>
+        </w:rPr>
+        <w:t>Además,</w:t>
+      </w:r>
+      <w:r>
+        <w:rPr>
+          <w:rFonts w:asciiTheme="minorHAnsi" w:hAnsiTheme="minorHAnsi" w:cstheme="minorHAnsi"/>
+          <w:sz w:val="22"/>
+          <w:szCs w:val="22"/>
+        </w:rPr>
+        <w:t xml:space="preserve"> debemos agregar la cláusula WHERE, para indicarle cuál o cuáles registros se deben eliminar.</w:t>
+      </w:r>
+    </w:p>
+    <w:p>
+      <w:pPr>
+        <w:pStyle w:val="NormalWeb"/>
+        <w:spacing w:before="0" w:beforeAutospacing="0" w:after="0" w:afterAutospacing="0" w:line="480" w:lineRule="auto"/>
+        <w:rPr>
+          <w:sz w:val="18"/>
+          <w:szCs w:val="18"/>
+        </w:rPr>
+      </w:pPr>
+      <w:r>
+        <w:rPr>
+          <w:rFonts w:ascii="Consolas" w:hAnsi="Consolas"/>
+          <w:color w:val="5B9BD5"/>
+          <w:sz w:val="22"/>
+          <w:szCs w:val="22"/>
+        </w:rPr>
+        <w:t>DELETE FROM</w:t>
+      </w:r>
+      <w:r>
+        <w:rPr>
+          <w:rFonts w:ascii="Consolas" w:hAnsi="Consolas"/>
+          <w:color w:val="FFFFFF"/>
+          <w:sz w:val="22"/>
+          <w:szCs w:val="22"/>
+        </w:rPr>
+        <w:t xml:space="preserve"> </w:t>
+      </w:r>
+      <w:r>
+        <w:rPr>
+          <w:rFonts w:ascii="Consolas" w:hAnsi="Consolas"/>
+          <w:color w:val="000000"/>
+          <w:sz w:val="22"/>
+          <w:szCs w:val="22"/>
+        </w:rPr>
+        <w:t>nombre_de_la_tabla</w:t>
+      </w:r>
+      <w:r>
+        <w:rPr>
+          <w:rFonts w:ascii="Consolas" w:hAnsi="Consolas"/>
+          <w:color w:val="FFFFFF"/>
+          <w:sz w:val="22"/>
+          <w:szCs w:val="22"/>
+        </w:rPr>
+        <w:t xml:space="preserve"> </w:t>
+      </w:r>
+      <w:r>
+        <w:rPr>
+          <w:rFonts w:ascii="Consolas" w:hAnsi="Consolas"/>
+          <w:color w:val="5B9BD5"/>
+          <w:sz w:val="22"/>
+          <w:szCs w:val="22"/>
+        </w:rPr>
+        <w:t>WHERE</w:t>
+      </w:r>
+      <w:r>
+        <w:rPr>
+          <w:rFonts w:ascii="Consolas" w:hAnsi="Consolas"/>
+          <w:color w:val="FFFFFF"/>
+          <w:sz w:val="22"/>
+          <w:szCs w:val="22"/>
+        </w:rPr>
+        <w:t xml:space="preserve"> </w:t>
+      </w:r>
+      <w:r>
+        <w:rPr>
+          <w:rFonts w:ascii="Consolas" w:hAnsi="Consolas"/>
+          <w:color w:val="000000"/>
+          <w:sz w:val="22"/>
+          <w:szCs w:val="22"/>
+        </w:rPr>
+        <w:t>(campo = ‘dato’);</w:t>
+      </w:r>
+    </w:p>
+    <w:p>
+      <w:pPr>
+        <w:pStyle w:val="NormalWeb"/>
+        <w:spacing w:before="0" w:beforeAutospacing="0" w:after="240" w:afterAutospacing="0"/>
+        <w:rPr>
+          <w:rFonts w:asciiTheme="minorHAnsi" w:hAnsiTheme="minorHAnsi" w:cstheme="minorHAnsi"/>
+          <w:sz w:val="22"/>
+          <w:szCs w:val="22"/>
+        </w:rPr>
+      </w:pPr>
+      <w:r>
+        <w:rPr>
+          <w:rFonts w:asciiTheme="minorHAnsi" w:hAnsiTheme="minorHAnsi" w:cstheme="minorHAnsi"/>
+          <w:b/>
+          <w:bCs/>
+          <w:sz w:val="22"/>
+          <w:szCs w:val="22"/>
+        </w:rPr>
+        <w:t>Delete: Posible errores</w:t>
+      </w:r>
+    </w:p>
+    <w:p>
+      <w:pPr>
+        <w:pStyle w:val="NormalWeb"/>
+        <w:spacing w:after="240"/>
+        <w:rPr>
+          <w:rFonts w:asciiTheme="minorHAnsi" w:hAnsiTheme="minorHAnsi" w:cstheme="minorHAnsi"/>
+          <w:sz w:val="22"/>
+          <w:szCs w:val="22"/>
+        </w:rPr>
+      </w:pPr>
+      <w:r>
+        <w:rPr>
+          <w:rFonts w:asciiTheme="minorHAnsi" w:hAnsiTheme="minorHAnsi" w:cstheme="minorHAnsi"/>
+          <w:sz w:val="22"/>
+          <w:szCs w:val="22"/>
+        </w:rPr>
+        <w:t>Si intentamos eliminar registros de una tabla cuya PRIMARY KEY es FOREIGN KEY en otra u otras tablas, SQL no realizará la operación y nos advertirá dicho impedimento a través de la consola.</w:t>
+      </w:r>
+    </w:p>
+    <w:p>
+      <w:pPr>
+        <w:pStyle w:val="NormalWeb"/>
+        <w:spacing w:before="0" w:beforeAutospacing="0" w:after="240" w:afterAutospacing="0"/>
+        <w:rPr>
+          <w:rFonts w:asciiTheme="minorHAnsi" w:hAnsiTheme="minorHAnsi" w:cstheme="minorHAnsi"/>
+          <w:sz w:val="22"/>
+          <w:szCs w:val="22"/>
+        </w:rPr>
+      </w:pPr>
+      <w:r>
+        <w:rPr>
+          <w:rFonts w:asciiTheme="minorHAnsi" w:hAnsiTheme="minorHAnsi" w:cstheme="minorHAnsi"/>
+          <w:sz w:val="22"/>
+          <w:szCs w:val="22"/>
+        </w:rPr>
+        <w:t xml:space="preserve">Por </w:t>
+      </w:r>
+      <w:r>
+        <w:rPr>
+          <w:rFonts w:asciiTheme="minorHAnsi" w:hAnsiTheme="minorHAnsi" w:cstheme="minorHAnsi"/>
+          <w:sz w:val="22"/>
+          <w:szCs w:val="22"/>
+        </w:rPr>
+        <w:t>ejemplo,</w:t>
+      </w:r>
+      <w:r>
+        <w:rPr>
+          <w:rFonts w:asciiTheme="minorHAnsi" w:hAnsiTheme="minorHAnsi" w:cstheme="minorHAnsi"/>
+          <w:sz w:val="22"/>
+          <w:szCs w:val="22"/>
+        </w:rPr>
+        <w:t xml:space="preserve"> delete from level_game where id_level = 5;</w:t>
+      </w:r>
+    </w:p>
+    <w:p>
+      <w:pPr>
+        <w:pStyle w:val="NormalWeb"/>
+        <w:spacing w:before="0" w:beforeAutospacing="0" w:after="240" w:afterAutospacing="0"/>
+        <w:rPr>
+          <w:rFonts w:asciiTheme="minorHAnsi" w:hAnsiTheme="minorHAnsi" w:cstheme="minorHAnsi"/>
+          <w:sz w:val="22"/>
+          <w:szCs w:val="22"/>
+        </w:rPr>
+      </w:pPr>
+      <w:r>
+        <w:rPr>
+          <w:rFonts w:asciiTheme="minorHAnsi" w:hAnsiTheme="minorHAnsi" w:cstheme="minorHAnsi"/>
+          <w:sz w:val="22"/>
+          <w:szCs w:val="22"/>
+        </w:rPr>
+        <w:t>Ante esta situación, debemos eliminar primero el registro asociado mediante la FOREIGN KEY en la otra tabla, para luego proceder con la eliminación de este registro.</w:t>
+      </w:r>
+    </w:p>
+    <w:p>
+      <w:pPr>
+        <w:pStyle w:val="NormalWeb"/>
+        <w:spacing w:before="0" w:beforeAutospacing="0" w:after="240" w:afterAutospacing="0"/>
+        <w:rPr>
+          <w:rFonts w:asciiTheme="minorHAnsi" w:hAnsiTheme="minorHAnsi" w:cstheme="minorHAnsi"/>
+          <w:b/>
+          <w:bCs/>
+          <w:sz w:val="22"/>
+          <w:szCs w:val="22"/>
+        </w:rPr>
+      </w:pPr>
+      <w:r>
+        <w:rPr>
+          <w:rFonts w:asciiTheme="minorHAnsi" w:hAnsiTheme="minorHAnsi" w:cstheme="minorHAnsi"/>
+          <w:b/>
+          <w:bCs/>
+          <w:sz w:val="22"/>
+          <w:szCs w:val="22"/>
+        </w:rPr>
+        <w:t>TRUNCATE TABLE</w:t>
+      </w:r>
+    </w:p>
+    <w:p>
+      <w:pPr>
+        <w:pStyle w:val="NormalWeb"/>
+        <w:spacing w:before="0" w:beforeAutospacing="0" w:after="240" w:afterAutospacing="0"/>
+        <w:rPr>
+          <w:rFonts w:asciiTheme="minorHAnsi" w:hAnsiTheme="minorHAnsi" w:cstheme="minorHAnsi"/>
+          <w:sz w:val="22"/>
+          <w:szCs w:val="22"/>
+        </w:rPr>
+      </w:pPr>
+      <w:r>
+        <w:rPr>
+          <w:rFonts w:asciiTheme="minorHAnsi" w:hAnsiTheme="minorHAnsi" w:cstheme="minorHAnsi"/>
+          <w:sz w:val="22"/>
+          <w:szCs w:val="22"/>
+        </w:rPr>
+        <w:t>Recordemos que para eliminar todos los registros de una tabla podemos utilizar TRUNCATE en lugar de DELETE sin where. Internamente, TRUNCATE borra todos los registros mientras que DELETE, recorre uno a uno y los va eliminando.</w:t>
+      </w:r>
+    </w:p>
+    <w:p>
+      <w:pPr>
+        <w:pStyle w:val="NormalWeb"/>
+        <w:spacing w:before="0" w:beforeAutospacing="0" w:after="0" w:afterAutospacing="0" w:line="480" w:lineRule="auto"/>
+        <w:rPr>
+          <w:sz w:val="16"/>
+          <w:szCs w:val="16"/>
+        </w:rPr>
+      </w:pPr>
+      <w:r>
+        <w:rPr>
+          <w:rFonts w:ascii="Consolas" w:hAnsi="Consolas"/>
+          <w:color w:val="5B9BD5"/>
+          <w:sz w:val="22"/>
+          <w:szCs w:val="22"/>
+        </w:rPr>
+        <w:t>TRUNCATE</w:t>
+      </w:r>
+      <w:r>
+        <w:rPr>
+          <w:rFonts w:ascii="Consolas" w:hAnsi="Consolas"/>
+          <w:color w:val="000000"/>
+          <w:sz w:val="22"/>
+          <w:szCs w:val="22"/>
+        </w:rPr>
+        <w:t xml:space="preserve"> nombre_de_la_tabla;</w:t>
+      </w:r>
+    </w:p>
+    <w:p>
+      <w:pPr>
+        <w:pStyle w:val="Ttulo3"/>
+        <w:spacing w:after="240"/>
+        <w:rPr>
+          <w:rFonts w:ascii="Bahnschrift" w:hAnsi="Bahnschrift"/>
+          <w:b/>
+          <w:bCs/>
+        </w:rPr>
+      </w:pPr>
+      <w:r>
+        <w:rPr>
+          <w:rFonts w:ascii="Bahnschrift" w:hAnsi="Bahnschrift"/>
+          <w:b/>
+          <w:bCs/>
+        </w:rPr>
+        <w:t>Sublenguaje DML 2</w:t>
+      </w:r>
+    </w:p>
+    <w:p>
+      <w:pPr>
+        <w:pStyle w:val="NormalWeb"/>
+        <w:spacing w:before="0" w:beforeAutospacing="0" w:after="240" w:afterAutospacing="0"/>
+        <w:rPr>
+          <w:rFonts w:asciiTheme="minorHAnsi" w:hAnsiTheme="minorHAnsi" w:cstheme="minorHAnsi"/>
+          <w:sz w:val="22"/>
+          <w:szCs w:val="22"/>
+        </w:rPr>
+      </w:pPr>
+      <w:r>
+        <w:rPr>
+          <w:rFonts w:asciiTheme="minorHAnsi" w:hAnsiTheme="minorHAnsi" w:cstheme="minorHAnsi"/>
+          <w:b/>
+          <w:bCs/>
+          <w:sz w:val="22"/>
+          <w:szCs w:val="22"/>
+        </w:rPr>
+        <w:t>2da-parte.sql</w:t>
+      </w:r>
+    </w:p>
+    <w:p>
+      <w:pPr>
+        <w:pStyle w:val="Ttulo2"/>
+        <w:spacing w:after="240"/>
+        <w:rPr>
+          <w:rFonts w:ascii="Bahnschrift" w:hAnsi="Bahnschrift"/>
+          <w:b/>
+          <w:bCs/>
+        </w:rPr>
+      </w:pPr>
+      <w:r>
+        <w:rPr>
+          <w:rFonts w:ascii="Bahnschrift" w:hAnsi="Bahnschrift"/>
+          <w:b/>
+          <w:bCs/>
+        </w:rPr>
+        <w:t>CLASE 7:</w:t>
+      </w:r>
+    </w:p>
+    <w:p>
+      <w:pPr>
+        <w:pStyle w:val="NormalWeb"/>
+        <w:spacing w:before="0" w:beforeAutospacing="0" w:after="240" w:afterAutospacing="0"/>
+        <w:rPr>
+          <w:rFonts w:asciiTheme="minorHAnsi" w:hAnsiTheme="minorHAnsi" w:cstheme="minorHAnsi"/>
+          <w:sz w:val="22"/>
+          <w:szCs w:val="22"/>
+        </w:rPr>
+      </w:pPr>
+      <w:r>
+        <w:rPr>
+          <w:rFonts w:asciiTheme="minorHAnsi" w:hAnsiTheme="minorHAnsi" w:cstheme="minorHAnsi"/>
+          <w:sz w:val="22"/>
+          <w:szCs w:val="22"/>
+        </w:rPr>
+        <w:t>sas</w:t>
+      </w:r>
     </w:p>
     <w:sectPr>
       <w:pgSz w:w="11906" w:h="16838"/>
@@ -13822,7 +14878,7 @@
         <v:path o:extrusionok="f" gradientshapeok="t" o:connecttype="rect"/>
         <o:lock v:ext="edit" aspectratio="t"/>
       </v:shapetype>
-      <v:shape id="_x0000_i1544" type="#_x0000_t75" style="width:11.4pt;height:11.4pt" o:bullet="t">
+      <v:shape id="_x0000_i1225" type="#_x0000_t75" style="width:12pt;height:12pt" o:bullet="t">
         <v:imagedata r:id="rId1" o:title="mso4B4A"/>
       </v:shape>
     </w:pict>
@@ -14578,6 +15634,120 @@
     </w:lvl>
   </w:abstractNum>
   <w:abstractNum w:abstractNumId="6" w15:restartNumberingAfterBreak="0">
+    <w:nsid w:val="0EBF7796"/>
+    <w:multiLevelType w:val="hybridMultilevel"/>
+    <w:tmpl w:val="2B42EF1E"/>
+    <w:lvl w:ilvl="0" w:tplc="2C0A0007">
+      <w:start w:val="1"/>
+      <w:numFmt w:val="bullet"/>
+      <w:lvlText w:val=""/>
+      <w:lvlPicBulletId w:val="0"/>
+      <w:lvlJc w:val="left"/>
+      <w:pPr>
+        <w:ind w:left="720" w:hanging="360"/>
+      </w:pPr>
+      <w:rPr>
+        <w:rFonts w:ascii="Symbol" w:hAnsi="Symbol" w:hint="default"/>
+      </w:rPr>
+    </w:lvl>
+    <w:lvl w:ilvl="1" w:tplc="2C0A0003" w:tentative="1">
+      <w:start w:val="1"/>
+      <w:numFmt w:val="bullet"/>
+      <w:lvlText w:val="o"/>
+      <w:lvlJc w:val="left"/>
+      <w:pPr>
+        <w:ind w:left="1440" w:hanging="360"/>
+      </w:pPr>
+      <w:rPr>
+        <w:rFonts w:ascii="Courier New" w:hAnsi="Courier New" w:cs="Courier New" w:hint="default"/>
+      </w:rPr>
+    </w:lvl>
+    <w:lvl w:ilvl="2" w:tplc="2C0A0005" w:tentative="1">
+      <w:start w:val="1"/>
+      <w:numFmt w:val="bullet"/>
+      <w:lvlText w:val=""/>
+      <w:lvlJc w:val="left"/>
+      <w:pPr>
+        <w:ind w:left="2160" w:hanging="360"/>
+      </w:pPr>
+      <w:rPr>
+        <w:rFonts w:ascii="Wingdings" w:hAnsi="Wingdings" w:hint="default"/>
+      </w:rPr>
+    </w:lvl>
+    <w:lvl w:ilvl="3" w:tplc="2C0A0001" w:tentative="1">
+      <w:start w:val="1"/>
+      <w:numFmt w:val="bullet"/>
+      <w:lvlText w:val=""/>
+      <w:lvlJc w:val="left"/>
+      <w:pPr>
+        <w:ind w:left="2880" w:hanging="360"/>
+      </w:pPr>
+      <w:rPr>
+        <w:rFonts w:ascii="Symbol" w:hAnsi="Symbol" w:hint="default"/>
+      </w:rPr>
+    </w:lvl>
+    <w:lvl w:ilvl="4" w:tplc="2C0A0003" w:tentative="1">
+      <w:start w:val="1"/>
+      <w:numFmt w:val="bullet"/>
+      <w:lvlText w:val="o"/>
+      <w:lvlJc w:val="left"/>
+      <w:pPr>
+        <w:ind w:left="3600" w:hanging="360"/>
+      </w:pPr>
+      <w:rPr>
+        <w:rFonts w:ascii="Courier New" w:hAnsi="Courier New" w:cs="Courier New" w:hint="default"/>
+      </w:rPr>
+    </w:lvl>
+    <w:lvl w:ilvl="5" w:tplc="2C0A0005" w:tentative="1">
+      <w:start w:val="1"/>
+      <w:numFmt w:val="bullet"/>
+      <w:lvlText w:val=""/>
+      <w:lvlJc w:val="left"/>
+      <w:pPr>
+        <w:ind w:left="4320" w:hanging="360"/>
+      </w:pPr>
+      <w:rPr>
+        <w:rFonts w:ascii="Wingdings" w:hAnsi="Wingdings" w:hint="default"/>
+      </w:rPr>
+    </w:lvl>
+    <w:lvl w:ilvl="6" w:tplc="2C0A0001" w:tentative="1">
+      <w:start w:val="1"/>
+      <w:numFmt w:val="bullet"/>
+      <w:lvlText w:val=""/>
+      <w:lvlJc w:val="left"/>
+      <w:pPr>
+        <w:ind w:left="5040" w:hanging="360"/>
+      </w:pPr>
+      <w:rPr>
+        <w:rFonts w:ascii="Symbol" w:hAnsi="Symbol" w:hint="default"/>
+      </w:rPr>
+    </w:lvl>
+    <w:lvl w:ilvl="7" w:tplc="2C0A0003" w:tentative="1">
+      <w:start w:val="1"/>
+      <w:numFmt w:val="bullet"/>
+      <w:lvlText w:val="o"/>
+      <w:lvlJc w:val="left"/>
+      <w:pPr>
+        <w:ind w:left="5760" w:hanging="360"/>
+      </w:pPr>
+      <w:rPr>
+        <w:rFonts w:ascii="Courier New" w:hAnsi="Courier New" w:cs="Courier New" w:hint="default"/>
+      </w:rPr>
+    </w:lvl>
+    <w:lvl w:ilvl="8" w:tplc="2C0A0005" w:tentative="1">
+      <w:start w:val="1"/>
+      <w:numFmt w:val="bullet"/>
+      <w:lvlText w:val=""/>
+      <w:lvlJc w:val="left"/>
+      <w:pPr>
+        <w:ind w:left="6480" w:hanging="360"/>
+      </w:pPr>
+      <w:rPr>
+        <w:rFonts w:ascii="Wingdings" w:hAnsi="Wingdings" w:hint="default"/>
+      </w:rPr>
+    </w:lvl>
+  </w:abstractNum>
+  <w:abstractNum w:abstractNumId="7" w15:restartNumberingAfterBreak="0">
     <w:nsid w:val="13B531B7"/>
     <w:multiLevelType w:val="hybridMultilevel"/>
     <w:tmpl w:val="D5D265DA"/>
@@ -14691,7 +15861,121 @@
       </w:rPr>
     </w:lvl>
   </w:abstractNum>
-  <w:abstractNum w:abstractNumId="7" w15:restartNumberingAfterBreak="0">
+  <w:abstractNum w:abstractNumId="8" w15:restartNumberingAfterBreak="0">
+    <w:nsid w:val="14053DDF"/>
+    <w:multiLevelType w:val="hybridMultilevel"/>
+    <w:tmpl w:val="CEE854C8"/>
+    <w:lvl w:ilvl="0" w:tplc="2C0A0007">
+      <w:start w:val="1"/>
+      <w:numFmt w:val="bullet"/>
+      <w:lvlText w:val=""/>
+      <w:lvlPicBulletId w:val="0"/>
+      <w:lvlJc w:val="left"/>
+      <w:pPr>
+        <w:ind w:left="720" w:hanging="360"/>
+      </w:pPr>
+      <w:rPr>
+        <w:rFonts w:ascii="Symbol" w:hAnsi="Symbol" w:hint="default"/>
+      </w:rPr>
+    </w:lvl>
+    <w:lvl w:ilvl="1" w:tplc="2C0A0003" w:tentative="1">
+      <w:start w:val="1"/>
+      <w:numFmt w:val="bullet"/>
+      <w:lvlText w:val="o"/>
+      <w:lvlJc w:val="left"/>
+      <w:pPr>
+        <w:ind w:left="1440" w:hanging="360"/>
+      </w:pPr>
+      <w:rPr>
+        <w:rFonts w:ascii="Courier New" w:hAnsi="Courier New" w:cs="Courier New" w:hint="default"/>
+      </w:rPr>
+    </w:lvl>
+    <w:lvl w:ilvl="2" w:tplc="2C0A0005" w:tentative="1">
+      <w:start w:val="1"/>
+      <w:numFmt w:val="bullet"/>
+      <w:lvlText w:val=""/>
+      <w:lvlJc w:val="left"/>
+      <w:pPr>
+        <w:ind w:left="2160" w:hanging="360"/>
+      </w:pPr>
+      <w:rPr>
+        <w:rFonts w:ascii="Wingdings" w:hAnsi="Wingdings" w:hint="default"/>
+      </w:rPr>
+    </w:lvl>
+    <w:lvl w:ilvl="3" w:tplc="2C0A0001" w:tentative="1">
+      <w:start w:val="1"/>
+      <w:numFmt w:val="bullet"/>
+      <w:lvlText w:val=""/>
+      <w:lvlJc w:val="left"/>
+      <w:pPr>
+        <w:ind w:left="2880" w:hanging="360"/>
+      </w:pPr>
+      <w:rPr>
+        <w:rFonts w:ascii="Symbol" w:hAnsi="Symbol" w:hint="default"/>
+      </w:rPr>
+    </w:lvl>
+    <w:lvl w:ilvl="4" w:tplc="2C0A0003" w:tentative="1">
+      <w:start w:val="1"/>
+      <w:numFmt w:val="bullet"/>
+      <w:lvlText w:val="o"/>
+      <w:lvlJc w:val="left"/>
+      <w:pPr>
+        <w:ind w:left="3600" w:hanging="360"/>
+      </w:pPr>
+      <w:rPr>
+        <w:rFonts w:ascii="Courier New" w:hAnsi="Courier New" w:cs="Courier New" w:hint="default"/>
+      </w:rPr>
+    </w:lvl>
+    <w:lvl w:ilvl="5" w:tplc="2C0A0005" w:tentative="1">
+      <w:start w:val="1"/>
+      <w:numFmt w:val="bullet"/>
+      <w:lvlText w:val=""/>
+      <w:lvlJc w:val="left"/>
+      <w:pPr>
+        <w:ind w:left="4320" w:hanging="360"/>
+      </w:pPr>
+      <w:rPr>
+        <w:rFonts w:ascii="Wingdings" w:hAnsi="Wingdings" w:hint="default"/>
+      </w:rPr>
+    </w:lvl>
+    <w:lvl w:ilvl="6" w:tplc="2C0A0001" w:tentative="1">
+      <w:start w:val="1"/>
+      <w:numFmt w:val="bullet"/>
+      <w:lvlText w:val=""/>
+      <w:lvlJc w:val="left"/>
+      <w:pPr>
+        <w:ind w:left="5040" w:hanging="360"/>
+      </w:pPr>
+      <w:rPr>
+        <w:rFonts w:ascii="Symbol" w:hAnsi="Symbol" w:hint="default"/>
+      </w:rPr>
+    </w:lvl>
+    <w:lvl w:ilvl="7" w:tplc="2C0A0003" w:tentative="1">
+      <w:start w:val="1"/>
+      <w:numFmt w:val="bullet"/>
+      <w:lvlText w:val="o"/>
+      <w:lvlJc w:val="left"/>
+      <w:pPr>
+        <w:ind w:left="5760" w:hanging="360"/>
+      </w:pPr>
+      <w:rPr>
+        <w:rFonts w:ascii="Courier New" w:hAnsi="Courier New" w:cs="Courier New" w:hint="default"/>
+      </w:rPr>
+    </w:lvl>
+    <w:lvl w:ilvl="8" w:tplc="2C0A0005" w:tentative="1">
+      <w:start w:val="1"/>
+      <w:numFmt w:val="bullet"/>
+      <w:lvlText w:val=""/>
+      <w:lvlJc w:val="left"/>
+      <w:pPr>
+        <w:ind w:left="6480" w:hanging="360"/>
+      </w:pPr>
+      <w:rPr>
+        <w:rFonts w:ascii="Wingdings" w:hAnsi="Wingdings" w:hint="default"/>
+      </w:rPr>
+    </w:lvl>
+  </w:abstractNum>
+  <w:abstractNum w:abstractNumId="9" w15:restartNumberingAfterBreak="0">
     <w:nsid w:val="151D2C30"/>
     <w:multiLevelType w:val="hybridMultilevel"/>
     <w:tmpl w:val="D6D67EDE"/>
@@ -14805,7 +16089,7 @@
       </w:rPr>
     </w:lvl>
   </w:abstractNum>
-  <w:abstractNum w:abstractNumId="8" w15:restartNumberingAfterBreak="0">
+  <w:abstractNum w:abstractNumId="10" w15:restartNumberingAfterBreak="0">
     <w:nsid w:val="15534FAA"/>
     <w:multiLevelType w:val="hybridMultilevel"/>
     <w:tmpl w:val="C7908056"/>
@@ -14919,7 +16203,7 @@
       </w:rPr>
     </w:lvl>
   </w:abstractNum>
-  <w:abstractNum w:abstractNumId="9" w15:restartNumberingAfterBreak="0">
+  <w:abstractNum w:abstractNumId="11" w15:restartNumberingAfterBreak="0">
     <w:nsid w:val="1C2A2F3B"/>
     <w:multiLevelType w:val="hybridMultilevel"/>
     <w:tmpl w:val="4170CB36"/>
@@ -15033,7 +16317,7 @@
       </w:rPr>
     </w:lvl>
   </w:abstractNum>
-  <w:abstractNum w:abstractNumId="10" w15:restartNumberingAfterBreak="0">
+  <w:abstractNum w:abstractNumId="12" w15:restartNumberingAfterBreak="0">
     <w:nsid w:val="1D8C42A5"/>
     <w:multiLevelType w:val="hybridMultilevel"/>
     <w:tmpl w:val="01BA9FD8"/>
@@ -15119,7 +16403,7 @@
       </w:pPr>
     </w:lvl>
   </w:abstractNum>
-  <w:abstractNum w:abstractNumId="11" w15:restartNumberingAfterBreak="0">
+  <w:abstractNum w:abstractNumId="13" w15:restartNumberingAfterBreak="0">
     <w:nsid w:val="260E1E68"/>
     <w:multiLevelType w:val="hybridMultilevel"/>
     <w:tmpl w:val="4C722260"/>
@@ -15205,7 +16489,7 @@
       </w:pPr>
     </w:lvl>
   </w:abstractNum>
-  <w:abstractNum w:abstractNumId="12" w15:restartNumberingAfterBreak="0">
+  <w:abstractNum w:abstractNumId="14" w15:restartNumberingAfterBreak="0">
     <w:nsid w:val="27454A50"/>
     <w:multiLevelType w:val="hybridMultilevel"/>
     <w:tmpl w:val="2C727DC6"/>
@@ -15319,7 +16603,7 @@
       </w:rPr>
     </w:lvl>
   </w:abstractNum>
-  <w:abstractNum w:abstractNumId="13" w15:restartNumberingAfterBreak="0">
+  <w:abstractNum w:abstractNumId="15" w15:restartNumberingAfterBreak="0">
     <w:nsid w:val="2774345F"/>
     <w:multiLevelType w:val="hybridMultilevel"/>
     <w:tmpl w:val="D1F8C366"/>
@@ -15433,7 +16717,7 @@
       </w:rPr>
     </w:lvl>
   </w:abstractNum>
-  <w:abstractNum w:abstractNumId="14" w15:restartNumberingAfterBreak="0">
+  <w:abstractNum w:abstractNumId="16" w15:restartNumberingAfterBreak="0">
     <w:nsid w:val="27B178A3"/>
     <w:multiLevelType w:val="hybridMultilevel"/>
     <w:tmpl w:val="9E3A91EC"/>
@@ -15547,7 +16831,7 @@
       </w:rPr>
     </w:lvl>
   </w:abstractNum>
-  <w:abstractNum w:abstractNumId="15" w15:restartNumberingAfterBreak="0">
+  <w:abstractNum w:abstractNumId="17" w15:restartNumberingAfterBreak="0">
     <w:nsid w:val="2A926A18"/>
     <w:multiLevelType w:val="hybridMultilevel"/>
     <w:tmpl w:val="E9646302"/>
@@ -15660,7 +16944,7 @@
       </w:rPr>
     </w:lvl>
   </w:abstractNum>
-  <w:abstractNum w:abstractNumId="16" w15:restartNumberingAfterBreak="0">
+  <w:abstractNum w:abstractNumId="18" w15:restartNumberingAfterBreak="0">
     <w:nsid w:val="2B661DA9"/>
     <w:multiLevelType w:val="hybridMultilevel"/>
     <w:tmpl w:val="1688DAEC"/>
@@ -15774,7 +17058,7 @@
       </w:rPr>
     </w:lvl>
   </w:abstractNum>
-  <w:abstractNum w:abstractNumId="17" w15:restartNumberingAfterBreak="0">
+  <w:abstractNum w:abstractNumId="19" w15:restartNumberingAfterBreak="0">
     <w:nsid w:val="32CE4756"/>
     <w:multiLevelType w:val="multilevel"/>
     <w:tmpl w:val="DFB4A34C"/>
@@ -15924,7 +17208,7 @@
       </w:rPr>
     </w:lvl>
   </w:abstractNum>
-  <w:abstractNum w:abstractNumId="18" w15:restartNumberingAfterBreak="0">
+  <w:abstractNum w:abstractNumId="20" w15:restartNumberingAfterBreak="0">
     <w:nsid w:val="364D5449"/>
     <w:multiLevelType w:val="hybridMultilevel"/>
     <w:tmpl w:val="5888AE12"/>
@@ -16037,7 +17321,7 @@
       </w:rPr>
     </w:lvl>
   </w:abstractNum>
-  <w:abstractNum w:abstractNumId="19" w15:restartNumberingAfterBreak="0">
+  <w:abstractNum w:abstractNumId="21" w15:restartNumberingAfterBreak="0">
     <w:nsid w:val="3ACB3ED2"/>
     <w:multiLevelType w:val="multilevel"/>
     <w:tmpl w:val="DFB4A34C"/>
@@ -16187,7 +17471,7 @@
       </w:rPr>
     </w:lvl>
   </w:abstractNum>
-  <w:abstractNum w:abstractNumId="20" w15:restartNumberingAfterBreak="0">
+  <w:abstractNum w:abstractNumId="22" w15:restartNumberingAfterBreak="0">
     <w:nsid w:val="3E63211F"/>
     <w:multiLevelType w:val="multilevel"/>
     <w:tmpl w:val="9092A98C"/>
@@ -16336,7 +17620,7 @@
       </w:rPr>
     </w:lvl>
   </w:abstractNum>
-  <w:abstractNum w:abstractNumId="21" w15:restartNumberingAfterBreak="0">
+  <w:abstractNum w:abstractNumId="23" w15:restartNumberingAfterBreak="0">
     <w:nsid w:val="44E11FAE"/>
     <w:multiLevelType w:val="hybridMultilevel"/>
     <w:tmpl w:val="1A883E1E"/>
@@ -16450,7 +17734,7 @@
       </w:rPr>
     </w:lvl>
   </w:abstractNum>
-  <w:abstractNum w:abstractNumId="22" w15:restartNumberingAfterBreak="0">
+  <w:abstractNum w:abstractNumId="24" w15:restartNumberingAfterBreak="0">
     <w:nsid w:val="45104A1B"/>
     <w:multiLevelType w:val="multilevel"/>
     <w:tmpl w:val="6750F8D2"/>
@@ -16599,7 +17883,7 @@
       </w:rPr>
     </w:lvl>
   </w:abstractNum>
-  <w:abstractNum w:abstractNumId="23" w15:restartNumberingAfterBreak="0">
+  <w:abstractNum w:abstractNumId="25" w15:restartNumberingAfterBreak="0">
     <w:nsid w:val="45261180"/>
     <w:multiLevelType w:val="hybridMultilevel"/>
     <w:tmpl w:val="FAE49628"/>
@@ -16685,7 +17969,7 @@
       </w:pPr>
     </w:lvl>
   </w:abstractNum>
-  <w:abstractNum w:abstractNumId="24" w15:restartNumberingAfterBreak="0">
+  <w:abstractNum w:abstractNumId="26" w15:restartNumberingAfterBreak="0">
     <w:nsid w:val="45E46F33"/>
     <w:multiLevelType w:val="multilevel"/>
     <w:tmpl w:val="6E4A89A0"/>
@@ -16834,7 +18118,7 @@
       </w:rPr>
     </w:lvl>
   </w:abstractNum>
-  <w:abstractNum w:abstractNumId="25" w15:restartNumberingAfterBreak="0">
+  <w:abstractNum w:abstractNumId="27" w15:restartNumberingAfterBreak="0">
     <w:nsid w:val="49853100"/>
     <w:multiLevelType w:val="hybridMultilevel"/>
     <w:tmpl w:val="F0906A46"/>
@@ -16947,7 +18231,7 @@
       </w:rPr>
     </w:lvl>
   </w:abstractNum>
-  <w:abstractNum w:abstractNumId="26" w15:restartNumberingAfterBreak="0">
+  <w:abstractNum w:abstractNumId="28" w15:restartNumberingAfterBreak="0">
     <w:nsid w:val="498E0543"/>
     <w:multiLevelType w:val="hybridMultilevel"/>
     <w:tmpl w:val="0F382B56"/>
@@ -17061,7 +18345,7 @@
       </w:rPr>
     </w:lvl>
   </w:abstractNum>
-  <w:abstractNum w:abstractNumId="27" w15:restartNumberingAfterBreak="0">
+  <w:abstractNum w:abstractNumId="29" w15:restartNumberingAfterBreak="0">
     <w:nsid w:val="4B293B83"/>
     <w:multiLevelType w:val="hybridMultilevel"/>
     <w:tmpl w:val="929621E0"/>
@@ -17175,7 +18459,7 @@
       </w:rPr>
     </w:lvl>
   </w:abstractNum>
-  <w:abstractNum w:abstractNumId="28" w15:restartNumberingAfterBreak="0">
+  <w:abstractNum w:abstractNumId="30" w15:restartNumberingAfterBreak="0">
     <w:nsid w:val="4FFC4E22"/>
     <w:multiLevelType w:val="hybridMultilevel"/>
     <w:tmpl w:val="651450D0"/>
@@ -17289,7 +18573,7 @@
       </w:rPr>
     </w:lvl>
   </w:abstractNum>
-  <w:abstractNum w:abstractNumId="29" w15:restartNumberingAfterBreak="0">
+  <w:abstractNum w:abstractNumId="31" w15:restartNumberingAfterBreak="0">
     <w:nsid w:val="539C5810"/>
     <w:multiLevelType w:val="hybridMultilevel"/>
     <w:tmpl w:val="2CA05818"/>
@@ -17402,7 +18686,7 @@
       </w:rPr>
     </w:lvl>
   </w:abstractNum>
-  <w:abstractNum w:abstractNumId="30" w15:restartNumberingAfterBreak="0">
+  <w:abstractNum w:abstractNumId="32" w15:restartNumberingAfterBreak="0">
     <w:nsid w:val="58155DDE"/>
     <w:multiLevelType w:val="hybridMultilevel"/>
     <w:tmpl w:val="A28EC5E6"/>
@@ -17516,7 +18800,7 @@
       </w:rPr>
     </w:lvl>
   </w:abstractNum>
-  <w:abstractNum w:abstractNumId="31" w15:restartNumberingAfterBreak="0">
+  <w:abstractNum w:abstractNumId="33" w15:restartNumberingAfterBreak="0">
     <w:nsid w:val="596C4AEF"/>
     <w:multiLevelType w:val="hybridMultilevel"/>
     <w:tmpl w:val="E4485766"/>
@@ -17630,7 +18914,7 @@
       </w:rPr>
     </w:lvl>
   </w:abstractNum>
-  <w:abstractNum w:abstractNumId="32" w15:restartNumberingAfterBreak="0">
+  <w:abstractNum w:abstractNumId="34" w15:restartNumberingAfterBreak="0">
     <w:nsid w:val="5A995B36"/>
     <w:multiLevelType w:val="hybridMultilevel"/>
     <w:tmpl w:val="E5FA282C"/>
@@ -17744,7 +19028,7 @@
       </w:rPr>
     </w:lvl>
   </w:abstractNum>
-  <w:abstractNum w:abstractNumId="33" w15:restartNumberingAfterBreak="0">
+  <w:abstractNum w:abstractNumId="35" w15:restartNumberingAfterBreak="0">
     <w:nsid w:val="5CFD2F75"/>
     <w:multiLevelType w:val="hybridMultilevel"/>
     <w:tmpl w:val="A79EE2B2"/>
@@ -17857,7 +19141,7 @@
       </w:rPr>
     </w:lvl>
   </w:abstractNum>
-  <w:abstractNum w:abstractNumId="34" w15:restartNumberingAfterBreak="0">
+  <w:abstractNum w:abstractNumId="36" w15:restartNumberingAfterBreak="0">
     <w:nsid w:val="61D56BAD"/>
     <w:multiLevelType w:val="hybridMultilevel"/>
     <w:tmpl w:val="5218BBE0"/>
@@ -17970,7 +19254,7 @@
       </w:rPr>
     </w:lvl>
   </w:abstractNum>
-  <w:abstractNum w:abstractNumId="35" w15:restartNumberingAfterBreak="0">
+  <w:abstractNum w:abstractNumId="37" w15:restartNumberingAfterBreak="0">
     <w:nsid w:val="6A160A71"/>
     <w:multiLevelType w:val="hybridMultilevel"/>
     <w:tmpl w:val="9BD49D16"/>
@@ -18084,7 +19368,7 @@
       </w:rPr>
     </w:lvl>
   </w:abstractNum>
-  <w:abstractNum w:abstractNumId="36" w15:restartNumberingAfterBreak="0">
+  <w:abstractNum w:abstractNumId="38" w15:restartNumberingAfterBreak="0">
     <w:nsid w:val="6ED357C2"/>
     <w:multiLevelType w:val="hybridMultilevel"/>
     <w:tmpl w:val="F8F2FEF2"/>
@@ -18197,7 +19481,7 @@
       </w:rPr>
     </w:lvl>
   </w:abstractNum>
-  <w:abstractNum w:abstractNumId="37" w15:restartNumberingAfterBreak="0">
+  <w:abstractNum w:abstractNumId="39" w15:restartNumberingAfterBreak="0">
     <w:nsid w:val="71285384"/>
     <w:multiLevelType w:val="hybridMultilevel"/>
     <w:tmpl w:val="4A1435E6"/>
@@ -18310,7 +19594,7 @@
       </w:rPr>
     </w:lvl>
   </w:abstractNum>
-  <w:abstractNum w:abstractNumId="38" w15:restartNumberingAfterBreak="0">
+  <w:abstractNum w:abstractNumId="40" w15:restartNumberingAfterBreak="0">
     <w:nsid w:val="7239475A"/>
     <w:multiLevelType w:val="hybridMultilevel"/>
     <w:tmpl w:val="286065DE"/>
@@ -18424,7 +19708,7 @@
       </w:rPr>
     </w:lvl>
   </w:abstractNum>
-  <w:abstractNum w:abstractNumId="39" w15:restartNumberingAfterBreak="0">
+  <w:abstractNum w:abstractNumId="41" w15:restartNumberingAfterBreak="0">
     <w:nsid w:val="7A1C5208"/>
     <w:multiLevelType w:val="hybridMultilevel"/>
     <w:tmpl w:val="8710E0F8"/>
@@ -18538,7 +19822,7 @@
       </w:rPr>
     </w:lvl>
   </w:abstractNum>
-  <w:abstractNum w:abstractNumId="40" w15:restartNumberingAfterBreak="0">
+  <w:abstractNum w:abstractNumId="42" w15:restartNumberingAfterBreak="0">
     <w:nsid w:val="7CCA13D1"/>
     <w:multiLevelType w:val="hybridMultilevel"/>
     <w:tmpl w:val="E912D3B6"/>
@@ -18652,7 +19936,7 @@
       </w:rPr>
     </w:lvl>
   </w:abstractNum>
-  <w:abstractNum w:abstractNumId="41" w15:restartNumberingAfterBreak="0">
+  <w:abstractNum w:abstractNumId="43" w15:restartNumberingAfterBreak="0">
     <w:nsid w:val="7E1666F9"/>
     <w:multiLevelType w:val="hybridMultilevel"/>
     <w:tmpl w:val="4A8AE3AA"/>
@@ -18767,28 +20051,28 @@
     </w:lvl>
   </w:abstractNum>
   <w:num w:numId="1">
-    <w:abstractNumId w:val="20"/>
+    <w:abstractNumId w:val="22"/>
   </w:num>
   <w:num w:numId="2">
-    <w:abstractNumId w:val="22"/>
+    <w:abstractNumId w:val="24"/>
   </w:num>
   <w:num w:numId="3">
-    <w:abstractNumId w:val="17"/>
+    <w:abstractNumId w:val="19"/>
   </w:num>
   <w:num w:numId="4">
     <w:abstractNumId w:val="0"/>
   </w:num>
   <w:num w:numId="5">
-    <w:abstractNumId w:val="19"/>
+    <w:abstractNumId w:val="21"/>
   </w:num>
   <w:num w:numId="6">
-    <w:abstractNumId w:val="31"/>
+    <w:abstractNumId w:val="33"/>
   </w:num>
   <w:num w:numId="7">
-    <w:abstractNumId w:val="27"/>
+    <w:abstractNumId w:val="29"/>
   </w:num>
   <w:num w:numId="8">
-    <w:abstractNumId w:val="14"/>
+    <w:abstractNumId w:val="16"/>
   </w:num>
   <w:num w:numId="9">
     <w:abstractNumId w:val="3"/>
@@ -18797,100 +20081,106 @@
     <w:abstractNumId w:val="2"/>
   </w:num>
   <w:num w:numId="11">
-    <w:abstractNumId w:val="29"/>
+    <w:abstractNumId w:val="31"/>
   </w:num>
   <w:num w:numId="12">
+    <w:abstractNumId w:val="38"/>
+  </w:num>
+  <w:num w:numId="13">
+    <w:abstractNumId w:val="17"/>
+  </w:num>
+  <w:num w:numId="14">
+    <w:abstractNumId w:val="27"/>
+  </w:num>
+  <w:num w:numId="15">
+    <w:abstractNumId w:val="12"/>
+  </w:num>
+  <w:num w:numId="16">
     <w:abstractNumId w:val="36"/>
   </w:num>
-  <w:num w:numId="13">
-    <w:abstractNumId w:val="15"/>
-  </w:num>
-  <w:num w:numId="14">
-    <w:abstractNumId w:val="25"/>
-  </w:num>
-  <w:num w:numId="15">
-    <w:abstractNumId w:val="10"/>
-  </w:num>
-  <w:num w:numId="16">
-    <w:abstractNumId w:val="34"/>
-  </w:num>
   <w:num w:numId="17">
-    <w:abstractNumId w:val="33"/>
+    <w:abstractNumId w:val="35"/>
   </w:num>
   <w:num w:numId="18">
-    <w:abstractNumId w:val="23"/>
+    <w:abstractNumId w:val="25"/>
   </w:num>
   <w:num w:numId="19">
     <w:abstractNumId w:val="1"/>
   </w:num>
   <w:num w:numId="20">
-    <w:abstractNumId w:val="24"/>
+    <w:abstractNumId w:val="26"/>
   </w:num>
   <w:num w:numId="21">
-    <w:abstractNumId w:val="37"/>
+    <w:abstractNumId w:val="39"/>
   </w:num>
   <w:num w:numId="22">
+    <w:abstractNumId w:val="34"/>
+  </w:num>
+  <w:num w:numId="23">
+    <w:abstractNumId w:val="18"/>
+  </w:num>
+  <w:num w:numId="24">
+    <w:abstractNumId w:val="13"/>
+  </w:num>
+  <w:num w:numId="25">
     <w:abstractNumId w:val="32"/>
   </w:num>
-  <w:num w:numId="23">
-    <w:abstractNumId w:val="16"/>
+  <w:num w:numId="26">
+    <w:abstractNumId w:val="41"/>
   </w:num>
-  <w:num w:numId="24">
-    <w:abstractNumId w:val="11"/>
+  <w:num w:numId="27">
+    <w:abstractNumId w:val="43"/>
   </w:num>
-  <w:num w:numId="25">
+  <w:num w:numId="28">
+    <w:abstractNumId w:val="15"/>
+  </w:num>
+  <w:num w:numId="29">
+    <w:abstractNumId w:val="10"/>
+  </w:num>
+  <w:num w:numId="30">
+    <w:abstractNumId w:val="20"/>
+  </w:num>
+  <w:num w:numId="31">
+    <w:abstractNumId w:val="40"/>
+  </w:num>
+  <w:num w:numId="32">
+    <w:abstractNumId w:val="7"/>
+  </w:num>
+  <w:num w:numId="33">
     <w:abstractNumId w:val="30"/>
   </w:num>
-  <w:num w:numId="26">
-    <w:abstractNumId w:val="39"/>
-  </w:num>
-  <w:num w:numId="27">
-    <w:abstractNumId w:val="41"/>
-  </w:num>
-  <w:num w:numId="28">
-    <w:abstractNumId w:val="13"/>
-  </w:num>
-  <w:num w:numId="29">
-    <w:abstractNumId w:val="8"/>
-  </w:num>
-  <w:num w:numId="30">
-    <w:abstractNumId w:val="18"/>
-  </w:num>
-  <w:num w:numId="31">
-    <w:abstractNumId w:val="38"/>
-  </w:num>
-  <w:num w:numId="32">
-    <w:abstractNumId w:val="6"/>
-  </w:num>
-  <w:num w:numId="33">
-    <w:abstractNumId w:val="28"/>
-  </w:num>
   <w:num w:numId="34">
-    <w:abstractNumId w:val="40"/>
+    <w:abstractNumId w:val="42"/>
   </w:num>
   <w:num w:numId="35">
-    <w:abstractNumId w:val="26"/>
+    <w:abstractNumId w:val="28"/>
   </w:num>
   <w:num w:numId="36">
     <w:abstractNumId w:val="5"/>
   </w:num>
   <w:num w:numId="37">
-    <w:abstractNumId w:val="7"/>
+    <w:abstractNumId w:val="9"/>
   </w:num>
   <w:num w:numId="38">
-    <w:abstractNumId w:val="12"/>
+    <w:abstractNumId w:val="14"/>
   </w:num>
   <w:num w:numId="39">
     <w:abstractNumId w:val="4"/>
   </w:num>
   <w:num w:numId="40">
-    <w:abstractNumId w:val="9"/>
+    <w:abstractNumId w:val="11"/>
   </w:num>
   <w:num w:numId="41">
-    <w:abstractNumId w:val="35"/>
+    <w:abstractNumId w:val="37"/>
   </w:num>
   <w:num w:numId="42">
-    <w:abstractNumId w:val="21"/>
+    <w:abstractNumId w:val="23"/>
+  </w:num>
+  <w:num w:numId="43">
+    <w:abstractNumId w:val="6"/>
+  </w:num>
+  <w:num w:numId="44">
+    <w:abstractNumId w:val="8"/>
   </w:num>
 </w:numbering>
 </file>

</xml_diff>

<commit_message>
Added Class 7 -v3
</commit_message>
<xml_diff>
--- a/CURSO DE SQL.docx
+++ b/CURSO DE SQL.docx
@@ -410,7 +410,27 @@
           <w:sz w:val="22"/>
           <w:szCs w:val="22"/>
         </w:rPr>
-        <w:t>Nace el Modelo Relacional y lenguaje SQL “Sequel”</w:t>
+        <w:t>Nace el Modelo Relacional y lenguaje SQL “</w:t>
+      </w:r>
+      <w:proofErr w:type="spellStart"/>
+      <w:r>
+        <w:rPr>
+          <w:rFonts w:asciiTheme="minorHAnsi" w:hAnsiTheme="minorHAnsi" w:cstheme="minorHAnsi"/>
+          <w:color w:val="000000"/>
+          <w:sz w:val="22"/>
+          <w:szCs w:val="22"/>
+        </w:rPr>
+        <w:t>Sequel</w:t>
+      </w:r>
+      <w:proofErr w:type="spellEnd"/>
+      <w:r>
+        <w:rPr>
+          <w:rFonts w:asciiTheme="minorHAnsi" w:hAnsiTheme="minorHAnsi" w:cstheme="minorHAnsi"/>
+          <w:color w:val="000000"/>
+          <w:sz w:val="22"/>
+          <w:szCs w:val="22"/>
+        </w:rPr>
+        <w:t>”</w:t>
       </w:r>
     </w:p>
     <w:p>
@@ -486,7 +506,43 @@
           <w:sz w:val="22"/>
           <w:szCs w:val="22"/>
         </w:rPr>
-        <w:t xml:space="preserve"> =&gt; Las DB conquistan los servidores y PCs, Db2, SQL Server, dBase-Paradox, MS Access, Sybase SQL</w:t>
+        <w:t xml:space="preserve"> =&gt; Las DB conquistan los servidores y </w:t>
+      </w:r>
+      <w:proofErr w:type="spellStart"/>
+      <w:r>
+        <w:rPr>
+          <w:rFonts w:asciiTheme="minorHAnsi" w:hAnsiTheme="minorHAnsi" w:cstheme="minorHAnsi"/>
+          <w:sz w:val="22"/>
+          <w:szCs w:val="22"/>
+        </w:rPr>
+        <w:t>PCs</w:t>
+      </w:r>
+      <w:proofErr w:type="spellEnd"/>
+      <w:r>
+        <w:rPr>
+          <w:rFonts w:asciiTheme="minorHAnsi" w:hAnsiTheme="minorHAnsi" w:cstheme="minorHAnsi"/>
+          <w:sz w:val="22"/>
+          <w:szCs w:val="22"/>
+        </w:rPr>
+        <w:t xml:space="preserve">, Db2, SQL Server, </w:t>
+      </w:r>
+      <w:proofErr w:type="spellStart"/>
+      <w:r>
+        <w:rPr>
+          <w:rFonts w:asciiTheme="minorHAnsi" w:hAnsiTheme="minorHAnsi" w:cstheme="minorHAnsi"/>
+          <w:sz w:val="22"/>
+          <w:szCs w:val="22"/>
+        </w:rPr>
+        <w:t>dBase-Paradox</w:t>
+      </w:r>
+      <w:proofErr w:type="spellEnd"/>
+      <w:r>
+        <w:rPr>
+          <w:rFonts w:asciiTheme="minorHAnsi" w:hAnsiTheme="minorHAnsi" w:cstheme="minorHAnsi"/>
+          <w:sz w:val="22"/>
+          <w:szCs w:val="22"/>
+        </w:rPr>
+        <w:t>, MS Access, Sybase SQL</w:t>
       </w:r>
     </w:p>
     <w:p>
@@ -820,7 +876,21 @@
         <w:rPr>
           <w:lang w:val="es-MX"/>
         </w:rPr>
-        <w:t>Su nombre SQL proviene del término (Structured Query Language), en español: Lenguaje de Consulta Estructurado.</w:t>
+        <w:t>Su nombre SQL proviene del término (</w:t>
+      </w:r>
+      <w:proofErr w:type="spellStart"/>
+      <w:r>
+        <w:rPr>
+          <w:lang w:val="es-MX"/>
+        </w:rPr>
+        <w:t>Structured</w:t>
+      </w:r>
+      <w:proofErr w:type="spellEnd"/>
+      <w:r>
+        <w:rPr>
+          <w:lang w:val="es-MX"/>
+        </w:rPr>
+        <w:t xml:space="preserve"> Query Language), en español: Lenguaje de Consulta Estructurado.</w:t>
       </w:r>
     </w:p>
     <w:p>
@@ -3246,6 +3316,7 @@
         </w:rPr>
         <w:t>     </w:t>
       </w:r>
+      <w:proofErr w:type="spellStart"/>
       <w:r>
         <w:rPr>
           <w:rFonts w:ascii="Consolas" w:hAnsi="Consolas"/>
@@ -3255,6 +3326,7 @@
         </w:rPr>
         <w:t>su.id_system_user</w:t>
       </w:r>
+      <w:proofErr w:type="spellEnd"/>
       <w:r>
         <w:rPr>
           <w:rFonts w:ascii="Consolas" w:hAnsi="Consolas"/>
@@ -3316,8 +3388,30 @@
           <w:sz w:val="26"/>
           <w:szCs w:val="26"/>
         </w:rPr>
-        <w:t> su.last_name</w:t>
-      </w:r>
+        <w:t> </w:t>
+      </w:r>
+      <w:proofErr w:type="spellStart"/>
+      <w:proofErr w:type="gramStart"/>
+      <w:r>
+        <w:rPr>
+          <w:rFonts w:ascii="Consolas" w:hAnsi="Consolas"/>
+          <w:color w:val="83AEFB"/>
+          <w:sz w:val="26"/>
+          <w:szCs w:val="26"/>
+        </w:rPr>
+        <w:t>su.last</w:t>
+      </w:r>
+      <w:proofErr w:type="gramEnd"/>
+      <w:r>
+        <w:rPr>
+          <w:rFonts w:ascii="Consolas" w:hAnsi="Consolas"/>
+          <w:color w:val="83AEFB"/>
+          <w:sz w:val="26"/>
+          <w:szCs w:val="26"/>
+        </w:rPr>
+        <w:t>_name</w:t>
+      </w:r>
+      <w:proofErr w:type="spellEnd"/>
       <w:r>
         <w:rPr>
           <w:rFonts w:ascii="Consolas" w:hAnsi="Consolas"/>
@@ -3345,7 +3439,27 @@
           <w:sz w:val="26"/>
           <w:szCs w:val="26"/>
         </w:rPr>
-        <w:t xml:space="preserve"> l_n,   </w:t>
+        <w:t xml:space="preserve"> </w:t>
+      </w:r>
+      <w:proofErr w:type="spellStart"/>
+      <w:r>
+        <w:rPr>
+          <w:rFonts w:ascii="Consolas" w:hAnsi="Consolas"/>
+          <w:color w:val="83AEFB"/>
+          <w:sz w:val="26"/>
+          <w:szCs w:val="26"/>
+        </w:rPr>
+        <w:t>l_n</w:t>
+      </w:r>
+      <w:proofErr w:type="spellEnd"/>
+      <w:r>
+        <w:rPr>
+          <w:rFonts w:ascii="Consolas" w:hAnsi="Consolas"/>
+          <w:color w:val="83AEFB"/>
+          <w:sz w:val="26"/>
+          <w:szCs w:val="26"/>
+        </w:rPr>
+        <w:t xml:space="preserve">,   </w:t>
       </w:r>
       <w:r>
         <w:rPr>
@@ -3379,8 +3493,21 @@
           <w:sz w:val="26"/>
           <w:szCs w:val="26"/>
         </w:rPr>
-        <w:t>  su.password</w:t>
-      </w:r>
+        <w:t>  </w:t>
+      </w:r>
+      <w:proofErr w:type="spellStart"/>
+      <w:proofErr w:type="gramStart"/>
+      <w:r>
+        <w:rPr>
+          <w:rFonts w:ascii="Consolas" w:hAnsi="Consolas"/>
+          <w:color w:val="83AEFB"/>
+          <w:sz w:val="26"/>
+          <w:szCs w:val="26"/>
+        </w:rPr>
+        <w:t>su.password</w:t>
+      </w:r>
+      <w:proofErr w:type="spellEnd"/>
+      <w:proofErr w:type="gramEnd"/>
       <w:r>
         <w:rPr>
           <w:rFonts w:ascii="Consolas" w:hAnsi="Consolas"/>
@@ -3410,6 +3537,7 @@
         </w:rPr>
         <w:t xml:space="preserve"> </w:t>
       </w:r>
+      <w:proofErr w:type="spellStart"/>
       <w:r>
         <w:rPr>
           <w:rFonts w:ascii="Consolas" w:hAnsi="Consolas"/>
@@ -3419,6 +3547,7 @@
         </w:rPr>
         <w:t>pass</w:t>
       </w:r>
+      <w:proofErr w:type="spellEnd"/>
     </w:p>
     <w:p>
       <w:pPr>
@@ -3446,6 +3575,7 @@
         </w:rPr>
         <w:t xml:space="preserve"> </w:t>
       </w:r>
+      <w:proofErr w:type="spellStart"/>
       <w:r>
         <w:rPr>
           <w:rFonts w:ascii="Consolas" w:hAnsi="Consolas"/>
@@ -3453,26 +3583,9 @@
           <w:sz w:val="26"/>
           <w:szCs w:val="26"/>
         </w:rPr>
-        <w:t>system_user su</w:t>
-      </w:r>
-    </w:p>
-    <w:p>
-      <w:pPr>
-        <w:pStyle w:val="NormalWeb"/>
-        <w:spacing w:before="0" w:beforeAutospacing="0" w:after="0" w:afterAutospacing="0"/>
-        <w:ind w:right="60"/>
-      </w:pPr>
-      <w:r>
-        <w:rPr>
-          <w:rFonts w:ascii="Consolas" w:hAnsi="Consolas"/>
-          <w:b/>
-          <w:bCs/>
-          <w:color w:val="000000"/>
-          <w:sz w:val="26"/>
-          <w:szCs w:val="26"/>
-        </w:rPr>
-        <w:t xml:space="preserve">ORDER BY </w:t>
-      </w:r>
+        <w:t>system_user</w:t>
+      </w:r>
+      <w:proofErr w:type="spellEnd"/>
       <w:r>
         <w:rPr>
           <w:rFonts w:ascii="Consolas" w:hAnsi="Consolas"/>
@@ -3480,7 +3593,45 @@
           <w:sz w:val="26"/>
           <w:szCs w:val="26"/>
         </w:rPr>
-        <w:t>su.id_system_user;</w:t>
+        <w:t xml:space="preserve"> su</w:t>
+      </w:r>
+    </w:p>
+    <w:p>
+      <w:pPr>
+        <w:pStyle w:val="NormalWeb"/>
+        <w:spacing w:before="0" w:beforeAutospacing="0" w:after="0" w:afterAutospacing="0"/>
+        <w:ind w:right="60"/>
+      </w:pPr>
+      <w:r>
+        <w:rPr>
+          <w:rFonts w:ascii="Consolas" w:hAnsi="Consolas"/>
+          <w:b/>
+          <w:bCs/>
+          <w:color w:val="000000"/>
+          <w:sz w:val="26"/>
+          <w:szCs w:val="26"/>
+        </w:rPr>
+        <w:t xml:space="preserve">ORDER BY </w:t>
+      </w:r>
+      <w:proofErr w:type="spellStart"/>
+      <w:r>
+        <w:rPr>
+          <w:rFonts w:ascii="Consolas" w:hAnsi="Consolas"/>
+          <w:color w:val="83AEFB"/>
+          <w:sz w:val="26"/>
+          <w:szCs w:val="26"/>
+        </w:rPr>
+        <w:t>su.id_system_user</w:t>
+      </w:r>
+      <w:proofErr w:type="spellEnd"/>
+      <w:r>
+        <w:rPr>
+          <w:rFonts w:ascii="Consolas" w:hAnsi="Consolas"/>
+          <w:color w:val="83AEFB"/>
+          <w:sz w:val="26"/>
+          <w:szCs w:val="26"/>
+        </w:rPr>
+        <w:t>;</w:t>
       </w:r>
     </w:p>
     <w:p>
@@ -3563,11 +3714,19 @@
           <w:lang w:val="es-MX"/>
         </w:rPr>
       </w:pPr>
-      <w:r>
-        <w:rPr>
-          <w:lang w:val="es-MX"/>
-        </w:rPr>
-        <w:t>count()</w:t>
+      <w:proofErr w:type="gramStart"/>
+      <w:r>
+        <w:rPr>
+          <w:lang w:val="es-MX"/>
+        </w:rPr>
+        <w:t>count(</w:t>
+      </w:r>
+      <w:proofErr w:type="gramEnd"/>
+      <w:r>
+        <w:rPr>
+          <w:lang w:val="es-MX"/>
+        </w:rPr>
+        <w:t>)</w:t>
       </w:r>
     </w:p>
     <w:p>
@@ -3582,11 +3741,19 @@
           <w:lang w:val="es-MX"/>
         </w:rPr>
       </w:pPr>
-      <w:r>
-        <w:rPr>
-          <w:lang w:val="es-MX"/>
-        </w:rPr>
-        <w:t>max()</w:t>
+      <w:proofErr w:type="gramStart"/>
+      <w:r>
+        <w:rPr>
+          <w:lang w:val="es-MX"/>
+        </w:rPr>
+        <w:t>max(</w:t>
+      </w:r>
+      <w:proofErr w:type="gramEnd"/>
+      <w:r>
+        <w:rPr>
+          <w:lang w:val="es-MX"/>
+        </w:rPr>
+        <w:t>)</w:t>
       </w:r>
     </w:p>
     <w:p>
@@ -3601,11 +3768,19 @@
           <w:lang w:val="es-MX"/>
         </w:rPr>
       </w:pPr>
-      <w:r>
-        <w:rPr>
-          <w:lang w:val="es-MX"/>
-        </w:rPr>
-        <w:t>min()</w:t>
+      <w:proofErr w:type="gramStart"/>
+      <w:r>
+        <w:rPr>
+          <w:lang w:val="es-MX"/>
+        </w:rPr>
+        <w:t>min(</w:t>
+      </w:r>
+      <w:proofErr w:type="gramEnd"/>
+      <w:r>
+        <w:rPr>
+          <w:lang w:val="es-MX"/>
+        </w:rPr>
+        <w:t>)</w:t>
       </w:r>
     </w:p>
     <w:p>
@@ -3620,11 +3795,19 @@
           <w:lang w:val="es-MX"/>
         </w:rPr>
       </w:pPr>
-      <w:r>
-        <w:rPr>
-          <w:lang w:val="es-MX"/>
-        </w:rPr>
-        <w:t>sum()</w:t>
+      <w:proofErr w:type="gramStart"/>
+      <w:r>
+        <w:rPr>
+          <w:lang w:val="es-MX"/>
+        </w:rPr>
+        <w:t>sum(</w:t>
+      </w:r>
+      <w:proofErr w:type="gramEnd"/>
+      <w:r>
+        <w:rPr>
+          <w:lang w:val="es-MX"/>
+        </w:rPr>
+        <w:t>)</w:t>
       </w:r>
     </w:p>
     <w:p>
@@ -3639,11 +3822,19 @@
           <w:lang w:val="es-MX"/>
         </w:rPr>
       </w:pPr>
-      <w:r>
-        <w:rPr>
-          <w:lang w:val="es-MX"/>
-        </w:rPr>
-        <w:t>avg()</w:t>
+      <w:proofErr w:type="gramStart"/>
+      <w:r>
+        <w:rPr>
+          <w:lang w:val="es-MX"/>
+        </w:rPr>
+        <w:t>avg(</w:t>
+      </w:r>
+      <w:proofErr w:type="gramEnd"/>
+      <w:r>
+        <w:rPr>
+          <w:lang w:val="es-MX"/>
+        </w:rPr>
+        <w:t>)</w:t>
       </w:r>
     </w:p>
     <w:p>
@@ -3653,13 +3844,23 @@
           <w:lang w:val="es-MX"/>
         </w:rPr>
       </w:pPr>
+      <w:proofErr w:type="spellStart"/>
       <w:r>
         <w:rPr>
           <w:b/>
           <w:bCs/>
           <w:lang w:val="es-MX"/>
         </w:rPr>
-        <w:t>Group By</w:t>
+        <w:t>Group</w:t>
+      </w:r>
+      <w:proofErr w:type="spellEnd"/>
+      <w:r>
+        <w:rPr>
+          <w:b/>
+          <w:bCs/>
+          <w:lang w:val="es-MX"/>
+        </w:rPr>
+        <w:t xml:space="preserve"> By</w:t>
       </w:r>
     </w:p>
     <w:p>
@@ -3691,7 +3892,21 @@
         <w:rPr>
           <w:lang w:val="es-MX"/>
         </w:rPr>
-        <w:t>Por lo tanto, será el aliado ideal para usarse junto a COUNT(), SUM() y AVG().</w:t>
+        <w:t xml:space="preserve">Por lo tanto, será el aliado ideal para usarse junto a </w:t>
+      </w:r>
+      <w:proofErr w:type="gramStart"/>
+      <w:r>
+        <w:rPr>
+          <w:lang w:val="es-MX"/>
+        </w:rPr>
+        <w:t>COUNT(</w:t>
+      </w:r>
+      <w:proofErr w:type="gramEnd"/>
+      <w:r>
+        <w:rPr>
+          <w:lang w:val="es-MX"/>
+        </w:rPr>
+        <w:t>), SUM() y AVG().</w:t>
       </w:r>
     </w:p>
     <w:p>
@@ -3801,7 +4016,21 @@
         <w:rPr>
           <w:lang w:val="es-MX"/>
         </w:rPr>
-        <w:t xml:space="preserve"> El HAVING siempre se le aplica a un Group By.</w:t>
+        <w:t xml:space="preserve"> El HAVING siempre se le aplica a un </w:t>
+      </w:r>
+      <w:proofErr w:type="spellStart"/>
+      <w:r>
+        <w:rPr>
+          <w:lang w:val="es-MX"/>
+        </w:rPr>
+        <w:t>Group</w:t>
+      </w:r>
+      <w:proofErr w:type="spellEnd"/>
+      <w:r>
+        <w:rPr>
+          <w:lang w:val="es-MX"/>
+        </w:rPr>
+        <w:t xml:space="preserve"> By.</w:t>
       </w:r>
     </w:p>
     <w:p>
@@ -5624,6 +5853,7 @@
                 <w:lang w:eastAsia="es-AR"/>
               </w:rPr>
             </w:pPr>
+            <w:proofErr w:type="spellStart"/>
             <w:r>
               <w:rPr>
                 <w:rFonts w:ascii="Consolas" w:eastAsia="Times New Roman" w:hAnsi="Consolas" w:cs="Times New Roman"/>
@@ -5634,6 +5864,7 @@
               </w:rPr>
               <w:t>int</w:t>
             </w:r>
+            <w:proofErr w:type="spellEnd"/>
           </w:p>
         </w:tc>
         <w:tc>
@@ -5750,6 +5981,7 @@
                 <w:lang w:eastAsia="es-AR"/>
               </w:rPr>
             </w:pPr>
+            <w:proofErr w:type="spellStart"/>
             <w:r>
               <w:rPr>
                 <w:rFonts w:ascii="Consolas" w:eastAsia="Times New Roman" w:hAnsi="Consolas" w:cs="Times New Roman"/>
@@ -5758,7 +5990,18 @@
                 <w:szCs w:val="18"/>
                 <w:lang w:eastAsia="es-AR"/>
               </w:rPr>
-              <w:t>text(n)</w:t>
+              <w:t>text</w:t>
+            </w:r>
+            <w:proofErr w:type="spellEnd"/>
+            <w:r>
+              <w:rPr>
+                <w:rFonts w:ascii="Consolas" w:eastAsia="Times New Roman" w:hAnsi="Consolas" w:cs="Times New Roman"/>
+                <w:color w:val="000000"/>
+                <w:sz w:val="18"/>
+                <w:szCs w:val="18"/>
+                <w:lang w:eastAsia="es-AR"/>
+              </w:rPr>
+              <w:t>(n)</w:t>
             </w:r>
           </w:p>
         </w:tc>
@@ -5790,6 +6033,7 @@
                 <w:lang w:eastAsia="es-AR"/>
               </w:rPr>
             </w:pPr>
+            <w:proofErr w:type="spellStart"/>
             <w:r>
               <w:rPr>
                 <w:rFonts w:ascii="Arial" w:eastAsia="Times New Roman" w:hAnsi="Arial" w:cs="Arial"/>
@@ -5800,6 +6044,7 @@
               </w:rPr>
               <w:t>Coderhouse</w:t>
             </w:r>
+            <w:proofErr w:type="spellEnd"/>
           </w:p>
         </w:tc>
       </w:tr>
@@ -5875,6 +6120,7 @@
                 <w:lang w:eastAsia="es-AR"/>
               </w:rPr>
             </w:pPr>
+            <w:proofErr w:type="spellStart"/>
             <w:r>
               <w:rPr>
                 <w:rFonts w:ascii="Consolas" w:eastAsia="Times New Roman" w:hAnsi="Consolas" w:cs="Times New Roman"/>
@@ -5883,7 +6129,18 @@
                 <w:szCs w:val="18"/>
                 <w:lang w:eastAsia="es-AR"/>
               </w:rPr>
-              <w:t>varchar(n)</w:t>
+              <w:t>varchar</w:t>
+            </w:r>
+            <w:proofErr w:type="spellEnd"/>
+            <w:r>
+              <w:rPr>
+                <w:rFonts w:ascii="Consolas" w:eastAsia="Times New Roman" w:hAnsi="Consolas" w:cs="Times New Roman"/>
+                <w:color w:val="000000"/>
+                <w:sz w:val="18"/>
+                <w:szCs w:val="18"/>
+                <w:lang w:eastAsia="es-AR"/>
+              </w:rPr>
+              <w:t>(n)</w:t>
             </w:r>
           </w:p>
         </w:tc>
@@ -6125,6 +6382,7 @@
                 <w:lang w:eastAsia="es-AR"/>
               </w:rPr>
             </w:pPr>
+            <w:proofErr w:type="spellStart"/>
             <w:r>
               <w:rPr>
                 <w:rFonts w:ascii="Consolas" w:eastAsia="Times New Roman" w:hAnsi="Consolas" w:cs="Times New Roman"/>
@@ -6135,6 +6393,7 @@
               </w:rPr>
               <w:t>datetime</w:t>
             </w:r>
+            <w:proofErr w:type="spellEnd"/>
           </w:p>
         </w:tc>
         <w:tc>
@@ -6250,6 +6509,7 @@
                 <w:lang w:eastAsia="es-AR"/>
               </w:rPr>
             </w:pPr>
+            <w:proofErr w:type="spellStart"/>
             <w:r>
               <w:rPr>
                 <w:rFonts w:ascii="Consolas" w:eastAsia="Times New Roman" w:hAnsi="Consolas" w:cs="Times New Roman"/>
@@ -6260,6 +6520,7 @@
               </w:rPr>
               <w:t>boolean</w:t>
             </w:r>
+            <w:proofErr w:type="spellEnd"/>
           </w:p>
         </w:tc>
         <w:tc>
@@ -6298,7 +6559,29 @@
                 <w:szCs w:val="18"/>
                 <w:lang w:eastAsia="es-AR"/>
               </w:rPr>
-              <w:t>TRUE ó FALSE</w:t>
+              <w:t xml:space="preserve">TRUE </w:t>
+            </w:r>
+            <w:proofErr w:type="spellStart"/>
+            <w:r>
+              <w:rPr>
+                <w:rFonts w:ascii="Arial" w:eastAsia="Times New Roman" w:hAnsi="Arial" w:cs="Arial"/>
+                <w:color w:val="000000"/>
+                <w:sz w:val="18"/>
+                <w:szCs w:val="18"/>
+                <w:lang w:eastAsia="es-AR"/>
+              </w:rPr>
+              <w:t>ó</w:t>
+            </w:r>
+            <w:proofErr w:type="spellEnd"/>
+            <w:r>
+              <w:rPr>
+                <w:rFonts w:ascii="Arial" w:eastAsia="Times New Roman" w:hAnsi="Arial" w:cs="Arial"/>
+                <w:color w:val="000000"/>
+                <w:sz w:val="18"/>
+                <w:szCs w:val="18"/>
+                <w:lang w:eastAsia="es-AR"/>
+              </w:rPr>
+              <w:t xml:space="preserve"> FALSE</w:t>
             </w:r>
           </w:p>
         </w:tc>
@@ -6375,6 +6658,7 @@
                 <w:lang w:eastAsia="es-AR"/>
               </w:rPr>
             </w:pPr>
+            <w:proofErr w:type="gramStart"/>
             <w:r>
               <w:rPr>
                 <w:rFonts w:ascii="Consolas" w:eastAsia="Times New Roman" w:hAnsi="Consolas" w:cs="Times New Roman"/>
@@ -6383,7 +6667,18 @@
                 <w:szCs w:val="18"/>
                 <w:lang w:eastAsia="es-AR"/>
               </w:rPr>
-              <w:t>decimal(p, s)</w:t>
+              <w:t>decimal(</w:t>
+            </w:r>
+            <w:proofErr w:type="gramEnd"/>
+            <w:r>
+              <w:rPr>
+                <w:rFonts w:ascii="Consolas" w:eastAsia="Times New Roman" w:hAnsi="Consolas" w:cs="Times New Roman"/>
+                <w:color w:val="000000"/>
+                <w:sz w:val="18"/>
+                <w:szCs w:val="18"/>
+                <w:lang w:eastAsia="es-AR"/>
+              </w:rPr>
+              <w:t>p, s)</w:t>
             </w:r>
           </w:p>
         </w:tc>
@@ -6500,6 +6795,8 @@
                 <w:lang w:eastAsia="es-AR"/>
               </w:rPr>
             </w:pPr>
+            <w:proofErr w:type="spellStart"/>
+            <w:proofErr w:type="gramStart"/>
             <w:r>
               <w:rPr>
                 <w:rFonts w:ascii="Consolas" w:eastAsia="Times New Roman" w:hAnsi="Consolas" w:cs="Times New Roman"/>
@@ -6508,7 +6805,29 @@
                 <w:szCs w:val="18"/>
                 <w:lang w:eastAsia="es-AR"/>
               </w:rPr>
-              <w:t>numeric(p, s)</w:t>
+              <w:t>numeric</w:t>
+            </w:r>
+            <w:proofErr w:type="spellEnd"/>
+            <w:r>
+              <w:rPr>
+                <w:rFonts w:ascii="Consolas" w:eastAsia="Times New Roman" w:hAnsi="Consolas" w:cs="Times New Roman"/>
+                <w:color w:val="000000"/>
+                <w:sz w:val="18"/>
+                <w:szCs w:val="18"/>
+                <w:lang w:eastAsia="es-AR"/>
+              </w:rPr>
+              <w:t>(</w:t>
+            </w:r>
+            <w:proofErr w:type="gramEnd"/>
+            <w:r>
+              <w:rPr>
+                <w:rFonts w:ascii="Consolas" w:eastAsia="Times New Roman" w:hAnsi="Consolas" w:cs="Times New Roman"/>
+                <w:color w:val="000000"/>
+                <w:sz w:val="18"/>
+                <w:szCs w:val="18"/>
+                <w:lang w:eastAsia="es-AR"/>
+              </w:rPr>
+              <w:t>p, s)</w:t>
             </w:r>
           </w:p>
         </w:tc>
@@ -7176,7 +7495,25 @@
           <w:color w:val="000000"/>
           <w:lang w:eastAsia="es-AR"/>
         </w:rPr>
-        <w:t>**practica en Workbench sobre like**</w:t>
+        <w:t xml:space="preserve">**practica en Workbench sobre </w:t>
+      </w:r>
+      <w:proofErr w:type="spellStart"/>
+      <w:r>
+        <w:rPr>
+          <w:rFonts w:eastAsia="Times New Roman" w:cstheme="minorHAnsi"/>
+          <w:color w:val="000000"/>
+          <w:lang w:eastAsia="es-AR"/>
+        </w:rPr>
+        <w:t>like</w:t>
+      </w:r>
+      <w:proofErr w:type="spellEnd"/>
+      <w:r>
+        <w:rPr>
+          <w:rFonts w:eastAsia="Times New Roman" w:cstheme="minorHAnsi"/>
+          <w:color w:val="000000"/>
+          <w:lang w:eastAsia="es-AR"/>
+        </w:rPr>
+        <w:t>**</w:t>
       </w:r>
     </w:p>
     <w:p>
@@ -7438,14 +7775,34 @@
         </w:rPr>
         <w:t xml:space="preserve">SELECT </w:t>
       </w:r>
+      <w:proofErr w:type="spellStart"/>
       <w:r>
         <w:rPr>
           <w:rFonts w:ascii="Consolas" w:eastAsia="Times New Roman" w:hAnsi="Consolas" w:cs="Times New Roman"/>
           <w:color w:val="000000"/>
           <w:lang w:eastAsia="es-AR"/>
         </w:rPr>
-        <w:t>id_system_user, last_name</w:t>
-      </w:r>
+        <w:t>id_system_user</w:t>
+      </w:r>
+      <w:proofErr w:type="spellEnd"/>
+      <w:r>
+        <w:rPr>
+          <w:rFonts w:ascii="Consolas" w:eastAsia="Times New Roman" w:hAnsi="Consolas" w:cs="Times New Roman"/>
+          <w:color w:val="000000"/>
+          <w:lang w:eastAsia="es-AR"/>
+        </w:rPr>
+        <w:t xml:space="preserve">, </w:t>
+      </w:r>
+      <w:proofErr w:type="spellStart"/>
+      <w:r>
+        <w:rPr>
+          <w:rFonts w:ascii="Consolas" w:eastAsia="Times New Roman" w:hAnsi="Consolas" w:cs="Times New Roman"/>
+          <w:color w:val="000000"/>
+          <w:lang w:eastAsia="es-AR"/>
+        </w:rPr>
+        <w:t>last_name</w:t>
+      </w:r>
+      <w:proofErr w:type="spellEnd"/>
     </w:p>
     <w:p>
       <w:pPr>
@@ -7474,6 +7831,7 @@
         </w:rPr>
         <w:t xml:space="preserve"> </w:t>
       </w:r>
+      <w:proofErr w:type="spellStart"/>
       <w:r>
         <w:rPr>
           <w:rFonts w:ascii="Consolas" w:eastAsia="Times New Roman" w:hAnsi="Consolas" w:cs="Times New Roman"/>
@@ -7482,6 +7840,7 @@
         </w:rPr>
         <w:t>system_user</w:t>
       </w:r>
+      <w:proofErr w:type="spellEnd"/>
     </w:p>
     <w:p>
       <w:pPr>
@@ -7509,13 +7868,23 @@
         </w:rPr>
         <w:t xml:space="preserve"> </w:t>
       </w:r>
+      <w:proofErr w:type="spellStart"/>
       <w:r>
         <w:rPr>
           <w:rFonts w:ascii="Consolas" w:eastAsia="Times New Roman" w:hAnsi="Consolas" w:cs="Times New Roman"/>
           <w:color w:val="000000"/>
           <w:lang w:eastAsia="es-AR"/>
         </w:rPr>
-        <w:t>id_user_type = (</w:t>
+        <w:t>id_user_type</w:t>
+      </w:r>
+      <w:proofErr w:type="spellEnd"/>
+      <w:r>
+        <w:rPr>
+          <w:rFonts w:ascii="Consolas" w:eastAsia="Times New Roman" w:hAnsi="Consolas" w:cs="Times New Roman"/>
+          <w:color w:val="000000"/>
+          <w:lang w:eastAsia="es-AR"/>
+        </w:rPr>
+        <w:t xml:space="preserve"> = (</w:t>
       </w:r>
       <w:r>
         <w:rPr>
@@ -7539,7 +7908,25 @@
           <w:color w:val="000000"/>
           <w:lang w:eastAsia="es-AR"/>
         </w:rPr>
-        <w:t xml:space="preserve">max(id_user_type) </w:t>
+        <w:t>max(</w:t>
+      </w:r>
+      <w:proofErr w:type="spellStart"/>
+      <w:r>
+        <w:rPr>
+          <w:rFonts w:ascii="Consolas" w:eastAsia="Times New Roman" w:hAnsi="Consolas" w:cs="Times New Roman"/>
+          <w:color w:val="000000"/>
+          <w:lang w:eastAsia="es-AR"/>
+        </w:rPr>
+        <w:t>id_user_type</w:t>
+      </w:r>
+      <w:proofErr w:type="spellEnd"/>
+      <w:r>
+        <w:rPr>
+          <w:rFonts w:ascii="Consolas" w:eastAsia="Times New Roman" w:hAnsi="Consolas" w:cs="Times New Roman"/>
+          <w:color w:val="000000"/>
+          <w:lang w:eastAsia="es-AR"/>
+        </w:rPr>
+        <w:t xml:space="preserve">) </w:t>
       </w:r>
       <w:r>
         <w:rPr>
@@ -7557,13 +7944,23 @@
         </w:rPr>
         <w:t xml:space="preserve"> </w:t>
       </w:r>
+      <w:proofErr w:type="spellStart"/>
       <w:r>
         <w:rPr>
           <w:rFonts w:ascii="Consolas" w:eastAsia="Times New Roman" w:hAnsi="Consolas" w:cs="Times New Roman"/>
           <w:color w:val="000000"/>
           <w:lang w:eastAsia="es-AR"/>
         </w:rPr>
-        <w:t>user_type);</w:t>
+        <w:t>user_type</w:t>
+      </w:r>
+      <w:proofErr w:type="spellEnd"/>
+      <w:r>
+        <w:rPr>
+          <w:rFonts w:ascii="Consolas" w:eastAsia="Times New Roman" w:hAnsi="Consolas" w:cs="Times New Roman"/>
+          <w:color w:val="000000"/>
+          <w:lang w:eastAsia="es-AR"/>
+        </w:rPr>
+        <w:t>);</w:t>
       </w:r>
     </w:p>
     <w:p>
@@ -7771,8 +8168,19 @@
           <w:sz w:val="22"/>
           <w:szCs w:val="22"/>
         </w:rPr>
-        <w:t xml:space="preserve"> id_system_user</w:t>
-      </w:r>
+        <w:t xml:space="preserve"> </w:t>
+      </w:r>
+      <w:proofErr w:type="spellStart"/>
+      <w:r>
+        <w:rPr>
+          <w:rFonts w:ascii="Consolas" w:hAnsi="Consolas"/>
+          <w:color w:val="000000"/>
+          <w:sz w:val="22"/>
+          <w:szCs w:val="22"/>
+        </w:rPr>
+        <w:t>id_system_user</w:t>
+      </w:r>
+      <w:proofErr w:type="spellEnd"/>
     </w:p>
     <w:p>
       <w:pPr>
@@ -7854,7 +8262,27 @@
           <w:sz w:val="22"/>
           <w:szCs w:val="22"/>
         </w:rPr>
-        <w:t xml:space="preserve">(AVG(value)) </w:t>
+        <w:t>(</w:t>
+      </w:r>
+      <w:proofErr w:type="gramStart"/>
+      <w:r>
+        <w:rPr>
+          <w:rFonts w:ascii="Consolas" w:hAnsi="Consolas"/>
+          <w:color w:val="000000"/>
+          <w:sz w:val="22"/>
+          <w:szCs w:val="22"/>
+        </w:rPr>
+        <w:t>AVG(</w:t>
+      </w:r>
+      <w:proofErr w:type="gramEnd"/>
+      <w:r>
+        <w:rPr>
+          <w:rFonts w:ascii="Consolas" w:hAnsi="Consolas"/>
+          <w:color w:val="000000"/>
+          <w:sz w:val="22"/>
+          <w:szCs w:val="22"/>
+        </w:rPr>
+        <w:t xml:space="preserve">value)) </w:t>
       </w:r>
       <w:r>
         <w:rPr>
@@ -7973,6 +8401,7 @@
           <w:lang w:eastAsia="es-AR"/>
         </w:rPr>
       </w:pPr>
+      <w:proofErr w:type="spellStart"/>
       <w:r>
         <w:rPr>
           <w:rFonts w:eastAsia="Times New Roman" w:cstheme="minorHAnsi"/>
@@ -7981,7 +8410,18 @@
           <w:color w:val="000000"/>
           <w:lang w:eastAsia="es-AR"/>
         </w:rPr>
-        <w:t>GroupBy en consultas y subconsultas</w:t>
+        <w:t>GroupBy</w:t>
+      </w:r>
+      <w:proofErr w:type="spellEnd"/>
+      <w:r>
+        <w:rPr>
+          <w:rFonts w:eastAsia="Times New Roman" w:cstheme="minorHAnsi"/>
+          <w:b/>
+          <w:bCs/>
+          <w:color w:val="000000"/>
+          <w:lang w:eastAsia="es-AR"/>
+        </w:rPr>
+        <w:t xml:space="preserve"> en consultas y subconsultas</w:t>
       </w:r>
     </w:p>
     <w:p>
@@ -8153,6 +8593,7 @@
         </w:rPr>
         <w:t xml:space="preserve"> id_game, </w:t>
       </w:r>
+      <w:proofErr w:type="gramStart"/>
       <w:r>
         <w:rPr>
           <w:rFonts w:ascii="Consolas" w:eastAsia="Times New Roman" w:hAnsi="Consolas" w:cs="Times New Roman"/>
@@ -8167,7 +8608,16 @@
           <w:color w:val="000000"/>
           <w:lang w:eastAsia="es-AR"/>
         </w:rPr>
-        <w:t xml:space="preserve">(value) </w:t>
+        <w:t>(</w:t>
+      </w:r>
+      <w:proofErr w:type="gramEnd"/>
+      <w:r>
+        <w:rPr>
+          <w:rFonts w:ascii="Consolas" w:eastAsia="Times New Roman" w:hAnsi="Consolas" w:cs="Times New Roman"/>
+          <w:color w:val="000000"/>
+          <w:lang w:eastAsia="es-AR"/>
+        </w:rPr>
+        <w:t xml:space="preserve">value) </w:t>
       </w:r>
       <w:r>
         <w:rPr>
@@ -8667,7 +9117,25 @@
           <w:color w:val="000000"/>
           <w:lang w:eastAsia="es-AR"/>
         </w:rPr>
-        <w:t xml:space="preserve"> count(*) &gt; 1);</w:t>
+        <w:t xml:space="preserve"> </w:t>
+      </w:r>
+      <w:proofErr w:type="gramStart"/>
+      <w:r>
+        <w:rPr>
+          <w:rFonts w:ascii="Consolas" w:eastAsia="Times New Roman" w:hAnsi="Consolas" w:cs="Times New Roman"/>
+          <w:color w:val="000000"/>
+          <w:lang w:eastAsia="es-AR"/>
+        </w:rPr>
+        <w:t>count(</w:t>
+      </w:r>
+      <w:proofErr w:type="gramEnd"/>
+      <w:r>
+        <w:rPr>
+          <w:rFonts w:ascii="Consolas" w:eastAsia="Times New Roman" w:hAnsi="Consolas" w:cs="Times New Roman"/>
+          <w:color w:val="000000"/>
+          <w:lang w:eastAsia="es-AR"/>
+        </w:rPr>
+        <w:t>*) &gt; 1);</w:t>
       </w:r>
     </w:p>
     <w:p>
@@ -8826,7 +9294,25 @@
           <w:color w:val="000000"/>
           <w:lang w:eastAsia="es-AR"/>
         </w:rPr>
-        <w:t>Por ejemplo, si nuestra tabla game tiene 100000000000 filas de datos y necesitamos averiguar la fila donde el id_game es 77 , existen tres formas diferentes de encontrar el resultado:</w:t>
+        <w:t xml:space="preserve">Por ejemplo, si nuestra tabla game tiene 100000000000 filas de datos y necesitamos averiguar la fila donde el id_game es </w:t>
+      </w:r>
+      <w:proofErr w:type="gramStart"/>
+      <w:r>
+        <w:rPr>
+          <w:rFonts w:eastAsia="Times New Roman" w:cstheme="minorHAnsi"/>
+          <w:color w:val="000000"/>
+          <w:lang w:eastAsia="es-AR"/>
+        </w:rPr>
+        <w:t>77 ,</w:t>
+      </w:r>
+      <w:proofErr w:type="gramEnd"/>
+      <w:r>
+        <w:rPr>
+          <w:rFonts w:eastAsia="Times New Roman" w:cstheme="minorHAnsi"/>
+          <w:color w:val="000000"/>
+          <w:lang w:eastAsia="es-AR"/>
+        </w:rPr>
+        <w:t xml:space="preserve"> existen tres formas diferentes de encontrar el resultado:</w:t>
       </w:r>
     </w:p>
     <w:p>
@@ -8855,13 +9341,23 @@
           <w:lang w:eastAsia="es-AR"/>
         </w:rPr>
       </w:pPr>
+      <w:proofErr w:type="gramStart"/>
       <w:r>
         <w:rPr>
           <w:rFonts w:eastAsia="Times New Roman" w:cstheme="minorHAnsi"/>
           <w:color w:val="000000"/>
           <w:lang w:eastAsia="es-AR"/>
         </w:rPr>
-        <w:t>O(1): Índice hash en id, o resultado almacenado en caché  en id_game= 77 de una consulta anterior.</w:t>
+        <w:t>O(</w:t>
+      </w:r>
+      <w:proofErr w:type="gramEnd"/>
+      <w:r>
+        <w:rPr>
+          <w:rFonts w:eastAsia="Times New Roman" w:cstheme="minorHAnsi"/>
+          <w:color w:val="000000"/>
+          <w:lang w:eastAsia="es-AR"/>
+        </w:rPr>
+        <w:t>1): Índice hash en id, o resultado almacenado en caché  en id_game= 77 de una consulta anterior.</w:t>
       </w:r>
     </w:p>
     <w:p>
@@ -8929,7 +9425,25 @@
           <w:lang w:eastAsia="es-AR"/>
         </w:rPr>
         <w:lastRenderedPageBreak/>
-        <w:t>La opción con menor tiempo de respuesta sería O(1).</w:t>
+        <w:t xml:space="preserve">La opción con menor tiempo de respuesta sería </w:t>
+      </w:r>
+      <w:proofErr w:type="gramStart"/>
+      <w:r>
+        <w:rPr>
+          <w:rFonts w:eastAsia="Times New Roman" w:cstheme="minorHAnsi"/>
+          <w:color w:val="000000"/>
+          <w:lang w:eastAsia="es-AR"/>
+        </w:rPr>
+        <w:t>O(</w:t>
+      </w:r>
+      <w:proofErr w:type="gramEnd"/>
+      <w:r>
+        <w:rPr>
+          <w:rFonts w:eastAsia="Times New Roman" w:cstheme="minorHAnsi"/>
+          <w:color w:val="000000"/>
+          <w:lang w:eastAsia="es-AR"/>
+        </w:rPr>
+        <w:t>1).</w:t>
       </w:r>
     </w:p>
     <w:p>
@@ -10076,7 +10590,43 @@
           <w:color w:val="000000"/>
           <w:lang w:eastAsia="es-AR"/>
         </w:rPr>
-        <w:t>[nombre de la tabla]: definimos el nombre distintivo de la tabla a crear. Ej: friend.</w:t>
+        <w:t xml:space="preserve">[nombre de la tabla]: definimos el nombre distintivo de la tabla a crear. </w:t>
+      </w:r>
+      <w:proofErr w:type="spellStart"/>
+      <w:r>
+        <w:rPr>
+          <w:rFonts w:eastAsia="Times New Roman" w:cstheme="minorHAnsi"/>
+          <w:color w:val="000000"/>
+          <w:lang w:eastAsia="es-AR"/>
+        </w:rPr>
+        <w:t>Ej</w:t>
+      </w:r>
+      <w:proofErr w:type="spellEnd"/>
+      <w:r>
+        <w:rPr>
+          <w:rFonts w:eastAsia="Times New Roman" w:cstheme="minorHAnsi"/>
+          <w:color w:val="000000"/>
+          <w:lang w:eastAsia="es-AR"/>
+        </w:rPr>
+        <w:t xml:space="preserve">: </w:t>
+      </w:r>
+      <w:proofErr w:type="spellStart"/>
+      <w:r>
+        <w:rPr>
+          <w:rFonts w:eastAsia="Times New Roman" w:cstheme="minorHAnsi"/>
+          <w:color w:val="000000"/>
+          <w:lang w:eastAsia="es-AR"/>
+        </w:rPr>
+        <w:t>friend</w:t>
+      </w:r>
+      <w:proofErr w:type="spellEnd"/>
+      <w:r>
+        <w:rPr>
+          <w:rFonts w:eastAsia="Times New Roman" w:cstheme="minorHAnsi"/>
+          <w:color w:val="000000"/>
+          <w:lang w:eastAsia="es-AR"/>
+        </w:rPr>
+        <w:t>.</w:t>
       </w:r>
     </w:p>
     <w:p>
@@ -13071,7 +13621,47 @@
           <w:sz w:val="22"/>
           <w:szCs w:val="22"/>
         </w:rPr>
-        <w:t>Al igual que en el mundo de la programación, evita caracteres extendidos -/ª!”·$%&amp;&amp;()?¿*^¨¨:;çÇ{}[´]</w:t>
+        <w:t>Al igual que en el mundo de la programación, evita caracteres extendidos -/ª</w:t>
+      </w:r>
+      <w:proofErr w:type="gramStart"/>
+      <w:r>
+        <w:rPr>
+          <w:rFonts w:asciiTheme="minorHAnsi" w:hAnsiTheme="minorHAnsi" w:cstheme="minorHAnsi"/>
+          <w:color w:val="000000"/>
+          <w:sz w:val="22"/>
+          <w:szCs w:val="22"/>
+        </w:rPr>
+        <w:t>!”·</w:t>
+      </w:r>
+      <w:proofErr w:type="gramEnd"/>
+      <w:r>
+        <w:rPr>
+          <w:rFonts w:asciiTheme="minorHAnsi" w:hAnsiTheme="minorHAnsi" w:cstheme="minorHAnsi"/>
+          <w:color w:val="000000"/>
+          <w:sz w:val="22"/>
+          <w:szCs w:val="22"/>
+        </w:rPr>
+        <w:t>$%&amp;&amp;()?¿*^¨¨:;</w:t>
+      </w:r>
+      <w:proofErr w:type="spellStart"/>
+      <w:r>
+        <w:rPr>
+          <w:rFonts w:asciiTheme="minorHAnsi" w:hAnsiTheme="minorHAnsi" w:cstheme="minorHAnsi"/>
+          <w:color w:val="000000"/>
+          <w:sz w:val="22"/>
+          <w:szCs w:val="22"/>
+        </w:rPr>
+        <w:t>çÇ</w:t>
+      </w:r>
+      <w:proofErr w:type="spellEnd"/>
+      <w:r>
+        <w:rPr>
+          <w:rFonts w:asciiTheme="minorHAnsi" w:hAnsiTheme="minorHAnsi" w:cstheme="minorHAnsi"/>
+          <w:color w:val="000000"/>
+          <w:sz w:val="22"/>
+          <w:szCs w:val="22"/>
+        </w:rPr>
+        <w:t>{}[´]</w:t>
       </w:r>
     </w:p>
     <w:p>
@@ -13123,7 +13713,27 @@
           <w:sz w:val="22"/>
           <w:szCs w:val="22"/>
         </w:rPr>
-        <w:t>Evita en el diseño, utilizar palabras o nombres de objetos con Ñ, ñ, acentos: á, é, í, ó, ú, diéresis, etcétera</w:t>
+        <w:t xml:space="preserve">Evita en el diseño, utilizar palabras o nombres de objetos con Ñ, ñ, acentos: á, é, í, </w:t>
+      </w:r>
+      <w:proofErr w:type="spellStart"/>
+      <w:r>
+        <w:rPr>
+          <w:rFonts w:asciiTheme="minorHAnsi" w:hAnsiTheme="minorHAnsi" w:cstheme="minorHAnsi"/>
+          <w:color w:val="000000"/>
+          <w:sz w:val="22"/>
+          <w:szCs w:val="22"/>
+        </w:rPr>
+        <w:t>ó</w:t>
+      </w:r>
+      <w:proofErr w:type="spellEnd"/>
+      <w:r>
+        <w:rPr>
+          <w:rFonts w:asciiTheme="minorHAnsi" w:hAnsiTheme="minorHAnsi" w:cstheme="minorHAnsi"/>
+          <w:color w:val="000000"/>
+          <w:sz w:val="22"/>
+          <w:szCs w:val="22"/>
+        </w:rPr>
+        <w:t>, ú, diéresis, etcétera</w:t>
       </w:r>
     </w:p>
     <w:p>
@@ -13359,16 +13969,7 @@
           <w:sz w:val="22"/>
           <w:szCs w:val="22"/>
         </w:rPr>
-        <w:t>utiliza</w:t>
-      </w:r>
-      <w:r>
-        <w:rPr>
-          <w:rFonts w:asciiTheme="minorHAnsi" w:hAnsiTheme="minorHAnsi" w:cstheme="minorHAnsi"/>
-          <w:color w:val="000000"/>
-          <w:sz w:val="22"/>
-          <w:szCs w:val="22"/>
-        </w:rPr>
-        <w:t xml:space="preserve"> para actualizar registros existentes en una tabla.</w:t>
+        <w:t>utiliza para actualizar registros existentes en una tabla.</w:t>
       </w:r>
     </w:p>
     <w:p>
@@ -13535,25 +14136,7 @@
           <w:sz w:val="22"/>
           <w:szCs w:val="22"/>
         </w:rPr>
-        <w:t xml:space="preserve">Su sintaxis se elabora mediante la </w:t>
-      </w:r>
-      <w:r>
-        <w:rPr>
-          <w:rFonts w:asciiTheme="minorHAnsi" w:hAnsiTheme="minorHAnsi" w:cstheme="minorHAnsi"/>
-          <w:color w:val="000000"/>
-          <w:sz w:val="22"/>
-          <w:szCs w:val="22"/>
-        </w:rPr>
-        <w:t>cláusula INSERT</w:t>
-      </w:r>
-      <w:r>
-        <w:rPr>
-          <w:rFonts w:asciiTheme="minorHAnsi" w:hAnsiTheme="minorHAnsi" w:cstheme="minorHAnsi"/>
-          <w:color w:val="000000"/>
-          <w:sz w:val="22"/>
-          <w:szCs w:val="22"/>
-        </w:rPr>
-        <w:t xml:space="preserve"> INTO, seguida del nombre de la tabla, la cláusula VALUES, y los datos que se insertarán en la misma.</w:t>
+        <w:t>Su sintaxis se elabora mediante la cláusula INSERT INTO, seguida del nombre de la tabla, la cláusula VALUES, y los datos que se insertarán en la misma.</w:t>
       </w:r>
     </w:p>
     <w:p>
@@ -13590,25 +14173,7 @@
           <w:sz w:val="22"/>
           <w:szCs w:val="22"/>
         </w:rPr>
-        <w:t>nombre_de_la_table (campo1, campo2, campo</w:t>
-      </w:r>
-      <w:r>
-        <w:rPr>
-          <w:rFonts w:ascii="Consolas" w:hAnsi="Consolas"/>
-          <w:color w:val="000000"/>
-          <w:sz w:val="22"/>
-          <w:szCs w:val="22"/>
-        </w:rPr>
-        <w:t>3, …</w:t>
-      </w:r>
-      <w:r>
-        <w:rPr>
-          <w:rFonts w:ascii="Consolas" w:hAnsi="Consolas"/>
-          <w:color w:val="000000"/>
-          <w:sz w:val="22"/>
-          <w:szCs w:val="22"/>
-        </w:rPr>
-        <w:t>)</w:t>
+        <w:t>nombre_de_la_table (campo1, campo2, campo3, …)</w:t>
       </w:r>
     </w:p>
     <w:p>
@@ -13697,15 +14262,7 @@
           <w:sz w:val="18"/>
           <w:szCs w:val="18"/>
         </w:rPr>
-        <w:t>class (id_</w:t>
-      </w:r>
-      <w:r>
-        <w:rPr>
-          <w:rFonts w:ascii="Consolas" w:hAnsi="Consolas"/>
-          <w:sz w:val="18"/>
-          <w:szCs w:val="18"/>
-        </w:rPr>
-        <w:t>level, id_class, description</w:t>
+        <w:t>class (id_level, id_class, description</w:t>
       </w:r>
       <w:r>
         <w:rPr>
@@ -13740,7 +14297,7 @@
           <w:sz w:val="18"/>
           <w:szCs w:val="18"/>
         </w:rPr>
-        <w:t>(</w:t>
+        <w:t>(1,</w:t>
       </w:r>
       <w:r>
         <w:rPr>
@@ -13748,7 +14305,7 @@
           <w:sz w:val="18"/>
           <w:szCs w:val="18"/>
         </w:rPr>
-        <w:t>1,</w:t>
+        <w:t xml:space="preserve"> </w:t>
       </w:r>
       <w:r>
         <w:rPr>
@@ -13756,23 +14313,7 @@
           <w:sz w:val="18"/>
           <w:szCs w:val="18"/>
         </w:rPr>
-        <w:t xml:space="preserve"> </w:t>
-      </w:r>
-      <w:r>
-        <w:rPr>
-          <w:rFonts w:ascii="Consolas" w:hAnsi="Consolas"/>
-          <w:sz w:val="18"/>
-          <w:szCs w:val="18"/>
-        </w:rPr>
-        <w:t>999, ‘</w:t>
-      </w:r>
-      <w:r>
-        <w:rPr>
-          <w:rFonts w:ascii="Consolas" w:hAnsi="Consolas"/>
-          <w:sz w:val="18"/>
-          <w:szCs w:val="18"/>
-        </w:rPr>
-        <w:t>Spain comedy’);</w:t>
+        <w:t>999, ‘Spain comedy’);</w:t>
       </w:r>
     </w:p>
     <w:p>
@@ -13888,23 +14429,7 @@
           <w:sz w:val="22"/>
           <w:szCs w:val="22"/>
         </w:rPr>
-        <w:t xml:space="preserve">En el caso de contar con campos </w:t>
-      </w:r>
-      <w:r>
-        <w:rPr>
-          <w:rFonts w:asciiTheme="minorHAnsi" w:hAnsiTheme="minorHAnsi" w:cstheme="minorHAnsi"/>
-          <w:sz w:val="22"/>
-          <w:szCs w:val="22"/>
-        </w:rPr>
-        <w:t>AUTOINCREMENT, tenemos</w:t>
-      </w:r>
-      <w:r>
-        <w:rPr>
-          <w:rFonts w:asciiTheme="minorHAnsi" w:hAnsiTheme="minorHAnsi" w:cstheme="minorHAnsi"/>
-          <w:sz w:val="22"/>
-          <w:szCs w:val="22"/>
-        </w:rPr>
-        <w:t xml:space="preserve"> la posibilidad de permitir que el</w:t>
+        <w:t>En el caso de contar con campos AUTOINCREMENT, tenemos la posibilidad de permitir que el</w:t>
       </w:r>
       <w:r>
         <w:rPr>
@@ -13936,15 +14461,7 @@
           <w:sz w:val="22"/>
           <w:szCs w:val="22"/>
         </w:rPr>
-        <w:t>colocándolo</w:t>
-      </w:r>
-      <w:r>
-        <w:rPr>
-          <w:rFonts w:asciiTheme="minorHAnsi" w:hAnsiTheme="minorHAnsi" w:cstheme="minorHAnsi"/>
-          <w:sz w:val="22"/>
-          <w:szCs w:val="22"/>
-        </w:rPr>
-        <w:t xml:space="preserve"> en la lista de campos. Tomemos como ejemplo la tabla PAY que creamos en la</w:t>
+        <w:t>colocándolo en la lista de campos. Tomemos como ejemplo la tabla PAY que creamos en la</w:t>
       </w:r>
       <w:r>
         <w:rPr>
@@ -14476,23 +14993,7 @@
           <w:sz w:val="22"/>
           <w:szCs w:val="22"/>
         </w:rPr>
-        <w:t xml:space="preserve">Finalmente, para eliminar registros de una tabla, debemos utilizar la sentencia DELETE. Se ocupa de eliminar todos los registros, o sólo aquellos que coincidan con determinados parámetros </w:t>
-      </w:r>
-      <w:r>
-        <w:rPr>
-          <w:rFonts w:asciiTheme="minorHAnsi" w:hAnsiTheme="minorHAnsi" w:cstheme="minorHAnsi"/>
-          <w:sz w:val="22"/>
-          <w:szCs w:val="22"/>
-        </w:rPr>
-        <w:t>que le</w:t>
-      </w:r>
-      <w:r>
-        <w:rPr>
-          <w:rFonts w:asciiTheme="minorHAnsi" w:hAnsiTheme="minorHAnsi" w:cstheme="minorHAnsi"/>
-          <w:sz w:val="22"/>
-          <w:szCs w:val="22"/>
-        </w:rPr>
-        <w:t xml:space="preserve"> indiquemos en la condición del WHERE.</w:t>
+        <w:t>Finalmente, para eliminar registros de una tabla, debemos utilizar la sentencia DELETE. Se ocupa de eliminar todos los registros, o sólo aquellos que coincidan con determinados parámetros que le indiquemos en la condición del WHERE.</w:t>
       </w:r>
     </w:p>
     <w:p>
@@ -14511,23 +15012,7 @@
           <w:sz w:val="22"/>
           <w:szCs w:val="22"/>
         </w:rPr>
-        <w:t xml:space="preserve">Su sintaxis se elabora mediante la cláusula DELETE FROM seguido del nombre de la tabla. </w:t>
-      </w:r>
-      <w:r>
-        <w:rPr>
-          <w:rFonts w:asciiTheme="minorHAnsi" w:hAnsiTheme="minorHAnsi" w:cstheme="minorHAnsi"/>
-          <w:sz w:val="22"/>
-          <w:szCs w:val="22"/>
-        </w:rPr>
-        <w:t>Además,</w:t>
-      </w:r>
-      <w:r>
-        <w:rPr>
-          <w:rFonts w:asciiTheme="minorHAnsi" w:hAnsiTheme="minorHAnsi" w:cstheme="minorHAnsi"/>
-          <w:sz w:val="22"/>
-          <w:szCs w:val="22"/>
-        </w:rPr>
-        <w:t xml:space="preserve"> debemos agregar la cláusula WHERE, para indicarle cuál o cuáles registros se deben eliminar.</w:t>
+        <w:t>Su sintaxis se elabora mediante la cláusula DELETE FROM seguido del nombre de la tabla. Además, debemos agregar la cláusula WHERE, para indicarle cuál o cuáles registros se deben eliminar.</w:t>
       </w:r>
     </w:p>
     <w:p>
@@ -14659,23 +15144,7 @@
           <w:sz w:val="22"/>
           <w:szCs w:val="22"/>
         </w:rPr>
-        <w:t xml:space="preserve">Por </w:t>
-      </w:r>
-      <w:r>
-        <w:rPr>
-          <w:rFonts w:asciiTheme="minorHAnsi" w:hAnsiTheme="minorHAnsi" w:cstheme="minorHAnsi"/>
-          <w:sz w:val="22"/>
-          <w:szCs w:val="22"/>
-        </w:rPr>
-        <w:t>ejemplo,</w:t>
-      </w:r>
-      <w:r>
-        <w:rPr>
-          <w:rFonts w:asciiTheme="minorHAnsi" w:hAnsiTheme="minorHAnsi" w:cstheme="minorHAnsi"/>
-          <w:sz w:val="22"/>
-          <w:szCs w:val="22"/>
-        </w:rPr>
-        <w:t xml:space="preserve"> delete from level_game where id_level = 5;</w:t>
+        <w:t>Por ejemplo, delete from level_game where id_level = 5;</w:t>
       </w:r>
     </w:p>
     <w:p>
@@ -14828,6 +15297,25 @@
     </w:p>
     <w:p>
       <w:pPr>
+        <w:pStyle w:val="Ttulo3"/>
+        <w:spacing w:after="240"/>
+        <w:rPr>
+          <w:rFonts w:ascii="Bahnschrift" w:hAnsi="Bahnschrift"/>
+          <w:b/>
+          <w:bCs/>
+        </w:rPr>
+      </w:pPr>
+      <w:r>
+        <w:rPr>
+          <w:rFonts w:ascii="Bahnschrift" w:hAnsi="Bahnschrift"/>
+          <w:b/>
+          <w:bCs/>
+        </w:rPr>
+        <w:t>Proceso de Importación de Datos</w:t>
+      </w:r>
+    </w:p>
+    <w:p>
+      <w:pPr>
         <w:pStyle w:val="NormalWeb"/>
         <w:spacing w:before="0" w:beforeAutospacing="0" w:after="240" w:afterAutospacing="0"/>
         <w:rPr>
@@ -14842,8 +15330,1099 @@
           <w:sz w:val="22"/>
           <w:szCs w:val="22"/>
         </w:rPr>
-        <w:t>sas</w:t>
-      </w:r>
+        <w:t xml:space="preserve">Para llevar adelante el proceso de intercambio de información, Mysql nos provee un set de herramientas mediante la línea de comandos. Como también a través de Mysql Workbench, </w:t>
+      </w:r>
+      <w:r>
+        <w:rPr>
+          <w:rFonts w:asciiTheme="minorHAnsi" w:hAnsiTheme="minorHAnsi" w:cstheme="minorHAnsi"/>
+          <w:sz w:val="22"/>
+          <w:szCs w:val="22"/>
+        </w:rPr>
+        <w:lastRenderedPageBreak/>
+        <w:t>nos permiten trabajar con información (o registros), que pueden ser importados desde una fuente externa.</w:t>
+      </w:r>
+    </w:p>
+    <w:p>
+      <w:pPr>
+        <w:pStyle w:val="NormalWeb"/>
+        <w:spacing w:after="240"/>
+        <w:rPr>
+          <w:rFonts w:asciiTheme="minorHAnsi" w:hAnsiTheme="minorHAnsi" w:cstheme="minorHAnsi"/>
+          <w:sz w:val="22"/>
+          <w:szCs w:val="22"/>
+        </w:rPr>
+      </w:pPr>
+      <w:r>
+        <w:rPr>
+          <w:rFonts w:asciiTheme="minorHAnsi" w:hAnsiTheme="minorHAnsi" w:cstheme="minorHAnsi"/>
+          <w:sz w:val="22"/>
+          <w:szCs w:val="22"/>
+        </w:rPr>
+        <w:t>Herramientas del</w:t>
+      </w:r>
+      <w:r>
+        <w:rPr>
+          <w:rFonts w:asciiTheme="minorHAnsi" w:hAnsiTheme="minorHAnsi" w:cstheme="minorHAnsi"/>
+          <w:sz w:val="22"/>
+          <w:szCs w:val="22"/>
+        </w:rPr>
+        <w:t xml:space="preserve"> </w:t>
+      </w:r>
+      <w:r>
+        <w:rPr>
+          <w:rFonts w:asciiTheme="minorHAnsi" w:hAnsiTheme="minorHAnsi" w:cstheme="minorHAnsi"/>
+          <w:sz w:val="22"/>
+          <w:szCs w:val="22"/>
+        </w:rPr>
+        <w:t>SGBD</w:t>
+      </w:r>
+      <w:r>
+        <w:rPr>
+          <w:rFonts w:asciiTheme="minorHAnsi" w:hAnsiTheme="minorHAnsi" w:cstheme="minorHAnsi"/>
+          <w:sz w:val="22"/>
+          <w:szCs w:val="22"/>
+        </w:rPr>
+        <w:t xml:space="preserve"> – Asistente de importación</w:t>
+      </w:r>
+    </w:p>
+    <w:p>
+      <w:pPr>
+        <w:pStyle w:val="NormalWeb"/>
+        <w:spacing w:after="240"/>
+        <w:rPr>
+          <w:rFonts w:asciiTheme="minorHAnsi" w:hAnsiTheme="minorHAnsi" w:cstheme="minorHAnsi"/>
+          <w:sz w:val="22"/>
+          <w:szCs w:val="22"/>
+        </w:rPr>
+      </w:pPr>
+      <w:r>
+        <w:rPr>
+          <w:rFonts w:asciiTheme="minorHAnsi" w:hAnsiTheme="minorHAnsi" w:cstheme="minorHAnsi"/>
+          <w:sz w:val="22"/>
+          <w:szCs w:val="22"/>
+        </w:rPr>
+        <w:t>Todos los SGDB cuentan con herramientas para importar y exportar contenido a sus tablas de datos.  En Mysql, estas herramientas se pueden utilizar directamente desde MySQL Workbench</w:t>
+      </w:r>
+      <w:r>
+        <w:rPr>
+          <w:rFonts w:asciiTheme="minorHAnsi" w:hAnsiTheme="minorHAnsi" w:cstheme="minorHAnsi"/>
+          <w:sz w:val="22"/>
+          <w:szCs w:val="22"/>
+        </w:rPr>
+        <w:t xml:space="preserve">. </w:t>
+      </w:r>
+      <w:r>
+        <w:rPr>
+          <w:rFonts w:asciiTheme="minorHAnsi" w:hAnsiTheme="minorHAnsi" w:cstheme="minorHAnsi"/>
+          <w:sz w:val="22"/>
+          <w:szCs w:val="22"/>
+        </w:rPr>
+        <w:t>Podemos dar con esta característica abriendo la tabla (o consultando los datos de la tabla) y ubicando en su barra de herramientas el botón Export/Import.</w:t>
+      </w:r>
+    </w:p>
+    <w:p>
+      <w:pPr>
+        <w:pStyle w:val="NormalWeb"/>
+        <w:spacing w:before="0" w:beforeAutospacing="0" w:after="240" w:afterAutospacing="0"/>
+        <w:rPr>
+          <w:rFonts w:asciiTheme="minorHAnsi" w:hAnsiTheme="minorHAnsi" w:cstheme="minorHAnsi"/>
+          <w:sz w:val="22"/>
+          <w:szCs w:val="22"/>
+        </w:rPr>
+      </w:pPr>
+      <w:r>
+        <w:rPr>
+          <w:noProof/>
+        </w:rPr>
+        <w:drawing>
+          <wp:inline distT="0" distB="0" distL="0" distR="0" wp14:anchorId="417C3CB5" wp14:editId="5ABCF33B">
+            <wp:extent cx="5400040" cy="1824990"/>
+            <wp:effectExtent l="0" t="0" r="0" b="3810"/>
+            <wp:docPr id="39" name="Imagen 39"/>
+            <wp:cNvGraphicFramePr>
+              <a:graphicFrameLocks xmlns:a="http://schemas.openxmlformats.org/drawingml/2006/main" noChangeAspect="1"/>
+            </wp:cNvGraphicFramePr>
+            <a:graphic xmlns:a="http://schemas.openxmlformats.org/drawingml/2006/main">
+              <a:graphicData uri="http://schemas.openxmlformats.org/drawingml/2006/picture">
+                <pic:pic xmlns:pic="http://schemas.openxmlformats.org/drawingml/2006/picture">
+                  <pic:nvPicPr>
+                    <pic:cNvPr id="0" name="Picture 2"/>
+                    <pic:cNvPicPr>
+                      <a:picLocks noChangeAspect="1" noChangeArrowheads="1"/>
+                    </pic:cNvPicPr>
+                  </pic:nvPicPr>
+                  <pic:blipFill>
+                    <a:blip r:embed="rId41">
+                      <a:extLst>
+                        <a:ext uri="{28A0092B-C50C-407E-A947-70E740481C1C}">
+                          <a14:useLocalDpi xmlns:a14="http://schemas.microsoft.com/office/drawing/2010/main" val="0"/>
+                        </a:ext>
+                      </a:extLst>
+                    </a:blip>
+                    <a:srcRect/>
+                    <a:stretch>
+                      <a:fillRect/>
+                    </a:stretch>
+                  </pic:blipFill>
+                  <pic:spPr bwMode="auto">
+                    <a:xfrm>
+                      <a:off x="0" y="0"/>
+                      <a:ext cx="5400040" cy="1824990"/>
+                    </a:xfrm>
+                    <a:prstGeom prst="rect">
+                      <a:avLst/>
+                    </a:prstGeom>
+                    <a:noFill/>
+                    <a:ln>
+                      <a:noFill/>
+                    </a:ln>
+                  </pic:spPr>
+                </pic:pic>
+              </a:graphicData>
+            </a:graphic>
+          </wp:inline>
+        </w:drawing>
+      </w:r>
+    </w:p>
+    <w:p>
+      <w:pPr>
+        <w:pStyle w:val="NormalWeb"/>
+        <w:spacing w:before="0" w:beforeAutospacing="0" w:after="240" w:afterAutospacing="0"/>
+        <w:rPr>
+          <w:rFonts w:asciiTheme="minorHAnsi" w:hAnsiTheme="minorHAnsi" w:cstheme="minorHAnsi"/>
+          <w:sz w:val="22"/>
+          <w:szCs w:val="22"/>
+        </w:rPr>
+      </w:pPr>
+      <w:r>
+        <w:rPr>
+          <w:rFonts w:asciiTheme="minorHAnsi" w:hAnsiTheme="minorHAnsi" w:cstheme="minorHAnsi"/>
+          <w:sz w:val="22"/>
+          <w:szCs w:val="22"/>
+        </w:rPr>
+        <w:t>Tipos de archivos para importar datos</w:t>
+      </w:r>
+    </w:p>
+    <w:p>
+      <w:pPr>
+        <w:pStyle w:val="NormalWeb"/>
+        <w:spacing w:before="0" w:beforeAutospacing="0" w:after="240" w:afterAutospacing="0"/>
+        <w:rPr>
+          <w:rFonts w:asciiTheme="minorHAnsi" w:hAnsiTheme="minorHAnsi" w:cstheme="minorHAnsi"/>
+          <w:sz w:val="22"/>
+          <w:szCs w:val="22"/>
+        </w:rPr>
+      </w:pPr>
+      <w:r>
+        <w:rPr>
+          <w:rFonts w:asciiTheme="minorHAnsi" w:hAnsiTheme="minorHAnsi" w:cstheme="minorHAnsi"/>
+          <w:sz w:val="22"/>
+          <w:szCs w:val="22"/>
+        </w:rPr>
+        <w:t xml:space="preserve">Los formatos más populares para </w:t>
+      </w:r>
+      <w:r>
+        <w:rPr>
+          <w:rFonts w:asciiTheme="minorHAnsi" w:hAnsiTheme="minorHAnsi" w:cstheme="minorHAnsi"/>
+          <w:b/>
+          <w:bCs/>
+          <w:sz w:val="22"/>
+          <w:szCs w:val="22"/>
+        </w:rPr>
+        <w:t>importar</w:t>
+      </w:r>
+      <w:r>
+        <w:rPr>
+          <w:rFonts w:asciiTheme="minorHAnsi" w:hAnsiTheme="minorHAnsi" w:cstheme="minorHAnsi"/>
+          <w:sz w:val="22"/>
+          <w:szCs w:val="22"/>
+        </w:rPr>
+        <w:t>/</w:t>
+      </w:r>
+      <w:r>
+        <w:rPr>
+          <w:rFonts w:asciiTheme="minorHAnsi" w:hAnsiTheme="minorHAnsi" w:cstheme="minorHAnsi"/>
+          <w:b/>
+          <w:bCs/>
+          <w:sz w:val="22"/>
+          <w:szCs w:val="22"/>
+        </w:rPr>
+        <w:t>exportar</w:t>
+      </w:r>
+      <w:r>
+        <w:rPr>
+          <w:rFonts w:asciiTheme="minorHAnsi" w:hAnsiTheme="minorHAnsi" w:cstheme="minorHAnsi"/>
+          <w:sz w:val="22"/>
+          <w:szCs w:val="22"/>
+        </w:rPr>
+        <w:t xml:space="preserve"> datos, son:</w:t>
+      </w:r>
+    </w:p>
+    <w:p>
+      <w:pPr>
+        <w:pStyle w:val="NormalWeb"/>
+        <w:numPr>
+          <w:ilvl w:val="0"/>
+          <w:numId w:val="46"/>
+        </w:numPr>
+        <w:spacing w:before="0" w:beforeAutospacing="0" w:after="240" w:afterAutospacing="0"/>
+        <w:rPr>
+          <w:rFonts w:asciiTheme="minorHAnsi" w:hAnsiTheme="minorHAnsi" w:cstheme="minorHAnsi"/>
+          <w:sz w:val="22"/>
+          <w:szCs w:val="22"/>
+        </w:rPr>
+      </w:pPr>
+      <w:r>
+        <w:rPr>
+          <w:rFonts w:asciiTheme="minorHAnsi" w:hAnsiTheme="minorHAnsi" w:cstheme="minorHAnsi"/>
+          <w:b/>
+          <w:bCs/>
+          <w:sz w:val="22"/>
+          <w:szCs w:val="22"/>
+        </w:rPr>
+        <w:t>CSV</w:t>
+      </w:r>
+      <w:r>
+        <w:rPr>
+          <w:rFonts w:asciiTheme="minorHAnsi" w:hAnsiTheme="minorHAnsi" w:cstheme="minorHAnsi"/>
+          <w:sz w:val="22"/>
+          <w:szCs w:val="22"/>
+        </w:rPr>
+        <w:t xml:space="preserve">: </w:t>
+      </w:r>
+      <w:r>
+        <w:rPr>
+          <w:rFonts w:asciiTheme="minorHAnsi" w:hAnsiTheme="minorHAnsi" w:cstheme="minorHAnsi"/>
+          <w:sz w:val="22"/>
+          <w:szCs w:val="22"/>
+        </w:rPr>
+        <w:t>Archivos separados por coma (Comma Separated Values)</w:t>
+      </w:r>
+    </w:p>
+    <w:p>
+      <w:pPr>
+        <w:pStyle w:val="NormalWeb"/>
+        <w:numPr>
+          <w:ilvl w:val="0"/>
+          <w:numId w:val="46"/>
+        </w:numPr>
+        <w:spacing w:before="0" w:beforeAutospacing="0" w:after="240" w:afterAutospacing="0"/>
+        <w:rPr>
+          <w:rFonts w:asciiTheme="minorHAnsi" w:hAnsiTheme="minorHAnsi" w:cstheme="minorHAnsi"/>
+          <w:sz w:val="22"/>
+          <w:szCs w:val="22"/>
+        </w:rPr>
+      </w:pPr>
+      <w:r>
+        <w:rPr>
+          <w:rFonts w:asciiTheme="minorHAnsi" w:hAnsiTheme="minorHAnsi" w:cstheme="minorHAnsi"/>
+          <w:b/>
+          <w:bCs/>
+          <w:sz w:val="22"/>
+          <w:szCs w:val="22"/>
+        </w:rPr>
+        <w:t>TXT</w:t>
+      </w:r>
+      <w:r>
+        <w:rPr>
+          <w:rFonts w:asciiTheme="minorHAnsi" w:hAnsiTheme="minorHAnsi" w:cstheme="minorHAnsi"/>
+          <w:sz w:val="22"/>
+          <w:szCs w:val="22"/>
+        </w:rPr>
+        <w:t xml:space="preserve">: </w:t>
+      </w:r>
+      <w:r>
+        <w:rPr>
+          <w:rFonts w:asciiTheme="minorHAnsi" w:hAnsiTheme="minorHAnsi" w:cstheme="minorHAnsi"/>
+          <w:sz w:val="22"/>
+          <w:szCs w:val="22"/>
+        </w:rPr>
+        <w:t>Archivos de texto convencionales</w:t>
+      </w:r>
+    </w:p>
+    <w:p>
+      <w:pPr>
+        <w:pStyle w:val="NormalWeb"/>
+        <w:numPr>
+          <w:ilvl w:val="0"/>
+          <w:numId w:val="46"/>
+        </w:numPr>
+        <w:spacing w:before="0" w:beforeAutospacing="0" w:after="240" w:afterAutospacing="0"/>
+        <w:rPr>
+          <w:rFonts w:asciiTheme="minorHAnsi" w:hAnsiTheme="minorHAnsi" w:cstheme="minorHAnsi"/>
+          <w:sz w:val="22"/>
+          <w:szCs w:val="22"/>
+        </w:rPr>
+      </w:pPr>
+      <w:r>
+        <w:rPr>
+          <w:rFonts w:asciiTheme="minorHAnsi" w:hAnsiTheme="minorHAnsi" w:cstheme="minorHAnsi"/>
+          <w:b/>
+          <w:bCs/>
+          <w:sz w:val="22"/>
+          <w:szCs w:val="22"/>
+        </w:rPr>
+        <w:t>JSON</w:t>
+      </w:r>
+      <w:r>
+        <w:rPr>
+          <w:rFonts w:asciiTheme="minorHAnsi" w:hAnsiTheme="minorHAnsi" w:cstheme="minorHAnsi"/>
+          <w:sz w:val="22"/>
+          <w:szCs w:val="22"/>
+        </w:rPr>
+        <w:t xml:space="preserve">: </w:t>
+      </w:r>
+      <w:r>
+        <w:rPr>
+          <w:rFonts w:asciiTheme="minorHAnsi" w:hAnsiTheme="minorHAnsi" w:cstheme="minorHAnsi"/>
+          <w:sz w:val="22"/>
+          <w:szCs w:val="22"/>
+        </w:rPr>
+        <w:t>Archivos JSON (JavaScript Object Notation)</w:t>
+      </w:r>
+    </w:p>
+    <w:p>
+      <w:pPr>
+        <w:pStyle w:val="NormalWeb"/>
+        <w:spacing w:before="0" w:beforeAutospacing="0" w:after="240" w:afterAutospacing="0"/>
+        <w:rPr>
+          <w:rFonts w:asciiTheme="minorHAnsi" w:hAnsiTheme="minorHAnsi" w:cstheme="minorHAnsi"/>
+          <w:sz w:val="22"/>
+          <w:szCs w:val="22"/>
+        </w:rPr>
+      </w:pPr>
+      <w:r>
+        <w:rPr>
+          <w:rFonts w:asciiTheme="minorHAnsi" w:hAnsiTheme="minorHAnsi" w:cstheme="minorHAnsi"/>
+          <w:b/>
+          <w:bCs/>
+          <w:sz w:val="22"/>
+          <w:szCs w:val="22"/>
+        </w:rPr>
+        <w:t>TXT</w:t>
+      </w:r>
+      <w:r>
+        <w:rPr>
+          <w:rFonts w:asciiTheme="minorHAnsi" w:hAnsiTheme="minorHAnsi" w:cstheme="minorHAnsi"/>
+          <w:sz w:val="22"/>
+          <w:szCs w:val="22"/>
+        </w:rPr>
+        <w:t xml:space="preserve"> y </w:t>
+      </w:r>
+      <w:r>
+        <w:rPr>
+          <w:rFonts w:asciiTheme="minorHAnsi" w:hAnsiTheme="minorHAnsi" w:cstheme="minorHAnsi"/>
+          <w:b/>
+          <w:bCs/>
+          <w:sz w:val="22"/>
+          <w:szCs w:val="22"/>
+        </w:rPr>
+        <w:t>CSV</w:t>
+      </w:r>
+      <w:r>
+        <w:rPr>
+          <w:rFonts w:asciiTheme="minorHAnsi" w:hAnsiTheme="minorHAnsi" w:cstheme="minorHAnsi"/>
+          <w:sz w:val="22"/>
+          <w:szCs w:val="22"/>
+        </w:rPr>
+        <w:t xml:space="preserve"> se utilizan prácticamente de la misma forma. Ambos se engloban bajo el formato “archivo de texto”, estructurando su contenido separado por una coma. Cada bloque de texto condice con un campo de la tabla de datos.</w:t>
+      </w:r>
+    </w:p>
+    <w:p>
+      <w:pPr>
+        <w:pStyle w:val="NormalWeb"/>
+        <w:spacing w:before="0" w:beforeAutospacing="0" w:after="240" w:afterAutospacing="0"/>
+        <w:rPr>
+          <w:rFonts w:asciiTheme="minorHAnsi" w:hAnsiTheme="minorHAnsi" w:cstheme="minorHAnsi"/>
+          <w:sz w:val="22"/>
+          <w:szCs w:val="22"/>
+        </w:rPr>
+      </w:pPr>
+      <w:r>
+        <w:rPr>
+          <w:rFonts w:asciiTheme="minorHAnsi" w:hAnsiTheme="minorHAnsi" w:cstheme="minorHAnsi"/>
+          <w:b/>
+          <w:bCs/>
+          <w:sz w:val="22"/>
+          <w:szCs w:val="22"/>
+        </w:rPr>
+        <w:t>JSON</w:t>
+      </w:r>
+      <w:r>
+        <w:rPr>
+          <w:rFonts w:asciiTheme="minorHAnsi" w:hAnsiTheme="minorHAnsi" w:cstheme="minorHAnsi"/>
+          <w:sz w:val="22"/>
+          <w:szCs w:val="22"/>
+        </w:rPr>
+        <w:t xml:space="preserve"> es un formato de transporte muy utilizado en el mundo de la programación. Intercomunica diferentes tecnologías de software normalizando la información bajo un mismo “idioma”.</w:t>
+      </w:r>
+      <w:r>
+        <w:rPr>
+          <w:rFonts w:asciiTheme="minorHAnsi" w:hAnsiTheme="minorHAnsi" w:cstheme="minorHAnsi"/>
+          <w:sz w:val="22"/>
+          <w:szCs w:val="22"/>
+        </w:rPr>
+        <w:t xml:space="preserve"> </w:t>
+      </w:r>
+      <w:r>
+        <w:rPr>
+          <w:rFonts w:asciiTheme="minorHAnsi" w:hAnsiTheme="minorHAnsi" w:cstheme="minorHAnsi"/>
+          <w:sz w:val="22"/>
+          <w:szCs w:val="22"/>
+        </w:rPr>
+        <w:t xml:space="preserve">El contenido de cada “registro”, se encierra entre las llaves </w:t>
+      </w:r>
+      <w:proofErr w:type="gramStart"/>
+      <w:r>
+        <w:rPr>
+          <w:rFonts w:asciiTheme="minorHAnsi" w:hAnsiTheme="minorHAnsi" w:cstheme="minorHAnsi"/>
+          <w:sz w:val="22"/>
+          <w:szCs w:val="22"/>
+        </w:rPr>
+        <w:t>{ y</w:t>
+      </w:r>
+      <w:proofErr w:type="gramEnd"/>
+      <w:r>
+        <w:rPr>
+          <w:rFonts w:asciiTheme="minorHAnsi" w:hAnsiTheme="minorHAnsi" w:cstheme="minorHAnsi"/>
+          <w:sz w:val="22"/>
+          <w:szCs w:val="22"/>
+        </w:rPr>
+        <w:t xml:space="preserve"> }. Cada dato se separa del otro por una coma, y se utiliza el formato clave - valor.</w:t>
+      </w:r>
+      <w:r>
+        <w:rPr>
+          <w:rFonts w:asciiTheme="minorHAnsi" w:hAnsiTheme="minorHAnsi" w:cstheme="minorHAnsi"/>
+          <w:sz w:val="22"/>
+          <w:szCs w:val="22"/>
+        </w:rPr>
+        <w:t xml:space="preserve"> </w:t>
+      </w:r>
+      <w:r>
+        <w:rPr>
+          <w:rFonts w:asciiTheme="minorHAnsi" w:hAnsiTheme="minorHAnsi" w:cstheme="minorHAnsi"/>
+          <w:sz w:val="22"/>
+          <w:szCs w:val="22"/>
+        </w:rPr>
+        <w:t>La clave equivale al nombre del campo y, el valor, al dato que se almacena en el mismo.</w:t>
+      </w:r>
+    </w:p>
+    <w:p>
+      <w:pPr>
+        <w:pStyle w:val="NormalWeb"/>
+        <w:spacing w:before="0" w:beforeAutospacing="0" w:after="240" w:afterAutospacing="0"/>
+        <w:rPr>
+          <w:rFonts w:asciiTheme="minorHAnsi" w:hAnsiTheme="minorHAnsi" w:cstheme="minorHAnsi"/>
+          <w:sz w:val="22"/>
+          <w:szCs w:val="22"/>
+        </w:rPr>
+      </w:pPr>
+      <w:r>
+        <w:rPr>
+          <w:rFonts w:asciiTheme="minorHAnsi" w:hAnsiTheme="minorHAnsi" w:cstheme="minorHAnsi"/>
+          <w:sz w:val="22"/>
+          <w:szCs w:val="22"/>
+        </w:rPr>
+        <w:t>-</w:t>
+      </w:r>
+      <w:r>
+        <w:rPr>
+          <w:rFonts w:asciiTheme="minorHAnsi" w:hAnsiTheme="minorHAnsi" w:cstheme="minorHAnsi"/>
+          <w:sz w:val="22"/>
+          <w:szCs w:val="22"/>
+        </w:rPr>
+        <w:t xml:space="preserve"> Ejemplo en vivo</w:t>
+      </w:r>
+      <w:r>
+        <w:rPr>
+          <w:rFonts w:asciiTheme="minorHAnsi" w:hAnsiTheme="minorHAnsi" w:cstheme="minorHAnsi"/>
+          <w:sz w:val="22"/>
+          <w:szCs w:val="22"/>
+        </w:rPr>
+        <w:t xml:space="preserve"> (Diapositivas 36 a 41)</w:t>
+      </w:r>
+    </w:p>
+    <w:p>
+      <w:pPr>
+        <w:pStyle w:val="NormalWeb"/>
+        <w:spacing w:before="0" w:beforeAutospacing="0" w:after="240" w:afterAutospacing="0"/>
+        <w:rPr>
+          <w:rFonts w:asciiTheme="minorHAnsi" w:hAnsiTheme="minorHAnsi" w:cstheme="minorHAnsi"/>
+          <w:sz w:val="22"/>
+          <w:szCs w:val="22"/>
+        </w:rPr>
+      </w:pPr>
+      <w:r>
+        <w:rPr>
+          <w:rFonts w:asciiTheme="minorHAnsi" w:hAnsiTheme="minorHAnsi" w:cstheme="minorHAnsi"/>
+          <w:sz w:val="22"/>
+          <w:szCs w:val="22"/>
+        </w:rPr>
+        <w:t>- Herramientas de consola – Importar desde consola (Diapositivas 44 a 60)</w:t>
+      </w:r>
+    </w:p>
+    <w:p>
+      <w:pPr>
+        <w:pStyle w:val="NormalWeb"/>
+        <w:spacing w:before="0" w:beforeAutospacing="0" w:after="240" w:afterAutospacing="0"/>
+        <w:rPr>
+          <w:rFonts w:asciiTheme="minorHAnsi" w:hAnsiTheme="minorHAnsi" w:cstheme="minorHAnsi"/>
+          <w:sz w:val="22"/>
+          <w:szCs w:val="22"/>
+        </w:rPr>
+      </w:pPr>
+      <w:r>
+        <w:rPr>
+          <w:rFonts w:asciiTheme="minorHAnsi" w:hAnsiTheme="minorHAnsi" w:cstheme="minorHAnsi"/>
+          <w:b/>
+          <w:bCs/>
+          <w:sz w:val="22"/>
+          <w:szCs w:val="22"/>
+        </w:rPr>
+        <w:t>Integridad Referencial</w:t>
+      </w:r>
+    </w:p>
+    <w:p>
+      <w:pPr>
+        <w:pStyle w:val="NormalWeb"/>
+        <w:spacing w:before="0" w:beforeAutospacing="0" w:after="240" w:afterAutospacing="0"/>
+        <w:rPr>
+          <w:rFonts w:asciiTheme="minorHAnsi" w:hAnsiTheme="minorHAnsi" w:cstheme="minorHAnsi"/>
+          <w:sz w:val="22"/>
+          <w:szCs w:val="22"/>
+        </w:rPr>
+      </w:pPr>
+      <w:r>
+        <w:rPr>
+          <w:rFonts w:asciiTheme="minorHAnsi" w:hAnsiTheme="minorHAnsi" w:cstheme="minorHAnsi"/>
+          <w:sz w:val="22"/>
+          <w:szCs w:val="22"/>
+        </w:rPr>
+        <w:t>La integridad referencial garantiza que, la clave externa de una tabla de referencia, coincida siempre con una fila válida que exista en otra tabla, asegurándose así que la relación entre éstas dos tablas continúe sincronizada durante las operaciones UPDATE y DELETE.</w:t>
+      </w:r>
+    </w:p>
+    <w:p>
+      <w:pPr>
+        <w:pStyle w:val="NormalWeb"/>
+        <w:spacing w:after="240"/>
+        <w:rPr>
+          <w:rFonts w:asciiTheme="minorHAnsi" w:hAnsiTheme="minorHAnsi" w:cstheme="minorHAnsi"/>
+          <w:sz w:val="22"/>
+          <w:szCs w:val="22"/>
+        </w:rPr>
+      </w:pPr>
+      <w:r>
+        <w:rPr>
+          <w:rFonts w:asciiTheme="minorHAnsi" w:hAnsiTheme="minorHAnsi" w:cstheme="minorHAnsi"/>
+          <w:sz w:val="22"/>
+          <w:szCs w:val="22"/>
+        </w:rPr>
+        <w:t>Existen tres tipos de integridad referencial:</w:t>
+      </w:r>
+    </w:p>
+    <w:p>
+      <w:pPr>
+        <w:pStyle w:val="NormalWeb"/>
+        <w:numPr>
+          <w:ilvl w:val="0"/>
+          <w:numId w:val="47"/>
+        </w:numPr>
+        <w:spacing w:after="240"/>
+        <w:rPr>
+          <w:rFonts w:asciiTheme="minorHAnsi" w:hAnsiTheme="minorHAnsi" w:cstheme="minorHAnsi"/>
+          <w:sz w:val="22"/>
+          <w:szCs w:val="22"/>
+        </w:rPr>
+      </w:pPr>
+      <w:r>
+        <w:rPr>
+          <w:rFonts w:asciiTheme="minorHAnsi" w:hAnsiTheme="minorHAnsi" w:cstheme="minorHAnsi"/>
+          <w:b/>
+          <w:bCs/>
+          <w:sz w:val="22"/>
+          <w:szCs w:val="22"/>
+        </w:rPr>
+        <w:lastRenderedPageBreak/>
+        <w:t>Integridad referencial débil</w:t>
+      </w:r>
+      <w:r>
+        <w:rPr>
+          <w:rFonts w:asciiTheme="minorHAnsi" w:hAnsiTheme="minorHAnsi" w:cstheme="minorHAnsi"/>
+          <w:b/>
+          <w:bCs/>
+          <w:sz w:val="22"/>
+          <w:szCs w:val="22"/>
+        </w:rPr>
+        <w:t>:</w:t>
+      </w:r>
+      <w:r>
+        <w:rPr>
+          <w:rFonts w:asciiTheme="minorHAnsi" w:hAnsiTheme="minorHAnsi" w:cstheme="minorHAnsi"/>
+          <w:sz w:val="22"/>
+          <w:szCs w:val="22"/>
+        </w:rPr>
+        <w:t xml:space="preserve"> </w:t>
+      </w:r>
+      <w:r>
+        <w:rPr>
+          <w:rFonts w:asciiTheme="minorHAnsi" w:hAnsiTheme="minorHAnsi" w:cstheme="minorHAnsi"/>
+          <w:sz w:val="22"/>
+          <w:szCs w:val="22"/>
+        </w:rPr>
+        <w:t>Si en una tupla de R, todos los valores de los atributos de K, poseen un valor que no es del tipo nulo, entonces debe existir una tupla en S que tome esos mismos valores en los atributos de J.</w:t>
+      </w:r>
+    </w:p>
+    <w:p>
+      <w:pPr>
+        <w:pStyle w:val="NormalWeb"/>
+        <w:numPr>
+          <w:ilvl w:val="0"/>
+          <w:numId w:val="47"/>
+        </w:numPr>
+        <w:spacing w:after="240"/>
+        <w:rPr>
+          <w:rFonts w:asciiTheme="minorHAnsi" w:hAnsiTheme="minorHAnsi" w:cstheme="minorHAnsi"/>
+          <w:sz w:val="22"/>
+          <w:szCs w:val="22"/>
+        </w:rPr>
+      </w:pPr>
+      <w:r>
+        <w:rPr>
+          <w:rFonts w:asciiTheme="minorHAnsi" w:hAnsiTheme="minorHAnsi" w:cstheme="minorHAnsi"/>
+          <w:b/>
+          <w:bCs/>
+          <w:sz w:val="22"/>
+          <w:szCs w:val="22"/>
+        </w:rPr>
+        <w:t>Integridad referencial parcial</w:t>
+      </w:r>
+      <w:r>
+        <w:rPr>
+          <w:rFonts w:asciiTheme="minorHAnsi" w:hAnsiTheme="minorHAnsi" w:cstheme="minorHAnsi"/>
+          <w:b/>
+          <w:bCs/>
+          <w:sz w:val="22"/>
+          <w:szCs w:val="22"/>
+        </w:rPr>
+        <w:t>:</w:t>
+      </w:r>
+      <w:r>
+        <w:rPr>
+          <w:rFonts w:asciiTheme="minorHAnsi" w:hAnsiTheme="minorHAnsi" w:cstheme="minorHAnsi"/>
+          <w:sz w:val="22"/>
+          <w:szCs w:val="22"/>
+        </w:rPr>
+        <w:t xml:space="preserve"> </w:t>
+      </w:r>
+      <w:r>
+        <w:rPr>
+          <w:rFonts w:asciiTheme="minorHAnsi" w:hAnsiTheme="minorHAnsi" w:cstheme="minorHAnsi"/>
+          <w:sz w:val="22"/>
+          <w:szCs w:val="22"/>
+        </w:rPr>
+        <w:t>Si en una tupla de R, algún atributo de K cambia a valor nulo, entonces debe existir una tupla en S que tome en los atributos de J, los mismos valores que los atributos de K con valor nulo.</w:t>
+      </w:r>
+    </w:p>
+    <w:p>
+      <w:pPr>
+        <w:pStyle w:val="NormalWeb"/>
+        <w:numPr>
+          <w:ilvl w:val="0"/>
+          <w:numId w:val="47"/>
+        </w:numPr>
+        <w:spacing w:after="240"/>
+        <w:rPr>
+          <w:rFonts w:asciiTheme="minorHAnsi" w:hAnsiTheme="minorHAnsi" w:cstheme="minorHAnsi"/>
+          <w:sz w:val="22"/>
+          <w:szCs w:val="22"/>
+        </w:rPr>
+      </w:pPr>
+      <w:r>
+        <w:rPr>
+          <w:rFonts w:asciiTheme="minorHAnsi" w:hAnsiTheme="minorHAnsi" w:cstheme="minorHAnsi"/>
+          <w:b/>
+          <w:bCs/>
+          <w:sz w:val="22"/>
+          <w:szCs w:val="22"/>
+        </w:rPr>
+        <w:t>Integridad referencial completa</w:t>
+      </w:r>
+      <w:r>
+        <w:rPr>
+          <w:rFonts w:asciiTheme="minorHAnsi" w:hAnsiTheme="minorHAnsi" w:cstheme="minorHAnsi"/>
+          <w:b/>
+          <w:bCs/>
+          <w:sz w:val="22"/>
+          <w:szCs w:val="22"/>
+        </w:rPr>
+        <w:t>:</w:t>
+      </w:r>
+      <w:r>
+        <w:rPr>
+          <w:rFonts w:asciiTheme="minorHAnsi" w:hAnsiTheme="minorHAnsi" w:cstheme="minorHAnsi"/>
+          <w:sz w:val="22"/>
+          <w:szCs w:val="22"/>
+        </w:rPr>
+        <w:t xml:space="preserve"> </w:t>
+      </w:r>
+      <w:r>
+        <w:rPr>
+          <w:rFonts w:asciiTheme="minorHAnsi" w:hAnsiTheme="minorHAnsi" w:cstheme="minorHAnsi"/>
+          <w:sz w:val="22"/>
+          <w:szCs w:val="22"/>
+        </w:rPr>
+        <w:t>En una tupla de R, todos los atributos de K deben tener el valor nulo, o bien, todos tienen un valor que no es el nulo por lo cual debe existir una tupla en S que tome en los atributos de J, los mismos valores que toman los de K.</w:t>
+      </w:r>
+    </w:p>
+    <w:p>
+      <w:pPr>
+        <w:pStyle w:val="NormalWeb"/>
+        <w:spacing w:before="0" w:beforeAutospacing="0" w:after="240" w:afterAutospacing="0"/>
+        <w:rPr>
+          <w:rFonts w:asciiTheme="minorHAnsi" w:hAnsiTheme="minorHAnsi" w:cstheme="minorHAnsi"/>
+          <w:sz w:val="22"/>
+          <w:szCs w:val="22"/>
+        </w:rPr>
+      </w:pPr>
+      <w:r>
+        <w:rPr>
+          <w:rFonts w:asciiTheme="minorHAnsi" w:hAnsiTheme="minorHAnsi" w:cstheme="minorHAnsi"/>
+          <w:b/>
+          <w:bCs/>
+          <w:sz w:val="22"/>
+          <w:szCs w:val="22"/>
+        </w:rPr>
+        <w:t>Restricciones de Integridad</w:t>
+      </w:r>
+    </w:p>
+    <w:p>
+      <w:pPr>
+        <w:pStyle w:val="NormalWeb"/>
+        <w:spacing w:after="240"/>
+        <w:rPr>
+          <w:rFonts w:asciiTheme="minorHAnsi" w:hAnsiTheme="minorHAnsi" w:cstheme="minorHAnsi"/>
+          <w:sz w:val="22"/>
+          <w:szCs w:val="22"/>
+        </w:rPr>
+      </w:pPr>
+      <w:r>
+        <w:rPr>
+          <w:rFonts w:asciiTheme="minorHAnsi" w:hAnsiTheme="minorHAnsi" w:cstheme="minorHAnsi"/>
+          <w:sz w:val="22"/>
+          <w:szCs w:val="22"/>
+        </w:rPr>
+        <w:t>Las restricciones de integridad se especifican en el esquema de la base de datos, debiendo ésta cumplir en cualquier extensión del mismo. Esto hará que el Sistema de Gestión de Base de Datos vele en todo momento por la integridad de la información almacenada.</w:t>
+      </w:r>
+    </w:p>
+    <w:p>
+      <w:pPr>
+        <w:pStyle w:val="NormalWeb"/>
+        <w:spacing w:after="240"/>
+        <w:rPr>
+          <w:rFonts w:asciiTheme="minorHAnsi" w:hAnsiTheme="minorHAnsi" w:cstheme="minorHAnsi"/>
+          <w:sz w:val="22"/>
+          <w:szCs w:val="22"/>
+        </w:rPr>
+      </w:pPr>
+      <w:r>
+        <w:rPr>
+          <w:rFonts w:asciiTheme="minorHAnsi" w:hAnsiTheme="minorHAnsi" w:cstheme="minorHAnsi"/>
+          <w:sz w:val="22"/>
+          <w:szCs w:val="22"/>
+        </w:rPr>
+        <w:t>El modelo relacional contempla cuatro tipos de restricciones:</w:t>
+      </w:r>
+    </w:p>
+    <w:p>
+      <w:pPr>
+        <w:pStyle w:val="NormalWeb"/>
+        <w:numPr>
+          <w:ilvl w:val="0"/>
+          <w:numId w:val="48"/>
+        </w:numPr>
+        <w:spacing w:after="240"/>
+        <w:rPr>
+          <w:rFonts w:asciiTheme="minorHAnsi" w:hAnsiTheme="minorHAnsi" w:cstheme="minorHAnsi"/>
+          <w:sz w:val="22"/>
+          <w:szCs w:val="22"/>
+        </w:rPr>
+      </w:pPr>
+      <w:r>
+        <w:rPr>
+          <w:rFonts w:asciiTheme="minorHAnsi" w:hAnsiTheme="minorHAnsi" w:cstheme="minorHAnsi"/>
+          <w:sz w:val="22"/>
+          <w:szCs w:val="22"/>
+        </w:rPr>
+        <w:t>Restricción de unicidad</w:t>
+      </w:r>
+    </w:p>
+    <w:p>
+      <w:pPr>
+        <w:pStyle w:val="NormalWeb"/>
+        <w:numPr>
+          <w:ilvl w:val="0"/>
+          <w:numId w:val="48"/>
+        </w:numPr>
+        <w:spacing w:after="240"/>
+        <w:rPr>
+          <w:rFonts w:asciiTheme="minorHAnsi" w:hAnsiTheme="minorHAnsi" w:cstheme="minorHAnsi"/>
+          <w:sz w:val="22"/>
+          <w:szCs w:val="22"/>
+        </w:rPr>
+      </w:pPr>
+      <w:r>
+        <w:rPr>
+          <w:rFonts w:asciiTheme="minorHAnsi" w:hAnsiTheme="minorHAnsi" w:cstheme="minorHAnsi"/>
+          <w:sz w:val="22"/>
+          <w:szCs w:val="22"/>
+        </w:rPr>
+        <w:t>Restricción de valor no nulo</w:t>
+      </w:r>
+    </w:p>
+    <w:p>
+      <w:pPr>
+        <w:pStyle w:val="NormalWeb"/>
+        <w:numPr>
+          <w:ilvl w:val="0"/>
+          <w:numId w:val="48"/>
+        </w:numPr>
+        <w:spacing w:after="240"/>
+        <w:rPr>
+          <w:rFonts w:asciiTheme="minorHAnsi" w:hAnsiTheme="minorHAnsi" w:cstheme="minorHAnsi"/>
+          <w:sz w:val="22"/>
+          <w:szCs w:val="22"/>
+        </w:rPr>
+      </w:pPr>
+      <w:r>
+        <w:rPr>
+          <w:rFonts w:asciiTheme="minorHAnsi" w:hAnsiTheme="minorHAnsi" w:cstheme="minorHAnsi"/>
+          <w:sz w:val="22"/>
+          <w:szCs w:val="22"/>
+        </w:rPr>
+        <w:t>Restricción de clave primaria</w:t>
+      </w:r>
+    </w:p>
+    <w:p>
+      <w:pPr>
+        <w:pStyle w:val="NormalWeb"/>
+        <w:numPr>
+          <w:ilvl w:val="0"/>
+          <w:numId w:val="48"/>
+        </w:numPr>
+        <w:spacing w:after="240"/>
+        <w:rPr>
+          <w:rFonts w:asciiTheme="minorHAnsi" w:hAnsiTheme="minorHAnsi" w:cstheme="minorHAnsi"/>
+          <w:sz w:val="22"/>
+          <w:szCs w:val="22"/>
+        </w:rPr>
+      </w:pPr>
+      <w:r>
+        <w:rPr>
+          <w:rFonts w:asciiTheme="minorHAnsi" w:hAnsiTheme="minorHAnsi" w:cstheme="minorHAnsi"/>
+          <w:sz w:val="22"/>
+          <w:szCs w:val="22"/>
+        </w:rPr>
+        <w:t>Restricción de integridad referencial</w:t>
+      </w:r>
+    </w:p>
+    <w:p>
+      <w:pPr>
+        <w:pStyle w:val="NormalWeb"/>
+        <w:spacing w:before="0" w:beforeAutospacing="0" w:after="240" w:afterAutospacing="0"/>
+        <w:rPr>
+          <w:rFonts w:asciiTheme="minorHAnsi" w:hAnsiTheme="minorHAnsi" w:cstheme="minorHAnsi"/>
+          <w:b/>
+          <w:bCs/>
+          <w:sz w:val="22"/>
+          <w:szCs w:val="22"/>
+        </w:rPr>
+      </w:pPr>
+      <w:r>
+        <w:rPr>
+          <w:rFonts w:asciiTheme="minorHAnsi" w:hAnsiTheme="minorHAnsi" w:cstheme="minorHAnsi"/>
+          <w:b/>
+          <w:bCs/>
+          <w:sz w:val="22"/>
+          <w:szCs w:val="22"/>
+        </w:rPr>
+        <w:t>Establecer las condiciones de restricción</w:t>
+      </w:r>
+    </w:p>
+    <w:p>
+      <w:pPr>
+        <w:pStyle w:val="NormalWeb"/>
+        <w:spacing w:before="0" w:beforeAutospacing="0" w:after="240" w:afterAutospacing="0"/>
+        <w:rPr>
+          <w:rFonts w:asciiTheme="minorHAnsi" w:hAnsiTheme="minorHAnsi" w:cstheme="minorHAnsi"/>
+          <w:sz w:val="22"/>
+          <w:szCs w:val="22"/>
+        </w:rPr>
+      </w:pPr>
+      <w:r>
+        <w:rPr>
+          <w:rFonts w:asciiTheme="minorHAnsi" w:hAnsiTheme="minorHAnsi" w:cstheme="minorHAnsi"/>
+          <w:sz w:val="22"/>
+          <w:szCs w:val="22"/>
+        </w:rPr>
+        <w:t xml:space="preserve">Cuando definimos una tabla con sus respectivos índices, claves y relaciones, tenemos la posibilidad de especificar </w:t>
+      </w:r>
+      <w:r>
+        <w:rPr>
+          <w:rFonts w:asciiTheme="minorHAnsi" w:hAnsiTheme="minorHAnsi" w:cstheme="minorHAnsi"/>
+          <w:sz w:val="22"/>
+          <w:szCs w:val="22"/>
+        </w:rPr>
+        <w:t>cuatro tipos</w:t>
+      </w:r>
+      <w:r>
+        <w:rPr>
+          <w:rFonts w:asciiTheme="minorHAnsi" w:hAnsiTheme="minorHAnsi" w:cstheme="minorHAnsi"/>
+          <w:sz w:val="22"/>
+          <w:szCs w:val="22"/>
+        </w:rPr>
+        <w:t xml:space="preserve"> de acciones diferentes sobre las tablas relacionadas y cómo afectará la información de éstas en el momento de eliminar o actualizar el dato clave de un registro.</w:t>
+      </w:r>
+    </w:p>
+    <w:p>
+      <w:pPr>
+        <w:pStyle w:val="NormalWeb"/>
+        <w:spacing w:after="240"/>
+        <w:rPr>
+          <w:rFonts w:asciiTheme="minorHAnsi" w:hAnsiTheme="minorHAnsi" w:cstheme="minorHAnsi"/>
+          <w:sz w:val="22"/>
+          <w:szCs w:val="22"/>
+        </w:rPr>
+      </w:pPr>
+      <w:r>
+        <w:rPr>
+          <w:rFonts w:asciiTheme="minorHAnsi" w:hAnsiTheme="minorHAnsi" w:cstheme="minorHAnsi"/>
+          <w:sz w:val="22"/>
+          <w:szCs w:val="22"/>
+        </w:rPr>
+        <w:t>Estas acciones a definir, son:</w:t>
+      </w:r>
+    </w:p>
+    <w:p>
+      <w:pPr>
+        <w:pStyle w:val="NormalWeb"/>
+        <w:numPr>
+          <w:ilvl w:val="0"/>
+          <w:numId w:val="49"/>
+        </w:numPr>
+        <w:spacing w:after="240"/>
+        <w:rPr>
+          <w:rFonts w:asciiTheme="minorHAnsi" w:hAnsiTheme="minorHAnsi" w:cstheme="minorHAnsi"/>
+          <w:sz w:val="22"/>
+          <w:szCs w:val="22"/>
+        </w:rPr>
+      </w:pPr>
+      <w:r>
+        <w:rPr>
+          <w:rFonts w:asciiTheme="minorHAnsi" w:hAnsiTheme="minorHAnsi" w:cstheme="minorHAnsi"/>
+          <w:sz w:val="22"/>
+          <w:szCs w:val="22"/>
+        </w:rPr>
+        <w:t>CASCADE</w:t>
+      </w:r>
+    </w:p>
+    <w:p>
+      <w:pPr>
+        <w:pStyle w:val="NormalWeb"/>
+        <w:numPr>
+          <w:ilvl w:val="0"/>
+          <w:numId w:val="49"/>
+        </w:numPr>
+        <w:spacing w:after="240"/>
+        <w:rPr>
+          <w:rFonts w:asciiTheme="minorHAnsi" w:hAnsiTheme="minorHAnsi" w:cstheme="minorHAnsi"/>
+          <w:sz w:val="22"/>
+          <w:szCs w:val="22"/>
+        </w:rPr>
+      </w:pPr>
+      <w:r>
+        <w:rPr>
+          <w:rFonts w:asciiTheme="minorHAnsi" w:hAnsiTheme="minorHAnsi" w:cstheme="minorHAnsi"/>
+          <w:sz w:val="22"/>
+          <w:szCs w:val="22"/>
+        </w:rPr>
+        <w:t>SET NULL</w:t>
+      </w:r>
+    </w:p>
+    <w:p>
+      <w:pPr>
+        <w:pStyle w:val="NormalWeb"/>
+        <w:numPr>
+          <w:ilvl w:val="0"/>
+          <w:numId w:val="49"/>
+        </w:numPr>
+        <w:spacing w:after="240"/>
+        <w:rPr>
+          <w:rFonts w:asciiTheme="minorHAnsi" w:hAnsiTheme="minorHAnsi" w:cstheme="minorHAnsi"/>
+          <w:sz w:val="22"/>
+          <w:szCs w:val="22"/>
+        </w:rPr>
+      </w:pPr>
+      <w:r>
+        <w:rPr>
+          <w:rFonts w:asciiTheme="minorHAnsi" w:hAnsiTheme="minorHAnsi" w:cstheme="minorHAnsi"/>
+          <w:sz w:val="22"/>
+          <w:szCs w:val="22"/>
+        </w:rPr>
+        <w:t>NO ACTION</w:t>
+      </w:r>
+    </w:p>
+    <w:p>
+      <w:pPr>
+        <w:pStyle w:val="NormalWeb"/>
+        <w:numPr>
+          <w:ilvl w:val="0"/>
+          <w:numId w:val="49"/>
+        </w:numPr>
+        <w:spacing w:after="240"/>
+        <w:rPr>
+          <w:rFonts w:asciiTheme="minorHAnsi" w:hAnsiTheme="minorHAnsi" w:cstheme="minorHAnsi"/>
+          <w:sz w:val="22"/>
+          <w:szCs w:val="22"/>
+        </w:rPr>
+      </w:pPr>
+      <w:r>
+        <w:rPr>
+          <w:rFonts w:asciiTheme="minorHAnsi" w:hAnsiTheme="minorHAnsi" w:cstheme="minorHAnsi"/>
+          <w:sz w:val="22"/>
+          <w:szCs w:val="22"/>
+        </w:rPr>
+        <w:t>RESTRICT</w:t>
+      </w:r>
+    </w:p>
+    <w:p>
+      <w:pPr>
+        <w:pStyle w:val="NormalWeb"/>
+        <w:spacing w:before="0" w:beforeAutospacing="0" w:after="240" w:afterAutospacing="0"/>
+        <w:rPr>
+          <w:rFonts w:asciiTheme="minorHAnsi" w:hAnsiTheme="minorHAnsi" w:cstheme="minorHAnsi"/>
+          <w:sz w:val="22"/>
+          <w:szCs w:val="22"/>
+        </w:rPr>
+      </w:pPr>
+      <w:r>
+        <w:rPr>
+          <w:rFonts w:asciiTheme="minorHAnsi" w:hAnsiTheme="minorHAnsi" w:cstheme="minorHAnsi"/>
+          <w:sz w:val="22"/>
+          <w:szCs w:val="22"/>
+        </w:rPr>
+        <w:t>Y se aplican directamente sobre las cláusulas ON DELETE y ON UPDATE.</w:t>
+      </w:r>
+    </w:p>
+    <w:p>
+      <w:pPr>
+        <w:pStyle w:val="NormalWeb"/>
+        <w:spacing w:before="0" w:beforeAutospacing="0" w:after="240" w:afterAutospacing="0"/>
+        <w:rPr>
+          <w:rFonts w:asciiTheme="minorHAnsi" w:hAnsiTheme="minorHAnsi" w:cstheme="minorHAnsi"/>
+          <w:sz w:val="22"/>
+          <w:szCs w:val="22"/>
+        </w:rPr>
+      </w:pPr>
     </w:p>
     <w:sectPr>
       <w:pgSz w:w="11906" w:h="16838"/>
@@ -14878,7 +16457,7 @@
         <v:path o:extrusionok="f" gradientshapeok="t" o:connecttype="rect"/>
         <o:lock v:ext="edit" aspectratio="t"/>
       </v:shapetype>
-      <v:shape id="_x0000_i1225" type="#_x0000_t75" style="width:12pt;height:12pt" o:bullet="t">
+      <v:shape id="_x0000_i1147" type="#_x0000_t75" style="width:11.4pt;height:11.4pt" o:bullet="t">
         <v:imagedata r:id="rId1" o:title="mso4B4A"/>
       </v:shape>
     </w:pict>
@@ -15032,7 +16611,7 @@
   <w:abstractNum w:abstractNumId="1" w15:restartNumberingAfterBreak="0">
     <w:nsid w:val="052B75DE"/>
     <w:multiLevelType w:val="multilevel"/>
-    <w:tmpl w:val="52E48324"/>
+    <w:tmpl w:val="0E7C0EC8"/>
     <w:lvl w:ilvl="0">
       <w:start w:val="1"/>
       <w:numFmt w:val="bullet"/>
@@ -15049,20 +16628,15 @@
         <w:sz w:val="20"/>
       </w:rPr>
     </w:lvl>
-    <w:lvl w:ilvl="1" w:tentative="1">
-      <w:start w:val="1"/>
-      <w:numFmt w:val="bullet"/>
-      <w:lvlText w:val="o"/>
-      <w:lvlJc w:val="left"/>
-      <w:pPr>
-        <w:tabs>
-          <w:tab w:val="num" w:pos="1440"/>
-        </w:tabs>
+    <w:lvl w:ilvl="1">
+      <w:numFmt w:val="bullet"/>
+      <w:lvlText w:val=""/>
+      <w:lvlJc w:val="left"/>
+      <w:pPr>
         <w:ind w:left="1440" w:hanging="360"/>
       </w:pPr>
       <w:rPr>
-        <w:rFonts w:ascii="Courier New" w:hAnsi="Courier New" w:hint="default"/>
-        <w:sz w:val="20"/>
+        <w:rFonts w:ascii="Wingdings" w:eastAsia="Times New Roman" w:hAnsi="Wingdings" w:cstheme="minorHAnsi" w:hint="default"/>
       </w:rPr>
     </w:lvl>
     <w:lvl w:ilvl="2" w:tentative="1">
@@ -18801,6 +20375,120 @@
     </w:lvl>
   </w:abstractNum>
   <w:abstractNum w:abstractNumId="33" w15:restartNumberingAfterBreak="0">
+    <w:nsid w:val="58533596"/>
+    <w:multiLevelType w:val="hybridMultilevel"/>
+    <w:tmpl w:val="13FC3016"/>
+    <w:lvl w:ilvl="0" w:tplc="2C0A0007">
+      <w:start w:val="1"/>
+      <w:numFmt w:val="bullet"/>
+      <w:lvlText w:val=""/>
+      <w:lvlPicBulletId w:val="0"/>
+      <w:lvlJc w:val="left"/>
+      <w:pPr>
+        <w:ind w:left="720" w:hanging="360"/>
+      </w:pPr>
+      <w:rPr>
+        <w:rFonts w:ascii="Symbol" w:hAnsi="Symbol" w:hint="default"/>
+      </w:rPr>
+    </w:lvl>
+    <w:lvl w:ilvl="1" w:tplc="2C0A0003" w:tentative="1">
+      <w:start w:val="1"/>
+      <w:numFmt w:val="bullet"/>
+      <w:lvlText w:val="o"/>
+      <w:lvlJc w:val="left"/>
+      <w:pPr>
+        <w:ind w:left="1440" w:hanging="360"/>
+      </w:pPr>
+      <w:rPr>
+        <w:rFonts w:ascii="Courier New" w:hAnsi="Courier New" w:cs="Courier New" w:hint="default"/>
+      </w:rPr>
+    </w:lvl>
+    <w:lvl w:ilvl="2" w:tplc="2C0A0005" w:tentative="1">
+      <w:start w:val="1"/>
+      <w:numFmt w:val="bullet"/>
+      <w:lvlText w:val=""/>
+      <w:lvlJc w:val="left"/>
+      <w:pPr>
+        <w:ind w:left="2160" w:hanging="360"/>
+      </w:pPr>
+      <w:rPr>
+        <w:rFonts w:ascii="Wingdings" w:hAnsi="Wingdings" w:hint="default"/>
+      </w:rPr>
+    </w:lvl>
+    <w:lvl w:ilvl="3" w:tplc="2C0A0001" w:tentative="1">
+      <w:start w:val="1"/>
+      <w:numFmt w:val="bullet"/>
+      <w:lvlText w:val=""/>
+      <w:lvlJc w:val="left"/>
+      <w:pPr>
+        <w:ind w:left="2880" w:hanging="360"/>
+      </w:pPr>
+      <w:rPr>
+        <w:rFonts w:ascii="Symbol" w:hAnsi="Symbol" w:hint="default"/>
+      </w:rPr>
+    </w:lvl>
+    <w:lvl w:ilvl="4" w:tplc="2C0A0003" w:tentative="1">
+      <w:start w:val="1"/>
+      <w:numFmt w:val="bullet"/>
+      <w:lvlText w:val="o"/>
+      <w:lvlJc w:val="left"/>
+      <w:pPr>
+        <w:ind w:left="3600" w:hanging="360"/>
+      </w:pPr>
+      <w:rPr>
+        <w:rFonts w:ascii="Courier New" w:hAnsi="Courier New" w:cs="Courier New" w:hint="default"/>
+      </w:rPr>
+    </w:lvl>
+    <w:lvl w:ilvl="5" w:tplc="2C0A0005" w:tentative="1">
+      <w:start w:val="1"/>
+      <w:numFmt w:val="bullet"/>
+      <w:lvlText w:val=""/>
+      <w:lvlJc w:val="left"/>
+      <w:pPr>
+        <w:ind w:left="4320" w:hanging="360"/>
+      </w:pPr>
+      <w:rPr>
+        <w:rFonts w:ascii="Wingdings" w:hAnsi="Wingdings" w:hint="default"/>
+      </w:rPr>
+    </w:lvl>
+    <w:lvl w:ilvl="6" w:tplc="2C0A0001" w:tentative="1">
+      <w:start w:val="1"/>
+      <w:numFmt w:val="bullet"/>
+      <w:lvlText w:val=""/>
+      <w:lvlJc w:val="left"/>
+      <w:pPr>
+        <w:ind w:left="5040" w:hanging="360"/>
+      </w:pPr>
+      <w:rPr>
+        <w:rFonts w:ascii="Symbol" w:hAnsi="Symbol" w:hint="default"/>
+      </w:rPr>
+    </w:lvl>
+    <w:lvl w:ilvl="7" w:tplc="2C0A0003" w:tentative="1">
+      <w:start w:val="1"/>
+      <w:numFmt w:val="bullet"/>
+      <w:lvlText w:val="o"/>
+      <w:lvlJc w:val="left"/>
+      <w:pPr>
+        <w:ind w:left="5760" w:hanging="360"/>
+      </w:pPr>
+      <w:rPr>
+        <w:rFonts w:ascii="Courier New" w:hAnsi="Courier New" w:cs="Courier New" w:hint="default"/>
+      </w:rPr>
+    </w:lvl>
+    <w:lvl w:ilvl="8" w:tplc="2C0A0005" w:tentative="1">
+      <w:start w:val="1"/>
+      <w:numFmt w:val="bullet"/>
+      <w:lvlText w:val=""/>
+      <w:lvlJc w:val="left"/>
+      <w:pPr>
+        <w:ind w:left="6480" w:hanging="360"/>
+      </w:pPr>
+      <w:rPr>
+        <w:rFonts w:ascii="Wingdings" w:hAnsi="Wingdings" w:hint="default"/>
+      </w:rPr>
+    </w:lvl>
+  </w:abstractNum>
+  <w:abstractNum w:abstractNumId="34" w15:restartNumberingAfterBreak="0">
     <w:nsid w:val="596C4AEF"/>
     <w:multiLevelType w:val="hybridMultilevel"/>
     <w:tmpl w:val="E4485766"/>
@@ -18914,7 +20602,7 @@
       </w:rPr>
     </w:lvl>
   </w:abstractNum>
-  <w:abstractNum w:abstractNumId="34" w15:restartNumberingAfterBreak="0">
+  <w:abstractNum w:abstractNumId="35" w15:restartNumberingAfterBreak="0">
     <w:nsid w:val="5A995B36"/>
     <w:multiLevelType w:val="hybridMultilevel"/>
     <w:tmpl w:val="E5FA282C"/>
@@ -19028,7 +20716,7 @@
       </w:rPr>
     </w:lvl>
   </w:abstractNum>
-  <w:abstractNum w:abstractNumId="35" w15:restartNumberingAfterBreak="0">
+  <w:abstractNum w:abstractNumId="36" w15:restartNumberingAfterBreak="0">
     <w:nsid w:val="5CFD2F75"/>
     <w:multiLevelType w:val="hybridMultilevel"/>
     <w:tmpl w:val="A79EE2B2"/>
@@ -19141,7 +20829,121 @@
       </w:rPr>
     </w:lvl>
   </w:abstractNum>
-  <w:abstractNum w:abstractNumId="36" w15:restartNumberingAfterBreak="0">
+  <w:abstractNum w:abstractNumId="37" w15:restartNumberingAfterBreak="0">
+    <w:nsid w:val="5D804CC1"/>
+    <w:multiLevelType w:val="hybridMultilevel"/>
+    <w:tmpl w:val="893644D0"/>
+    <w:lvl w:ilvl="0" w:tplc="2C0A0007">
+      <w:start w:val="1"/>
+      <w:numFmt w:val="bullet"/>
+      <w:lvlText w:val=""/>
+      <w:lvlPicBulletId w:val="0"/>
+      <w:lvlJc w:val="left"/>
+      <w:pPr>
+        <w:ind w:left="720" w:hanging="360"/>
+      </w:pPr>
+      <w:rPr>
+        <w:rFonts w:ascii="Symbol" w:hAnsi="Symbol" w:hint="default"/>
+      </w:rPr>
+    </w:lvl>
+    <w:lvl w:ilvl="1" w:tplc="2C0A0003" w:tentative="1">
+      <w:start w:val="1"/>
+      <w:numFmt w:val="bullet"/>
+      <w:lvlText w:val="o"/>
+      <w:lvlJc w:val="left"/>
+      <w:pPr>
+        <w:ind w:left="1440" w:hanging="360"/>
+      </w:pPr>
+      <w:rPr>
+        <w:rFonts w:ascii="Courier New" w:hAnsi="Courier New" w:cs="Courier New" w:hint="default"/>
+      </w:rPr>
+    </w:lvl>
+    <w:lvl w:ilvl="2" w:tplc="2C0A0005" w:tentative="1">
+      <w:start w:val="1"/>
+      <w:numFmt w:val="bullet"/>
+      <w:lvlText w:val=""/>
+      <w:lvlJc w:val="left"/>
+      <w:pPr>
+        <w:ind w:left="2160" w:hanging="360"/>
+      </w:pPr>
+      <w:rPr>
+        <w:rFonts w:ascii="Wingdings" w:hAnsi="Wingdings" w:hint="default"/>
+      </w:rPr>
+    </w:lvl>
+    <w:lvl w:ilvl="3" w:tplc="2C0A0001" w:tentative="1">
+      <w:start w:val="1"/>
+      <w:numFmt w:val="bullet"/>
+      <w:lvlText w:val=""/>
+      <w:lvlJc w:val="left"/>
+      <w:pPr>
+        <w:ind w:left="2880" w:hanging="360"/>
+      </w:pPr>
+      <w:rPr>
+        <w:rFonts w:ascii="Symbol" w:hAnsi="Symbol" w:hint="default"/>
+      </w:rPr>
+    </w:lvl>
+    <w:lvl w:ilvl="4" w:tplc="2C0A0003" w:tentative="1">
+      <w:start w:val="1"/>
+      <w:numFmt w:val="bullet"/>
+      <w:lvlText w:val="o"/>
+      <w:lvlJc w:val="left"/>
+      <w:pPr>
+        <w:ind w:left="3600" w:hanging="360"/>
+      </w:pPr>
+      <w:rPr>
+        <w:rFonts w:ascii="Courier New" w:hAnsi="Courier New" w:cs="Courier New" w:hint="default"/>
+      </w:rPr>
+    </w:lvl>
+    <w:lvl w:ilvl="5" w:tplc="2C0A0005" w:tentative="1">
+      <w:start w:val="1"/>
+      <w:numFmt w:val="bullet"/>
+      <w:lvlText w:val=""/>
+      <w:lvlJc w:val="left"/>
+      <w:pPr>
+        <w:ind w:left="4320" w:hanging="360"/>
+      </w:pPr>
+      <w:rPr>
+        <w:rFonts w:ascii="Wingdings" w:hAnsi="Wingdings" w:hint="default"/>
+      </w:rPr>
+    </w:lvl>
+    <w:lvl w:ilvl="6" w:tplc="2C0A0001" w:tentative="1">
+      <w:start w:val="1"/>
+      <w:numFmt w:val="bullet"/>
+      <w:lvlText w:val=""/>
+      <w:lvlJc w:val="left"/>
+      <w:pPr>
+        <w:ind w:left="5040" w:hanging="360"/>
+      </w:pPr>
+      <w:rPr>
+        <w:rFonts w:ascii="Symbol" w:hAnsi="Symbol" w:hint="default"/>
+      </w:rPr>
+    </w:lvl>
+    <w:lvl w:ilvl="7" w:tplc="2C0A0003" w:tentative="1">
+      <w:start w:val="1"/>
+      <w:numFmt w:val="bullet"/>
+      <w:lvlText w:val="o"/>
+      <w:lvlJc w:val="left"/>
+      <w:pPr>
+        <w:ind w:left="5760" w:hanging="360"/>
+      </w:pPr>
+      <w:rPr>
+        <w:rFonts w:ascii="Courier New" w:hAnsi="Courier New" w:cs="Courier New" w:hint="default"/>
+      </w:rPr>
+    </w:lvl>
+    <w:lvl w:ilvl="8" w:tplc="2C0A0005" w:tentative="1">
+      <w:start w:val="1"/>
+      <w:numFmt w:val="bullet"/>
+      <w:lvlText w:val=""/>
+      <w:lvlJc w:val="left"/>
+      <w:pPr>
+        <w:ind w:left="6480" w:hanging="360"/>
+      </w:pPr>
+      <w:rPr>
+        <w:rFonts w:ascii="Wingdings" w:hAnsi="Wingdings" w:hint="default"/>
+      </w:rPr>
+    </w:lvl>
+  </w:abstractNum>
+  <w:abstractNum w:abstractNumId="38" w15:restartNumberingAfterBreak="0">
     <w:nsid w:val="61D56BAD"/>
     <w:multiLevelType w:val="hybridMultilevel"/>
     <w:tmpl w:val="5218BBE0"/>
@@ -19254,7 +21056,7 @@
       </w:rPr>
     </w:lvl>
   </w:abstractNum>
-  <w:abstractNum w:abstractNumId="37" w15:restartNumberingAfterBreak="0">
+  <w:abstractNum w:abstractNumId="39" w15:restartNumberingAfterBreak="0">
     <w:nsid w:val="6A160A71"/>
     <w:multiLevelType w:val="hybridMultilevel"/>
     <w:tmpl w:val="9BD49D16"/>
@@ -19368,7 +21170,7 @@
       </w:rPr>
     </w:lvl>
   </w:abstractNum>
-  <w:abstractNum w:abstractNumId="38" w15:restartNumberingAfterBreak="0">
+  <w:abstractNum w:abstractNumId="40" w15:restartNumberingAfterBreak="0">
     <w:nsid w:val="6ED357C2"/>
     <w:multiLevelType w:val="hybridMultilevel"/>
     <w:tmpl w:val="F8F2FEF2"/>
@@ -19481,7 +21283,121 @@
       </w:rPr>
     </w:lvl>
   </w:abstractNum>
-  <w:abstractNum w:abstractNumId="39" w15:restartNumberingAfterBreak="0">
+  <w:abstractNum w:abstractNumId="41" w15:restartNumberingAfterBreak="0">
+    <w:nsid w:val="6FA02C30"/>
+    <w:multiLevelType w:val="hybridMultilevel"/>
+    <w:tmpl w:val="D63AF1F2"/>
+    <w:lvl w:ilvl="0" w:tplc="2C0A0007">
+      <w:start w:val="1"/>
+      <w:numFmt w:val="bullet"/>
+      <w:lvlText w:val=""/>
+      <w:lvlPicBulletId w:val="0"/>
+      <w:lvlJc w:val="left"/>
+      <w:pPr>
+        <w:ind w:left="720" w:hanging="360"/>
+      </w:pPr>
+      <w:rPr>
+        <w:rFonts w:ascii="Symbol" w:hAnsi="Symbol" w:hint="default"/>
+      </w:rPr>
+    </w:lvl>
+    <w:lvl w:ilvl="1" w:tplc="2C0A0003" w:tentative="1">
+      <w:start w:val="1"/>
+      <w:numFmt w:val="bullet"/>
+      <w:lvlText w:val="o"/>
+      <w:lvlJc w:val="left"/>
+      <w:pPr>
+        <w:ind w:left="1440" w:hanging="360"/>
+      </w:pPr>
+      <w:rPr>
+        <w:rFonts w:ascii="Courier New" w:hAnsi="Courier New" w:cs="Courier New" w:hint="default"/>
+      </w:rPr>
+    </w:lvl>
+    <w:lvl w:ilvl="2" w:tplc="2C0A0005" w:tentative="1">
+      <w:start w:val="1"/>
+      <w:numFmt w:val="bullet"/>
+      <w:lvlText w:val=""/>
+      <w:lvlJc w:val="left"/>
+      <w:pPr>
+        <w:ind w:left="2160" w:hanging="360"/>
+      </w:pPr>
+      <w:rPr>
+        <w:rFonts w:ascii="Wingdings" w:hAnsi="Wingdings" w:hint="default"/>
+      </w:rPr>
+    </w:lvl>
+    <w:lvl w:ilvl="3" w:tplc="2C0A0001" w:tentative="1">
+      <w:start w:val="1"/>
+      <w:numFmt w:val="bullet"/>
+      <w:lvlText w:val=""/>
+      <w:lvlJc w:val="left"/>
+      <w:pPr>
+        <w:ind w:left="2880" w:hanging="360"/>
+      </w:pPr>
+      <w:rPr>
+        <w:rFonts w:ascii="Symbol" w:hAnsi="Symbol" w:hint="default"/>
+      </w:rPr>
+    </w:lvl>
+    <w:lvl w:ilvl="4" w:tplc="2C0A0003" w:tentative="1">
+      <w:start w:val="1"/>
+      <w:numFmt w:val="bullet"/>
+      <w:lvlText w:val="o"/>
+      <w:lvlJc w:val="left"/>
+      <w:pPr>
+        <w:ind w:left="3600" w:hanging="360"/>
+      </w:pPr>
+      <w:rPr>
+        <w:rFonts w:ascii="Courier New" w:hAnsi="Courier New" w:cs="Courier New" w:hint="default"/>
+      </w:rPr>
+    </w:lvl>
+    <w:lvl w:ilvl="5" w:tplc="2C0A0005" w:tentative="1">
+      <w:start w:val="1"/>
+      <w:numFmt w:val="bullet"/>
+      <w:lvlText w:val=""/>
+      <w:lvlJc w:val="left"/>
+      <w:pPr>
+        <w:ind w:left="4320" w:hanging="360"/>
+      </w:pPr>
+      <w:rPr>
+        <w:rFonts w:ascii="Wingdings" w:hAnsi="Wingdings" w:hint="default"/>
+      </w:rPr>
+    </w:lvl>
+    <w:lvl w:ilvl="6" w:tplc="2C0A0001" w:tentative="1">
+      <w:start w:val="1"/>
+      <w:numFmt w:val="bullet"/>
+      <w:lvlText w:val=""/>
+      <w:lvlJc w:val="left"/>
+      <w:pPr>
+        <w:ind w:left="5040" w:hanging="360"/>
+      </w:pPr>
+      <w:rPr>
+        <w:rFonts w:ascii="Symbol" w:hAnsi="Symbol" w:hint="default"/>
+      </w:rPr>
+    </w:lvl>
+    <w:lvl w:ilvl="7" w:tplc="2C0A0003" w:tentative="1">
+      <w:start w:val="1"/>
+      <w:numFmt w:val="bullet"/>
+      <w:lvlText w:val="o"/>
+      <w:lvlJc w:val="left"/>
+      <w:pPr>
+        <w:ind w:left="5760" w:hanging="360"/>
+      </w:pPr>
+      <w:rPr>
+        <w:rFonts w:ascii="Courier New" w:hAnsi="Courier New" w:cs="Courier New" w:hint="default"/>
+      </w:rPr>
+    </w:lvl>
+    <w:lvl w:ilvl="8" w:tplc="2C0A0005" w:tentative="1">
+      <w:start w:val="1"/>
+      <w:numFmt w:val="bullet"/>
+      <w:lvlText w:val=""/>
+      <w:lvlJc w:val="left"/>
+      <w:pPr>
+        <w:ind w:left="6480" w:hanging="360"/>
+      </w:pPr>
+      <w:rPr>
+        <w:rFonts w:ascii="Wingdings" w:hAnsi="Wingdings" w:hint="default"/>
+      </w:rPr>
+    </w:lvl>
+  </w:abstractNum>
+  <w:abstractNum w:abstractNumId="42" w15:restartNumberingAfterBreak="0">
     <w:nsid w:val="71285384"/>
     <w:multiLevelType w:val="hybridMultilevel"/>
     <w:tmpl w:val="4A1435E6"/>
@@ -19594,7 +21510,7 @@
       </w:rPr>
     </w:lvl>
   </w:abstractNum>
-  <w:abstractNum w:abstractNumId="40" w15:restartNumberingAfterBreak="0">
+  <w:abstractNum w:abstractNumId="43" w15:restartNumberingAfterBreak="0">
     <w:nsid w:val="7239475A"/>
     <w:multiLevelType w:val="hybridMultilevel"/>
     <w:tmpl w:val="286065DE"/>
@@ -19708,7 +21624,120 @@
       </w:rPr>
     </w:lvl>
   </w:abstractNum>
-  <w:abstractNum w:abstractNumId="41" w15:restartNumberingAfterBreak="0">
+  <w:abstractNum w:abstractNumId="44" w15:restartNumberingAfterBreak="0">
+    <w:nsid w:val="744B367E"/>
+    <w:multiLevelType w:val="hybridMultilevel"/>
+    <w:tmpl w:val="780A99CA"/>
+    <w:lvl w:ilvl="0" w:tplc="2C0A0001">
+      <w:start w:val="1"/>
+      <w:numFmt w:val="bullet"/>
+      <w:lvlText w:val=""/>
+      <w:lvlJc w:val="left"/>
+      <w:pPr>
+        <w:ind w:left="720" w:hanging="360"/>
+      </w:pPr>
+      <w:rPr>
+        <w:rFonts w:ascii="Symbol" w:hAnsi="Symbol" w:hint="default"/>
+      </w:rPr>
+    </w:lvl>
+    <w:lvl w:ilvl="1" w:tplc="2C0A0003" w:tentative="1">
+      <w:start w:val="1"/>
+      <w:numFmt w:val="bullet"/>
+      <w:lvlText w:val="o"/>
+      <w:lvlJc w:val="left"/>
+      <w:pPr>
+        <w:ind w:left="1440" w:hanging="360"/>
+      </w:pPr>
+      <w:rPr>
+        <w:rFonts w:ascii="Courier New" w:hAnsi="Courier New" w:cs="Courier New" w:hint="default"/>
+      </w:rPr>
+    </w:lvl>
+    <w:lvl w:ilvl="2" w:tplc="2C0A0005" w:tentative="1">
+      <w:start w:val="1"/>
+      <w:numFmt w:val="bullet"/>
+      <w:lvlText w:val=""/>
+      <w:lvlJc w:val="left"/>
+      <w:pPr>
+        <w:ind w:left="2160" w:hanging="360"/>
+      </w:pPr>
+      <w:rPr>
+        <w:rFonts w:ascii="Wingdings" w:hAnsi="Wingdings" w:hint="default"/>
+      </w:rPr>
+    </w:lvl>
+    <w:lvl w:ilvl="3" w:tplc="2C0A0001" w:tentative="1">
+      <w:start w:val="1"/>
+      <w:numFmt w:val="bullet"/>
+      <w:lvlText w:val=""/>
+      <w:lvlJc w:val="left"/>
+      <w:pPr>
+        <w:ind w:left="2880" w:hanging="360"/>
+      </w:pPr>
+      <w:rPr>
+        <w:rFonts w:ascii="Symbol" w:hAnsi="Symbol" w:hint="default"/>
+      </w:rPr>
+    </w:lvl>
+    <w:lvl w:ilvl="4" w:tplc="2C0A0003" w:tentative="1">
+      <w:start w:val="1"/>
+      <w:numFmt w:val="bullet"/>
+      <w:lvlText w:val="o"/>
+      <w:lvlJc w:val="left"/>
+      <w:pPr>
+        <w:ind w:left="3600" w:hanging="360"/>
+      </w:pPr>
+      <w:rPr>
+        <w:rFonts w:ascii="Courier New" w:hAnsi="Courier New" w:cs="Courier New" w:hint="default"/>
+      </w:rPr>
+    </w:lvl>
+    <w:lvl w:ilvl="5" w:tplc="2C0A0005" w:tentative="1">
+      <w:start w:val="1"/>
+      <w:numFmt w:val="bullet"/>
+      <w:lvlText w:val=""/>
+      <w:lvlJc w:val="left"/>
+      <w:pPr>
+        <w:ind w:left="4320" w:hanging="360"/>
+      </w:pPr>
+      <w:rPr>
+        <w:rFonts w:ascii="Wingdings" w:hAnsi="Wingdings" w:hint="default"/>
+      </w:rPr>
+    </w:lvl>
+    <w:lvl w:ilvl="6" w:tplc="2C0A0001" w:tentative="1">
+      <w:start w:val="1"/>
+      <w:numFmt w:val="bullet"/>
+      <w:lvlText w:val=""/>
+      <w:lvlJc w:val="left"/>
+      <w:pPr>
+        <w:ind w:left="5040" w:hanging="360"/>
+      </w:pPr>
+      <w:rPr>
+        <w:rFonts w:ascii="Symbol" w:hAnsi="Symbol" w:hint="default"/>
+      </w:rPr>
+    </w:lvl>
+    <w:lvl w:ilvl="7" w:tplc="2C0A0003" w:tentative="1">
+      <w:start w:val="1"/>
+      <w:numFmt w:val="bullet"/>
+      <w:lvlText w:val="o"/>
+      <w:lvlJc w:val="left"/>
+      <w:pPr>
+        <w:ind w:left="5760" w:hanging="360"/>
+      </w:pPr>
+      <w:rPr>
+        <w:rFonts w:ascii="Courier New" w:hAnsi="Courier New" w:cs="Courier New" w:hint="default"/>
+      </w:rPr>
+    </w:lvl>
+    <w:lvl w:ilvl="8" w:tplc="2C0A0005" w:tentative="1">
+      <w:start w:val="1"/>
+      <w:numFmt w:val="bullet"/>
+      <w:lvlText w:val=""/>
+      <w:lvlJc w:val="left"/>
+      <w:pPr>
+        <w:ind w:left="6480" w:hanging="360"/>
+      </w:pPr>
+      <w:rPr>
+        <w:rFonts w:ascii="Wingdings" w:hAnsi="Wingdings" w:hint="default"/>
+      </w:rPr>
+    </w:lvl>
+  </w:abstractNum>
+  <w:abstractNum w:abstractNumId="45" w15:restartNumberingAfterBreak="0">
     <w:nsid w:val="7A1C5208"/>
     <w:multiLevelType w:val="hybridMultilevel"/>
     <w:tmpl w:val="8710E0F8"/>
@@ -19822,7 +21851,7 @@
       </w:rPr>
     </w:lvl>
   </w:abstractNum>
-  <w:abstractNum w:abstractNumId="42" w15:restartNumberingAfterBreak="0">
+  <w:abstractNum w:abstractNumId="46" w15:restartNumberingAfterBreak="0">
     <w:nsid w:val="7CCA13D1"/>
     <w:multiLevelType w:val="hybridMultilevel"/>
     <w:tmpl w:val="E912D3B6"/>
@@ -19936,10 +21965,124 @@
       </w:rPr>
     </w:lvl>
   </w:abstractNum>
-  <w:abstractNum w:abstractNumId="43" w15:restartNumberingAfterBreak="0">
+  <w:abstractNum w:abstractNumId="47" w15:restartNumberingAfterBreak="0">
     <w:nsid w:val="7E1666F9"/>
     <w:multiLevelType w:val="hybridMultilevel"/>
     <w:tmpl w:val="4A8AE3AA"/>
+    <w:lvl w:ilvl="0" w:tplc="2C0A0007">
+      <w:start w:val="1"/>
+      <w:numFmt w:val="bullet"/>
+      <w:lvlText w:val=""/>
+      <w:lvlPicBulletId w:val="0"/>
+      <w:lvlJc w:val="left"/>
+      <w:pPr>
+        <w:ind w:left="720" w:hanging="360"/>
+      </w:pPr>
+      <w:rPr>
+        <w:rFonts w:ascii="Symbol" w:hAnsi="Symbol" w:hint="default"/>
+      </w:rPr>
+    </w:lvl>
+    <w:lvl w:ilvl="1" w:tplc="2C0A0003" w:tentative="1">
+      <w:start w:val="1"/>
+      <w:numFmt w:val="bullet"/>
+      <w:lvlText w:val="o"/>
+      <w:lvlJc w:val="left"/>
+      <w:pPr>
+        <w:ind w:left="1440" w:hanging="360"/>
+      </w:pPr>
+      <w:rPr>
+        <w:rFonts w:ascii="Courier New" w:hAnsi="Courier New" w:cs="Courier New" w:hint="default"/>
+      </w:rPr>
+    </w:lvl>
+    <w:lvl w:ilvl="2" w:tplc="2C0A0005" w:tentative="1">
+      <w:start w:val="1"/>
+      <w:numFmt w:val="bullet"/>
+      <w:lvlText w:val=""/>
+      <w:lvlJc w:val="left"/>
+      <w:pPr>
+        <w:ind w:left="2160" w:hanging="360"/>
+      </w:pPr>
+      <w:rPr>
+        <w:rFonts w:ascii="Wingdings" w:hAnsi="Wingdings" w:hint="default"/>
+      </w:rPr>
+    </w:lvl>
+    <w:lvl w:ilvl="3" w:tplc="2C0A0001" w:tentative="1">
+      <w:start w:val="1"/>
+      <w:numFmt w:val="bullet"/>
+      <w:lvlText w:val=""/>
+      <w:lvlJc w:val="left"/>
+      <w:pPr>
+        <w:ind w:left="2880" w:hanging="360"/>
+      </w:pPr>
+      <w:rPr>
+        <w:rFonts w:ascii="Symbol" w:hAnsi="Symbol" w:hint="default"/>
+      </w:rPr>
+    </w:lvl>
+    <w:lvl w:ilvl="4" w:tplc="2C0A0003" w:tentative="1">
+      <w:start w:val="1"/>
+      <w:numFmt w:val="bullet"/>
+      <w:lvlText w:val="o"/>
+      <w:lvlJc w:val="left"/>
+      <w:pPr>
+        <w:ind w:left="3600" w:hanging="360"/>
+      </w:pPr>
+      <w:rPr>
+        <w:rFonts w:ascii="Courier New" w:hAnsi="Courier New" w:cs="Courier New" w:hint="default"/>
+      </w:rPr>
+    </w:lvl>
+    <w:lvl w:ilvl="5" w:tplc="2C0A0005" w:tentative="1">
+      <w:start w:val="1"/>
+      <w:numFmt w:val="bullet"/>
+      <w:lvlText w:val=""/>
+      <w:lvlJc w:val="left"/>
+      <w:pPr>
+        <w:ind w:left="4320" w:hanging="360"/>
+      </w:pPr>
+      <w:rPr>
+        <w:rFonts w:ascii="Wingdings" w:hAnsi="Wingdings" w:hint="default"/>
+      </w:rPr>
+    </w:lvl>
+    <w:lvl w:ilvl="6" w:tplc="2C0A0001" w:tentative="1">
+      <w:start w:val="1"/>
+      <w:numFmt w:val="bullet"/>
+      <w:lvlText w:val=""/>
+      <w:lvlJc w:val="left"/>
+      <w:pPr>
+        <w:ind w:left="5040" w:hanging="360"/>
+      </w:pPr>
+      <w:rPr>
+        <w:rFonts w:ascii="Symbol" w:hAnsi="Symbol" w:hint="default"/>
+      </w:rPr>
+    </w:lvl>
+    <w:lvl w:ilvl="7" w:tplc="2C0A0003" w:tentative="1">
+      <w:start w:val="1"/>
+      <w:numFmt w:val="bullet"/>
+      <w:lvlText w:val="o"/>
+      <w:lvlJc w:val="left"/>
+      <w:pPr>
+        <w:ind w:left="5760" w:hanging="360"/>
+      </w:pPr>
+      <w:rPr>
+        <w:rFonts w:ascii="Courier New" w:hAnsi="Courier New" w:cs="Courier New" w:hint="default"/>
+      </w:rPr>
+    </w:lvl>
+    <w:lvl w:ilvl="8" w:tplc="2C0A0005" w:tentative="1">
+      <w:start w:val="1"/>
+      <w:numFmt w:val="bullet"/>
+      <w:lvlText w:val=""/>
+      <w:lvlJc w:val="left"/>
+      <w:pPr>
+        <w:ind w:left="6480" w:hanging="360"/>
+      </w:pPr>
+      <w:rPr>
+        <w:rFonts w:ascii="Wingdings" w:hAnsi="Wingdings" w:hint="default"/>
+      </w:rPr>
+    </w:lvl>
+  </w:abstractNum>
+  <w:abstractNum w:abstractNumId="48" w15:restartNumberingAfterBreak="0">
+    <w:nsid w:val="7F62236D"/>
+    <w:multiLevelType w:val="hybridMultilevel"/>
+    <w:tmpl w:val="AE8843FE"/>
     <w:lvl w:ilvl="0" w:tplc="2C0A0007">
       <w:start w:val="1"/>
       <w:numFmt w:val="bullet"/>
@@ -20066,7 +22209,7 @@
     <w:abstractNumId w:val="21"/>
   </w:num>
   <w:num w:numId="6">
-    <w:abstractNumId w:val="33"/>
+    <w:abstractNumId w:val="34"/>
   </w:num>
   <w:num w:numId="7">
     <w:abstractNumId w:val="29"/>
@@ -20084,7 +22227,7 @@
     <w:abstractNumId w:val="31"/>
   </w:num>
   <w:num w:numId="12">
-    <w:abstractNumId w:val="38"/>
+    <w:abstractNumId w:val="40"/>
   </w:num>
   <w:num w:numId="13">
     <w:abstractNumId w:val="17"/>
@@ -20096,10 +22239,10 @@
     <w:abstractNumId w:val="12"/>
   </w:num>
   <w:num w:numId="16">
-    <w:abstractNumId w:val="36"/>
+    <w:abstractNumId w:val="38"/>
   </w:num>
   <w:num w:numId="17">
-    <w:abstractNumId w:val="35"/>
+    <w:abstractNumId w:val="36"/>
   </w:num>
   <w:num w:numId="18">
     <w:abstractNumId w:val="25"/>
@@ -20111,10 +22254,10 @@
     <w:abstractNumId w:val="26"/>
   </w:num>
   <w:num w:numId="21">
-    <w:abstractNumId w:val="39"/>
+    <w:abstractNumId w:val="42"/>
   </w:num>
   <w:num w:numId="22">
-    <w:abstractNumId w:val="34"/>
+    <w:abstractNumId w:val="35"/>
   </w:num>
   <w:num w:numId="23">
     <w:abstractNumId w:val="18"/>
@@ -20126,10 +22269,10 @@
     <w:abstractNumId w:val="32"/>
   </w:num>
   <w:num w:numId="26">
-    <w:abstractNumId w:val="41"/>
+    <w:abstractNumId w:val="45"/>
   </w:num>
   <w:num w:numId="27">
-    <w:abstractNumId w:val="43"/>
+    <w:abstractNumId w:val="47"/>
   </w:num>
   <w:num w:numId="28">
     <w:abstractNumId w:val="15"/>
@@ -20141,7 +22284,7 @@
     <w:abstractNumId w:val="20"/>
   </w:num>
   <w:num w:numId="31">
-    <w:abstractNumId w:val="40"/>
+    <w:abstractNumId w:val="43"/>
   </w:num>
   <w:num w:numId="32">
     <w:abstractNumId w:val="7"/>
@@ -20150,7 +22293,7 @@
     <w:abstractNumId w:val="30"/>
   </w:num>
   <w:num w:numId="34">
-    <w:abstractNumId w:val="42"/>
+    <w:abstractNumId w:val="46"/>
   </w:num>
   <w:num w:numId="35">
     <w:abstractNumId w:val="28"/>
@@ -20171,7 +22314,7 @@
     <w:abstractNumId w:val="11"/>
   </w:num>
   <w:num w:numId="41">
-    <w:abstractNumId w:val="37"/>
+    <w:abstractNumId w:val="39"/>
   </w:num>
   <w:num w:numId="42">
     <w:abstractNumId w:val="23"/>
@@ -20181,6 +22324,21 @@
   </w:num>
   <w:num w:numId="44">
     <w:abstractNumId w:val="8"/>
+  </w:num>
+  <w:num w:numId="45">
+    <w:abstractNumId w:val="44"/>
+  </w:num>
+  <w:num w:numId="46">
+    <w:abstractNumId w:val="37"/>
+  </w:num>
+  <w:num w:numId="47">
+    <w:abstractNumId w:val="41"/>
+  </w:num>
+  <w:num w:numId="48">
+    <w:abstractNumId w:val="48"/>
+  </w:num>
+  <w:num w:numId="49">
+    <w:abstractNumId w:val="33"/>
   </w:num>
 </w:numbering>
 </file>

</xml_diff>

<commit_message>
Added Class 9 -v5
</commit_message>
<xml_diff>
--- a/CURSO DE SQL.docx
+++ b/CURSO DE SQL.docx
@@ -32,6 +32,9 @@
     <w:p>
       <w:pPr>
         <w:pStyle w:val="Ttulo2"/>
+        <w:pBdr>
+          <w:bottom w:val="single" w:sz="6" w:space="1" w:color="auto"/>
+        </w:pBdr>
         <w:spacing w:after="240"/>
         <w:rPr>
           <w:rStyle w:val="Ttulo2Car"/>
@@ -69,19 +72,6 @@
           <w:lang w:val="es-MX"/>
         </w:rPr>
         <w:t>:</w:t>
-      </w:r>
-      <w:r>
-        <w:rPr>
-          <w:rStyle w:val="Ttulo2Car"/>
-          <w:rFonts w:ascii="Bahnschrift" w:hAnsi="Bahnschrift"/>
-          <w:b/>
-          <w:bCs/>
-          <w:sz w:val="32"/>
-          <w:szCs w:val="32"/>
-          <w:u w:val="single"/>
-          <w:lang w:val="es-MX"/>
-        </w:rPr>
-        <w:t xml:space="preserve"> </w:t>
       </w:r>
     </w:p>
     <w:p>
@@ -410,27 +400,7 @@
           <w:sz w:val="22"/>
           <w:szCs w:val="22"/>
         </w:rPr>
-        <w:t>Nace el Modelo Relacional y lenguaje SQL “</w:t>
-      </w:r>
-      <w:proofErr w:type="spellStart"/>
-      <w:r>
-        <w:rPr>
-          <w:rFonts w:asciiTheme="minorHAnsi" w:hAnsiTheme="minorHAnsi" w:cstheme="minorHAnsi"/>
-          <w:color w:val="000000"/>
-          <w:sz w:val="22"/>
-          <w:szCs w:val="22"/>
-        </w:rPr>
-        <w:t>Sequel</w:t>
-      </w:r>
-      <w:proofErr w:type="spellEnd"/>
-      <w:r>
-        <w:rPr>
-          <w:rFonts w:asciiTheme="minorHAnsi" w:hAnsiTheme="minorHAnsi" w:cstheme="minorHAnsi"/>
-          <w:color w:val="000000"/>
-          <w:sz w:val="22"/>
-          <w:szCs w:val="22"/>
-        </w:rPr>
-        <w:t>”</w:t>
+        <w:t>Nace el Modelo Relacional y lenguaje SQL “Sequel”</w:t>
       </w:r>
     </w:p>
     <w:p>
@@ -506,43 +476,7 @@
           <w:sz w:val="22"/>
           <w:szCs w:val="22"/>
         </w:rPr>
-        <w:t xml:space="preserve"> =&gt; Las DB conquistan los servidores y </w:t>
-      </w:r>
-      <w:proofErr w:type="spellStart"/>
-      <w:r>
-        <w:rPr>
-          <w:rFonts w:asciiTheme="minorHAnsi" w:hAnsiTheme="minorHAnsi" w:cstheme="minorHAnsi"/>
-          <w:sz w:val="22"/>
-          <w:szCs w:val="22"/>
-        </w:rPr>
-        <w:t>PCs</w:t>
-      </w:r>
-      <w:proofErr w:type="spellEnd"/>
-      <w:r>
-        <w:rPr>
-          <w:rFonts w:asciiTheme="minorHAnsi" w:hAnsiTheme="minorHAnsi" w:cstheme="minorHAnsi"/>
-          <w:sz w:val="22"/>
-          <w:szCs w:val="22"/>
-        </w:rPr>
-        <w:t xml:space="preserve">, Db2, SQL Server, </w:t>
-      </w:r>
-      <w:proofErr w:type="spellStart"/>
-      <w:r>
-        <w:rPr>
-          <w:rFonts w:asciiTheme="minorHAnsi" w:hAnsiTheme="minorHAnsi" w:cstheme="minorHAnsi"/>
-          <w:sz w:val="22"/>
-          <w:szCs w:val="22"/>
-        </w:rPr>
-        <w:t>dBase-Paradox</w:t>
-      </w:r>
-      <w:proofErr w:type="spellEnd"/>
-      <w:r>
-        <w:rPr>
-          <w:rFonts w:asciiTheme="minorHAnsi" w:hAnsiTheme="minorHAnsi" w:cstheme="minorHAnsi"/>
-          <w:sz w:val="22"/>
-          <w:szCs w:val="22"/>
-        </w:rPr>
-        <w:t>, MS Access, Sybase SQL</w:t>
+        <w:t xml:space="preserve"> =&gt; Las DB conquistan los servidores y PCs, Db2, SQL Server, dBase-Paradox, MS Access, Sybase SQL</w:t>
       </w:r>
     </w:p>
     <w:p>
@@ -876,21 +810,7 @@
         <w:rPr>
           <w:lang w:val="es-MX"/>
         </w:rPr>
-        <w:t>Su nombre SQL proviene del término (</w:t>
-      </w:r>
-      <w:proofErr w:type="spellStart"/>
-      <w:r>
-        <w:rPr>
-          <w:lang w:val="es-MX"/>
-        </w:rPr>
-        <w:t>Structured</w:t>
-      </w:r>
-      <w:proofErr w:type="spellEnd"/>
-      <w:r>
-        <w:rPr>
-          <w:lang w:val="es-MX"/>
-        </w:rPr>
-        <w:t xml:space="preserve"> Query Language), en español: Lenguaje de Consulta Estructurado.</w:t>
+        <w:t>Su nombre SQL proviene del término (Structured Query Language), en español: Lenguaje de Consulta Estructurado.</w:t>
       </w:r>
     </w:p>
     <w:p>
@@ -2221,6 +2141,9 @@
     <w:p>
       <w:pPr>
         <w:pStyle w:val="Ttulo2"/>
+        <w:pBdr>
+          <w:bottom w:val="single" w:sz="6" w:space="1" w:color="auto"/>
+        </w:pBdr>
         <w:spacing w:after="240"/>
         <w:rPr>
           <w:rFonts w:ascii="Bahnschrift" w:hAnsi="Bahnschrift"/>
@@ -2267,18 +2190,6 @@
           <w:lang w:val="es-MX"/>
         </w:rPr>
         <w:t>:</w:t>
-      </w:r>
-      <w:r>
-        <w:rPr>
-          <w:rFonts w:ascii="Bahnschrift" w:hAnsi="Bahnschrift"/>
-          <w:b/>
-          <w:bCs/>
-          <w:sz w:val="32"/>
-          <w:szCs w:val="32"/>
-          <w:u w:val="single"/>
-          <w:lang w:val="es-MX"/>
-        </w:rPr>
-        <w:t xml:space="preserve"> </w:t>
       </w:r>
     </w:p>
     <w:p>
@@ -3316,7 +3227,6 @@
         </w:rPr>
         <w:t>     </w:t>
       </w:r>
-      <w:proofErr w:type="spellStart"/>
       <w:r>
         <w:rPr>
           <w:rFonts w:ascii="Consolas" w:hAnsi="Consolas"/>
@@ -3326,7 +3236,6 @@
         </w:rPr>
         <w:t>su.id_system_user</w:t>
       </w:r>
-      <w:proofErr w:type="spellEnd"/>
       <w:r>
         <w:rPr>
           <w:rFonts w:ascii="Consolas" w:hAnsi="Consolas"/>
@@ -3388,10 +3297,28 @@
           <w:sz w:val="26"/>
           <w:szCs w:val="26"/>
         </w:rPr>
-        <w:t> </w:t>
-      </w:r>
-      <w:proofErr w:type="spellStart"/>
-      <w:proofErr w:type="gramStart"/>
+        <w:t> su.last_name</w:t>
+      </w:r>
+      <w:r>
+        <w:rPr>
+          <w:rFonts w:ascii="Consolas" w:hAnsi="Consolas"/>
+          <w:color w:val="FFC000"/>
+          <w:sz w:val="26"/>
+          <w:szCs w:val="26"/>
+        </w:rPr>
+        <w:t xml:space="preserve"> </w:t>
+      </w:r>
+      <w:r>
+        <w:rPr>
+          <w:rFonts w:ascii="Consolas" w:hAnsi="Consolas"/>
+          <w:b/>
+          <w:bCs/>
+          <w:color w:val="000000"/>
+          <w:sz w:val="26"/>
+          <w:szCs w:val="26"/>
+        </w:rPr>
+        <w:t>AS</w:t>
+      </w:r>
       <w:r>
         <w:rPr>
           <w:rFonts w:ascii="Consolas" w:hAnsi="Consolas"/>
@@ -3399,9 +3326,33 @@
           <w:sz w:val="26"/>
           <w:szCs w:val="26"/>
         </w:rPr>
-        <w:t>su.last</w:t>
-      </w:r>
-      <w:proofErr w:type="gramEnd"/>
+        <w:t xml:space="preserve"> l_n,   </w:t>
+      </w:r>
+      <w:r>
+        <w:rPr>
+          <w:rFonts w:ascii="Consolas" w:hAnsi="Consolas"/>
+          <w:color w:val="FFC000"/>
+          <w:sz w:val="26"/>
+          <w:szCs w:val="26"/>
+        </w:rPr>
+        <w:t>  </w:t>
+      </w:r>
+    </w:p>
+    <w:p>
+      <w:pPr>
+        <w:pStyle w:val="NormalWeb"/>
+        <w:spacing w:before="0" w:beforeAutospacing="0" w:after="0" w:afterAutospacing="0"/>
+        <w:ind w:right="60"/>
+      </w:pPr>
+      <w:r>
+        <w:rPr>
+          <w:rFonts w:ascii="Consolas" w:hAnsi="Consolas"/>
+          <w:color w:val="FFC000"/>
+          <w:sz w:val="26"/>
+          <w:szCs w:val="26"/>
+        </w:rPr>
+        <w:t>   </w:t>
+      </w:r>
       <w:r>
         <w:rPr>
           <w:rFonts w:ascii="Consolas" w:hAnsi="Consolas"/>
@@ -3409,9 +3360,8 @@
           <w:sz w:val="26"/>
           <w:szCs w:val="26"/>
         </w:rPr>
-        <w:t>_name</w:t>
-      </w:r>
-      <w:proofErr w:type="spellEnd"/>
+        <w:t>  su.password</w:t>
+      </w:r>
       <w:r>
         <w:rPr>
           <w:rFonts w:ascii="Consolas" w:hAnsi="Consolas"/>
@@ -3435,13 +3385,48 @@
       <w:r>
         <w:rPr>
           <w:rFonts w:ascii="Consolas" w:hAnsi="Consolas"/>
+          <w:color w:val="FFC000"/>
+          <w:sz w:val="26"/>
+          <w:szCs w:val="26"/>
+        </w:rPr>
+        <w:t xml:space="preserve"> </w:t>
+      </w:r>
+      <w:r>
+        <w:rPr>
+          <w:rFonts w:ascii="Consolas" w:hAnsi="Consolas"/>
           <w:color w:val="83AEFB"/>
           <w:sz w:val="26"/>
           <w:szCs w:val="26"/>
         </w:rPr>
+        <w:t>pass</w:t>
+      </w:r>
+    </w:p>
+    <w:p>
+      <w:pPr>
+        <w:pStyle w:val="NormalWeb"/>
+        <w:spacing w:before="0" w:beforeAutospacing="0" w:after="0" w:afterAutospacing="0"/>
+        <w:ind w:right="60"/>
+      </w:pPr>
+      <w:r>
+        <w:rPr>
+          <w:rFonts w:ascii="Consolas" w:hAnsi="Consolas"/>
+          <w:b/>
+          <w:bCs/>
+          <w:color w:val="000000"/>
+          <w:sz w:val="26"/>
+          <w:szCs w:val="26"/>
+        </w:rPr>
+        <w:t>FROM</w:t>
+      </w:r>
+      <w:r>
+        <w:rPr>
+          <w:rFonts w:ascii="Consolas" w:hAnsi="Consolas"/>
+          <w:color w:val="000000"/>
+          <w:sz w:val="26"/>
+          <w:szCs w:val="26"/>
+        </w:rPr>
         <w:t xml:space="preserve"> </w:t>
       </w:r>
-      <w:proofErr w:type="spellStart"/>
       <w:r>
         <w:rPr>
           <w:rFonts w:ascii="Consolas" w:hAnsi="Consolas"/>
@@ -3449,9 +3434,26 @@
           <w:sz w:val="26"/>
           <w:szCs w:val="26"/>
         </w:rPr>
-        <w:t>l_n</w:t>
-      </w:r>
-      <w:proofErr w:type="spellEnd"/>
+        <w:t>system_user su</w:t>
+      </w:r>
+    </w:p>
+    <w:p>
+      <w:pPr>
+        <w:pStyle w:val="NormalWeb"/>
+        <w:spacing w:before="0" w:beforeAutospacing="0" w:after="0" w:afterAutospacing="0"/>
+        <w:ind w:right="60"/>
+      </w:pPr>
+      <w:r>
+        <w:rPr>
+          <w:rFonts w:ascii="Consolas" w:hAnsi="Consolas"/>
+          <w:b/>
+          <w:bCs/>
+          <w:color w:val="000000"/>
+          <w:sz w:val="26"/>
+          <w:szCs w:val="26"/>
+        </w:rPr>
+        <w:t xml:space="preserve">ORDER BY </w:t>
+      </w:r>
       <w:r>
         <w:rPr>
           <w:rFonts w:ascii="Consolas" w:hAnsi="Consolas"/>
@@ -3459,179 +3461,7 @@
           <w:sz w:val="26"/>
           <w:szCs w:val="26"/>
         </w:rPr>
-        <w:t xml:space="preserve">,   </w:t>
-      </w:r>
-      <w:r>
-        <w:rPr>
-          <w:rFonts w:ascii="Consolas" w:hAnsi="Consolas"/>
-          <w:color w:val="FFC000"/>
-          <w:sz w:val="26"/>
-          <w:szCs w:val="26"/>
-        </w:rPr>
-        <w:t>  </w:t>
-      </w:r>
-    </w:p>
-    <w:p>
-      <w:pPr>
-        <w:pStyle w:val="NormalWeb"/>
-        <w:spacing w:before="0" w:beforeAutospacing="0" w:after="0" w:afterAutospacing="0"/>
-        <w:ind w:right="60"/>
-      </w:pPr>
-      <w:r>
-        <w:rPr>
-          <w:rFonts w:ascii="Consolas" w:hAnsi="Consolas"/>
-          <w:color w:val="FFC000"/>
-          <w:sz w:val="26"/>
-          <w:szCs w:val="26"/>
-        </w:rPr>
-        <w:t>   </w:t>
-      </w:r>
-      <w:r>
-        <w:rPr>
-          <w:rFonts w:ascii="Consolas" w:hAnsi="Consolas"/>
-          <w:color w:val="83AEFB"/>
-          <w:sz w:val="26"/>
-          <w:szCs w:val="26"/>
-        </w:rPr>
-        <w:t>  </w:t>
-      </w:r>
-      <w:proofErr w:type="spellStart"/>
-      <w:proofErr w:type="gramStart"/>
-      <w:r>
-        <w:rPr>
-          <w:rFonts w:ascii="Consolas" w:hAnsi="Consolas"/>
-          <w:color w:val="83AEFB"/>
-          <w:sz w:val="26"/>
-          <w:szCs w:val="26"/>
-        </w:rPr>
-        <w:t>su.password</w:t>
-      </w:r>
-      <w:proofErr w:type="spellEnd"/>
-      <w:proofErr w:type="gramEnd"/>
-      <w:r>
-        <w:rPr>
-          <w:rFonts w:ascii="Consolas" w:hAnsi="Consolas"/>
-          <w:color w:val="FFC000"/>
-          <w:sz w:val="26"/>
-          <w:szCs w:val="26"/>
-        </w:rPr>
-        <w:t xml:space="preserve"> </w:t>
-      </w:r>
-      <w:r>
-        <w:rPr>
-          <w:rFonts w:ascii="Consolas" w:hAnsi="Consolas"/>
-          <w:b/>
-          <w:bCs/>
-          <w:color w:val="000000"/>
-          <w:sz w:val="26"/>
-          <w:szCs w:val="26"/>
-        </w:rPr>
-        <w:t>AS</w:t>
-      </w:r>
-      <w:r>
-        <w:rPr>
-          <w:rFonts w:ascii="Consolas" w:hAnsi="Consolas"/>
-          <w:color w:val="FFC000"/>
-          <w:sz w:val="26"/>
-          <w:szCs w:val="26"/>
-        </w:rPr>
-        <w:t xml:space="preserve"> </w:t>
-      </w:r>
-      <w:proofErr w:type="spellStart"/>
-      <w:r>
-        <w:rPr>
-          <w:rFonts w:ascii="Consolas" w:hAnsi="Consolas"/>
-          <w:color w:val="83AEFB"/>
-          <w:sz w:val="26"/>
-          <w:szCs w:val="26"/>
-        </w:rPr>
-        <w:t>pass</w:t>
-      </w:r>
-      <w:proofErr w:type="spellEnd"/>
-    </w:p>
-    <w:p>
-      <w:pPr>
-        <w:pStyle w:val="NormalWeb"/>
-        <w:spacing w:before="0" w:beforeAutospacing="0" w:after="0" w:afterAutospacing="0"/>
-        <w:ind w:right="60"/>
-      </w:pPr>
-      <w:r>
-        <w:rPr>
-          <w:rFonts w:ascii="Consolas" w:hAnsi="Consolas"/>
-          <w:b/>
-          <w:bCs/>
-          <w:color w:val="000000"/>
-          <w:sz w:val="26"/>
-          <w:szCs w:val="26"/>
-        </w:rPr>
-        <w:t>FROM</w:t>
-      </w:r>
-      <w:r>
-        <w:rPr>
-          <w:rFonts w:ascii="Consolas" w:hAnsi="Consolas"/>
-          <w:color w:val="000000"/>
-          <w:sz w:val="26"/>
-          <w:szCs w:val="26"/>
-        </w:rPr>
-        <w:t xml:space="preserve"> </w:t>
-      </w:r>
-      <w:proofErr w:type="spellStart"/>
-      <w:r>
-        <w:rPr>
-          <w:rFonts w:ascii="Consolas" w:hAnsi="Consolas"/>
-          <w:color w:val="83AEFB"/>
-          <w:sz w:val="26"/>
-          <w:szCs w:val="26"/>
-        </w:rPr>
-        <w:t>system_user</w:t>
-      </w:r>
-      <w:proofErr w:type="spellEnd"/>
-      <w:r>
-        <w:rPr>
-          <w:rFonts w:ascii="Consolas" w:hAnsi="Consolas"/>
-          <w:color w:val="83AEFB"/>
-          <w:sz w:val="26"/>
-          <w:szCs w:val="26"/>
-        </w:rPr>
-        <w:t xml:space="preserve"> su</w:t>
-      </w:r>
-    </w:p>
-    <w:p>
-      <w:pPr>
-        <w:pStyle w:val="NormalWeb"/>
-        <w:spacing w:before="0" w:beforeAutospacing="0" w:after="0" w:afterAutospacing="0"/>
-        <w:ind w:right="60"/>
-      </w:pPr>
-      <w:r>
-        <w:rPr>
-          <w:rFonts w:ascii="Consolas" w:hAnsi="Consolas"/>
-          <w:b/>
-          <w:bCs/>
-          <w:color w:val="000000"/>
-          <w:sz w:val="26"/>
-          <w:szCs w:val="26"/>
-        </w:rPr>
-        <w:t xml:space="preserve">ORDER BY </w:t>
-      </w:r>
-      <w:proofErr w:type="spellStart"/>
-      <w:r>
-        <w:rPr>
-          <w:rFonts w:ascii="Consolas" w:hAnsi="Consolas"/>
-          <w:color w:val="83AEFB"/>
-          <w:sz w:val="26"/>
-          <w:szCs w:val="26"/>
-        </w:rPr>
-        <w:t>su.id_system_user</w:t>
-      </w:r>
-      <w:proofErr w:type="spellEnd"/>
-      <w:r>
-        <w:rPr>
-          <w:rFonts w:ascii="Consolas" w:hAnsi="Consolas"/>
-          <w:color w:val="83AEFB"/>
-          <w:sz w:val="26"/>
-          <w:szCs w:val="26"/>
-        </w:rPr>
-        <w:t>;</w:t>
+        <w:t>su.id_system_user;</w:t>
       </w:r>
     </w:p>
     <w:p>
@@ -3714,19 +3544,11 @@
           <w:lang w:val="es-MX"/>
         </w:rPr>
       </w:pPr>
-      <w:proofErr w:type="gramStart"/>
-      <w:r>
-        <w:rPr>
-          <w:lang w:val="es-MX"/>
-        </w:rPr>
-        <w:t>count(</w:t>
-      </w:r>
-      <w:proofErr w:type="gramEnd"/>
-      <w:r>
-        <w:rPr>
-          <w:lang w:val="es-MX"/>
-        </w:rPr>
-        <w:t>)</w:t>
+      <w:r>
+        <w:rPr>
+          <w:lang w:val="es-MX"/>
+        </w:rPr>
+        <w:t>count()</w:t>
       </w:r>
     </w:p>
     <w:p>
@@ -3741,19 +3563,11 @@
           <w:lang w:val="es-MX"/>
         </w:rPr>
       </w:pPr>
-      <w:proofErr w:type="gramStart"/>
-      <w:r>
-        <w:rPr>
-          <w:lang w:val="es-MX"/>
-        </w:rPr>
-        <w:t>max(</w:t>
-      </w:r>
-      <w:proofErr w:type="gramEnd"/>
-      <w:r>
-        <w:rPr>
-          <w:lang w:val="es-MX"/>
-        </w:rPr>
-        <w:t>)</w:t>
+      <w:r>
+        <w:rPr>
+          <w:lang w:val="es-MX"/>
+        </w:rPr>
+        <w:t>max()</w:t>
       </w:r>
     </w:p>
     <w:p>
@@ -3768,19 +3582,11 @@
           <w:lang w:val="es-MX"/>
         </w:rPr>
       </w:pPr>
-      <w:proofErr w:type="gramStart"/>
-      <w:r>
-        <w:rPr>
-          <w:lang w:val="es-MX"/>
-        </w:rPr>
-        <w:t>min(</w:t>
-      </w:r>
-      <w:proofErr w:type="gramEnd"/>
-      <w:r>
-        <w:rPr>
-          <w:lang w:val="es-MX"/>
-        </w:rPr>
-        <w:t>)</w:t>
+      <w:r>
+        <w:rPr>
+          <w:lang w:val="es-MX"/>
+        </w:rPr>
+        <w:t>min()</w:t>
       </w:r>
     </w:p>
     <w:p>
@@ -3795,19 +3601,11 @@
           <w:lang w:val="es-MX"/>
         </w:rPr>
       </w:pPr>
-      <w:proofErr w:type="gramStart"/>
-      <w:r>
-        <w:rPr>
-          <w:lang w:val="es-MX"/>
-        </w:rPr>
-        <w:t>sum(</w:t>
-      </w:r>
-      <w:proofErr w:type="gramEnd"/>
-      <w:r>
-        <w:rPr>
-          <w:lang w:val="es-MX"/>
-        </w:rPr>
-        <w:t>)</w:t>
+      <w:r>
+        <w:rPr>
+          <w:lang w:val="es-MX"/>
+        </w:rPr>
+        <w:t>sum()</w:t>
       </w:r>
     </w:p>
     <w:p>
@@ -3822,19 +3620,11 @@
           <w:lang w:val="es-MX"/>
         </w:rPr>
       </w:pPr>
-      <w:proofErr w:type="gramStart"/>
-      <w:r>
-        <w:rPr>
-          <w:lang w:val="es-MX"/>
-        </w:rPr>
-        <w:t>avg(</w:t>
-      </w:r>
-      <w:proofErr w:type="gramEnd"/>
-      <w:r>
-        <w:rPr>
-          <w:lang w:val="es-MX"/>
-        </w:rPr>
-        <w:t>)</w:t>
+      <w:r>
+        <w:rPr>
+          <w:lang w:val="es-MX"/>
+        </w:rPr>
+        <w:t>avg()</w:t>
       </w:r>
     </w:p>
     <w:p>
@@ -3844,23 +3634,13 @@
           <w:lang w:val="es-MX"/>
         </w:rPr>
       </w:pPr>
-      <w:proofErr w:type="spellStart"/>
-      <w:r>
-        <w:rPr>
-          <w:b/>
-          <w:bCs/>
-          <w:lang w:val="es-MX"/>
-        </w:rPr>
-        <w:t>Group</w:t>
-      </w:r>
-      <w:proofErr w:type="spellEnd"/>
-      <w:r>
-        <w:rPr>
-          <w:b/>
-          <w:bCs/>
-          <w:lang w:val="es-MX"/>
-        </w:rPr>
-        <w:t xml:space="preserve"> By</w:t>
+      <w:r>
+        <w:rPr>
+          <w:b/>
+          <w:bCs/>
+          <w:lang w:val="es-MX"/>
+        </w:rPr>
+        <w:t>Group By</w:t>
       </w:r>
     </w:p>
     <w:p>
@@ -3892,21 +3672,7 @@
         <w:rPr>
           <w:lang w:val="es-MX"/>
         </w:rPr>
-        <w:t xml:space="preserve">Por lo tanto, será el aliado ideal para usarse junto a </w:t>
-      </w:r>
-      <w:proofErr w:type="gramStart"/>
-      <w:r>
-        <w:rPr>
-          <w:lang w:val="es-MX"/>
-        </w:rPr>
-        <w:t>COUNT(</w:t>
-      </w:r>
-      <w:proofErr w:type="gramEnd"/>
-      <w:r>
-        <w:rPr>
-          <w:lang w:val="es-MX"/>
-        </w:rPr>
-        <w:t>), SUM() y AVG().</w:t>
+        <w:t>Por lo tanto, será el aliado ideal para usarse junto a COUNT(), SUM() y AVG().</w:t>
       </w:r>
     </w:p>
     <w:p>
@@ -4016,21 +3782,7 @@
         <w:rPr>
           <w:lang w:val="es-MX"/>
         </w:rPr>
-        <w:t xml:space="preserve"> El HAVING siempre se le aplica a un </w:t>
-      </w:r>
-      <w:proofErr w:type="spellStart"/>
-      <w:r>
-        <w:rPr>
-          <w:lang w:val="es-MX"/>
-        </w:rPr>
-        <w:t>Group</w:t>
-      </w:r>
-      <w:proofErr w:type="spellEnd"/>
-      <w:r>
-        <w:rPr>
-          <w:lang w:val="es-MX"/>
-        </w:rPr>
-        <w:t xml:space="preserve"> By.</w:t>
+        <w:t xml:space="preserve"> El HAVING siempre se le aplica a un Group By.</w:t>
       </w:r>
     </w:p>
     <w:p>
@@ -4922,6 +4674,9 @@
     <w:p>
       <w:pPr>
         <w:pStyle w:val="Ttulo2"/>
+        <w:pBdr>
+          <w:bottom w:val="single" w:sz="6" w:space="1" w:color="auto"/>
+        </w:pBdr>
         <w:spacing w:after="240"/>
         <w:rPr>
           <w:rFonts w:ascii="Bahnschrift" w:hAnsi="Bahnschrift"/>
@@ -4967,7 +4722,7 @@
           <w:u w:val="single"/>
           <w:lang w:val="es-MX"/>
         </w:rPr>
-        <w:t xml:space="preserve">: </w:t>
+        <w:t>:</w:t>
       </w:r>
     </w:p>
     <w:p>
@@ -5853,7 +5608,6 @@
                 <w:lang w:eastAsia="es-AR"/>
               </w:rPr>
             </w:pPr>
-            <w:proofErr w:type="spellStart"/>
             <w:r>
               <w:rPr>
                 <w:rFonts w:ascii="Consolas" w:eastAsia="Times New Roman" w:hAnsi="Consolas" w:cs="Times New Roman"/>
@@ -5864,7 +5618,6 @@
               </w:rPr>
               <w:t>int</w:t>
             </w:r>
-            <w:proofErr w:type="spellEnd"/>
           </w:p>
         </w:tc>
         <w:tc>
@@ -5981,7 +5734,6 @@
                 <w:lang w:eastAsia="es-AR"/>
               </w:rPr>
             </w:pPr>
-            <w:proofErr w:type="spellStart"/>
             <w:r>
               <w:rPr>
                 <w:rFonts w:ascii="Consolas" w:eastAsia="Times New Roman" w:hAnsi="Consolas" w:cs="Times New Roman"/>
@@ -5990,18 +5742,7 @@
                 <w:szCs w:val="18"/>
                 <w:lang w:eastAsia="es-AR"/>
               </w:rPr>
-              <w:t>text</w:t>
-            </w:r>
-            <w:proofErr w:type="spellEnd"/>
-            <w:r>
-              <w:rPr>
-                <w:rFonts w:ascii="Consolas" w:eastAsia="Times New Roman" w:hAnsi="Consolas" w:cs="Times New Roman"/>
-                <w:color w:val="000000"/>
-                <w:sz w:val="18"/>
-                <w:szCs w:val="18"/>
-                <w:lang w:eastAsia="es-AR"/>
-              </w:rPr>
-              <w:t>(n)</w:t>
+              <w:t>text(n)</w:t>
             </w:r>
           </w:p>
         </w:tc>
@@ -6033,7 +5774,6 @@
                 <w:lang w:eastAsia="es-AR"/>
               </w:rPr>
             </w:pPr>
-            <w:proofErr w:type="spellStart"/>
             <w:r>
               <w:rPr>
                 <w:rFonts w:ascii="Arial" w:eastAsia="Times New Roman" w:hAnsi="Arial" w:cs="Arial"/>
@@ -6044,7 +5784,6 @@
               </w:rPr>
               <w:t>Coderhouse</w:t>
             </w:r>
-            <w:proofErr w:type="spellEnd"/>
           </w:p>
         </w:tc>
       </w:tr>
@@ -6120,7 +5859,6 @@
                 <w:lang w:eastAsia="es-AR"/>
               </w:rPr>
             </w:pPr>
-            <w:proofErr w:type="spellStart"/>
             <w:r>
               <w:rPr>
                 <w:rFonts w:ascii="Consolas" w:eastAsia="Times New Roman" w:hAnsi="Consolas" w:cs="Times New Roman"/>
@@ -6129,18 +5867,7 @@
                 <w:szCs w:val="18"/>
                 <w:lang w:eastAsia="es-AR"/>
               </w:rPr>
-              <w:t>varchar</w:t>
-            </w:r>
-            <w:proofErr w:type="spellEnd"/>
-            <w:r>
-              <w:rPr>
-                <w:rFonts w:ascii="Consolas" w:eastAsia="Times New Roman" w:hAnsi="Consolas" w:cs="Times New Roman"/>
-                <w:color w:val="000000"/>
-                <w:sz w:val="18"/>
-                <w:szCs w:val="18"/>
-                <w:lang w:eastAsia="es-AR"/>
-              </w:rPr>
-              <w:t>(n)</w:t>
+              <w:t>varchar(n)</w:t>
             </w:r>
           </w:p>
         </w:tc>
@@ -6382,7 +6109,6 @@
                 <w:lang w:eastAsia="es-AR"/>
               </w:rPr>
             </w:pPr>
-            <w:proofErr w:type="spellStart"/>
             <w:r>
               <w:rPr>
                 <w:rFonts w:ascii="Consolas" w:eastAsia="Times New Roman" w:hAnsi="Consolas" w:cs="Times New Roman"/>
@@ -6393,7 +6119,6 @@
               </w:rPr>
               <w:t>datetime</w:t>
             </w:r>
-            <w:proofErr w:type="spellEnd"/>
           </w:p>
         </w:tc>
         <w:tc>
@@ -6557,29 +6282,7 @@
                 <w:szCs w:val="18"/>
                 <w:lang w:eastAsia="es-AR"/>
               </w:rPr>
-              <w:t xml:space="preserve">TRUE </w:t>
-            </w:r>
-            <w:proofErr w:type="spellStart"/>
-            <w:r>
-              <w:rPr>
-                <w:rFonts w:ascii="Arial" w:eastAsia="Times New Roman" w:hAnsi="Arial" w:cs="Arial"/>
-                <w:color w:val="000000"/>
-                <w:sz w:val="18"/>
-                <w:szCs w:val="18"/>
-                <w:lang w:eastAsia="es-AR"/>
-              </w:rPr>
-              <w:t>ó</w:t>
-            </w:r>
-            <w:proofErr w:type="spellEnd"/>
-            <w:r>
-              <w:rPr>
-                <w:rFonts w:ascii="Arial" w:eastAsia="Times New Roman" w:hAnsi="Arial" w:cs="Arial"/>
-                <w:color w:val="000000"/>
-                <w:sz w:val="18"/>
-                <w:szCs w:val="18"/>
-                <w:lang w:eastAsia="es-AR"/>
-              </w:rPr>
-              <w:t xml:space="preserve"> FALSE</w:t>
+              <w:t>TRUE ó FALSE</w:t>
             </w:r>
           </w:p>
         </w:tc>
@@ -6656,7 +6359,6 @@
                 <w:lang w:eastAsia="es-AR"/>
               </w:rPr>
             </w:pPr>
-            <w:proofErr w:type="gramStart"/>
             <w:r>
               <w:rPr>
                 <w:rFonts w:ascii="Consolas" w:eastAsia="Times New Roman" w:hAnsi="Consolas" w:cs="Times New Roman"/>
@@ -6665,18 +6367,7 @@
                 <w:szCs w:val="18"/>
                 <w:lang w:eastAsia="es-AR"/>
               </w:rPr>
-              <w:t>decimal(</w:t>
-            </w:r>
-            <w:proofErr w:type="gramEnd"/>
-            <w:r>
-              <w:rPr>
-                <w:rFonts w:ascii="Consolas" w:eastAsia="Times New Roman" w:hAnsi="Consolas" w:cs="Times New Roman"/>
-                <w:color w:val="000000"/>
-                <w:sz w:val="18"/>
-                <w:szCs w:val="18"/>
-                <w:lang w:eastAsia="es-AR"/>
-              </w:rPr>
-              <w:t>p, s)</w:t>
+              <w:t>decimal(p, s)</w:t>
             </w:r>
           </w:p>
         </w:tc>
@@ -6793,8 +6484,6 @@
                 <w:lang w:eastAsia="es-AR"/>
               </w:rPr>
             </w:pPr>
-            <w:proofErr w:type="spellStart"/>
-            <w:proofErr w:type="gramStart"/>
             <w:r>
               <w:rPr>
                 <w:rFonts w:ascii="Consolas" w:eastAsia="Times New Roman" w:hAnsi="Consolas" w:cs="Times New Roman"/>
@@ -6803,29 +6492,7 @@
                 <w:szCs w:val="18"/>
                 <w:lang w:eastAsia="es-AR"/>
               </w:rPr>
-              <w:t>numeric</w:t>
-            </w:r>
-            <w:proofErr w:type="spellEnd"/>
-            <w:r>
-              <w:rPr>
-                <w:rFonts w:ascii="Consolas" w:eastAsia="Times New Roman" w:hAnsi="Consolas" w:cs="Times New Roman"/>
-                <w:color w:val="000000"/>
-                <w:sz w:val="18"/>
-                <w:szCs w:val="18"/>
-                <w:lang w:eastAsia="es-AR"/>
-              </w:rPr>
-              <w:t>(</w:t>
-            </w:r>
-            <w:proofErr w:type="gramEnd"/>
-            <w:r>
-              <w:rPr>
-                <w:rFonts w:ascii="Consolas" w:eastAsia="Times New Roman" w:hAnsi="Consolas" w:cs="Times New Roman"/>
-                <w:color w:val="000000"/>
-                <w:sz w:val="18"/>
-                <w:szCs w:val="18"/>
-                <w:lang w:eastAsia="es-AR"/>
-              </w:rPr>
-              <w:t>p, s)</w:t>
+              <w:t>numeric(p, s)</w:t>
             </w:r>
           </w:p>
         </w:tc>
@@ -7493,25 +7160,7 @@
           <w:color w:val="000000"/>
           <w:lang w:eastAsia="es-AR"/>
         </w:rPr>
-        <w:t xml:space="preserve">**practica en Workbench sobre </w:t>
-      </w:r>
-      <w:proofErr w:type="spellStart"/>
-      <w:r>
-        <w:rPr>
-          <w:rFonts w:eastAsia="Times New Roman" w:cstheme="minorHAnsi"/>
-          <w:color w:val="000000"/>
-          <w:lang w:eastAsia="es-AR"/>
-        </w:rPr>
-        <w:t>like</w:t>
-      </w:r>
-      <w:proofErr w:type="spellEnd"/>
-      <w:r>
-        <w:rPr>
-          <w:rFonts w:eastAsia="Times New Roman" w:cstheme="minorHAnsi"/>
-          <w:color w:val="000000"/>
-          <w:lang w:eastAsia="es-AR"/>
-        </w:rPr>
-        <w:t>**</w:t>
+        <w:t>**practica en Workbench sobre like**</w:t>
       </w:r>
     </w:p>
     <w:p>
@@ -7773,34 +7422,14 @@
         </w:rPr>
         <w:t xml:space="preserve">SELECT </w:t>
       </w:r>
-      <w:proofErr w:type="spellStart"/>
       <w:r>
         <w:rPr>
           <w:rFonts w:ascii="Consolas" w:eastAsia="Times New Roman" w:hAnsi="Consolas" w:cs="Times New Roman"/>
           <w:color w:val="000000"/>
           <w:lang w:eastAsia="es-AR"/>
         </w:rPr>
-        <w:t>id_system_user</w:t>
-      </w:r>
-      <w:proofErr w:type="spellEnd"/>
-      <w:r>
-        <w:rPr>
-          <w:rFonts w:ascii="Consolas" w:eastAsia="Times New Roman" w:hAnsi="Consolas" w:cs="Times New Roman"/>
-          <w:color w:val="000000"/>
-          <w:lang w:eastAsia="es-AR"/>
-        </w:rPr>
-        <w:t xml:space="preserve">, </w:t>
-      </w:r>
-      <w:proofErr w:type="spellStart"/>
-      <w:r>
-        <w:rPr>
-          <w:rFonts w:ascii="Consolas" w:eastAsia="Times New Roman" w:hAnsi="Consolas" w:cs="Times New Roman"/>
-          <w:color w:val="000000"/>
-          <w:lang w:eastAsia="es-AR"/>
-        </w:rPr>
-        <w:t>last_name</w:t>
-      </w:r>
-      <w:proofErr w:type="spellEnd"/>
+        <w:t>id_system_user, last_name</w:t>
+      </w:r>
     </w:p>
     <w:p>
       <w:pPr>
@@ -7829,7 +7458,6 @@
         </w:rPr>
         <w:t xml:space="preserve"> </w:t>
       </w:r>
-      <w:proofErr w:type="spellStart"/>
       <w:r>
         <w:rPr>
           <w:rFonts w:ascii="Consolas" w:eastAsia="Times New Roman" w:hAnsi="Consolas" w:cs="Times New Roman"/>
@@ -7838,7 +7466,6 @@
         </w:rPr>
         <w:t>system_user</w:t>
       </w:r>
-      <w:proofErr w:type="spellEnd"/>
     </w:p>
     <w:p>
       <w:pPr>
@@ -7866,23 +7493,13 @@
         </w:rPr>
         <w:t xml:space="preserve"> </w:t>
       </w:r>
-      <w:proofErr w:type="spellStart"/>
       <w:r>
         <w:rPr>
           <w:rFonts w:ascii="Consolas" w:eastAsia="Times New Roman" w:hAnsi="Consolas" w:cs="Times New Roman"/>
           <w:color w:val="000000"/>
           <w:lang w:eastAsia="es-AR"/>
         </w:rPr>
-        <w:t>id_user_type</w:t>
-      </w:r>
-      <w:proofErr w:type="spellEnd"/>
-      <w:r>
-        <w:rPr>
-          <w:rFonts w:ascii="Consolas" w:eastAsia="Times New Roman" w:hAnsi="Consolas" w:cs="Times New Roman"/>
-          <w:color w:val="000000"/>
-          <w:lang w:eastAsia="es-AR"/>
-        </w:rPr>
-        <w:t xml:space="preserve"> = (</w:t>
+        <w:t>id_user_type = (</w:t>
       </w:r>
       <w:r>
         <w:rPr>
@@ -7906,25 +7523,7 @@
           <w:color w:val="000000"/>
           <w:lang w:eastAsia="es-AR"/>
         </w:rPr>
-        <w:t>max(</w:t>
-      </w:r>
-      <w:proofErr w:type="spellStart"/>
-      <w:r>
-        <w:rPr>
-          <w:rFonts w:ascii="Consolas" w:eastAsia="Times New Roman" w:hAnsi="Consolas" w:cs="Times New Roman"/>
-          <w:color w:val="000000"/>
-          <w:lang w:eastAsia="es-AR"/>
-        </w:rPr>
-        <w:t>id_user_type</w:t>
-      </w:r>
-      <w:proofErr w:type="spellEnd"/>
-      <w:r>
-        <w:rPr>
-          <w:rFonts w:ascii="Consolas" w:eastAsia="Times New Roman" w:hAnsi="Consolas" w:cs="Times New Roman"/>
-          <w:color w:val="000000"/>
-          <w:lang w:eastAsia="es-AR"/>
-        </w:rPr>
-        <w:t xml:space="preserve">) </w:t>
+        <w:t xml:space="preserve">max(id_user_type) </w:t>
       </w:r>
       <w:r>
         <w:rPr>
@@ -7942,23 +7541,13 @@
         </w:rPr>
         <w:t xml:space="preserve"> </w:t>
       </w:r>
-      <w:proofErr w:type="spellStart"/>
       <w:r>
         <w:rPr>
           <w:rFonts w:ascii="Consolas" w:eastAsia="Times New Roman" w:hAnsi="Consolas" w:cs="Times New Roman"/>
           <w:color w:val="000000"/>
           <w:lang w:eastAsia="es-AR"/>
         </w:rPr>
-        <w:t>user_type</w:t>
-      </w:r>
-      <w:proofErr w:type="spellEnd"/>
-      <w:r>
-        <w:rPr>
-          <w:rFonts w:ascii="Consolas" w:eastAsia="Times New Roman" w:hAnsi="Consolas" w:cs="Times New Roman"/>
-          <w:color w:val="000000"/>
-          <w:lang w:eastAsia="es-AR"/>
-        </w:rPr>
-        <w:t>);</w:t>
+        <w:t>user_type);</w:t>
       </w:r>
     </w:p>
     <w:p>
@@ -8166,19 +7755,8 @@
           <w:sz w:val="22"/>
           <w:szCs w:val="22"/>
         </w:rPr>
-        <w:t xml:space="preserve"> </w:t>
-      </w:r>
-      <w:proofErr w:type="spellStart"/>
-      <w:r>
-        <w:rPr>
-          <w:rFonts w:ascii="Consolas" w:hAnsi="Consolas"/>
-          <w:color w:val="000000"/>
-          <w:sz w:val="22"/>
-          <w:szCs w:val="22"/>
-        </w:rPr>
-        <w:t>id_system_user</w:t>
-      </w:r>
-      <w:proofErr w:type="spellEnd"/>
+        <w:t xml:space="preserve"> id_system_user</w:t>
+      </w:r>
     </w:p>
     <w:p>
       <w:pPr>
@@ -8260,27 +7838,7 @@
           <w:sz w:val="22"/>
           <w:szCs w:val="22"/>
         </w:rPr>
-        <w:t>(</w:t>
-      </w:r>
-      <w:proofErr w:type="gramStart"/>
-      <w:r>
-        <w:rPr>
-          <w:rFonts w:ascii="Consolas" w:hAnsi="Consolas"/>
-          <w:color w:val="000000"/>
-          <w:sz w:val="22"/>
-          <w:szCs w:val="22"/>
-        </w:rPr>
-        <w:t>AVG(</w:t>
-      </w:r>
-      <w:proofErr w:type="gramEnd"/>
-      <w:r>
-        <w:rPr>
-          <w:rFonts w:ascii="Consolas" w:hAnsi="Consolas"/>
-          <w:color w:val="000000"/>
-          <w:sz w:val="22"/>
-          <w:szCs w:val="22"/>
-        </w:rPr>
-        <w:t xml:space="preserve">value)) </w:t>
+        <w:t xml:space="preserve">(AVG(value)) </w:t>
       </w:r>
       <w:r>
         <w:rPr>
@@ -8399,7 +7957,6 @@
           <w:lang w:eastAsia="es-AR"/>
         </w:rPr>
       </w:pPr>
-      <w:proofErr w:type="spellStart"/>
       <w:r>
         <w:rPr>
           <w:rFonts w:eastAsia="Times New Roman" w:cstheme="minorHAnsi"/>
@@ -8408,18 +7965,7 @@
           <w:color w:val="000000"/>
           <w:lang w:eastAsia="es-AR"/>
         </w:rPr>
-        <w:t>GroupBy</w:t>
-      </w:r>
-      <w:proofErr w:type="spellEnd"/>
-      <w:r>
-        <w:rPr>
-          <w:rFonts w:eastAsia="Times New Roman" w:cstheme="minorHAnsi"/>
-          <w:b/>
-          <w:bCs/>
-          <w:color w:val="000000"/>
-          <w:lang w:eastAsia="es-AR"/>
-        </w:rPr>
-        <w:t xml:space="preserve"> en consultas y subconsultas</w:t>
+        <w:t>GroupBy en consultas y subconsultas</w:t>
       </w:r>
     </w:p>
     <w:p>
@@ -8591,7 +8137,6 @@
         </w:rPr>
         <w:t xml:space="preserve"> id_game, </w:t>
       </w:r>
-      <w:proofErr w:type="gramStart"/>
       <w:r>
         <w:rPr>
           <w:rFonts w:ascii="Consolas" w:eastAsia="Times New Roman" w:hAnsi="Consolas" w:cs="Times New Roman"/>
@@ -8606,16 +8151,7 @@
           <w:color w:val="000000"/>
           <w:lang w:eastAsia="es-AR"/>
         </w:rPr>
-        <w:t>(</w:t>
-      </w:r>
-      <w:proofErr w:type="gramEnd"/>
-      <w:r>
-        <w:rPr>
-          <w:rFonts w:ascii="Consolas" w:eastAsia="Times New Roman" w:hAnsi="Consolas" w:cs="Times New Roman"/>
-          <w:color w:val="000000"/>
-          <w:lang w:eastAsia="es-AR"/>
-        </w:rPr>
-        <w:t xml:space="preserve">value) </w:t>
+        <w:t xml:space="preserve">(value) </w:t>
       </w:r>
       <w:r>
         <w:rPr>
@@ -9115,25 +8651,7 @@
           <w:color w:val="000000"/>
           <w:lang w:eastAsia="es-AR"/>
         </w:rPr>
-        <w:t xml:space="preserve"> </w:t>
-      </w:r>
-      <w:proofErr w:type="gramStart"/>
-      <w:r>
-        <w:rPr>
-          <w:rFonts w:ascii="Consolas" w:eastAsia="Times New Roman" w:hAnsi="Consolas" w:cs="Times New Roman"/>
-          <w:color w:val="000000"/>
-          <w:lang w:eastAsia="es-AR"/>
-        </w:rPr>
-        <w:t>count(</w:t>
-      </w:r>
-      <w:proofErr w:type="gramEnd"/>
-      <w:r>
-        <w:rPr>
-          <w:rFonts w:ascii="Consolas" w:eastAsia="Times New Roman" w:hAnsi="Consolas" w:cs="Times New Roman"/>
-          <w:color w:val="000000"/>
-          <w:lang w:eastAsia="es-AR"/>
-        </w:rPr>
-        <w:t>*) &gt; 1);</w:t>
+        <w:t xml:space="preserve"> count(*) &gt; 1);</w:t>
       </w:r>
     </w:p>
     <w:p>
@@ -9292,25 +8810,7 @@
           <w:color w:val="000000"/>
           <w:lang w:eastAsia="es-AR"/>
         </w:rPr>
-        <w:t xml:space="preserve">Por ejemplo, si nuestra tabla game tiene 100000000000 filas de datos y necesitamos averiguar la fila donde el id_game es </w:t>
-      </w:r>
-      <w:proofErr w:type="gramStart"/>
-      <w:r>
-        <w:rPr>
-          <w:rFonts w:eastAsia="Times New Roman" w:cstheme="minorHAnsi"/>
-          <w:color w:val="000000"/>
-          <w:lang w:eastAsia="es-AR"/>
-        </w:rPr>
-        <w:t>77 ,</w:t>
-      </w:r>
-      <w:proofErr w:type="gramEnd"/>
-      <w:r>
-        <w:rPr>
-          <w:rFonts w:eastAsia="Times New Roman" w:cstheme="minorHAnsi"/>
-          <w:color w:val="000000"/>
-          <w:lang w:eastAsia="es-AR"/>
-        </w:rPr>
-        <w:t xml:space="preserve"> existen tres formas diferentes de encontrar el resultado:</w:t>
+        <w:t>Por ejemplo, si nuestra tabla game tiene 100000000000 filas de datos y necesitamos averiguar la fila donde el id_game es 77 , existen tres formas diferentes de encontrar el resultado:</w:t>
       </w:r>
     </w:p>
     <w:p>
@@ -9339,23 +8839,13 @@
           <w:lang w:eastAsia="es-AR"/>
         </w:rPr>
       </w:pPr>
-      <w:proofErr w:type="gramStart"/>
       <w:r>
         <w:rPr>
           <w:rFonts w:eastAsia="Times New Roman" w:cstheme="minorHAnsi"/>
           <w:color w:val="000000"/>
           <w:lang w:eastAsia="es-AR"/>
         </w:rPr>
-        <w:t>O(</w:t>
-      </w:r>
-      <w:proofErr w:type="gramEnd"/>
-      <w:r>
-        <w:rPr>
-          <w:rFonts w:eastAsia="Times New Roman" w:cstheme="minorHAnsi"/>
-          <w:color w:val="000000"/>
-          <w:lang w:eastAsia="es-AR"/>
-        </w:rPr>
-        <w:t>1): Índice hash en id, o resultado almacenado en caché  en id_game= 77 de una consulta anterior.</w:t>
+        <w:t>O(1): Índice hash en id, o resultado almacenado en caché  en id_game= 77 de una consulta anterior.</w:t>
       </w:r>
     </w:p>
     <w:p>
@@ -9423,25 +8913,7 @@
           <w:lang w:eastAsia="es-AR"/>
         </w:rPr>
         <w:lastRenderedPageBreak/>
-        <w:t xml:space="preserve">La opción con menor tiempo de respuesta sería </w:t>
-      </w:r>
-      <w:proofErr w:type="gramStart"/>
-      <w:r>
-        <w:rPr>
-          <w:rFonts w:eastAsia="Times New Roman" w:cstheme="minorHAnsi"/>
-          <w:color w:val="000000"/>
-          <w:lang w:eastAsia="es-AR"/>
-        </w:rPr>
-        <w:t>O(</w:t>
-      </w:r>
-      <w:proofErr w:type="gramEnd"/>
-      <w:r>
-        <w:rPr>
-          <w:rFonts w:eastAsia="Times New Roman" w:cstheme="minorHAnsi"/>
-          <w:color w:val="000000"/>
-          <w:lang w:eastAsia="es-AR"/>
-        </w:rPr>
-        <w:t>1).</w:t>
+        <w:t>La opción con menor tiempo de respuesta sería O(1).</w:t>
       </w:r>
     </w:p>
     <w:p>
@@ -10588,43 +10060,7 @@
           <w:color w:val="000000"/>
           <w:lang w:eastAsia="es-AR"/>
         </w:rPr>
-        <w:t xml:space="preserve">[nombre de la tabla]: definimos el nombre distintivo de la tabla a crear. </w:t>
-      </w:r>
-      <w:proofErr w:type="spellStart"/>
-      <w:r>
-        <w:rPr>
-          <w:rFonts w:eastAsia="Times New Roman" w:cstheme="minorHAnsi"/>
-          <w:color w:val="000000"/>
-          <w:lang w:eastAsia="es-AR"/>
-        </w:rPr>
-        <w:t>Ej</w:t>
-      </w:r>
-      <w:proofErr w:type="spellEnd"/>
-      <w:r>
-        <w:rPr>
-          <w:rFonts w:eastAsia="Times New Roman" w:cstheme="minorHAnsi"/>
-          <w:color w:val="000000"/>
-          <w:lang w:eastAsia="es-AR"/>
-        </w:rPr>
-        <w:t xml:space="preserve">: </w:t>
-      </w:r>
-      <w:proofErr w:type="spellStart"/>
-      <w:r>
-        <w:rPr>
-          <w:rFonts w:eastAsia="Times New Roman" w:cstheme="minorHAnsi"/>
-          <w:color w:val="000000"/>
-          <w:lang w:eastAsia="es-AR"/>
-        </w:rPr>
-        <w:t>friend</w:t>
-      </w:r>
-      <w:proofErr w:type="spellEnd"/>
-      <w:r>
-        <w:rPr>
-          <w:rFonts w:eastAsia="Times New Roman" w:cstheme="minorHAnsi"/>
-          <w:color w:val="000000"/>
-          <w:lang w:eastAsia="es-AR"/>
-        </w:rPr>
-        <w:t>.</w:t>
+        <w:t>[nombre de la tabla]: definimos el nombre distintivo de la tabla a crear. Ej: friend.</w:t>
       </w:r>
     </w:p>
     <w:p>
@@ -10706,6 +10142,9 @@
     <w:p>
       <w:pPr>
         <w:pStyle w:val="Ttulo2"/>
+        <w:pBdr>
+          <w:bottom w:val="single" w:sz="6" w:space="1" w:color="auto"/>
+        </w:pBdr>
         <w:spacing w:after="240"/>
         <w:rPr>
           <w:rStyle w:val="Ttulo2Car"/>
@@ -10751,7 +10190,7 @@
           <w:szCs w:val="32"/>
           <w:u w:val="single"/>
         </w:rPr>
-        <w:t xml:space="preserve">: </w:t>
+        <w:t>:</w:t>
       </w:r>
     </w:p>
     <w:p>
@@ -12203,6 +11642,9 @@
     <w:p>
       <w:pPr>
         <w:pStyle w:val="Ttulo2"/>
+        <w:pBdr>
+          <w:bottom w:val="single" w:sz="6" w:space="1" w:color="auto"/>
+        </w:pBdr>
         <w:spacing w:after="240"/>
         <w:rPr>
           <w:rFonts w:ascii="Bahnschrift" w:hAnsi="Bahnschrift"/>
@@ -12240,7 +11682,7 @@
           <w:u w:val="single"/>
           <w:lang w:eastAsia="es-AR"/>
         </w:rPr>
-        <w:t xml:space="preserve">: </w:t>
+        <w:t>:</w:t>
       </w:r>
     </w:p>
     <w:p>
@@ -13619,47 +13061,7 @@
           <w:sz w:val="22"/>
           <w:szCs w:val="22"/>
         </w:rPr>
-        <w:t>Al igual que en el mundo de la programación, evita caracteres extendidos -/ª</w:t>
-      </w:r>
-      <w:proofErr w:type="gramStart"/>
-      <w:r>
-        <w:rPr>
-          <w:rFonts w:asciiTheme="minorHAnsi" w:hAnsiTheme="minorHAnsi" w:cstheme="minorHAnsi"/>
-          <w:color w:val="000000"/>
-          <w:sz w:val="22"/>
-          <w:szCs w:val="22"/>
-        </w:rPr>
-        <w:t>!”·</w:t>
-      </w:r>
-      <w:proofErr w:type="gramEnd"/>
-      <w:r>
-        <w:rPr>
-          <w:rFonts w:asciiTheme="minorHAnsi" w:hAnsiTheme="minorHAnsi" w:cstheme="minorHAnsi"/>
-          <w:color w:val="000000"/>
-          <w:sz w:val="22"/>
-          <w:szCs w:val="22"/>
-        </w:rPr>
-        <w:t>$%&amp;&amp;()?¿*^¨¨:;</w:t>
-      </w:r>
-      <w:proofErr w:type="spellStart"/>
-      <w:r>
-        <w:rPr>
-          <w:rFonts w:asciiTheme="minorHAnsi" w:hAnsiTheme="minorHAnsi" w:cstheme="minorHAnsi"/>
-          <w:color w:val="000000"/>
-          <w:sz w:val="22"/>
-          <w:szCs w:val="22"/>
-        </w:rPr>
-        <w:t>çÇ</w:t>
-      </w:r>
-      <w:proofErr w:type="spellEnd"/>
-      <w:r>
-        <w:rPr>
-          <w:rFonts w:asciiTheme="minorHAnsi" w:hAnsiTheme="minorHAnsi" w:cstheme="minorHAnsi"/>
-          <w:color w:val="000000"/>
-          <w:sz w:val="22"/>
-          <w:szCs w:val="22"/>
-        </w:rPr>
-        <w:t>{}[´]</w:t>
+        <w:t>Al igual que en el mundo de la programación, evita caracteres extendidos -/ª!”·$%&amp;&amp;()?¿*^¨¨:;çÇ{}[´]</w:t>
       </w:r>
     </w:p>
     <w:p>
@@ -13711,32 +13113,16 @@
           <w:sz w:val="22"/>
           <w:szCs w:val="22"/>
         </w:rPr>
-        <w:t xml:space="preserve">Evita en el diseño, utilizar palabras o nombres de objetos con Ñ, ñ, acentos: á, é, í, </w:t>
-      </w:r>
-      <w:proofErr w:type="spellStart"/>
-      <w:r>
-        <w:rPr>
-          <w:rFonts w:asciiTheme="minorHAnsi" w:hAnsiTheme="minorHAnsi" w:cstheme="minorHAnsi"/>
-          <w:color w:val="000000"/>
-          <w:sz w:val="22"/>
-          <w:szCs w:val="22"/>
-        </w:rPr>
-        <w:t>ó</w:t>
-      </w:r>
-      <w:proofErr w:type="spellEnd"/>
-      <w:r>
-        <w:rPr>
-          <w:rFonts w:asciiTheme="minorHAnsi" w:hAnsiTheme="minorHAnsi" w:cstheme="minorHAnsi"/>
-          <w:color w:val="000000"/>
-          <w:sz w:val="22"/>
-          <w:szCs w:val="22"/>
-        </w:rPr>
-        <w:t>, ú, diéresis, etcétera</w:t>
+        <w:t>Evita en el diseño, utilizar palabras o nombres de objetos con Ñ, ñ, acentos: á, é, í, ó, ú, diéresis, etcétera</w:t>
       </w:r>
     </w:p>
     <w:p>
       <w:pPr>
         <w:pStyle w:val="Ttulo2"/>
+        <w:pBdr>
+          <w:bottom w:val="single" w:sz="6" w:space="1" w:color="auto"/>
+        </w:pBdr>
+        <w:spacing w:after="240"/>
         <w:rPr>
           <w:rFonts w:ascii="Bahnschrift" w:hAnsi="Bahnschrift"/>
           <w:b/>
@@ -15277,6 +14663,9 @@
     <w:p>
       <w:pPr>
         <w:pStyle w:val="Ttulo2"/>
+        <w:pBdr>
+          <w:bottom w:val="single" w:sz="6" w:space="1" w:color="auto"/>
+        </w:pBdr>
         <w:spacing w:after="240"/>
         <w:rPr>
           <w:rFonts w:ascii="Bahnschrift" w:hAnsi="Bahnschrift"/>
@@ -15768,25 +15157,7 @@
           <w:sz w:val="22"/>
           <w:szCs w:val="22"/>
         </w:rPr>
-        <w:t xml:space="preserve">El contenido de cada “registro”, se encierra entre las llaves </w:t>
-      </w:r>
-      <w:proofErr w:type="gramStart"/>
-      <w:r>
-        <w:rPr>
-          <w:rFonts w:asciiTheme="minorHAnsi" w:hAnsiTheme="minorHAnsi" w:cstheme="minorHAnsi"/>
-          <w:sz w:val="22"/>
-          <w:szCs w:val="22"/>
-        </w:rPr>
-        <w:t>{ y</w:t>
-      </w:r>
-      <w:proofErr w:type="gramEnd"/>
-      <w:r>
-        <w:rPr>
-          <w:rFonts w:asciiTheme="minorHAnsi" w:hAnsiTheme="minorHAnsi" w:cstheme="minorHAnsi"/>
-          <w:sz w:val="22"/>
-          <w:szCs w:val="22"/>
-        </w:rPr>
-        <w:t xml:space="preserve"> }. Cada dato se separa del otro por una coma, y se utiliza el formato clave - valor.</w:t>
+        <w:t>El contenido de cada “registro”, se encierra entre las llaves { y }. Cada dato se separa del otro por una coma, y se utiliza el formato clave - valor.</w:t>
       </w:r>
       <w:r>
         <w:rPr>
@@ -16368,6 +15739,9 @@
     <w:p>
       <w:pPr>
         <w:pStyle w:val="Ttulo2"/>
+        <w:pBdr>
+          <w:bottom w:val="single" w:sz="6" w:space="1" w:color="auto"/>
+        </w:pBdr>
         <w:spacing w:after="240"/>
         <w:rPr>
           <w:rFonts w:ascii="Bahnschrift" w:hAnsi="Bahnschrift"/>
@@ -16563,13 +15937,7 @@
         <w:rPr>
           <w:rFonts w:cstheme="minorHAnsi"/>
         </w:rPr>
-        <w:t>Optimizan el rendimiento de la base de datos</w:t>
-      </w:r>
-      <w:r>
-        <w:rPr>
-          <w:rFonts w:cstheme="minorHAnsi"/>
-        </w:rPr>
-        <w:t xml:space="preserve">: </w:t>
+        <w:t xml:space="preserve">Optimizan el rendimiento de la base de datos: </w:t>
       </w:r>
       <w:r>
         <w:rPr>
@@ -16940,27 +16308,7 @@
           <w:sz w:val="22"/>
           <w:szCs w:val="22"/>
         </w:rPr>
-        <w:t xml:space="preserve">RETURNS </w:t>
-      </w:r>
-      <w:proofErr w:type="gramStart"/>
-      <w:r>
-        <w:rPr>
-          <w:rFonts w:ascii="Consolas" w:hAnsi="Consolas"/>
-          <w:color w:val="83AEFB"/>
-          <w:sz w:val="22"/>
-          <w:szCs w:val="22"/>
-        </w:rPr>
-        <w:t>CHAR(</w:t>
-      </w:r>
-      <w:proofErr w:type="gramEnd"/>
-      <w:r>
-        <w:rPr>
-          <w:rFonts w:ascii="Consolas" w:hAnsi="Consolas"/>
-          <w:color w:val="83AEFB"/>
-          <w:sz w:val="22"/>
-          <w:szCs w:val="22"/>
-        </w:rPr>
-        <w:t>60)</w:t>
+        <w:t>RETURNS CHAR(60)</w:t>
       </w:r>
     </w:p>
     <w:p>
@@ -17150,27 +16498,7 @@
           <w:sz w:val="22"/>
           <w:szCs w:val="22"/>
         </w:rPr>
-        <w:t xml:space="preserve">INT) RETURNS </w:t>
-      </w:r>
-      <w:proofErr w:type="gramStart"/>
-      <w:r>
-        <w:rPr>
-          <w:rFonts w:ascii="Consolas" w:hAnsi="Consolas"/>
-          <w:color w:val="83AEFB"/>
-          <w:sz w:val="22"/>
-          <w:szCs w:val="22"/>
-        </w:rPr>
-        <w:t>CHAR(</w:t>
-      </w:r>
-      <w:proofErr w:type="gramEnd"/>
-      <w:r>
-        <w:rPr>
-          <w:rFonts w:ascii="Consolas" w:hAnsi="Consolas"/>
-          <w:color w:val="83AEFB"/>
-          <w:sz w:val="22"/>
-          <w:szCs w:val="22"/>
-        </w:rPr>
-        <w:t>60)</w:t>
+        <w:t>INT) RETURNS CHAR(60)</w:t>
       </w:r>
     </w:p>
     <w:p>
@@ -17315,27 +16643,7 @@
           <w:sz w:val="22"/>
           <w:szCs w:val="22"/>
         </w:rPr>
-        <w:t xml:space="preserve">INT) RETURNS </w:t>
-      </w:r>
-      <w:proofErr w:type="gramStart"/>
-      <w:r>
-        <w:rPr>
-          <w:rFonts w:ascii="Consolas" w:hAnsi="Consolas"/>
-          <w:color w:val="83AEFB"/>
-          <w:sz w:val="22"/>
-          <w:szCs w:val="22"/>
-        </w:rPr>
-        <w:t>CHAR(</w:t>
-      </w:r>
-      <w:proofErr w:type="gramEnd"/>
-      <w:r>
-        <w:rPr>
-          <w:rFonts w:ascii="Consolas" w:hAnsi="Consolas"/>
-          <w:color w:val="83AEFB"/>
-          <w:sz w:val="22"/>
-          <w:szCs w:val="22"/>
-        </w:rPr>
-        <w:t>60)</w:t>
+        <w:t>INT) RETURNS CHAR(60)</w:t>
       </w:r>
     </w:p>
     <w:p>
@@ -17558,27 +16866,7 @@
           <w:sz w:val="22"/>
           <w:szCs w:val="22"/>
         </w:rPr>
-        <w:t xml:space="preserve">INT) RETURNS </w:t>
-      </w:r>
-      <w:proofErr w:type="gramStart"/>
-      <w:r>
-        <w:rPr>
-          <w:rFonts w:ascii="Consolas" w:hAnsi="Consolas"/>
-          <w:color w:val="83AEFB"/>
-          <w:sz w:val="22"/>
-          <w:szCs w:val="22"/>
-        </w:rPr>
-        <w:t>CHAR(</w:t>
-      </w:r>
-      <w:proofErr w:type="gramEnd"/>
-      <w:r>
-        <w:rPr>
-          <w:rFonts w:ascii="Consolas" w:hAnsi="Consolas"/>
-          <w:color w:val="83AEFB"/>
-          <w:sz w:val="22"/>
-          <w:szCs w:val="22"/>
-        </w:rPr>
-        <w:t>60)</w:t>
+        <w:t>INT) RETURNS CHAR(60)</w:t>
       </w:r>
     </w:p>
     <w:p>
@@ -17970,25 +17258,7 @@
           <w:sz w:val="22"/>
           <w:szCs w:val="22"/>
         </w:rPr>
-        <w:t xml:space="preserve">Su estructura es similar a las Funciones SQL que vimos en la clase </w:t>
-      </w:r>
-      <w:proofErr w:type="gramStart"/>
-      <w:r>
-        <w:rPr>
-          <w:rFonts w:asciiTheme="minorHAnsi" w:hAnsiTheme="minorHAnsi" w:cstheme="minorHAnsi"/>
-          <w:sz w:val="22"/>
-          <w:szCs w:val="22"/>
-        </w:rPr>
-        <w:t>anterior</w:t>
-      </w:r>
-      <w:proofErr w:type="gramEnd"/>
-      <w:r>
-        <w:rPr>
-          <w:rFonts w:asciiTheme="minorHAnsi" w:hAnsiTheme="minorHAnsi" w:cstheme="minorHAnsi"/>
-          <w:sz w:val="22"/>
-          <w:szCs w:val="22"/>
-        </w:rPr>
-        <w:t xml:space="preserve"> pero, a diferencia de éstas, en un Stored Procedure su objetivo es resolver desde una operación simple hasta operaciones complejas que requieran modificar varias tablas y/o datos almacenados en una DB.</w:t>
+        <w:t>Su estructura es similar a las Funciones SQL que vimos en la clase anterior pero, a diferencia de éstas, en un Stored Procedure su objetivo es resolver desde una operación simple hasta operaciones complejas que requieran modificar varias tablas y/o datos almacenados en una DB.</w:t>
       </w:r>
       <w:r>
         <w:rPr>
@@ -18668,21 +17938,12 @@
         </w:rPr>
         <w:t xml:space="preserve">parametro1 </w:t>
       </w:r>
-      <w:proofErr w:type="gramStart"/>
       <w:r>
         <w:rPr>
           <w:rFonts w:ascii="Consolas" w:hAnsi="Consolas"/>
           <w:color w:val="83AEFB"/>
         </w:rPr>
-        <w:t>CHAR(</w:t>
-      </w:r>
-      <w:proofErr w:type="gramEnd"/>
-      <w:r>
-        <w:rPr>
-          <w:rFonts w:ascii="Consolas" w:hAnsi="Consolas"/>
-          <w:color w:val="83AEFB"/>
-        </w:rPr>
-        <w:t>40)</w:t>
+        <w:t>CHAR(40)</w:t>
       </w:r>
       <w:r>
         <w:rPr>
@@ -18981,25 +18242,7 @@
           <w:szCs w:val="22"/>
         </w:rPr>
         <w:lastRenderedPageBreak/>
-        <w:t xml:space="preserve">SELECT </w:t>
-      </w:r>
-      <w:proofErr w:type="gramStart"/>
-      <w:r>
-        <w:rPr>
-          <w:rFonts w:ascii="Consolas" w:hAnsi="Consolas"/>
-          <w:sz w:val="22"/>
-          <w:szCs w:val="22"/>
-        </w:rPr>
-        <w:t>COUNT(</w:t>
-      </w:r>
-      <w:proofErr w:type="gramEnd"/>
-      <w:r>
-        <w:rPr>
-          <w:rFonts w:ascii="Consolas" w:hAnsi="Consolas"/>
-          <w:sz w:val="22"/>
-          <w:szCs w:val="22"/>
-        </w:rPr>
-        <w:t xml:space="preserve">*) INTO </w:t>
+        <w:t xml:space="preserve">SELECT COUNT(*) INTO </w:t>
       </w:r>
       <w:r>
         <w:rPr>
@@ -20625,6 +19868,9 @@
     <w:p>
       <w:pPr>
         <w:pStyle w:val="Ttulo2"/>
+        <w:pBdr>
+          <w:bottom w:val="single" w:sz="6" w:space="1" w:color="auto"/>
+        </w:pBdr>
         <w:spacing w:after="240"/>
         <w:rPr>
           <w:rFonts w:ascii="Bahnschrift" w:hAnsi="Bahnschrift"/>
@@ -20655,6 +19901,26 @@
           <w:bCs/>
         </w:rPr>
         <w:t>:</w:t>
+      </w:r>
+    </w:p>
+    <w:p>
+      <w:pPr>
+        <w:pStyle w:val="Ttulo3"/>
+        <w:rPr>
+          <w:rFonts w:ascii="Bahnschrift" w:hAnsi="Bahnschrift"/>
+          <w:b/>
+          <w:bCs/>
+          <w:lang w:val="es-MX"/>
+        </w:rPr>
+      </w:pPr>
+      <w:r>
+        <w:rPr>
+          <w:rFonts w:ascii="Bahnschrift" w:hAnsi="Bahnschrift"/>
+          <w:b/>
+          <w:bCs/>
+          <w:lang w:val="es-MX"/>
+        </w:rPr>
+        <w:t>Triggers</w:t>
       </w:r>
     </w:p>
     <w:p>
@@ -20666,21 +19932,1783 @@
         <w:spacing w:before="240" w:beforeAutospacing="0" w:after="240" w:afterAutospacing="0"/>
         <w:rPr>
           <w:rFonts w:asciiTheme="minorHAnsi" w:hAnsiTheme="minorHAnsi" w:cstheme="minorHAnsi"/>
-          <w:b/>
-          <w:bCs/>
-          <w:sz w:val="22"/>
-          <w:szCs w:val="22"/>
-        </w:rPr>
-      </w:pPr>
-      <w:r>
-        <w:rPr>
-          <w:rFonts w:asciiTheme="minorHAnsi" w:hAnsiTheme="minorHAnsi" w:cstheme="minorHAnsi"/>
-          <w:b/>
-          <w:bCs/>
-          <w:sz w:val="22"/>
-          <w:szCs w:val="22"/>
-        </w:rPr>
-        <w:t>---</w:t>
+          <w:sz w:val="22"/>
+          <w:szCs w:val="22"/>
+        </w:rPr>
+      </w:pPr>
+      <w:r>
+        <w:rPr>
+          <w:rFonts w:asciiTheme="minorHAnsi" w:hAnsiTheme="minorHAnsi" w:cstheme="minorHAnsi"/>
+          <w:sz w:val="22"/>
+          <w:szCs w:val="22"/>
+        </w:rPr>
+        <w:t>Definimos como Trigger a un conjunto de sentencias o programa almacenado en el servidor (de DB) creado para ejecutarse (dispararse) de forma automática, cuando uno o más eventos de DML específicos ocurren en la DB.</w:t>
+      </w:r>
+      <w:r>
+        <w:rPr>
+          <w:rFonts w:asciiTheme="minorHAnsi" w:hAnsiTheme="minorHAnsi" w:cstheme="minorHAnsi"/>
+          <w:sz w:val="22"/>
+          <w:szCs w:val="22"/>
+        </w:rPr>
+        <w:t xml:space="preserve"> </w:t>
+      </w:r>
+      <w:r>
+        <w:rPr>
+          <w:rFonts w:asciiTheme="minorHAnsi" w:hAnsiTheme="minorHAnsi" w:cstheme="minorHAnsi"/>
+          <w:sz w:val="22"/>
+          <w:szCs w:val="22"/>
+        </w:rPr>
+        <w:t>El Trigger se despierta y ejecuta sus sentencias en el momento en que una operación de DML (INSERT, UPDATE y DELETE) asociada al disparador aparece.</w:t>
+      </w:r>
+    </w:p>
+    <w:p>
+      <w:pPr>
+        <w:pStyle w:val="NormalWeb"/>
+        <w:tabs>
+          <w:tab w:val="left" w:pos="2244"/>
+        </w:tabs>
+        <w:spacing w:before="240" w:beforeAutospacing="0" w:after="240" w:afterAutospacing="0"/>
+        <w:rPr>
+          <w:rFonts w:asciiTheme="minorHAnsi" w:hAnsiTheme="minorHAnsi" w:cstheme="minorHAnsi"/>
+          <w:b/>
+          <w:bCs/>
+          <w:sz w:val="22"/>
+          <w:szCs w:val="22"/>
+        </w:rPr>
+      </w:pPr>
+      <w:r>
+        <w:rPr>
+          <w:rFonts w:asciiTheme="minorHAnsi" w:hAnsiTheme="minorHAnsi" w:cstheme="minorHAnsi"/>
+          <w:b/>
+          <w:bCs/>
+          <w:sz w:val="22"/>
+          <w:szCs w:val="22"/>
+        </w:rPr>
+        <w:t>Usos específicos</w:t>
+      </w:r>
+    </w:p>
+    <w:p>
+      <w:pPr>
+        <w:pStyle w:val="NormalWeb"/>
+        <w:tabs>
+          <w:tab w:val="left" w:pos="2244"/>
+        </w:tabs>
+        <w:spacing w:before="240" w:beforeAutospacing="0" w:after="240" w:afterAutospacing="0"/>
+        <w:rPr>
+          <w:rFonts w:asciiTheme="minorHAnsi" w:hAnsiTheme="minorHAnsi" w:cstheme="minorHAnsi"/>
+          <w:sz w:val="22"/>
+          <w:szCs w:val="22"/>
+        </w:rPr>
+      </w:pPr>
+      <w:r>
+        <w:rPr>
+          <w:rFonts w:asciiTheme="minorHAnsi" w:hAnsiTheme="minorHAnsi" w:cstheme="minorHAnsi"/>
+          <w:sz w:val="22"/>
+          <w:szCs w:val="22"/>
+        </w:rPr>
+        <w:t>Los Triggers nacieron integrados a las bases de datos para funcionar de la misma forma en la cual muchos lenguajes de programación activan la detección de eventos específicos cuando el programa se ejecuta.</w:t>
+      </w:r>
+      <w:r>
+        <w:rPr>
+          <w:rFonts w:asciiTheme="minorHAnsi" w:hAnsiTheme="minorHAnsi" w:cstheme="minorHAnsi"/>
+          <w:sz w:val="22"/>
+          <w:szCs w:val="22"/>
+        </w:rPr>
+        <w:t xml:space="preserve"> </w:t>
+      </w:r>
+      <w:r>
+        <w:rPr>
+          <w:rFonts w:asciiTheme="minorHAnsi" w:hAnsiTheme="minorHAnsi" w:cstheme="minorHAnsi"/>
+          <w:sz w:val="22"/>
+          <w:szCs w:val="22"/>
+        </w:rPr>
+        <w:t>Pero un Trigger no funciona de forma mágica. Nosotros somos quienes debemos definirlo y escribir su lógica.</w:t>
+      </w:r>
+    </w:p>
+    <w:p>
+      <w:pPr>
+        <w:pStyle w:val="NormalWeb"/>
+        <w:tabs>
+          <w:tab w:val="left" w:pos="2244"/>
+        </w:tabs>
+        <w:spacing w:before="240" w:after="240"/>
+        <w:rPr>
+          <w:rFonts w:asciiTheme="minorHAnsi" w:hAnsiTheme="minorHAnsi" w:cstheme="minorHAnsi"/>
+          <w:sz w:val="22"/>
+          <w:szCs w:val="22"/>
+        </w:rPr>
+      </w:pPr>
+      <w:r>
+        <w:rPr>
+          <w:rFonts w:asciiTheme="minorHAnsi" w:hAnsiTheme="minorHAnsi" w:cstheme="minorHAnsi"/>
+          <w:sz w:val="22"/>
+          <w:szCs w:val="22"/>
+        </w:rPr>
+        <w:lastRenderedPageBreak/>
+        <w:t>La funcionalidad principal que más se les da a los Triggers en el ecosistema de bases de datos, es activarlos para alimentar las tablas de auditoría.</w:t>
+      </w:r>
+      <w:r>
+        <w:rPr>
+          <w:rFonts w:asciiTheme="minorHAnsi" w:hAnsiTheme="minorHAnsi" w:cstheme="minorHAnsi"/>
+          <w:sz w:val="22"/>
+          <w:szCs w:val="22"/>
+        </w:rPr>
+        <w:t xml:space="preserve"> </w:t>
+      </w:r>
+      <w:r>
+        <w:rPr>
+          <w:rFonts w:asciiTheme="minorHAnsi" w:hAnsiTheme="minorHAnsi" w:cstheme="minorHAnsi"/>
+          <w:sz w:val="22"/>
+          <w:szCs w:val="22"/>
+        </w:rPr>
+        <w:t>Estas tablas funcionan como complemento dentro de una bb.dd., recopilando información adicional que no es importante dentro de las tablas principales</w:t>
+      </w:r>
+    </w:p>
+    <w:p>
+      <w:pPr>
+        <w:pStyle w:val="NormalWeb"/>
+        <w:tabs>
+          <w:tab w:val="left" w:pos="2244"/>
+        </w:tabs>
+        <w:spacing w:before="240" w:after="240"/>
+        <w:rPr>
+          <w:rFonts w:asciiTheme="minorHAnsi" w:hAnsiTheme="minorHAnsi" w:cstheme="minorHAnsi"/>
+          <w:sz w:val="22"/>
+          <w:szCs w:val="22"/>
+        </w:rPr>
+      </w:pPr>
+      <w:r>
+        <w:rPr>
+          <w:rFonts w:asciiTheme="minorHAnsi" w:hAnsiTheme="minorHAnsi" w:cstheme="minorHAnsi"/>
+          <w:b/>
+          <w:bCs/>
+          <w:sz w:val="22"/>
+          <w:szCs w:val="22"/>
+        </w:rPr>
+        <w:t>Tablas de auditoría</w:t>
+      </w:r>
+    </w:p>
+    <w:p>
+      <w:pPr>
+        <w:pStyle w:val="NormalWeb"/>
+        <w:tabs>
+          <w:tab w:val="left" w:pos="2244"/>
+        </w:tabs>
+        <w:spacing w:before="240" w:after="240"/>
+        <w:rPr>
+          <w:rFonts w:asciiTheme="minorHAnsi" w:hAnsiTheme="minorHAnsi" w:cstheme="minorHAnsi"/>
+          <w:sz w:val="22"/>
+          <w:szCs w:val="22"/>
+        </w:rPr>
+      </w:pPr>
+      <w:r>
+        <w:rPr>
+          <w:rFonts w:asciiTheme="minorHAnsi" w:hAnsiTheme="minorHAnsi" w:cstheme="minorHAnsi"/>
+          <w:sz w:val="22"/>
+          <w:szCs w:val="22"/>
+        </w:rPr>
+        <w:t>Tablas de Auditoría, Log, Bitácora, son algunos nombres con los cuales se definen a estas tablas secundarias, que se ocupan de almacenar información no importante para el negocio en sí, pero clave para el departamento de IT y/o de Seguridad Informática.</w:t>
+      </w:r>
+      <w:r>
+        <w:rPr>
+          <w:rFonts w:asciiTheme="minorHAnsi" w:hAnsiTheme="minorHAnsi" w:cstheme="minorHAnsi"/>
+          <w:sz w:val="22"/>
+          <w:szCs w:val="22"/>
+        </w:rPr>
+        <w:t xml:space="preserve"> </w:t>
+      </w:r>
+      <w:r>
+        <w:rPr>
+          <w:rFonts w:asciiTheme="minorHAnsi" w:hAnsiTheme="minorHAnsi" w:cstheme="minorHAnsi"/>
+          <w:sz w:val="22"/>
+          <w:szCs w:val="22"/>
+        </w:rPr>
+        <w:t>Por ejemplo, una tabla Productos, almacena información del mismo como ser: código, descripción, fecha de alta o fabricación, precio de costo y precio de venta, entre otros.</w:t>
+      </w:r>
+    </w:p>
+    <w:p>
+      <w:pPr>
+        <w:pStyle w:val="NormalWeb"/>
+        <w:tabs>
+          <w:tab w:val="left" w:pos="2244"/>
+        </w:tabs>
+        <w:spacing w:before="240" w:after="240"/>
+        <w:rPr>
+          <w:rFonts w:asciiTheme="minorHAnsi" w:hAnsiTheme="minorHAnsi" w:cstheme="minorHAnsi"/>
+          <w:sz w:val="22"/>
+          <w:szCs w:val="22"/>
+        </w:rPr>
+      </w:pPr>
+      <w:r>
+        <w:rPr>
+          <w:rFonts w:asciiTheme="minorHAnsi" w:hAnsiTheme="minorHAnsi" w:cstheme="minorHAnsi"/>
+          <w:sz w:val="22"/>
+          <w:szCs w:val="22"/>
+        </w:rPr>
+        <w:t>Podemos registrar en una tabla de auditoría paralela, quién lo creó, fecha de creación, quién modificó su precio de venta o de costo, cuándo, y quién lo eliminó de la lista de Productos.</w:t>
+      </w:r>
+      <w:r>
+        <w:rPr>
+          <w:rFonts w:asciiTheme="minorHAnsi" w:hAnsiTheme="minorHAnsi" w:cstheme="minorHAnsi"/>
+          <w:sz w:val="22"/>
+          <w:szCs w:val="22"/>
+        </w:rPr>
+        <w:t xml:space="preserve"> </w:t>
+      </w:r>
+      <w:r>
+        <w:rPr>
+          <w:rFonts w:asciiTheme="minorHAnsi" w:hAnsiTheme="minorHAnsi" w:cstheme="minorHAnsi"/>
+          <w:sz w:val="22"/>
+          <w:szCs w:val="22"/>
+        </w:rPr>
+        <w:t>Todo este registro o bitácora de cambios, lo podemos realizar activando uno o más Triggers que monitoreen todos estos pasos y cambios sobre uno o más registros.</w:t>
+      </w:r>
+    </w:p>
+    <w:p>
+      <w:pPr>
+        <w:pStyle w:val="NormalWeb"/>
+        <w:tabs>
+          <w:tab w:val="left" w:pos="2244"/>
+        </w:tabs>
+        <w:spacing w:before="240" w:after="240"/>
+        <w:rPr>
+          <w:rFonts w:asciiTheme="minorHAnsi" w:hAnsiTheme="minorHAnsi" w:cstheme="minorHAnsi"/>
+          <w:sz w:val="22"/>
+          <w:szCs w:val="22"/>
+        </w:rPr>
+      </w:pPr>
+      <w:r>
+        <w:rPr>
+          <w:rFonts w:asciiTheme="minorHAnsi" w:hAnsiTheme="minorHAnsi" w:cstheme="minorHAnsi"/>
+          <w:sz w:val="22"/>
+          <w:szCs w:val="22"/>
+        </w:rPr>
+        <w:t>Las tablas de LOGs o Bitácoras no suelen tener relación alguna con las entidades que monitorean y, muchas veces, almacenan información general de diferentes entidades.</w:t>
+      </w:r>
+    </w:p>
+    <w:p>
+      <w:pPr>
+        <w:pStyle w:val="NormalWeb"/>
+        <w:tabs>
+          <w:tab w:val="left" w:pos="2244"/>
+        </w:tabs>
+        <w:spacing w:before="240" w:after="240"/>
+        <w:rPr>
+          <w:rFonts w:asciiTheme="minorHAnsi" w:hAnsiTheme="minorHAnsi" w:cstheme="minorHAnsi"/>
+          <w:sz w:val="22"/>
+          <w:szCs w:val="22"/>
+        </w:rPr>
+      </w:pPr>
+      <w:r>
+        <w:rPr>
+          <w:rFonts w:asciiTheme="minorHAnsi" w:hAnsiTheme="minorHAnsi" w:cstheme="minorHAnsi"/>
+          <w:b/>
+          <w:bCs/>
+          <w:sz w:val="22"/>
+          <w:szCs w:val="22"/>
+        </w:rPr>
+        <w:t xml:space="preserve">Tipos de </w:t>
+      </w:r>
+      <w:r>
+        <w:rPr>
+          <w:rFonts w:asciiTheme="minorHAnsi" w:hAnsiTheme="minorHAnsi" w:cstheme="minorHAnsi"/>
+          <w:b/>
+          <w:bCs/>
+          <w:i/>
+          <w:iCs/>
+          <w:sz w:val="22"/>
+          <w:szCs w:val="22"/>
+        </w:rPr>
+        <w:t>trigger</w:t>
+      </w:r>
+    </w:p>
+    <w:p>
+      <w:pPr>
+        <w:pStyle w:val="NormalWeb"/>
+        <w:tabs>
+          <w:tab w:val="left" w:pos="2244"/>
+        </w:tabs>
+        <w:spacing w:before="240" w:after="240"/>
+        <w:rPr>
+          <w:rFonts w:asciiTheme="minorHAnsi" w:hAnsiTheme="minorHAnsi" w:cstheme="minorHAnsi"/>
+          <w:sz w:val="22"/>
+          <w:szCs w:val="22"/>
+        </w:rPr>
+      </w:pPr>
+      <w:r>
+        <w:rPr>
+          <w:rFonts w:asciiTheme="minorHAnsi" w:hAnsiTheme="minorHAnsi" w:cstheme="minorHAnsi"/>
+          <w:sz w:val="22"/>
+          <w:szCs w:val="22"/>
+        </w:rPr>
+        <w:t>El uso de Trigger se puede establecer en dos momentos diferentes de cuando se realiza una operación del tipo UPDATE, DELETE, o INSERT. Ese momento puede ser antes (BEFORE) de que ocurra la operación, o después (AFTER) de que ocurra la misma.</w:t>
+      </w:r>
+    </w:p>
+    <w:p>
+      <w:pPr>
+        <w:pStyle w:val="NormalWeb"/>
+        <w:numPr>
+          <w:ilvl w:val="0"/>
+          <w:numId w:val="48"/>
+        </w:numPr>
+        <w:tabs>
+          <w:tab w:val="left" w:pos="2244"/>
+        </w:tabs>
+        <w:spacing w:before="240" w:after="240"/>
+        <w:rPr>
+          <w:rFonts w:asciiTheme="minorHAnsi" w:hAnsiTheme="minorHAnsi" w:cstheme="minorHAnsi"/>
+          <w:sz w:val="22"/>
+          <w:szCs w:val="22"/>
+        </w:rPr>
+      </w:pPr>
+      <w:r>
+        <w:rPr>
+          <w:rFonts w:asciiTheme="minorHAnsi" w:hAnsiTheme="minorHAnsi" w:cstheme="minorHAnsi"/>
+          <w:sz w:val="22"/>
+          <w:szCs w:val="22"/>
+        </w:rPr>
+        <w:t xml:space="preserve">Trigger </w:t>
+      </w:r>
+      <w:r>
+        <w:rPr>
+          <w:rFonts w:asciiTheme="minorHAnsi" w:hAnsiTheme="minorHAnsi" w:cstheme="minorHAnsi"/>
+          <w:b/>
+          <w:bCs/>
+          <w:sz w:val="22"/>
+          <w:szCs w:val="22"/>
+        </w:rPr>
+        <w:t>BEFORE</w:t>
+      </w:r>
+      <w:r>
+        <w:rPr>
+          <w:rFonts w:asciiTheme="minorHAnsi" w:hAnsiTheme="minorHAnsi" w:cstheme="minorHAnsi"/>
+          <w:sz w:val="22"/>
+          <w:szCs w:val="22"/>
+        </w:rPr>
+        <w:t xml:space="preserve">: </w:t>
+      </w:r>
+      <w:r>
+        <w:rPr>
+          <w:rFonts w:asciiTheme="minorHAnsi" w:hAnsiTheme="minorHAnsi" w:cstheme="minorHAnsi"/>
+          <w:sz w:val="22"/>
+          <w:szCs w:val="22"/>
+        </w:rPr>
+        <w:t>Cuando el usuario envía una operación del tipo INSERT, UPDATE o DELETE sobre una tabla, y esta tiene activo el Trigger que detecta la operación, se disparará la acción BEFORE, la cual permitirá por ejemplo registrar en una tabla de auditoría que se realizará la operación xx sobre la tabla yy.</w:t>
+      </w:r>
+      <w:r>
+        <w:rPr>
+          <w:rFonts w:asciiTheme="minorHAnsi" w:hAnsiTheme="minorHAnsi" w:cstheme="minorHAnsi"/>
+          <w:sz w:val="22"/>
+          <w:szCs w:val="22"/>
+        </w:rPr>
+        <w:t xml:space="preserve"> </w:t>
+      </w:r>
+    </w:p>
+    <w:p>
+      <w:pPr>
+        <w:pStyle w:val="NormalWeb"/>
+        <w:numPr>
+          <w:ilvl w:val="0"/>
+          <w:numId w:val="48"/>
+        </w:numPr>
+        <w:tabs>
+          <w:tab w:val="left" w:pos="2244"/>
+        </w:tabs>
+        <w:spacing w:before="240" w:after="240"/>
+        <w:rPr>
+          <w:rFonts w:asciiTheme="minorHAnsi" w:hAnsiTheme="minorHAnsi" w:cstheme="minorHAnsi"/>
+          <w:sz w:val="22"/>
+          <w:szCs w:val="22"/>
+        </w:rPr>
+      </w:pPr>
+      <w:r>
+        <w:rPr>
+          <w:rFonts w:asciiTheme="minorHAnsi" w:hAnsiTheme="minorHAnsi" w:cstheme="minorHAnsi"/>
+          <w:sz w:val="22"/>
+          <w:szCs w:val="22"/>
+        </w:rPr>
+        <w:t xml:space="preserve">Trigger </w:t>
+      </w:r>
+      <w:r>
+        <w:rPr>
+          <w:rFonts w:asciiTheme="minorHAnsi" w:hAnsiTheme="minorHAnsi" w:cstheme="minorHAnsi"/>
+          <w:b/>
+          <w:bCs/>
+          <w:sz w:val="22"/>
+          <w:szCs w:val="22"/>
+        </w:rPr>
+        <w:t xml:space="preserve">AFTER: </w:t>
+      </w:r>
+      <w:r>
+        <w:rPr>
+          <w:rFonts w:asciiTheme="minorHAnsi" w:hAnsiTheme="minorHAnsi" w:cstheme="minorHAnsi"/>
+          <w:sz w:val="22"/>
+          <w:szCs w:val="22"/>
+        </w:rPr>
+        <w:t>Cuando el usuario envía una operación del tipo INSERT, UPDATE o DELETE sobre una tabla, y esta tiene activo el Trigger que detecta la operación, se disparará la acción AFTER, la cual registrará en una tabla de auditoría que se realizará la operación xx sobre la tabla yy.</w:t>
+      </w:r>
+    </w:p>
+    <w:p>
+      <w:pPr>
+        <w:pStyle w:val="NormalWeb"/>
+        <w:tabs>
+          <w:tab w:val="left" w:pos="2244"/>
+        </w:tabs>
+        <w:spacing w:before="240" w:after="240"/>
+        <w:rPr>
+          <w:rFonts w:asciiTheme="minorHAnsi" w:hAnsiTheme="minorHAnsi" w:cstheme="minorHAnsi"/>
+          <w:sz w:val="22"/>
+          <w:szCs w:val="22"/>
+        </w:rPr>
+      </w:pPr>
+      <w:r>
+        <w:rPr>
+          <w:rFonts w:asciiTheme="minorHAnsi" w:hAnsiTheme="minorHAnsi" w:cstheme="minorHAnsi"/>
+          <w:b/>
+          <w:bCs/>
+          <w:sz w:val="22"/>
+          <w:szCs w:val="22"/>
+        </w:rPr>
+        <w:t>Sintaxis</w:t>
+      </w:r>
+    </w:p>
+    <w:p>
+      <w:pPr>
+        <w:pStyle w:val="NormalWeb"/>
+        <w:tabs>
+          <w:tab w:val="left" w:pos="2244"/>
+        </w:tabs>
+        <w:spacing w:before="240" w:after="240"/>
+        <w:rPr>
+          <w:rFonts w:asciiTheme="minorHAnsi" w:hAnsiTheme="minorHAnsi" w:cstheme="minorHAnsi"/>
+          <w:sz w:val="22"/>
+          <w:szCs w:val="22"/>
+        </w:rPr>
+      </w:pPr>
+      <w:r>
+        <w:rPr>
+          <w:rFonts w:asciiTheme="minorHAnsi" w:hAnsiTheme="minorHAnsi" w:cstheme="minorHAnsi"/>
+          <w:sz w:val="22"/>
+          <w:szCs w:val="22"/>
+        </w:rPr>
+        <w:t>A</w:t>
+      </w:r>
+      <w:r>
+        <w:rPr>
+          <w:rFonts w:asciiTheme="minorHAnsi" w:hAnsiTheme="minorHAnsi" w:cstheme="minorHAnsi"/>
+          <w:sz w:val="22"/>
+          <w:szCs w:val="22"/>
+        </w:rPr>
+        <w:t>ntes de crear un trigger, debemos tener previamente definidas:</w:t>
+      </w:r>
+    </w:p>
+    <w:p>
+      <w:pPr>
+        <w:pStyle w:val="NormalWeb"/>
+        <w:numPr>
+          <w:ilvl w:val="0"/>
+          <w:numId w:val="49"/>
+        </w:numPr>
+        <w:tabs>
+          <w:tab w:val="left" w:pos="2244"/>
+        </w:tabs>
+        <w:spacing w:before="240" w:after="240"/>
+        <w:rPr>
+          <w:rFonts w:asciiTheme="minorHAnsi" w:hAnsiTheme="minorHAnsi" w:cstheme="minorHAnsi"/>
+          <w:sz w:val="22"/>
+          <w:szCs w:val="22"/>
+        </w:rPr>
+      </w:pPr>
+      <w:r>
+        <w:rPr>
+          <w:rFonts w:asciiTheme="minorHAnsi" w:hAnsiTheme="minorHAnsi" w:cstheme="minorHAnsi"/>
+          <w:sz w:val="22"/>
+          <w:szCs w:val="22"/>
+        </w:rPr>
+        <w:t>La tabla a la cual le asociaremos el trigger</w:t>
+      </w:r>
+    </w:p>
+    <w:p>
+      <w:pPr>
+        <w:pStyle w:val="NormalWeb"/>
+        <w:numPr>
+          <w:ilvl w:val="0"/>
+          <w:numId w:val="49"/>
+        </w:numPr>
+        <w:tabs>
+          <w:tab w:val="left" w:pos="2244"/>
+        </w:tabs>
+        <w:spacing w:before="240" w:after="240"/>
+        <w:rPr>
+          <w:rFonts w:asciiTheme="minorHAnsi" w:hAnsiTheme="minorHAnsi" w:cstheme="minorHAnsi"/>
+          <w:sz w:val="22"/>
+          <w:szCs w:val="22"/>
+        </w:rPr>
+      </w:pPr>
+      <w:r>
+        <w:rPr>
+          <w:rFonts w:asciiTheme="minorHAnsi" w:hAnsiTheme="minorHAnsi" w:cstheme="minorHAnsi"/>
+          <w:sz w:val="22"/>
+          <w:szCs w:val="22"/>
+        </w:rPr>
+        <w:t>La tabla donde se realizarán operaciones relacionadas al Trigger</w:t>
+      </w:r>
+    </w:p>
+    <w:p>
+      <w:pPr>
+        <w:pStyle w:val="NormalWeb"/>
+        <w:tabs>
+          <w:tab w:val="left" w:pos="2244"/>
+        </w:tabs>
+        <w:spacing w:before="240" w:after="240"/>
+        <w:rPr>
+          <w:rFonts w:asciiTheme="minorHAnsi" w:hAnsiTheme="minorHAnsi" w:cstheme="minorHAnsi"/>
+          <w:sz w:val="22"/>
+          <w:szCs w:val="22"/>
+        </w:rPr>
+      </w:pPr>
+      <w:r>
+        <w:rPr>
+          <w:rFonts w:asciiTheme="minorHAnsi" w:hAnsiTheme="minorHAnsi" w:cstheme="minorHAnsi"/>
+          <w:sz w:val="22"/>
+          <w:szCs w:val="22"/>
+        </w:rPr>
+        <w:t>Resuelto estos dos puntos, queda definir si el Trigger se ejecutará antes o después de la acción a evaluar. Esto impactará en su sintaxis.</w:t>
+      </w:r>
+    </w:p>
+    <w:p>
+      <w:pPr>
+        <w:pStyle w:val="NormalWeb"/>
+        <w:tabs>
+          <w:tab w:val="left" w:pos="2244"/>
+        </w:tabs>
+        <w:spacing w:before="240" w:after="240"/>
+        <w:rPr>
+          <w:rFonts w:asciiTheme="minorHAnsi" w:hAnsiTheme="minorHAnsi" w:cstheme="minorHAnsi"/>
+          <w:sz w:val="22"/>
+          <w:szCs w:val="22"/>
+        </w:rPr>
+      </w:pPr>
+      <w:r>
+        <w:rPr>
+          <w:rFonts w:asciiTheme="minorHAnsi" w:hAnsiTheme="minorHAnsi" w:cstheme="minorHAnsi"/>
+          <w:sz w:val="22"/>
+          <w:szCs w:val="22"/>
+        </w:rPr>
+        <w:t>En el siguiente ejemplo, utilizamos la sentencia (CREATE TRIGGER) para definir una acción posterior al alta (AFTER INSERT) de un nuevo producto en la tabla homónima (ON productos).</w:t>
+      </w:r>
+    </w:p>
+    <w:p>
+      <w:pPr>
+        <w:pStyle w:val="NormalWeb"/>
+        <w:spacing w:before="0" w:beforeAutospacing="0" w:after="0" w:afterAutospacing="0"/>
+        <w:rPr>
+          <w:rFonts w:ascii="Consolas" w:hAnsi="Consolas"/>
+          <w:sz w:val="22"/>
+          <w:szCs w:val="22"/>
+        </w:rPr>
+      </w:pPr>
+      <w:r>
+        <w:rPr>
+          <w:rFonts w:ascii="Consolas" w:hAnsi="Consolas"/>
+          <w:color w:val="ED7D31" w:themeColor="accent2"/>
+          <w:sz w:val="22"/>
+          <w:szCs w:val="22"/>
+        </w:rPr>
+        <w:t xml:space="preserve">CREATE TRIGGER </w:t>
+      </w:r>
+      <w:r>
+        <w:rPr>
+          <w:rFonts w:ascii="Consolas" w:hAnsi="Consolas"/>
+          <w:sz w:val="22"/>
+          <w:szCs w:val="22"/>
+        </w:rPr>
+        <w:t>`accion_y_nombre_del_trigger`</w:t>
+      </w:r>
+      <w:r>
+        <w:rPr>
+          <w:rFonts w:ascii="Consolas" w:hAnsi="Consolas"/>
+          <w:sz w:val="22"/>
+          <w:szCs w:val="22"/>
+        </w:rPr>
+        <w:br/>
+      </w:r>
+      <w:r>
+        <w:rPr>
+          <w:rFonts w:ascii="Consolas" w:hAnsi="Consolas"/>
+          <w:color w:val="ED7D31" w:themeColor="accent2"/>
+          <w:sz w:val="22"/>
+          <w:szCs w:val="22"/>
+        </w:rPr>
+        <w:t xml:space="preserve">AFTER INSERT ON </w:t>
+      </w:r>
+      <w:r>
+        <w:rPr>
+          <w:rFonts w:ascii="Consolas" w:hAnsi="Consolas"/>
+          <w:sz w:val="22"/>
+          <w:szCs w:val="22"/>
+        </w:rPr>
+        <w:t>`productos`</w:t>
+      </w:r>
+    </w:p>
+    <w:p>
+      <w:pPr>
+        <w:pStyle w:val="NormalWeb"/>
+        <w:spacing w:before="0" w:beforeAutospacing="0" w:after="0" w:afterAutospacing="0"/>
+        <w:rPr>
+          <w:rFonts w:asciiTheme="minorHAnsi" w:hAnsiTheme="minorHAnsi" w:cstheme="minorHAnsi"/>
+          <w:sz w:val="22"/>
+          <w:szCs w:val="22"/>
+        </w:rPr>
+      </w:pPr>
+      <w:r>
+        <w:rPr>
+          <w:rFonts w:asciiTheme="minorHAnsi" w:hAnsiTheme="minorHAnsi" w:cstheme="minorHAnsi"/>
+          <w:sz w:val="22"/>
+          <w:szCs w:val="22"/>
+        </w:rPr>
+        <w:lastRenderedPageBreak/>
+        <w:t>Nos quedan dos incógnitas a resolver para finalizar el armado del Trigger (manipular la inserción de múltiples registros e identificar los nuevos registros)</w:t>
+      </w:r>
+      <w:r>
+        <w:rPr>
+          <w:rFonts w:asciiTheme="minorHAnsi" w:hAnsiTheme="minorHAnsi" w:cstheme="minorHAnsi"/>
+          <w:sz w:val="22"/>
+          <w:szCs w:val="22"/>
+        </w:rPr>
+        <w:t xml:space="preserve">. </w:t>
+      </w:r>
+      <w:r>
+        <w:rPr>
+          <w:rFonts w:asciiTheme="minorHAnsi" w:hAnsiTheme="minorHAnsi" w:cstheme="minorHAnsi"/>
+          <w:sz w:val="22"/>
+          <w:szCs w:val="22"/>
+        </w:rPr>
+        <w:t>Lo primero lo resolveremos con la sentencia FOR EACH ROW, mientras que, lo segundo, con el comando NEW.</w:t>
+      </w:r>
+    </w:p>
+    <w:p>
+      <w:pPr>
+        <w:pStyle w:val="NormalWeb"/>
+        <w:tabs>
+          <w:tab w:val="left" w:pos="2244"/>
+        </w:tabs>
+        <w:spacing w:before="240" w:after="240"/>
+        <w:rPr>
+          <w:rFonts w:asciiTheme="minorHAnsi" w:hAnsiTheme="minorHAnsi" w:cstheme="minorHAnsi"/>
+          <w:sz w:val="22"/>
+          <w:szCs w:val="22"/>
+        </w:rPr>
+      </w:pPr>
+      <w:r>
+        <w:rPr>
+          <w:rFonts w:asciiTheme="minorHAnsi" w:hAnsiTheme="minorHAnsi" w:cstheme="minorHAnsi"/>
+          <w:b/>
+          <w:bCs/>
+          <w:sz w:val="22"/>
+          <w:szCs w:val="22"/>
+        </w:rPr>
+        <w:t>New</w:t>
+      </w:r>
+    </w:p>
+    <w:p>
+      <w:pPr>
+        <w:pStyle w:val="NormalWeb"/>
+        <w:tabs>
+          <w:tab w:val="left" w:pos="2244"/>
+        </w:tabs>
+        <w:spacing w:before="240" w:after="240"/>
+        <w:rPr>
+          <w:rFonts w:asciiTheme="minorHAnsi" w:hAnsiTheme="minorHAnsi" w:cstheme="minorHAnsi"/>
+          <w:sz w:val="22"/>
+          <w:szCs w:val="22"/>
+        </w:rPr>
+      </w:pPr>
+      <w:r>
+        <w:rPr>
+          <w:rFonts w:asciiTheme="minorHAnsi" w:hAnsiTheme="minorHAnsi" w:cstheme="minorHAnsi"/>
+          <w:sz w:val="22"/>
+          <w:szCs w:val="22"/>
+        </w:rPr>
+        <w:t>La palabra reservada NEW se ocupará de detectar o ubicar a cada nuevo registro agregado. No la utilizamos para un registro (o fila) completo en sí, sino que debemos integrar con cada uno de los datos que conforma un nuevo registro.</w:t>
+      </w:r>
+      <w:r>
+        <w:rPr>
+          <w:rFonts w:asciiTheme="minorHAnsi" w:hAnsiTheme="minorHAnsi" w:cstheme="minorHAnsi"/>
+          <w:sz w:val="22"/>
+          <w:szCs w:val="22"/>
+        </w:rPr>
+        <w:t xml:space="preserve"> </w:t>
+      </w:r>
+      <w:r>
+        <w:rPr>
+          <w:rFonts w:asciiTheme="minorHAnsi" w:hAnsiTheme="minorHAnsi" w:cstheme="minorHAnsi"/>
+          <w:sz w:val="22"/>
+          <w:szCs w:val="22"/>
+        </w:rPr>
+        <w:t>De esta forma garantizamos que se llevará una bitácora de cada uno de los nuevos registros que se inserten en la tabla principal.</w:t>
+      </w:r>
+    </w:p>
+    <w:p>
+      <w:pPr>
+        <w:pStyle w:val="NormalWeb"/>
+        <w:spacing w:before="0" w:beforeAutospacing="0" w:after="0" w:afterAutospacing="0"/>
+        <w:rPr>
+          <w:sz w:val="22"/>
+          <w:szCs w:val="22"/>
+        </w:rPr>
+      </w:pPr>
+      <w:r>
+        <w:rPr>
+          <w:rFonts w:ascii="Consolas" w:hAnsi="Consolas"/>
+          <w:color w:val="ED7D31" w:themeColor="accent2"/>
+          <w:sz w:val="22"/>
+          <w:szCs w:val="22"/>
+        </w:rPr>
+        <w:t xml:space="preserve">CREATE TRIGGER </w:t>
+      </w:r>
+      <w:r>
+        <w:rPr>
+          <w:rFonts w:ascii="Consolas" w:hAnsi="Consolas"/>
+          <w:sz w:val="22"/>
+          <w:szCs w:val="22"/>
+        </w:rPr>
+        <w:t>`accion_y_nombre_del_trigger`</w:t>
+      </w:r>
+      <w:r>
+        <w:rPr>
+          <w:rFonts w:ascii="Consolas" w:hAnsi="Consolas"/>
+          <w:sz w:val="22"/>
+          <w:szCs w:val="22"/>
+        </w:rPr>
+        <w:br/>
+      </w:r>
+      <w:r>
+        <w:rPr>
+          <w:rFonts w:ascii="Consolas" w:hAnsi="Consolas"/>
+          <w:color w:val="ED7D31" w:themeColor="accent2"/>
+          <w:sz w:val="22"/>
+          <w:szCs w:val="22"/>
+        </w:rPr>
+        <w:t xml:space="preserve">AFTER INSERT ON </w:t>
+      </w:r>
+      <w:r>
+        <w:rPr>
+          <w:rFonts w:ascii="Consolas" w:hAnsi="Consolas"/>
+          <w:sz w:val="22"/>
+          <w:szCs w:val="22"/>
+        </w:rPr>
+        <w:t>`productos`</w:t>
+      </w:r>
+    </w:p>
+    <w:p>
+      <w:pPr>
+        <w:pStyle w:val="NormalWeb"/>
+        <w:spacing w:before="0" w:beforeAutospacing="0" w:after="0" w:afterAutospacing="0"/>
+        <w:rPr>
+          <w:sz w:val="22"/>
+          <w:szCs w:val="22"/>
+        </w:rPr>
+      </w:pPr>
+      <w:r>
+        <w:rPr>
+          <w:rFonts w:ascii="Consolas" w:hAnsi="Consolas"/>
+          <w:color w:val="ED7D31" w:themeColor="accent2"/>
+          <w:sz w:val="22"/>
+          <w:szCs w:val="22"/>
+        </w:rPr>
+        <w:t xml:space="preserve">INSERT INTO </w:t>
+      </w:r>
+      <w:r>
+        <w:rPr>
+          <w:rFonts w:ascii="Consolas" w:hAnsi="Consolas"/>
+          <w:sz w:val="22"/>
+          <w:szCs w:val="22"/>
+        </w:rPr>
+        <w:t xml:space="preserve">`tabla_auxiliar` </w:t>
+      </w:r>
+      <w:r>
+        <w:rPr>
+          <w:rFonts w:ascii="Consolas" w:hAnsi="Consolas"/>
+          <w:color w:val="FFFFFF"/>
+          <w:sz w:val="22"/>
+          <w:szCs w:val="22"/>
+        </w:rPr>
+        <w:t>(campo1, campo2...)</w:t>
+      </w:r>
+    </w:p>
+    <w:p>
+      <w:pPr>
+        <w:pStyle w:val="NormalWeb"/>
+        <w:tabs>
+          <w:tab w:val="left" w:pos="2244"/>
+        </w:tabs>
+        <w:spacing w:before="0" w:beforeAutospacing="0" w:after="240"/>
+        <w:rPr>
+          <w:rFonts w:asciiTheme="minorHAnsi" w:hAnsiTheme="minorHAnsi" w:cstheme="minorHAnsi"/>
+          <w:sz w:val="20"/>
+          <w:szCs w:val="20"/>
+        </w:rPr>
+      </w:pPr>
+      <w:r>
+        <w:rPr>
+          <w:rFonts w:ascii="Consolas" w:hAnsi="Consolas"/>
+          <w:color w:val="ED7D31" w:themeColor="accent2"/>
+          <w:sz w:val="22"/>
+          <w:szCs w:val="22"/>
+        </w:rPr>
+        <w:t xml:space="preserve">VALUES </w:t>
+      </w:r>
+      <w:r>
+        <w:rPr>
+          <w:rFonts w:ascii="Consolas" w:hAnsi="Consolas"/>
+          <w:sz w:val="22"/>
+          <w:szCs w:val="22"/>
+        </w:rPr>
+        <w:t>(</w:t>
+      </w:r>
+      <w:r>
+        <w:rPr>
+          <w:rFonts w:ascii="Consolas" w:hAnsi="Consolas"/>
+          <w:color w:val="ED7D31" w:themeColor="accent2"/>
+          <w:sz w:val="22"/>
+          <w:szCs w:val="22"/>
+        </w:rPr>
+        <w:t>NEW</w:t>
+      </w:r>
+      <w:r>
+        <w:rPr>
+          <w:rFonts w:ascii="Consolas" w:hAnsi="Consolas"/>
+          <w:sz w:val="22"/>
+          <w:szCs w:val="22"/>
+        </w:rPr>
+        <w:t xml:space="preserve">.campo1, </w:t>
+      </w:r>
+      <w:r>
+        <w:rPr>
+          <w:rFonts w:ascii="Consolas" w:hAnsi="Consolas"/>
+          <w:color w:val="ED7D31" w:themeColor="accent2"/>
+          <w:sz w:val="22"/>
+          <w:szCs w:val="22"/>
+        </w:rPr>
+        <w:t>NEW</w:t>
+      </w:r>
+      <w:r>
+        <w:rPr>
+          <w:rFonts w:ascii="Consolas" w:hAnsi="Consolas"/>
+          <w:sz w:val="22"/>
+          <w:szCs w:val="22"/>
+        </w:rPr>
+        <w:t>.campo2...)</w:t>
+      </w:r>
+    </w:p>
+    <w:p>
+      <w:pPr>
+        <w:pStyle w:val="NormalWeb"/>
+        <w:tabs>
+          <w:tab w:val="left" w:pos="2244"/>
+        </w:tabs>
+        <w:spacing w:before="240" w:after="240"/>
+        <w:rPr>
+          <w:rFonts w:asciiTheme="minorHAnsi" w:hAnsiTheme="minorHAnsi" w:cstheme="minorHAnsi"/>
+          <w:sz w:val="22"/>
+          <w:szCs w:val="22"/>
+        </w:rPr>
+      </w:pPr>
+      <w:r>
+        <w:rPr>
+          <w:rFonts w:asciiTheme="minorHAnsi" w:hAnsiTheme="minorHAnsi" w:cstheme="minorHAnsi"/>
+          <w:b/>
+          <w:bCs/>
+          <w:sz w:val="22"/>
+          <w:szCs w:val="22"/>
+        </w:rPr>
+        <w:t>For each row</w:t>
+      </w:r>
+    </w:p>
+    <w:p>
+      <w:pPr>
+        <w:pStyle w:val="NormalWeb"/>
+        <w:tabs>
+          <w:tab w:val="left" w:pos="2244"/>
+        </w:tabs>
+        <w:spacing w:before="240" w:after="240"/>
+        <w:rPr>
+          <w:rFonts w:asciiTheme="minorHAnsi" w:hAnsiTheme="minorHAnsi" w:cstheme="minorHAnsi"/>
+          <w:sz w:val="22"/>
+          <w:szCs w:val="22"/>
+        </w:rPr>
+      </w:pPr>
+      <w:r>
+        <w:rPr>
+          <w:rFonts w:asciiTheme="minorHAnsi" w:hAnsiTheme="minorHAnsi" w:cstheme="minorHAnsi"/>
+          <w:sz w:val="22"/>
+          <w:szCs w:val="22"/>
+        </w:rPr>
+        <w:t>Un Trigger es un evento que se dispara una vez por cada sentencia INSERT que se realice sobre la tabla asociada.</w:t>
+      </w:r>
+      <w:r>
+        <w:rPr>
+          <w:rFonts w:asciiTheme="minorHAnsi" w:hAnsiTheme="minorHAnsi" w:cstheme="minorHAnsi"/>
+          <w:sz w:val="22"/>
+          <w:szCs w:val="22"/>
+        </w:rPr>
+        <w:t xml:space="preserve"> </w:t>
+      </w:r>
+      <w:r>
+        <w:rPr>
+          <w:rFonts w:asciiTheme="minorHAnsi" w:hAnsiTheme="minorHAnsi" w:cstheme="minorHAnsi"/>
+          <w:sz w:val="22"/>
+          <w:szCs w:val="22"/>
+        </w:rPr>
+        <w:t>Pero, como mencionamos anteriormente, para aquellos casos donde se inserten registros de forma masiva, necesitamos incluir la cláusula FOR EACH ROW.</w:t>
+      </w:r>
+    </w:p>
+    <w:p>
+      <w:pPr>
+        <w:pStyle w:val="NormalWeb"/>
+        <w:spacing w:before="0" w:beforeAutospacing="0" w:after="0" w:afterAutospacing="0"/>
+        <w:rPr>
+          <w:rFonts w:ascii="Consolas" w:hAnsi="Consolas"/>
+          <w:sz w:val="22"/>
+          <w:szCs w:val="22"/>
+        </w:rPr>
+      </w:pPr>
+      <w:r>
+        <w:rPr>
+          <w:rFonts w:ascii="Consolas" w:hAnsi="Consolas"/>
+          <w:color w:val="ED7D31" w:themeColor="accent2"/>
+          <w:sz w:val="22"/>
+          <w:szCs w:val="22"/>
+        </w:rPr>
+        <w:t xml:space="preserve">CREATE TRIGGER </w:t>
+      </w:r>
+      <w:r>
+        <w:rPr>
+          <w:rFonts w:ascii="Consolas" w:hAnsi="Consolas"/>
+          <w:sz w:val="22"/>
+          <w:szCs w:val="22"/>
+        </w:rPr>
+        <w:t>`accion_y_nombre_del_trigger`</w:t>
+      </w:r>
+      <w:r>
+        <w:rPr>
+          <w:rFonts w:ascii="Consolas" w:hAnsi="Consolas"/>
+          <w:sz w:val="22"/>
+          <w:szCs w:val="22"/>
+        </w:rPr>
+        <w:br/>
+      </w:r>
+      <w:r>
+        <w:rPr>
+          <w:rFonts w:ascii="Consolas" w:hAnsi="Consolas"/>
+          <w:color w:val="ED7D31" w:themeColor="accent2"/>
+          <w:sz w:val="22"/>
+          <w:szCs w:val="22"/>
+        </w:rPr>
+        <w:t xml:space="preserve">AFTER INSERT ON </w:t>
+      </w:r>
+      <w:r>
+        <w:rPr>
+          <w:rFonts w:ascii="Consolas" w:hAnsi="Consolas"/>
+          <w:sz w:val="22"/>
+          <w:szCs w:val="22"/>
+        </w:rPr>
+        <w:t>`productos`</w:t>
+      </w:r>
+    </w:p>
+    <w:p>
+      <w:pPr>
+        <w:pStyle w:val="NormalWeb"/>
+        <w:spacing w:before="0" w:beforeAutospacing="0" w:after="0" w:afterAutospacing="0"/>
+        <w:rPr>
+          <w:color w:val="ED7D31" w:themeColor="accent2"/>
+          <w:sz w:val="22"/>
+          <w:szCs w:val="22"/>
+        </w:rPr>
+      </w:pPr>
+      <w:r>
+        <w:rPr>
+          <w:rFonts w:ascii="Consolas" w:hAnsi="Consolas"/>
+          <w:color w:val="ED7D31" w:themeColor="accent2"/>
+          <w:sz w:val="22"/>
+          <w:szCs w:val="22"/>
+        </w:rPr>
+        <w:t>FOR EACH ROW</w:t>
+      </w:r>
+    </w:p>
+    <w:p>
+      <w:pPr>
+        <w:pStyle w:val="NormalWeb"/>
+        <w:spacing w:before="0" w:beforeAutospacing="0" w:after="0" w:afterAutospacing="0"/>
+        <w:rPr>
+          <w:sz w:val="22"/>
+          <w:szCs w:val="22"/>
+        </w:rPr>
+      </w:pPr>
+      <w:r>
+        <w:rPr>
+          <w:rFonts w:ascii="Consolas" w:hAnsi="Consolas"/>
+          <w:color w:val="ED7D31" w:themeColor="accent2"/>
+          <w:sz w:val="22"/>
+          <w:szCs w:val="22"/>
+        </w:rPr>
+        <w:t xml:space="preserve">INSERT INTO </w:t>
+      </w:r>
+      <w:r>
+        <w:rPr>
+          <w:rFonts w:ascii="Consolas" w:hAnsi="Consolas"/>
+          <w:sz w:val="22"/>
+          <w:szCs w:val="22"/>
+        </w:rPr>
+        <w:t>`tabla_auxiliar`</w:t>
+      </w:r>
+      <w:r>
+        <w:rPr>
+          <w:rFonts w:ascii="Consolas" w:hAnsi="Consolas"/>
+          <w:sz w:val="22"/>
+          <w:szCs w:val="22"/>
+        </w:rPr>
+        <w:t xml:space="preserve"> (campo1, campo2...)</w:t>
+      </w:r>
+      <w:r>
+        <w:rPr>
+          <w:rFonts w:ascii="Consolas" w:hAnsi="Consolas"/>
+          <w:color w:val="FFFFFF"/>
+          <w:sz w:val="22"/>
+          <w:szCs w:val="22"/>
+        </w:rPr>
+        <w:t xml:space="preserve"> (campo1, campo2...)</w:t>
+      </w:r>
+    </w:p>
+    <w:p>
+      <w:pPr>
+        <w:pStyle w:val="NormalWeb"/>
+        <w:tabs>
+          <w:tab w:val="left" w:pos="2244"/>
+        </w:tabs>
+        <w:spacing w:before="0" w:beforeAutospacing="0" w:after="240"/>
+        <w:rPr>
+          <w:rFonts w:asciiTheme="minorHAnsi" w:hAnsiTheme="minorHAnsi" w:cstheme="minorHAnsi"/>
+          <w:sz w:val="20"/>
+          <w:szCs w:val="20"/>
+        </w:rPr>
+      </w:pPr>
+      <w:r>
+        <w:rPr>
+          <w:rFonts w:ascii="Consolas" w:hAnsi="Consolas"/>
+          <w:color w:val="ED7D31" w:themeColor="accent2"/>
+          <w:sz w:val="22"/>
+          <w:szCs w:val="22"/>
+        </w:rPr>
+        <w:t xml:space="preserve">VALUES </w:t>
+      </w:r>
+      <w:r>
+        <w:rPr>
+          <w:rFonts w:ascii="Consolas" w:hAnsi="Consolas"/>
+          <w:sz w:val="22"/>
+          <w:szCs w:val="22"/>
+        </w:rPr>
+        <w:t>(</w:t>
+      </w:r>
+      <w:r>
+        <w:rPr>
+          <w:rFonts w:ascii="Consolas" w:hAnsi="Consolas"/>
+          <w:color w:val="ED7D31" w:themeColor="accent2"/>
+          <w:sz w:val="22"/>
+          <w:szCs w:val="22"/>
+        </w:rPr>
+        <w:t>NEW</w:t>
+      </w:r>
+      <w:r>
+        <w:rPr>
+          <w:rFonts w:ascii="Consolas" w:hAnsi="Consolas"/>
+          <w:sz w:val="22"/>
+          <w:szCs w:val="22"/>
+        </w:rPr>
+        <w:t xml:space="preserve">.campo1, </w:t>
+      </w:r>
+      <w:r>
+        <w:rPr>
+          <w:rFonts w:ascii="Consolas" w:hAnsi="Consolas"/>
+          <w:color w:val="ED7D31" w:themeColor="accent2"/>
+          <w:sz w:val="22"/>
+          <w:szCs w:val="22"/>
+        </w:rPr>
+        <w:t>NEW</w:t>
+      </w:r>
+      <w:r>
+        <w:rPr>
+          <w:rFonts w:ascii="Consolas" w:hAnsi="Consolas"/>
+          <w:sz w:val="22"/>
+          <w:szCs w:val="22"/>
+        </w:rPr>
+        <w:t>.campo2...)</w:t>
+      </w:r>
+    </w:p>
+    <w:p>
+      <w:pPr>
+        <w:pStyle w:val="NormalWeb"/>
+        <w:tabs>
+          <w:tab w:val="left" w:pos="2244"/>
+        </w:tabs>
+        <w:spacing w:before="240" w:after="240"/>
+        <w:rPr>
+          <w:rFonts w:asciiTheme="minorHAnsi" w:hAnsiTheme="minorHAnsi" w:cstheme="minorHAnsi"/>
+          <w:sz w:val="22"/>
+          <w:szCs w:val="22"/>
+        </w:rPr>
+      </w:pPr>
+      <w:r>
+        <w:rPr>
+          <w:rFonts w:asciiTheme="minorHAnsi" w:hAnsiTheme="minorHAnsi" w:cstheme="minorHAnsi"/>
+          <w:b/>
+          <w:bCs/>
+          <w:sz w:val="22"/>
+          <w:szCs w:val="22"/>
+        </w:rPr>
+        <w:t>Integración de funciones</w:t>
+      </w:r>
+      <w:r>
+        <w:rPr>
+          <w:rFonts w:asciiTheme="minorHAnsi" w:hAnsiTheme="minorHAnsi" w:cstheme="minorHAnsi"/>
+          <w:b/>
+          <w:bCs/>
+          <w:sz w:val="22"/>
+          <w:szCs w:val="22"/>
+        </w:rPr>
+        <w:t xml:space="preserve"> </w:t>
+      </w:r>
+      <w:r>
+        <w:rPr>
+          <w:rFonts w:asciiTheme="minorHAnsi" w:hAnsiTheme="minorHAnsi" w:cstheme="minorHAnsi"/>
+          <w:b/>
+          <w:bCs/>
+          <w:sz w:val="22"/>
+          <w:szCs w:val="22"/>
+        </w:rPr>
+        <w:sym w:font="Wingdings" w:char="F0E8"/>
+      </w:r>
+      <w:r>
+        <w:rPr>
+          <w:rFonts w:asciiTheme="minorHAnsi" w:hAnsiTheme="minorHAnsi" w:cstheme="minorHAnsi"/>
+          <w:b/>
+          <w:bCs/>
+          <w:sz w:val="22"/>
+          <w:szCs w:val="22"/>
+        </w:rPr>
+        <w:t xml:space="preserve"> Funciones del sistema</w:t>
+      </w:r>
+    </w:p>
+    <w:p>
+      <w:pPr>
+        <w:pStyle w:val="NormalWeb"/>
+        <w:tabs>
+          <w:tab w:val="left" w:pos="2244"/>
+        </w:tabs>
+        <w:spacing w:before="240" w:after="240"/>
+        <w:rPr>
+          <w:rFonts w:asciiTheme="minorHAnsi" w:hAnsiTheme="minorHAnsi" w:cstheme="minorHAnsi"/>
+          <w:sz w:val="22"/>
+          <w:szCs w:val="22"/>
+        </w:rPr>
+      </w:pPr>
+      <w:r>
+        <w:rPr>
+          <w:rFonts w:asciiTheme="minorHAnsi" w:hAnsiTheme="minorHAnsi" w:cstheme="minorHAnsi"/>
+          <w:sz w:val="22"/>
+          <w:szCs w:val="22"/>
+        </w:rPr>
+        <w:t>En casi todos los casos donde los Trigger se usan para registrar un LOG o Bitácora de cambios sobre diferentes tablas, debemos integrar datos adicionales a estas últimas, como ser el usuario que realiza el cambio, el ambiente de base de datos donde esto ocurre y/o la fecha y hora.</w:t>
+      </w:r>
+      <w:r>
+        <w:rPr>
+          <w:rFonts w:asciiTheme="minorHAnsi" w:hAnsiTheme="minorHAnsi" w:cstheme="minorHAnsi"/>
+          <w:sz w:val="22"/>
+          <w:szCs w:val="22"/>
+        </w:rPr>
+        <w:t xml:space="preserve"> </w:t>
+      </w:r>
+      <w:r>
+        <w:rPr>
+          <w:rFonts w:asciiTheme="minorHAnsi" w:hAnsiTheme="minorHAnsi" w:cstheme="minorHAnsi"/>
+          <w:sz w:val="22"/>
+          <w:szCs w:val="22"/>
+        </w:rPr>
+        <w:t>Y para realizar esto de forma efectiva, Mysql cuenta con una serie de funciones las cuales nos facilitan el trabajo. Podemos dividir a las mismas en tres categorías diferentes:</w:t>
+      </w:r>
+    </w:p>
+    <w:p>
+      <w:pPr>
+        <w:pStyle w:val="NormalWeb"/>
+        <w:numPr>
+          <w:ilvl w:val="0"/>
+          <w:numId w:val="50"/>
+        </w:numPr>
+        <w:tabs>
+          <w:tab w:val="left" w:pos="2244"/>
+        </w:tabs>
+        <w:spacing w:before="240" w:after="240"/>
+        <w:rPr>
+          <w:rFonts w:asciiTheme="minorHAnsi" w:hAnsiTheme="minorHAnsi" w:cstheme="minorHAnsi"/>
+          <w:sz w:val="22"/>
+          <w:szCs w:val="22"/>
+        </w:rPr>
+      </w:pPr>
+      <w:r>
+        <w:rPr>
+          <w:rFonts w:asciiTheme="minorHAnsi" w:hAnsiTheme="minorHAnsi" w:cstheme="minorHAnsi"/>
+          <w:sz w:val="22"/>
+          <w:szCs w:val="22"/>
+        </w:rPr>
+        <w:t>de Fecha y Hora</w:t>
+      </w:r>
+    </w:p>
+    <w:p>
+      <w:pPr>
+        <w:pStyle w:val="NormalWeb"/>
+        <w:numPr>
+          <w:ilvl w:val="0"/>
+          <w:numId w:val="50"/>
+        </w:numPr>
+        <w:tabs>
+          <w:tab w:val="left" w:pos="2244"/>
+        </w:tabs>
+        <w:spacing w:before="240" w:after="240"/>
+        <w:rPr>
+          <w:rFonts w:asciiTheme="minorHAnsi" w:hAnsiTheme="minorHAnsi" w:cstheme="minorHAnsi"/>
+          <w:sz w:val="22"/>
+          <w:szCs w:val="22"/>
+        </w:rPr>
+      </w:pPr>
+      <w:r>
+        <w:rPr>
+          <w:rFonts w:asciiTheme="minorHAnsi" w:hAnsiTheme="minorHAnsi" w:cstheme="minorHAnsi"/>
+          <w:sz w:val="22"/>
+          <w:szCs w:val="22"/>
+        </w:rPr>
+        <w:t>de Usuario</w:t>
+      </w:r>
+    </w:p>
+    <w:p>
+      <w:pPr>
+        <w:pStyle w:val="NormalWeb"/>
+        <w:numPr>
+          <w:ilvl w:val="0"/>
+          <w:numId w:val="50"/>
+        </w:numPr>
+        <w:tabs>
+          <w:tab w:val="left" w:pos="2244"/>
+        </w:tabs>
+        <w:spacing w:before="240" w:after="240"/>
+        <w:rPr>
+          <w:rFonts w:asciiTheme="minorHAnsi" w:hAnsiTheme="minorHAnsi" w:cstheme="minorHAnsi"/>
+          <w:sz w:val="22"/>
+          <w:szCs w:val="22"/>
+        </w:rPr>
+      </w:pPr>
+      <w:r>
+        <w:rPr>
+          <w:rFonts w:asciiTheme="minorHAnsi" w:hAnsiTheme="minorHAnsi" w:cstheme="minorHAnsi"/>
+          <w:sz w:val="22"/>
+          <w:szCs w:val="22"/>
+        </w:rPr>
+        <w:t>de Plataforma</w:t>
+      </w:r>
+    </w:p>
+    <w:p>
+      <w:pPr>
+        <w:pStyle w:val="NormalWeb"/>
+        <w:tabs>
+          <w:tab w:val="left" w:pos="2244"/>
+        </w:tabs>
+        <w:spacing w:before="240" w:after="0" w:afterAutospacing="0"/>
+        <w:rPr>
+          <w:rFonts w:asciiTheme="minorHAnsi" w:hAnsiTheme="minorHAnsi" w:cstheme="minorHAnsi"/>
+          <w:sz w:val="22"/>
+          <w:szCs w:val="22"/>
+        </w:rPr>
+      </w:pPr>
+      <w:r>
+        <w:rPr>
+          <w:rFonts w:asciiTheme="minorHAnsi" w:hAnsiTheme="minorHAnsi" w:cstheme="minorHAnsi"/>
+          <w:b/>
+          <w:bCs/>
+          <w:sz w:val="22"/>
+          <w:szCs w:val="22"/>
+        </w:rPr>
+        <w:t>Funciones de Fecha y Hora</w:t>
+      </w:r>
+    </w:p>
+    <w:p>
+      <w:pPr>
+        <w:pStyle w:val="NormalWeb"/>
+        <w:numPr>
+          <w:ilvl w:val="0"/>
+          <w:numId w:val="51"/>
+        </w:numPr>
+        <w:tabs>
+          <w:tab w:val="left" w:pos="2244"/>
+        </w:tabs>
+        <w:spacing w:before="240" w:after="240"/>
+        <w:rPr>
+          <w:rFonts w:asciiTheme="minorHAnsi" w:hAnsiTheme="minorHAnsi" w:cstheme="minorHAnsi"/>
+          <w:sz w:val="22"/>
+          <w:szCs w:val="22"/>
+        </w:rPr>
+      </w:pPr>
+      <w:r>
+        <w:rPr>
+          <w:rFonts w:asciiTheme="minorHAnsi" w:hAnsiTheme="minorHAnsi" w:cstheme="minorHAnsi"/>
+          <w:sz w:val="22"/>
+          <w:szCs w:val="22"/>
+        </w:rPr>
+        <w:t>NOW()</w:t>
+      </w:r>
+    </w:p>
+    <w:p>
+      <w:pPr>
+        <w:pStyle w:val="NormalWeb"/>
+        <w:numPr>
+          <w:ilvl w:val="0"/>
+          <w:numId w:val="51"/>
+        </w:numPr>
+        <w:tabs>
+          <w:tab w:val="left" w:pos="2244"/>
+        </w:tabs>
+        <w:spacing w:before="240" w:after="240"/>
+        <w:rPr>
+          <w:rFonts w:asciiTheme="minorHAnsi" w:hAnsiTheme="minorHAnsi" w:cstheme="minorHAnsi"/>
+          <w:sz w:val="22"/>
+          <w:szCs w:val="22"/>
+        </w:rPr>
+      </w:pPr>
+      <w:r>
+        <w:rPr>
+          <w:rFonts w:asciiTheme="minorHAnsi" w:hAnsiTheme="minorHAnsi" w:cstheme="minorHAnsi"/>
+          <w:sz w:val="22"/>
+          <w:szCs w:val="22"/>
+        </w:rPr>
+        <w:t>CURRENT_DATE()</w:t>
+      </w:r>
+    </w:p>
+    <w:p>
+      <w:pPr>
+        <w:pStyle w:val="NormalWeb"/>
+        <w:numPr>
+          <w:ilvl w:val="0"/>
+          <w:numId w:val="51"/>
+        </w:numPr>
+        <w:tabs>
+          <w:tab w:val="left" w:pos="2244"/>
+        </w:tabs>
+        <w:spacing w:before="240" w:after="240"/>
+        <w:rPr>
+          <w:rFonts w:asciiTheme="minorHAnsi" w:hAnsiTheme="minorHAnsi" w:cstheme="minorHAnsi"/>
+          <w:sz w:val="22"/>
+          <w:szCs w:val="22"/>
+        </w:rPr>
+      </w:pPr>
+      <w:r>
+        <w:rPr>
+          <w:rFonts w:asciiTheme="minorHAnsi" w:hAnsiTheme="minorHAnsi" w:cstheme="minorHAnsi"/>
+          <w:sz w:val="22"/>
+          <w:szCs w:val="22"/>
+        </w:rPr>
+        <w:t>CURDATE()</w:t>
+      </w:r>
+    </w:p>
+    <w:p>
+      <w:pPr>
+        <w:pStyle w:val="NormalWeb"/>
+        <w:numPr>
+          <w:ilvl w:val="0"/>
+          <w:numId w:val="51"/>
+        </w:numPr>
+        <w:tabs>
+          <w:tab w:val="left" w:pos="2244"/>
+        </w:tabs>
+        <w:spacing w:before="240" w:after="240"/>
+        <w:rPr>
+          <w:rFonts w:asciiTheme="minorHAnsi" w:hAnsiTheme="minorHAnsi" w:cstheme="minorHAnsi"/>
+          <w:sz w:val="22"/>
+          <w:szCs w:val="22"/>
+        </w:rPr>
+      </w:pPr>
+      <w:r>
+        <w:rPr>
+          <w:rFonts w:asciiTheme="minorHAnsi" w:hAnsiTheme="minorHAnsi" w:cstheme="minorHAnsi"/>
+          <w:sz w:val="22"/>
+          <w:szCs w:val="22"/>
+        </w:rPr>
+        <w:t>CURRENT_TIME()</w:t>
+      </w:r>
+    </w:p>
+    <w:p>
+      <w:pPr>
+        <w:pStyle w:val="NormalWeb"/>
+        <w:numPr>
+          <w:ilvl w:val="0"/>
+          <w:numId w:val="51"/>
+        </w:numPr>
+        <w:tabs>
+          <w:tab w:val="left" w:pos="2244"/>
+        </w:tabs>
+        <w:spacing w:before="240" w:after="240"/>
+        <w:rPr>
+          <w:rFonts w:asciiTheme="minorHAnsi" w:hAnsiTheme="minorHAnsi" w:cstheme="minorHAnsi"/>
+          <w:sz w:val="22"/>
+          <w:szCs w:val="22"/>
+        </w:rPr>
+      </w:pPr>
+      <w:r>
+        <w:rPr>
+          <w:rFonts w:asciiTheme="minorHAnsi" w:hAnsiTheme="minorHAnsi" w:cstheme="minorHAnsi"/>
+          <w:sz w:val="22"/>
+          <w:szCs w:val="22"/>
+        </w:rPr>
+        <w:t>CURTIME()</w:t>
+      </w:r>
+    </w:p>
+    <w:p>
+      <w:pPr>
+        <w:pStyle w:val="NormalWeb"/>
+        <w:numPr>
+          <w:ilvl w:val="0"/>
+          <w:numId w:val="51"/>
+        </w:numPr>
+        <w:tabs>
+          <w:tab w:val="left" w:pos="2244"/>
+        </w:tabs>
+        <w:spacing w:before="240" w:after="240"/>
+        <w:rPr>
+          <w:rFonts w:asciiTheme="minorHAnsi" w:hAnsiTheme="minorHAnsi" w:cstheme="minorHAnsi"/>
+          <w:sz w:val="22"/>
+          <w:szCs w:val="22"/>
+        </w:rPr>
+      </w:pPr>
+      <w:r>
+        <w:rPr>
+          <w:rFonts w:asciiTheme="minorHAnsi" w:hAnsiTheme="minorHAnsi" w:cstheme="minorHAnsi"/>
+          <w:sz w:val="22"/>
+          <w:szCs w:val="22"/>
+        </w:rPr>
+        <w:t>CURRENT_TIMESTAMP()</w:t>
+      </w:r>
+    </w:p>
+    <w:p>
+      <w:pPr>
+        <w:pStyle w:val="NormalWeb"/>
+        <w:tabs>
+          <w:tab w:val="left" w:pos="2244"/>
+        </w:tabs>
+        <w:spacing w:before="240" w:after="0" w:afterAutospacing="0"/>
+        <w:rPr>
+          <w:rFonts w:asciiTheme="minorHAnsi" w:hAnsiTheme="minorHAnsi" w:cstheme="minorHAnsi"/>
+          <w:sz w:val="22"/>
+          <w:szCs w:val="22"/>
+        </w:rPr>
+      </w:pPr>
+      <w:r>
+        <w:rPr>
+          <w:rFonts w:asciiTheme="minorHAnsi" w:hAnsiTheme="minorHAnsi" w:cstheme="minorHAnsi"/>
+          <w:b/>
+          <w:bCs/>
+          <w:sz w:val="22"/>
+          <w:szCs w:val="22"/>
+        </w:rPr>
+        <w:t>Funciones de Usuario</w:t>
+      </w:r>
+    </w:p>
+    <w:p>
+      <w:pPr>
+        <w:pStyle w:val="NormalWeb"/>
+        <w:numPr>
+          <w:ilvl w:val="0"/>
+          <w:numId w:val="52"/>
+        </w:numPr>
+        <w:tabs>
+          <w:tab w:val="left" w:pos="2244"/>
+        </w:tabs>
+        <w:spacing w:before="240" w:after="240"/>
+        <w:rPr>
+          <w:rFonts w:asciiTheme="minorHAnsi" w:hAnsiTheme="minorHAnsi" w:cstheme="minorHAnsi"/>
+          <w:sz w:val="22"/>
+          <w:szCs w:val="22"/>
+        </w:rPr>
+      </w:pPr>
+      <w:r>
+        <w:rPr>
+          <w:rFonts w:asciiTheme="minorHAnsi" w:hAnsiTheme="minorHAnsi" w:cstheme="minorHAnsi"/>
+          <w:sz w:val="22"/>
+          <w:szCs w:val="22"/>
+        </w:rPr>
+        <w:lastRenderedPageBreak/>
+        <w:t>SESSION_USER()</w:t>
+      </w:r>
+    </w:p>
+    <w:p>
+      <w:pPr>
+        <w:pStyle w:val="NormalWeb"/>
+        <w:numPr>
+          <w:ilvl w:val="0"/>
+          <w:numId w:val="52"/>
+        </w:numPr>
+        <w:tabs>
+          <w:tab w:val="left" w:pos="2244"/>
+        </w:tabs>
+        <w:spacing w:before="240" w:after="240"/>
+        <w:rPr>
+          <w:rFonts w:asciiTheme="minorHAnsi" w:hAnsiTheme="minorHAnsi" w:cstheme="minorHAnsi"/>
+          <w:sz w:val="22"/>
+          <w:szCs w:val="22"/>
+        </w:rPr>
+      </w:pPr>
+      <w:r>
+        <w:rPr>
+          <w:rFonts w:asciiTheme="minorHAnsi" w:hAnsiTheme="minorHAnsi" w:cstheme="minorHAnsi"/>
+          <w:sz w:val="22"/>
+          <w:szCs w:val="22"/>
+        </w:rPr>
+        <w:t>SYSTEM_USER()</w:t>
+      </w:r>
+    </w:p>
+    <w:p>
+      <w:pPr>
+        <w:pStyle w:val="NormalWeb"/>
+        <w:numPr>
+          <w:ilvl w:val="0"/>
+          <w:numId w:val="52"/>
+        </w:numPr>
+        <w:tabs>
+          <w:tab w:val="left" w:pos="2244"/>
+        </w:tabs>
+        <w:spacing w:before="240" w:after="240"/>
+        <w:rPr>
+          <w:rFonts w:asciiTheme="minorHAnsi" w:hAnsiTheme="minorHAnsi" w:cstheme="minorHAnsi"/>
+          <w:sz w:val="22"/>
+          <w:szCs w:val="22"/>
+        </w:rPr>
+      </w:pPr>
+      <w:r>
+        <w:rPr>
+          <w:rFonts w:asciiTheme="minorHAnsi" w:hAnsiTheme="minorHAnsi" w:cstheme="minorHAnsi"/>
+          <w:sz w:val="22"/>
+          <w:szCs w:val="22"/>
+        </w:rPr>
+        <w:t>USER()</w:t>
+      </w:r>
+    </w:p>
+    <w:p>
+      <w:pPr>
+        <w:pStyle w:val="NormalWeb"/>
+        <w:tabs>
+          <w:tab w:val="left" w:pos="2244"/>
+        </w:tabs>
+        <w:spacing w:before="240" w:after="240"/>
+        <w:rPr>
+          <w:rFonts w:asciiTheme="minorHAnsi" w:hAnsiTheme="minorHAnsi" w:cstheme="minorHAnsi"/>
+          <w:sz w:val="22"/>
+          <w:szCs w:val="22"/>
+        </w:rPr>
+      </w:pPr>
+      <w:r>
+        <w:rPr>
+          <w:rFonts w:asciiTheme="minorHAnsi" w:hAnsiTheme="minorHAnsi" w:cstheme="minorHAnsi"/>
+          <w:b/>
+          <w:bCs/>
+          <w:sz w:val="22"/>
+          <w:szCs w:val="22"/>
+        </w:rPr>
+        <w:t>Funciones de Plataforma</w:t>
+      </w:r>
+    </w:p>
+    <w:p>
+      <w:pPr>
+        <w:pStyle w:val="NormalWeb"/>
+        <w:numPr>
+          <w:ilvl w:val="0"/>
+          <w:numId w:val="53"/>
+        </w:numPr>
+        <w:tabs>
+          <w:tab w:val="left" w:pos="2244"/>
+        </w:tabs>
+        <w:spacing w:before="240" w:after="240"/>
+        <w:rPr>
+          <w:rFonts w:asciiTheme="minorHAnsi" w:hAnsiTheme="minorHAnsi" w:cstheme="minorHAnsi"/>
+          <w:sz w:val="22"/>
+          <w:szCs w:val="22"/>
+        </w:rPr>
+      </w:pPr>
+      <w:r>
+        <w:rPr>
+          <w:rFonts w:asciiTheme="minorHAnsi" w:hAnsiTheme="minorHAnsi" w:cstheme="minorHAnsi"/>
+          <w:sz w:val="22"/>
+          <w:szCs w:val="22"/>
+        </w:rPr>
+        <w:t>DATABASE()</w:t>
+      </w:r>
+    </w:p>
+    <w:p>
+      <w:pPr>
+        <w:pStyle w:val="NormalWeb"/>
+        <w:numPr>
+          <w:ilvl w:val="0"/>
+          <w:numId w:val="53"/>
+        </w:numPr>
+        <w:tabs>
+          <w:tab w:val="left" w:pos="2244"/>
+        </w:tabs>
+        <w:spacing w:before="240" w:after="240"/>
+        <w:rPr>
+          <w:rFonts w:asciiTheme="minorHAnsi" w:hAnsiTheme="minorHAnsi" w:cstheme="minorHAnsi"/>
+          <w:sz w:val="22"/>
+          <w:szCs w:val="22"/>
+        </w:rPr>
+      </w:pPr>
+      <w:r>
+        <w:rPr>
+          <w:rFonts w:asciiTheme="minorHAnsi" w:hAnsiTheme="minorHAnsi" w:cstheme="minorHAnsi"/>
+          <w:sz w:val="22"/>
+          <w:szCs w:val="22"/>
+        </w:rPr>
+        <w:t>VERSION()</w:t>
+      </w:r>
+    </w:p>
+    <w:p>
+      <w:pPr>
+        <w:pStyle w:val="NormalWeb"/>
+        <w:tabs>
+          <w:tab w:val="left" w:pos="2244"/>
+        </w:tabs>
+        <w:spacing w:before="240" w:after="240"/>
+        <w:rPr>
+          <w:rFonts w:asciiTheme="minorHAnsi" w:hAnsiTheme="minorHAnsi" w:cstheme="minorHAnsi"/>
+          <w:sz w:val="22"/>
+          <w:szCs w:val="22"/>
+        </w:rPr>
+      </w:pPr>
+      <w:r>
+        <w:rPr>
+          <w:rFonts w:asciiTheme="minorHAnsi" w:hAnsiTheme="minorHAnsi" w:cstheme="minorHAnsi"/>
+          <w:b/>
+          <w:bCs/>
+          <w:sz w:val="22"/>
+          <w:szCs w:val="22"/>
+        </w:rPr>
+        <w:t>Ejemplo en vivo: Diapositivas 45 a 51</w:t>
+      </w:r>
+    </w:p>
+    <w:p>
+      <w:pPr>
+        <w:pStyle w:val="Ttulo3"/>
+        <w:rPr>
+          <w:rFonts w:ascii="Bahnschrift" w:hAnsi="Bahnschrift"/>
+          <w:b/>
+          <w:bCs/>
+          <w:lang w:val="es-MX"/>
+        </w:rPr>
+      </w:pPr>
+      <w:r>
+        <w:rPr>
+          <w:rFonts w:ascii="Bahnschrift" w:hAnsi="Bahnschrift"/>
+          <w:b/>
+          <w:bCs/>
+          <w:lang w:val="es-MX"/>
+        </w:rPr>
+        <w:t>Workshop DML</w:t>
+      </w:r>
+    </w:p>
+    <w:p>
+      <w:pPr>
+        <w:spacing w:before="240"/>
+        <w:rPr>
+          <w:lang w:val="es-MX"/>
+        </w:rPr>
+      </w:pPr>
+      <w:r>
+        <w:rPr>
+          <w:b/>
+          <w:bCs/>
+          <w:lang w:val="es-MX"/>
+        </w:rPr>
+        <w:t>g</w:t>
+      </w:r>
+      <w:r>
+        <w:rPr>
+          <w:b/>
+          <w:bCs/>
+          <w:lang w:val="es-MX"/>
+        </w:rPr>
+        <w:t>u</w:t>
+      </w:r>
+      <w:r>
+        <w:rPr>
+          <w:b/>
+          <w:bCs/>
+          <w:lang w:val="es-MX"/>
+        </w:rPr>
+        <w:t>i</w:t>
+      </w:r>
+      <w:r>
+        <w:rPr>
+          <w:b/>
+          <w:bCs/>
+          <w:lang w:val="es-MX"/>
+        </w:rPr>
+        <w:t>a-workshop2.sql</w:t>
+      </w:r>
+    </w:p>
+    <w:p>
+      <w:pPr>
+        <w:pStyle w:val="Ttulo2"/>
+        <w:pBdr>
+          <w:bottom w:val="single" w:sz="6" w:space="1" w:color="auto"/>
+        </w:pBdr>
+        <w:spacing w:after="240"/>
+        <w:rPr>
+          <w:rFonts w:ascii="Bahnschrift" w:hAnsi="Bahnschrift"/>
+          <w:b/>
+          <w:bCs/>
+        </w:rPr>
+      </w:pPr>
+      <w:r>
+        <w:rPr>
+          <w:rFonts w:ascii="Bahnschrift" w:hAnsi="Bahnschrift"/>
+          <w:b/>
+          <w:bCs/>
+        </w:rPr>
+        <w:t xml:space="preserve">CLASE </w:t>
+      </w:r>
+      <w:r>
+        <w:rPr>
+          <w:rFonts w:ascii="Bahnschrift" w:hAnsi="Bahnschrift"/>
+          <w:b/>
+          <w:bCs/>
+        </w:rPr>
+        <w:t>10</w:t>
+      </w:r>
+      <w:r>
+        <w:rPr>
+          <w:rFonts w:ascii="Bahnschrift" w:hAnsi="Bahnschrift"/>
+          <w:b/>
+          <w:bCs/>
+        </w:rPr>
+        <w:t>:</w:t>
+      </w:r>
+    </w:p>
+    <w:p>
+      <w:pPr>
+        <w:spacing w:before="240"/>
+        <w:rPr>
+          <w:lang w:val="es-MX"/>
+        </w:rPr>
+      </w:pPr>
+      <w:r>
+        <w:rPr>
+          <w:lang w:val="es-MX"/>
+        </w:rPr>
+        <w:t>…</w:t>
       </w:r>
     </w:p>
     <w:sectPr>
@@ -20716,7 +21744,7 @@
         <v:path o:extrusionok="f" gradientshapeok="t" o:connecttype="rect"/>
         <o:lock v:ext="edit" aspectratio="t"/>
       </v:shapetype>
-      <v:shape id="_x0000_i1231" type="#_x0000_t75" style="width:11.4pt;height:11.4pt" o:bullet="t">
+      <v:shape id="_x0000_i1042" type="#_x0000_t75" style="width:11.4pt;height:11.4pt" o:bullet="t">
         <v:imagedata r:id="rId1" o:title="mso4B4A"/>
       </v:shape>
     </w:pict>
@@ -23156,6 +24184,119 @@
     </w:lvl>
   </w:abstractNum>
   <w:abstractNum w:abstractNumId="21" w15:restartNumberingAfterBreak="0">
+    <w:nsid w:val="3AB72C04"/>
+    <w:multiLevelType w:val="hybridMultilevel"/>
+    <w:tmpl w:val="BC42D17E"/>
+    <w:lvl w:ilvl="0" w:tplc="2C0A0001">
+      <w:start w:val="1"/>
+      <w:numFmt w:val="bullet"/>
+      <w:lvlText w:val=""/>
+      <w:lvlJc w:val="left"/>
+      <w:pPr>
+        <w:ind w:left="720" w:hanging="360"/>
+      </w:pPr>
+      <w:rPr>
+        <w:rFonts w:ascii="Symbol" w:hAnsi="Symbol" w:hint="default"/>
+      </w:rPr>
+    </w:lvl>
+    <w:lvl w:ilvl="1" w:tplc="2C0A0003" w:tentative="1">
+      <w:start w:val="1"/>
+      <w:numFmt w:val="bullet"/>
+      <w:lvlText w:val="o"/>
+      <w:lvlJc w:val="left"/>
+      <w:pPr>
+        <w:ind w:left="1440" w:hanging="360"/>
+      </w:pPr>
+      <w:rPr>
+        <w:rFonts w:ascii="Courier New" w:hAnsi="Courier New" w:cs="Courier New" w:hint="default"/>
+      </w:rPr>
+    </w:lvl>
+    <w:lvl w:ilvl="2" w:tplc="2C0A0005" w:tentative="1">
+      <w:start w:val="1"/>
+      <w:numFmt w:val="bullet"/>
+      <w:lvlText w:val=""/>
+      <w:lvlJc w:val="left"/>
+      <w:pPr>
+        <w:ind w:left="2160" w:hanging="360"/>
+      </w:pPr>
+      <w:rPr>
+        <w:rFonts w:ascii="Wingdings" w:hAnsi="Wingdings" w:hint="default"/>
+      </w:rPr>
+    </w:lvl>
+    <w:lvl w:ilvl="3" w:tplc="2C0A0001" w:tentative="1">
+      <w:start w:val="1"/>
+      <w:numFmt w:val="bullet"/>
+      <w:lvlText w:val=""/>
+      <w:lvlJc w:val="left"/>
+      <w:pPr>
+        <w:ind w:left="2880" w:hanging="360"/>
+      </w:pPr>
+      <w:rPr>
+        <w:rFonts w:ascii="Symbol" w:hAnsi="Symbol" w:hint="default"/>
+      </w:rPr>
+    </w:lvl>
+    <w:lvl w:ilvl="4" w:tplc="2C0A0003" w:tentative="1">
+      <w:start w:val="1"/>
+      <w:numFmt w:val="bullet"/>
+      <w:lvlText w:val="o"/>
+      <w:lvlJc w:val="left"/>
+      <w:pPr>
+        <w:ind w:left="3600" w:hanging="360"/>
+      </w:pPr>
+      <w:rPr>
+        <w:rFonts w:ascii="Courier New" w:hAnsi="Courier New" w:cs="Courier New" w:hint="default"/>
+      </w:rPr>
+    </w:lvl>
+    <w:lvl w:ilvl="5" w:tplc="2C0A0005" w:tentative="1">
+      <w:start w:val="1"/>
+      <w:numFmt w:val="bullet"/>
+      <w:lvlText w:val=""/>
+      <w:lvlJc w:val="left"/>
+      <w:pPr>
+        <w:ind w:left="4320" w:hanging="360"/>
+      </w:pPr>
+      <w:rPr>
+        <w:rFonts w:ascii="Wingdings" w:hAnsi="Wingdings" w:hint="default"/>
+      </w:rPr>
+    </w:lvl>
+    <w:lvl w:ilvl="6" w:tplc="2C0A0001" w:tentative="1">
+      <w:start w:val="1"/>
+      <w:numFmt w:val="bullet"/>
+      <w:lvlText w:val=""/>
+      <w:lvlJc w:val="left"/>
+      <w:pPr>
+        <w:ind w:left="5040" w:hanging="360"/>
+      </w:pPr>
+      <w:rPr>
+        <w:rFonts w:ascii="Symbol" w:hAnsi="Symbol" w:hint="default"/>
+      </w:rPr>
+    </w:lvl>
+    <w:lvl w:ilvl="7" w:tplc="2C0A0003" w:tentative="1">
+      <w:start w:val="1"/>
+      <w:numFmt w:val="bullet"/>
+      <w:lvlText w:val="o"/>
+      <w:lvlJc w:val="left"/>
+      <w:pPr>
+        <w:ind w:left="5760" w:hanging="360"/>
+      </w:pPr>
+      <w:rPr>
+        <w:rFonts w:ascii="Courier New" w:hAnsi="Courier New" w:cs="Courier New" w:hint="default"/>
+      </w:rPr>
+    </w:lvl>
+    <w:lvl w:ilvl="8" w:tplc="2C0A0005" w:tentative="1">
+      <w:start w:val="1"/>
+      <w:numFmt w:val="bullet"/>
+      <w:lvlText w:val=""/>
+      <w:lvlJc w:val="left"/>
+      <w:pPr>
+        <w:ind w:left="6480" w:hanging="360"/>
+      </w:pPr>
+      <w:rPr>
+        <w:rFonts w:ascii="Wingdings" w:hAnsi="Wingdings" w:hint="default"/>
+      </w:rPr>
+    </w:lvl>
+  </w:abstractNum>
+  <w:abstractNum w:abstractNumId="22" w15:restartNumberingAfterBreak="0">
     <w:nsid w:val="3ACB3ED2"/>
     <w:multiLevelType w:val="multilevel"/>
     <w:tmpl w:val="DFB4A34C"/>
@@ -23305,7 +24446,121 @@
       </w:rPr>
     </w:lvl>
   </w:abstractNum>
-  <w:abstractNum w:abstractNumId="22" w15:restartNumberingAfterBreak="0">
+  <w:abstractNum w:abstractNumId="23" w15:restartNumberingAfterBreak="0">
+    <w:nsid w:val="3BB311E7"/>
+    <w:multiLevelType w:val="hybridMultilevel"/>
+    <w:tmpl w:val="216806AE"/>
+    <w:lvl w:ilvl="0" w:tplc="2C0A0007">
+      <w:start w:val="1"/>
+      <w:numFmt w:val="bullet"/>
+      <w:lvlText w:val=""/>
+      <w:lvlPicBulletId w:val="0"/>
+      <w:lvlJc w:val="left"/>
+      <w:pPr>
+        <w:ind w:left="720" w:hanging="360"/>
+      </w:pPr>
+      <w:rPr>
+        <w:rFonts w:ascii="Symbol" w:hAnsi="Symbol" w:hint="default"/>
+      </w:rPr>
+    </w:lvl>
+    <w:lvl w:ilvl="1" w:tplc="2C0A0003" w:tentative="1">
+      <w:start w:val="1"/>
+      <w:numFmt w:val="bullet"/>
+      <w:lvlText w:val="o"/>
+      <w:lvlJc w:val="left"/>
+      <w:pPr>
+        <w:ind w:left="1440" w:hanging="360"/>
+      </w:pPr>
+      <w:rPr>
+        <w:rFonts w:ascii="Courier New" w:hAnsi="Courier New" w:cs="Courier New" w:hint="default"/>
+      </w:rPr>
+    </w:lvl>
+    <w:lvl w:ilvl="2" w:tplc="2C0A0005" w:tentative="1">
+      <w:start w:val="1"/>
+      <w:numFmt w:val="bullet"/>
+      <w:lvlText w:val=""/>
+      <w:lvlJc w:val="left"/>
+      <w:pPr>
+        <w:ind w:left="2160" w:hanging="360"/>
+      </w:pPr>
+      <w:rPr>
+        <w:rFonts w:ascii="Wingdings" w:hAnsi="Wingdings" w:hint="default"/>
+      </w:rPr>
+    </w:lvl>
+    <w:lvl w:ilvl="3" w:tplc="2C0A0001" w:tentative="1">
+      <w:start w:val="1"/>
+      <w:numFmt w:val="bullet"/>
+      <w:lvlText w:val=""/>
+      <w:lvlJc w:val="left"/>
+      <w:pPr>
+        <w:ind w:left="2880" w:hanging="360"/>
+      </w:pPr>
+      <w:rPr>
+        <w:rFonts w:ascii="Symbol" w:hAnsi="Symbol" w:hint="default"/>
+      </w:rPr>
+    </w:lvl>
+    <w:lvl w:ilvl="4" w:tplc="2C0A0003" w:tentative="1">
+      <w:start w:val="1"/>
+      <w:numFmt w:val="bullet"/>
+      <w:lvlText w:val="o"/>
+      <w:lvlJc w:val="left"/>
+      <w:pPr>
+        <w:ind w:left="3600" w:hanging="360"/>
+      </w:pPr>
+      <w:rPr>
+        <w:rFonts w:ascii="Courier New" w:hAnsi="Courier New" w:cs="Courier New" w:hint="default"/>
+      </w:rPr>
+    </w:lvl>
+    <w:lvl w:ilvl="5" w:tplc="2C0A0005" w:tentative="1">
+      <w:start w:val="1"/>
+      <w:numFmt w:val="bullet"/>
+      <w:lvlText w:val=""/>
+      <w:lvlJc w:val="left"/>
+      <w:pPr>
+        <w:ind w:left="4320" w:hanging="360"/>
+      </w:pPr>
+      <w:rPr>
+        <w:rFonts w:ascii="Wingdings" w:hAnsi="Wingdings" w:hint="default"/>
+      </w:rPr>
+    </w:lvl>
+    <w:lvl w:ilvl="6" w:tplc="2C0A0001" w:tentative="1">
+      <w:start w:val="1"/>
+      <w:numFmt w:val="bullet"/>
+      <w:lvlText w:val=""/>
+      <w:lvlJc w:val="left"/>
+      <w:pPr>
+        <w:ind w:left="5040" w:hanging="360"/>
+      </w:pPr>
+      <w:rPr>
+        <w:rFonts w:ascii="Symbol" w:hAnsi="Symbol" w:hint="default"/>
+      </w:rPr>
+    </w:lvl>
+    <w:lvl w:ilvl="7" w:tplc="2C0A0003" w:tentative="1">
+      <w:start w:val="1"/>
+      <w:numFmt w:val="bullet"/>
+      <w:lvlText w:val="o"/>
+      <w:lvlJc w:val="left"/>
+      <w:pPr>
+        <w:ind w:left="5760" w:hanging="360"/>
+      </w:pPr>
+      <w:rPr>
+        <w:rFonts w:ascii="Courier New" w:hAnsi="Courier New" w:cs="Courier New" w:hint="default"/>
+      </w:rPr>
+    </w:lvl>
+    <w:lvl w:ilvl="8" w:tplc="2C0A0005" w:tentative="1">
+      <w:start w:val="1"/>
+      <w:numFmt w:val="bullet"/>
+      <w:lvlText w:val=""/>
+      <w:lvlJc w:val="left"/>
+      <w:pPr>
+        <w:ind w:left="6480" w:hanging="360"/>
+      </w:pPr>
+      <w:rPr>
+        <w:rFonts w:ascii="Wingdings" w:hAnsi="Wingdings" w:hint="default"/>
+      </w:rPr>
+    </w:lvl>
+  </w:abstractNum>
+  <w:abstractNum w:abstractNumId="24" w15:restartNumberingAfterBreak="0">
     <w:nsid w:val="43044314"/>
     <w:multiLevelType w:val="hybridMultilevel"/>
     <w:tmpl w:val="455C4C7A"/>
@@ -23419,7 +24674,7 @@
       </w:rPr>
     </w:lvl>
   </w:abstractNum>
-  <w:abstractNum w:abstractNumId="23" w15:restartNumberingAfterBreak="0">
+  <w:abstractNum w:abstractNumId="25" w15:restartNumberingAfterBreak="0">
     <w:nsid w:val="44E11FAE"/>
     <w:multiLevelType w:val="hybridMultilevel"/>
     <w:tmpl w:val="1A883E1E"/>
@@ -23533,7 +24788,7 @@
       </w:rPr>
     </w:lvl>
   </w:abstractNum>
-  <w:abstractNum w:abstractNumId="24" w15:restartNumberingAfterBreak="0">
+  <w:abstractNum w:abstractNumId="26" w15:restartNumberingAfterBreak="0">
     <w:nsid w:val="45261180"/>
     <w:multiLevelType w:val="hybridMultilevel"/>
     <w:tmpl w:val="FAE49628"/>
@@ -23619,7 +24874,7 @@
       </w:pPr>
     </w:lvl>
   </w:abstractNum>
-  <w:abstractNum w:abstractNumId="25" w15:restartNumberingAfterBreak="0">
+  <w:abstractNum w:abstractNumId="27" w15:restartNumberingAfterBreak="0">
     <w:nsid w:val="45E46F33"/>
     <w:multiLevelType w:val="multilevel"/>
     <w:tmpl w:val="6E4A89A0"/>
@@ -23768,7 +25023,7 @@
       </w:rPr>
     </w:lvl>
   </w:abstractNum>
-  <w:abstractNum w:abstractNumId="26" w15:restartNumberingAfterBreak="0">
+  <w:abstractNum w:abstractNumId="28" w15:restartNumberingAfterBreak="0">
     <w:nsid w:val="49853100"/>
     <w:multiLevelType w:val="hybridMultilevel"/>
     <w:tmpl w:val="F0906A46"/>
@@ -23881,7 +25136,7 @@
       </w:rPr>
     </w:lvl>
   </w:abstractNum>
-  <w:abstractNum w:abstractNumId="27" w15:restartNumberingAfterBreak="0">
+  <w:abstractNum w:abstractNumId="29" w15:restartNumberingAfterBreak="0">
     <w:nsid w:val="498E0543"/>
     <w:multiLevelType w:val="hybridMultilevel"/>
     <w:tmpl w:val="0F382B56"/>
@@ -23995,7 +25250,7 @@
       </w:rPr>
     </w:lvl>
   </w:abstractNum>
-  <w:abstractNum w:abstractNumId="28" w15:restartNumberingAfterBreak="0">
+  <w:abstractNum w:abstractNumId="30" w15:restartNumberingAfterBreak="0">
     <w:nsid w:val="4B293B83"/>
     <w:multiLevelType w:val="hybridMultilevel"/>
     <w:tmpl w:val="929621E0"/>
@@ -24109,7 +25364,7 @@
       </w:rPr>
     </w:lvl>
   </w:abstractNum>
-  <w:abstractNum w:abstractNumId="29" w15:restartNumberingAfterBreak="0">
+  <w:abstractNum w:abstractNumId="31" w15:restartNumberingAfterBreak="0">
     <w:nsid w:val="4FFC4E22"/>
     <w:multiLevelType w:val="hybridMultilevel"/>
     <w:tmpl w:val="651450D0"/>
@@ -24223,7 +25478,7 @@
       </w:rPr>
     </w:lvl>
   </w:abstractNum>
-  <w:abstractNum w:abstractNumId="30" w15:restartNumberingAfterBreak="0">
+  <w:abstractNum w:abstractNumId="32" w15:restartNumberingAfterBreak="0">
     <w:nsid w:val="518074B0"/>
     <w:multiLevelType w:val="hybridMultilevel"/>
     <w:tmpl w:val="9CAAD4B4"/>
@@ -24337,7 +25592,7 @@
       </w:rPr>
     </w:lvl>
   </w:abstractNum>
-  <w:abstractNum w:abstractNumId="31" w15:restartNumberingAfterBreak="0">
+  <w:abstractNum w:abstractNumId="33" w15:restartNumberingAfterBreak="0">
     <w:nsid w:val="539C5810"/>
     <w:multiLevelType w:val="hybridMultilevel"/>
     <w:tmpl w:val="2CA05818"/>
@@ -24450,7 +25705,121 @@
       </w:rPr>
     </w:lvl>
   </w:abstractNum>
-  <w:abstractNum w:abstractNumId="32" w15:restartNumberingAfterBreak="0">
+  <w:abstractNum w:abstractNumId="34" w15:restartNumberingAfterBreak="0">
+    <w:nsid w:val="546D32DC"/>
+    <w:multiLevelType w:val="hybridMultilevel"/>
+    <w:tmpl w:val="CD54BB6C"/>
+    <w:lvl w:ilvl="0" w:tplc="2C0A0007">
+      <w:start w:val="1"/>
+      <w:numFmt w:val="bullet"/>
+      <w:lvlText w:val=""/>
+      <w:lvlPicBulletId w:val="0"/>
+      <w:lvlJc w:val="left"/>
+      <w:pPr>
+        <w:ind w:left="720" w:hanging="360"/>
+      </w:pPr>
+      <w:rPr>
+        <w:rFonts w:ascii="Symbol" w:hAnsi="Symbol" w:hint="default"/>
+      </w:rPr>
+    </w:lvl>
+    <w:lvl w:ilvl="1" w:tplc="2C0A0003" w:tentative="1">
+      <w:start w:val="1"/>
+      <w:numFmt w:val="bullet"/>
+      <w:lvlText w:val="o"/>
+      <w:lvlJc w:val="left"/>
+      <w:pPr>
+        <w:ind w:left="1440" w:hanging="360"/>
+      </w:pPr>
+      <w:rPr>
+        <w:rFonts w:ascii="Courier New" w:hAnsi="Courier New" w:cs="Courier New" w:hint="default"/>
+      </w:rPr>
+    </w:lvl>
+    <w:lvl w:ilvl="2" w:tplc="2C0A0005" w:tentative="1">
+      <w:start w:val="1"/>
+      <w:numFmt w:val="bullet"/>
+      <w:lvlText w:val=""/>
+      <w:lvlJc w:val="left"/>
+      <w:pPr>
+        <w:ind w:left="2160" w:hanging="360"/>
+      </w:pPr>
+      <w:rPr>
+        <w:rFonts w:ascii="Wingdings" w:hAnsi="Wingdings" w:hint="default"/>
+      </w:rPr>
+    </w:lvl>
+    <w:lvl w:ilvl="3" w:tplc="2C0A0001" w:tentative="1">
+      <w:start w:val="1"/>
+      <w:numFmt w:val="bullet"/>
+      <w:lvlText w:val=""/>
+      <w:lvlJc w:val="left"/>
+      <w:pPr>
+        <w:ind w:left="2880" w:hanging="360"/>
+      </w:pPr>
+      <w:rPr>
+        <w:rFonts w:ascii="Symbol" w:hAnsi="Symbol" w:hint="default"/>
+      </w:rPr>
+    </w:lvl>
+    <w:lvl w:ilvl="4" w:tplc="2C0A0003" w:tentative="1">
+      <w:start w:val="1"/>
+      <w:numFmt w:val="bullet"/>
+      <w:lvlText w:val="o"/>
+      <w:lvlJc w:val="left"/>
+      <w:pPr>
+        <w:ind w:left="3600" w:hanging="360"/>
+      </w:pPr>
+      <w:rPr>
+        <w:rFonts w:ascii="Courier New" w:hAnsi="Courier New" w:cs="Courier New" w:hint="default"/>
+      </w:rPr>
+    </w:lvl>
+    <w:lvl w:ilvl="5" w:tplc="2C0A0005" w:tentative="1">
+      <w:start w:val="1"/>
+      <w:numFmt w:val="bullet"/>
+      <w:lvlText w:val=""/>
+      <w:lvlJc w:val="left"/>
+      <w:pPr>
+        <w:ind w:left="4320" w:hanging="360"/>
+      </w:pPr>
+      <w:rPr>
+        <w:rFonts w:ascii="Wingdings" w:hAnsi="Wingdings" w:hint="default"/>
+      </w:rPr>
+    </w:lvl>
+    <w:lvl w:ilvl="6" w:tplc="2C0A0001" w:tentative="1">
+      <w:start w:val="1"/>
+      <w:numFmt w:val="bullet"/>
+      <w:lvlText w:val=""/>
+      <w:lvlJc w:val="left"/>
+      <w:pPr>
+        <w:ind w:left="5040" w:hanging="360"/>
+      </w:pPr>
+      <w:rPr>
+        <w:rFonts w:ascii="Symbol" w:hAnsi="Symbol" w:hint="default"/>
+      </w:rPr>
+    </w:lvl>
+    <w:lvl w:ilvl="7" w:tplc="2C0A0003" w:tentative="1">
+      <w:start w:val="1"/>
+      <w:numFmt w:val="bullet"/>
+      <w:lvlText w:val="o"/>
+      <w:lvlJc w:val="left"/>
+      <w:pPr>
+        <w:ind w:left="5760" w:hanging="360"/>
+      </w:pPr>
+      <w:rPr>
+        <w:rFonts w:ascii="Courier New" w:hAnsi="Courier New" w:cs="Courier New" w:hint="default"/>
+      </w:rPr>
+    </w:lvl>
+    <w:lvl w:ilvl="8" w:tplc="2C0A0005" w:tentative="1">
+      <w:start w:val="1"/>
+      <w:numFmt w:val="bullet"/>
+      <w:lvlText w:val=""/>
+      <w:lvlJc w:val="left"/>
+      <w:pPr>
+        <w:ind w:left="6480" w:hanging="360"/>
+      </w:pPr>
+      <w:rPr>
+        <w:rFonts w:ascii="Wingdings" w:hAnsi="Wingdings" w:hint="default"/>
+      </w:rPr>
+    </w:lvl>
+  </w:abstractNum>
+  <w:abstractNum w:abstractNumId="35" w15:restartNumberingAfterBreak="0">
     <w:nsid w:val="58155DDE"/>
     <w:multiLevelType w:val="hybridMultilevel"/>
     <w:tmpl w:val="A28EC5E6"/>
@@ -24564,7 +25933,7 @@
       </w:rPr>
     </w:lvl>
   </w:abstractNum>
-  <w:abstractNum w:abstractNumId="33" w15:restartNumberingAfterBreak="0">
+  <w:abstractNum w:abstractNumId="36" w15:restartNumberingAfterBreak="0">
     <w:nsid w:val="58533596"/>
     <w:multiLevelType w:val="hybridMultilevel"/>
     <w:tmpl w:val="13FC3016"/>
@@ -24678,7 +26047,7 @@
       </w:rPr>
     </w:lvl>
   </w:abstractNum>
-  <w:abstractNum w:abstractNumId="34" w15:restartNumberingAfterBreak="0">
+  <w:abstractNum w:abstractNumId="37" w15:restartNumberingAfterBreak="0">
     <w:nsid w:val="596C4AEF"/>
     <w:multiLevelType w:val="hybridMultilevel"/>
     <w:tmpl w:val="E4485766"/>
@@ -24792,7 +26161,7 @@
       </w:rPr>
     </w:lvl>
   </w:abstractNum>
-  <w:abstractNum w:abstractNumId="35" w15:restartNumberingAfterBreak="0">
+  <w:abstractNum w:abstractNumId="38" w15:restartNumberingAfterBreak="0">
     <w:nsid w:val="5A995B36"/>
     <w:multiLevelType w:val="hybridMultilevel"/>
     <w:tmpl w:val="E5FA282C"/>
@@ -24906,7 +26275,7 @@
       </w:rPr>
     </w:lvl>
   </w:abstractNum>
-  <w:abstractNum w:abstractNumId="36" w15:restartNumberingAfterBreak="0">
+  <w:abstractNum w:abstractNumId="39" w15:restartNumberingAfterBreak="0">
     <w:nsid w:val="5CFD2F75"/>
     <w:multiLevelType w:val="hybridMultilevel"/>
     <w:tmpl w:val="A79EE2B2"/>
@@ -25019,7 +26388,7 @@
       </w:rPr>
     </w:lvl>
   </w:abstractNum>
-  <w:abstractNum w:abstractNumId="37" w15:restartNumberingAfterBreak="0">
+  <w:abstractNum w:abstractNumId="40" w15:restartNumberingAfterBreak="0">
     <w:nsid w:val="5D804CC1"/>
     <w:multiLevelType w:val="hybridMultilevel"/>
     <w:tmpl w:val="893644D0"/>
@@ -25133,7 +26502,121 @@
       </w:rPr>
     </w:lvl>
   </w:abstractNum>
-  <w:abstractNum w:abstractNumId="38" w15:restartNumberingAfterBreak="0">
+  <w:abstractNum w:abstractNumId="41" w15:restartNumberingAfterBreak="0">
+    <w:nsid w:val="5F31277F"/>
+    <w:multiLevelType w:val="hybridMultilevel"/>
+    <w:tmpl w:val="E6F04262"/>
+    <w:lvl w:ilvl="0" w:tplc="2C0A0007">
+      <w:start w:val="1"/>
+      <w:numFmt w:val="bullet"/>
+      <w:lvlText w:val=""/>
+      <w:lvlPicBulletId w:val="0"/>
+      <w:lvlJc w:val="left"/>
+      <w:pPr>
+        <w:ind w:left="720" w:hanging="360"/>
+      </w:pPr>
+      <w:rPr>
+        <w:rFonts w:ascii="Symbol" w:hAnsi="Symbol" w:hint="default"/>
+      </w:rPr>
+    </w:lvl>
+    <w:lvl w:ilvl="1" w:tplc="2C0A0003" w:tentative="1">
+      <w:start w:val="1"/>
+      <w:numFmt w:val="bullet"/>
+      <w:lvlText w:val="o"/>
+      <w:lvlJc w:val="left"/>
+      <w:pPr>
+        <w:ind w:left="1440" w:hanging="360"/>
+      </w:pPr>
+      <w:rPr>
+        <w:rFonts w:ascii="Courier New" w:hAnsi="Courier New" w:cs="Courier New" w:hint="default"/>
+      </w:rPr>
+    </w:lvl>
+    <w:lvl w:ilvl="2" w:tplc="2C0A0005" w:tentative="1">
+      <w:start w:val="1"/>
+      <w:numFmt w:val="bullet"/>
+      <w:lvlText w:val=""/>
+      <w:lvlJc w:val="left"/>
+      <w:pPr>
+        <w:ind w:left="2160" w:hanging="360"/>
+      </w:pPr>
+      <w:rPr>
+        <w:rFonts w:ascii="Wingdings" w:hAnsi="Wingdings" w:hint="default"/>
+      </w:rPr>
+    </w:lvl>
+    <w:lvl w:ilvl="3" w:tplc="2C0A0001" w:tentative="1">
+      <w:start w:val="1"/>
+      <w:numFmt w:val="bullet"/>
+      <w:lvlText w:val=""/>
+      <w:lvlJc w:val="left"/>
+      <w:pPr>
+        <w:ind w:left="2880" w:hanging="360"/>
+      </w:pPr>
+      <w:rPr>
+        <w:rFonts w:ascii="Symbol" w:hAnsi="Symbol" w:hint="default"/>
+      </w:rPr>
+    </w:lvl>
+    <w:lvl w:ilvl="4" w:tplc="2C0A0003" w:tentative="1">
+      <w:start w:val="1"/>
+      <w:numFmt w:val="bullet"/>
+      <w:lvlText w:val="o"/>
+      <w:lvlJc w:val="left"/>
+      <w:pPr>
+        <w:ind w:left="3600" w:hanging="360"/>
+      </w:pPr>
+      <w:rPr>
+        <w:rFonts w:ascii="Courier New" w:hAnsi="Courier New" w:cs="Courier New" w:hint="default"/>
+      </w:rPr>
+    </w:lvl>
+    <w:lvl w:ilvl="5" w:tplc="2C0A0005" w:tentative="1">
+      <w:start w:val="1"/>
+      <w:numFmt w:val="bullet"/>
+      <w:lvlText w:val=""/>
+      <w:lvlJc w:val="left"/>
+      <w:pPr>
+        <w:ind w:left="4320" w:hanging="360"/>
+      </w:pPr>
+      <w:rPr>
+        <w:rFonts w:ascii="Wingdings" w:hAnsi="Wingdings" w:hint="default"/>
+      </w:rPr>
+    </w:lvl>
+    <w:lvl w:ilvl="6" w:tplc="2C0A0001" w:tentative="1">
+      <w:start w:val="1"/>
+      <w:numFmt w:val="bullet"/>
+      <w:lvlText w:val=""/>
+      <w:lvlJc w:val="left"/>
+      <w:pPr>
+        <w:ind w:left="5040" w:hanging="360"/>
+      </w:pPr>
+      <w:rPr>
+        <w:rFonts w:ascii="Symbol" w:hAnsi="Symbol" w:hint="default"/>
+      </w:rPr>
+    </w:lvl>
+    <w:lvl w:ilvl="7" w:tplc="2C0A0003" w:tentative="1">
+      <w:start w:val="1"/>
+      <w:numFmt w:val="bullet"/>
+      <w:lvlText w:val="o"/>
+      <w:lvlJc w:val="left"/>
+      <w:pPr>
+        <w:ind w:left="5760" w:hanging="360"/>
+      </w:pPr>
+      <w:rPr>
+        <w:rFonts w:ascii="Courier New" w:hAnsi="Courier New" w:cs="Courier New" w:hint="default"/>
+      </w:rPr>
+    </w:lvl>
+    <w:lvl w:ilvl="8" w:tplc="2C0A0005" w:tentative="1">
+      <w:start w:val="1"/>
+      <w:numFmt w:val="bullet"/>
+      <w:lvlText w:val=""/>
+      <w:lvlJc w:val="left"/>
+      <w:pPr>
+        <w:ind w:left="6480" w:hanging="360"/>
+      </w:pPr>
+      <w:rPr>
+        <w:rFonts w:ascii="Wingdings" w:hAnsi="Wingdings" w:hint="default"/>
+      </w:rPr>
+    </w:lvl>
+  </w:abstractNum>
+  <w:abstractNum w:abstractNumId="42" w15:restartNumberingAfterBreak="0">
     <w:nsid w:val="61D56BAD"/>
     <w:multiLevelType w:val="hybridMultilevel"/>
     <w:tmpl w:val="5218BBE0"/>
@@ -25246,7 +26729,121 @@
       </w:rPr>
     </w:lvl>
   </w:abstractNum>
-  <w:abstractNum w:abstractNumId="39" w15:restartNumberingAfterBreak="0">
+  <w:abstractNum w:abstractNumId="43" w15:restartNumberingAfterBreak="0">
+    <w:nsid w:val="62940A84"/>
+    <w:multiLevelType w:val="hybridMultilevel"/>
+    <w:tmpl w:val="22DE227A"/>
+    <w:lvl w:ilvl="0" w:tplc="2C0A0007">
+      <w:start w:val="1"/>
+      <w:numFmt w:val="bullet"/>
+      <w:lvlText w:val=""/>
+      <w:lvlPicBulletId w:val="0"/>
+      <w:lvlJc w:val="left"/>
+      <w:pPr>
+        <w:ind w:left="720" w:hanging="360"/>
+      </w:pPr>
+      <w:rPr>
+        <w:rFonts w:ascii="Symbol" w:hAnsi="Symbol" w:hint="default"/>
+      </w:rPr>
+    </w:lvl>
+    <w:lvl w:ilvl="1" w:tplc="2C0A0003" w:tentative="1">
+      <w:start w:val="1"/>
+      <w:numFmt w:val="bullet"/>
+      <w:lvlText w:val="o"/>
+      <w:lvlJc w:val="left"/>
+      <w:pPr>
+        <w:ind w:left="1440" w:hanging="360"/>
+      </w:pPr>
+      <w:rPr>
+        <w:rFonts w:ascii="Courier New" w:hAnsi="Courier New" w:cs="Courier New" w:hint="default"/>
+      </w:rPr>
+    </w:lvl>
+    <w:lvl w:ilvl="2" w:tplc="2C0A0005" w:tentative="1">
+      <w:start w:val="1"/>
+      <w:numFmt w:val="bullet"/>
+      <w:lvlText w:val=""/>
+      <w:lvlJc w:val="left"/>
+      <w:pPr>
+        <w:ind w:left="2160" w:hanging="360"/>
+      </w:pPr>
+      <w:rPr>
+        <w:rFonts w:ascii="Wingdings" w:hAnsi="Wingdings" w:hint="default"/>
+      </w:rPr>
+    </w:lvl>
+    <w:lvl w:ilvl="3" w:tplc="2C0A0001" w:tentative="1">
+      <w:start w:val="1"/>
+      <w:numFmt w:val="bullet"/>
+      <w:lvlText w:val=""/>
+      <w:lvlJc w:val="left"/>
+      <w:pPr>
+        <w:ind w:left="2880" w:hanging="360"/>
+      </w:pPr>
+      <w:rPr>
+        <w:rFonts w:ascii="Symbol" w:hAnsi="Symbol" w:hint="default"/>
+      </w:rPr>
+    </w:lvl>
+    <w:lvl w:ilvl="4" w:tplc="2C0A0003" w:tentative="1">
+      <w:start w:val="1"/>
+      <w:numFmt w:val="bullet"/>
+      <w:lvlText w:val="o"/>
+      <w:lvlJc w:val="left"/>
+      <w:pPr>
+        <w:ind w:left="3600" w:hanging="360"/>
+      </w:pPr>
+      <w:rPr>
+        <w:rFonts w:ascii="Courier New" w:hAnsi="Courier New" w:cs="Courier New" w:hint="default"/>
+      </w:rPr>
+    </w:lvl>
+    <w:lvl w:ilvl="5" w:tplc="2C0A0005" w:tentative="1">
+      <w:start w:val="1"/>
+      <w:numFmt w:val="bullet"/>
+      <w:lvlText w:val=""/>
+      <w:lvlJc w:val="left"/>
+      <w:pPr>
+        <w:ind w:left="4320" w:hanging="360"/>
+      </w:pPr>
+      <w:rPr>
+        <w:rFonts w:ascii="Wingdings" w:hAnsi="Wingdings" w:hint="default"/>
+      </w:rPr>
+    </w:lvl>
+    <w:lvl w:ilvl="6" w:tplc="2C0A0001" w:tentative="1">
+      <w:start w:val="1"/>
+      <w:numFmt w:val="bullet"/>
+      <w:lvlText w:val=""/>
+      <w:lvlJc w:val="left"/>
+      <w:pPr>
+        <w:ind w:left="5040" w:hanging="360"/>
+      </w:pPr>
+      <w:rPr>
+        <w:rFonts w:ascii="Symbol" w:hAnsi="Symbol" w:hint="default"/>
+      </w:rPr>
+    </w:lvl>
+    <w:lvl w:ilvl="7" w:tplc="2C0A0003" w:tentative="1">
+      <w:start w:val="1"/>
+      <w:numFmt w:val="bullet"/>
+      <w:lvlText w:val="o"/>
+      <w:lvlJc w:val="left"/>
+      <w:pPr>
+        <w:ind w:left="5760" w:hanging="360"/>
+      </w:pPr>
+      <w:rPr>
+        <w:rFonts w:ascii="Courier New" w:hAnsi="Courier New" w:cs="Courier New" w:hint="default"/>
+      </w:rPr>
+    </w:lvl>
+    <w:lvl w:ilvl="8" w:tplc="2C0A0005" w:tentative="1">
+      <w:start w:val="1"/>
+      <w:numFmt w:val="bullet"/>
+      <w:lvlText w:val=""/>
+      <w:lvlJc w:val="left"/>
+      <w:pPr>
+        <w:ind w:left="6480" w:hanging="360"/>
+      </w:pPr>
+      <w:rPr>
+        <w:rFonts w:ascii="Wingdings" w:hAnsi="Wingdings" w:hint="default"/>
+      </w:rPr>
+    </w:lvl>
+  </w:abstractNum>
+  <w:abstractNum w:abstractNumId="44" w15:restartNumberingAfterBreak="0">
     <w:nsid w:val="6A160A71"/>
     <w:multiLevelType w:val="hybridMultilevel"/>
     <w:tmpl w:val="9BD49D16"/>
@@ -25360,7 +26957,7 @@
       </w:rPr>
     </w:lvl>
   </w:abstractNum>
-  <w:abstractNum w:abstractNumId="40" w15:restartNumberingAfterBreak="0">
+  <w:abstractNum w:abstractNumId="45" w15:restartNumberingAfterBreak="0">
     <w:nsid w:val="6FA02C30"/>
     <w:multiLevelType w:val="hybridMultilevel"/>
     <w:tmpl w:val="D63AF1F2"/>
@@ -25474,7 +27071,7 @@
       </w:rPr>
     </w:lvl>
   </w:abstractNum>
-  <w:abstractNum w:abstractNumId="41" w15:restartNumberingAfterBreak="0">
+  <w:abstractNum w:abstractNumId="46" w15:restartNumberingAfterBreak="0">
     <w:nsid w:val="7239475A"/>
     <w:multiLevelType w:val="hybridMultilevel"/>
     <w:tmpl w:val="286065DE"/>
@@ -25588,7 +27185,121 @@
       </w:rPr>
     </w:lvl>
   </w:abstractNum>
-  <w:abstractNum w:abstractNumId="42" w15:restartNumberingAfterBreak="0">
+  <w:abstractNum w:abstractNumId="47" w15:restartNumberingAfterBreak="0">
+    <w:nsid w:val="72771199"/>
+    <w:multiLevelType w:val="hybridMultilevel"/>
+    <w:tmpl w:val="97C013AA"/>
+    <w:lvl w:ilvl="0" w:tplc="2C0A0007">
+      <w:start w:val="1"/>
+      <w:numFmt w:val="bullet"/>
+      <w:lvlText w:val=""/>
+      <w:lvlPicBulletId w:val="0"/>
+      <w:lvlJc w:val="left"/>
+      <w:pPr>
+        <w:ind w:left="720" w:hanging="360"/>
+      </w:pPr>
+      <w:rPr>
+        <w:rFonts w:ascii="Symbol" w:hAnsi="Symbol" w:hint="default"/>
+      </w:rPr>
+    </w:lvl>
+    <w:lvl w:ilvl="1" w:tplc="2C0A0003" w:tentative="1">
+      <w:start w:val="1"/>
+      <w:numFmt w:val="bullet"/>
+      <w:lvlText w:val="o"/>
+      <w:lvlJc w:val="left"/>
+      <w:pPr>
+        <w:ind w:left="1440" w:hanging="360"/>
+      </w:pPr>
+      <w:rPr>
+        <w:rFonts w:ascii="Courier New" w:hAnsi="Courier New" w:cs="Courier New" w:hint="default"/>
+      </w:rPr>
+    </w:lvl>
+    <w:lvl w:ilvl="2" w:tplc="2C0A0005" w:tentative="1">
+      <w:start w:val="1"/>
+      <w:numFmt w:val="bullet"/>
+      <w:lvlText w:val=""/>
+      <w:lvlJc w:val="left"/>
+      <w:pPr>
+        <w:ind w:left="2160" w:hanging="360"/>
+      </w:pPr>
+      <w:rPr>
+        <w:rFonts w:ascii="Wingdings" w:hAnsi="Wingdings" w:hint="default"/>
+      </w:rPr>
+    </w:lvl>
+    <w:lvl w:ilvl="3" w:tplc="2C0A0001" w:tentative="1">
+      <w:start w:val="1"/>
+      <w:numFmt w:val="bullet"/>
+      <w:lvlText w:val=""/>
+      <w:lvlJc w:val="left"/>
+      <w:pPr>
+        <w:ind w:left="2880" w:hanging="360"/>
+      </w:pPr>
+      <w:rPr>
+        <w:rFonts w:ascii="Symbol" w:hAnsi="Symbol" w:hint="default"/>
+      </w:rPr>
+    </w:lvl>
+    <w:lvl w:ilvl="4" w:tplc="2C0A0003" w:tentative="1">
+      <w:start w:val="1"/>
+      <w:numFmt w:val="bullet"/>
+      <w:lvlText w:val="o"/>
+      <w:lvlJc w:val="left"/>
+      <w:pPr>
+        <w:ind w:left="3600" w:hanging="360"/>
+      </w:pPr>
+      <w:rPr>
+        <w:rFonts w:ascii="Courier New" w:hAnsi="Courier New" w:cs="Courier New" w:hint="default"/>
+      </w:rPr>
+    </w:lvl>
+    <w:lvl w:ilvl="5" w:tplc="2C0A0005" w:tentative="1">
+      <w:start w:val="1"/>
+      <w:numFmt w:val="bullet"/>
+      <w:lvlText w:val=""/>
+      <w:lvlJc w:val="left"/>
+      <w:pPr>
+        <w:ind w:left="4320" w:hanging="360"/>
+      </w:pPr>
+      <w:rPr>
+        <w:rFonts w:ascii="Wingdings" w:hAnsi="Wingdings" w:hint="default"/>
+      </w:rPr>
+    </w:lvl>
+    <w:lvl w:ilvl="6" w:tplc="2C0A0001" w:tentative="1">
+      <w:start w:val="1"/>
+      <w:numFmt w:val="bullet"/>
+      <w:lvlText w:val=""/>
+      <w:lvlJc w:val="left"/>
+      <w:pPr>
+        <w:ind w:left="5040" w:hanging="360"/>
+      </w:pPr>
+      <w:rPr>
+        <w:rFonts w:ascii="Symbol" w:hAnsi="Symbol" w:hint="default"/>
+      </w:rPr>
+    </w:lvl>
+    <w:lvl w:ilvl="7" w:tplc="2C0A0003" w:tentative="1">
+      <w:start w:val="1"/>
+      <w:numFmt w:val="bullet"/>
+      <w:lvlText w:val="o"/>
+      <w:lvlJc w:val="left"/>
+      <w:pPr>
+        <w:ind w:left="5760" w:hanging="360"/>
+      </w:pPr>
+      <w:rPr>
+        <w:rFonts w:ascii="Courier New" w:hAnsi="Courier New" w:cs="Courier New" w:hint="default"/>
+      </w:rPr>
+    </w:lvl>
+    <w:lvl w:ilvl="8" w:tplc="2C0A0005" w:tentative="1">
+      <w:start w:val="1"/>
+      <w:numFmt w:val="bullet"/>
+      <w:lvlText w:val=""/>
+      <w:lvlJc w:val="left"/>
+      <w:pPr>
+        <w:ind w:left="6480" w:hanging="360"/>
+      </w:pPr>
+      <w:rPr>
+        <w:rFonts w:ascii="Wingdings" w:hAnsi="Wingdings" w:hint="default"/>
+      </w:rPr>
+    </w:lvl>
+  </w:abstractNum>
+  <w:abstractNum w:abstractNumId="48" w15:restartNumberingAfterBreak="0">
     <w:nsid w:val="7A1C5208"/>
     <w:multiLevelType w:val="hybridMultilevel"/>
     <w:tmpl w:val="8710E0F8"/>
@@ -25702,7 +27413,7 @@
       </w:rPr>
     </w:lvl>
   </w:abstractNum>
-  <w:abstractNum w:abstractNumId="43" w15:restartNumberingAfterBreak="0">
+  <w:abstractNum w:abstractNumId="49" w15:restartNumberingAfterBreak="0">
     <w:nsid w:val="7CCA13D1"/>
     <w:multiLevelType w:val="hybridMultilevel"/>
     <w:tmpl w:val="E912D3B6"/>
@@ -25816,7 +27527,121 @@
       </w:rPr>
     </w:lvl>
   </w:abstractNum>
-  <w:abstractNum w:abstractNumId="44" w15:restartNumberingAfterBreak="0">
+  <w:abstractNum w:abstractNumId="50" w15:restartNumberingAfterBreak="0">
+    <w:nsid w:val="7D9473E2"/>
+    <w:multiLevelType w:val="hybridMultilevel"/>
+    <w:tmpl w:val="D8DE3E7E"/>
+    <w:lvl w:ilvl="0" w:tplc="2C0A0007">
+      <w:start w:val="1"/>
+      <w:numFmt w:val="bullet"/>
+      <w:lvlText w:val=""/>
+      <w:lvlPicBulletId w:val="0"/>
+      <w:lvlJc w:val="left"/>
+      <w:pPr>
+        <w:ind w:left="720" w:hanging="360"/>
+      </w:pPr>
+      <w:rPr>
+        <w:rFonts w:ascii="Symbol" w:hAnsi="Symbol" w:hint="default"/>
+      </w:rPr>
+    </w:lvl>
+    <w:lvl w:ilvl="1" w:tplc="2C0A0003" w:tentative="1">
+      <w:start w:val="1"/>
+      <w:numFmt w:val="bullet"/>
+      <w:lvlText w:val="o"/>
+      <w:lvlJc w:val="left"/>
+      <w:pPr>
+        <w:ind w:left="1440" w:hanging="360"/>
+      </w:pPr>
+      <w:rPr>
+        <w:rFonts w:ascii="Courier New" w:hAnsi="Courier New" w:cs="Courier New" w:hint="default"/>
+      </w:rPr>
+    </w:lvl>
+    <w:lvl w:ilvl="2" w:tplc="2C0A0005" w:tentative="1">
+      <w:start w:val="1"/>
+      <w:numFmt w:val="bullet"/>
+      <w:lvlText w:val=""/>
+      <w:lvlJc w:val="left"/>
+      <w:pPr>
+        <w:ind w:left="2160" w:hanging="360"/>
+      </w:pPr>
+      <w:rPr>
+        <w:rFonts w:ascii="Wingdings" w:hAnsi="Wingdings" w:hint="default"/>
+      </w:rPr>
+    </w:lvl>
+    <w:lvl w:ilvl="3" w:tplc="2C0A0001" w:tentative="1">
+      <w:start w:val="1"/>
+      <w:numFmt w:val="bullet"/>
+      <w:lvlText w:val=""/>
+      <w:lvlJc w:val="left"/>
+      <w:pPr>
+        <w:ind w:left="2880" w:hanging="360"/>
+      </w:pPr>
+      <w:rPr>
+        <w:rFonts w:ascii="Symbol" w:hAnsi="Symbol" w:hint="default"/>
+      </w:rPr>
+    </w:lvl>
+    <w:lvl w:ilvl="4" w:tplc="2C0A0003" w:tentative="1">
+      <w:start w:val="1"/>
+      <w:numFmt w:val="bullet"/>
+      <w:lvlText w:val="o"/>
+      <w:lvlJc w:val="left"/>
+      <w:pPr>
+        <w:ind w:left="3600" w:hanging="360"/>
+      </w:pPr>
+      <w:rPr>
+        <w:rFonts w:ascii="Courier New" w:hAnsi="Courier New" w:cs="Courier New" w:hint="default"/>
+      </w:rPr>
+    </w:lvl>
+    <w:lvl w:ilvl="5" w:tplc="2C0A0005" w:tentative="1">
+      <w:start w:val="1"/>
+      <w:numFmt w:val="bullet"/>
+      <w:lvlText w:val=""/>
+      <w:lvlJc w:val="left"/>
+      <w:pPr>
+        <w:ind w:left="4320" w:hanging="360"/>
+      </w:pPr>
+      <w:rPr>
+        <w:rFonts w:ascii="Wingdings" w:hAnsi="Wingdings" w:hint="default"/>
+      </w:rPr>
+    </w:lvl>
+    <w:lvl w:ilvl="6" w:tplc="2C0A0001" w:tentative="1">
+      <w:start w:val="1"/>
+      <w:numFmt w:val="bullet"/>
+      <w:lvlText w:val=""/>
+      <w:lvlJc w:val="left"/>
+      <w:pPr>
+        <w:ind w:left="5040" w:hanging="360"/>
+      </w:pPr>
+      <w:rPr>
+        <w:rFonts w:ascii="Symbol" w:hAnsi="Symbol" w:hint="default"/>
+      </w:rPr>
+    </w:lvl>
+    <w:lvl w:ilvl="7" w:tplc="2C0A0003" w:tentative="1">
+      <w:start w:val="1"/>
+      <w:numFmt w:val="bullet"/>
+      <w:lvlText w:val="o"/>
+      <w:lvlJc w:val="left"/>
+      <w:pPr>
+        <w:ind w:left="5760" w:hanging="360"/>
+      </w:pPr>
+      <w:rPr>
+        <w:rFonts w:ascii="Courier New" w:hAnsi="Courier New" w:cs="Courier New" w:hint="default"/>
+      </w:rPr>
+    </w:lvl>
+    <w:lvl w:ilvl="8" w:tplc="2C0A0005" w:tentative="1">
+      <w:start w:val="1"/>
+      <w:numFmt w:val="bullet"/>
+      <w:lvlText w:val=""/>
+      <w:lvlJc w:val="left"/>
+      <w:pPr>
+        <w:ind w:left="6480" w:hanging="360"/>
+      </w:pPr>
+      <w:rPr>
+        <w:rFonts w:ascii="Wingdings" w:hAnsi="Wingdings" w:hint="default"/>
+      </w:rPr>
+    </w:lvl>
+  </w:abstractNum>
+  <w:abstractNum w:abstractNumId="51" w15:restartNumberingAfterBreak="0">
     <w:nsid w:val="7E1666F9"/>
     <w:multiLevelType w:val="hybridMultilevel"/>
     <w:tmpl w:val="4A8AE3AA"/>
@@ -25930,7 +27755,7 @@
       </w:rPr>
     </w:lvl>
   </w:abstractNum>
-  <w:abstractNum w:abstractNumId="45" w15:restartNumberingAfterBreak="0">
+  <w:abstractNum w:abstractNumId="52" w15:restartNumberingAfterBreak="0">
     <w:nsid w:val="7F62236D"/>
     <w:multiLevelType w:val="hybridMultilevel"/>
     <w:tmpl w:val="AE8843FE"/>
@@ -26051,13 +27876,13 @@
     <w:abstractNumId w:val="0"/>
   </w:num>
   <w:num w:numId="3">
-    <w:abstractNumId w:val="21"/>
+    <w:abstractNumId w:val="22"/>
   </w:num>
   <w:num w:numId="4">
-    <w:abstractNumId w:val="34"/>
+    <w:abstractNumId w:val="37"/>
   </w:num>
   <w:num w:numId="5">
-    <w:abstractNumId w:val="28"/>
+    <w:abstractNumId w:val="30"/>
   </w:num>
   <w:num w:numId="6">
     <w:abstractNumId w:val="16"/>
@@ -26069,34 +27894,34 @@
     <w:abstractNumId w:val="3"/>
   </w:num>
   <w:num w:numId="9">
-    <w:abstractNumId w:val="31"/>
+    <w:abstractNumId w:val="33"/>
   </w:num>
   <w:num w:numId="10">
     <w:abstractNumId w:val="17"/>
   </w:num>
   <w:num w:numId="11">
-    <w:abstractNumId w:val="26"/>
+    <w:abstractNumId w:val="28"/>
   </w:num>
   <w:num w:numId="12">
     <w:abstractNumId w:val="12"/>
   </w:num>
   <w:num w:numId="13">
-    <w:abstractNumId w:val="38"/>
+    <w:abstractNumId w:val="42"/>
   </w:num>
   <w:num w:numId="14">
-    <w:abstractNumId w:val="36"/>
+    <w:abstractNumId w:val="39"/>
   </w:num>
   <w:num w:numId="15">
-    <w:abstractNumId w:val="24"/>
+    <w:abstractNumId w:val="26"/>
   </w:num>
   <w:num w:numId="16">
     <w:abstractNumId w:val="2"/>
   </w:num>
   <w:num w:numId="17">
-    <w:abstractNumId w:val="25"/>
+    <w:abstractNumId w:val="27"/>
   </w:num>
   <w:num w:numId="18">
-    <w:abstractNumId w:val="35"/>
+    <w:abstractNumId w:val="38"/>
   </w:num>
   <w:num w:numId="19">
     <w:abstractNumId w:val="18"/>
@@ -26105,13 +27930,13 @@
     <w:abstractNumId w:val="13"/>
   </w:num>
   <w:num w:numId="21">
-    <w:abstractNumId w:val="32"/>
+    <w:abstractNumId w:val="35"/>
   </w:num>
   <w:num w:numId="22">
-    <w:abstractNumId w:val="42"/>
+    <w:abstractNumId w:val="48"/>
   </w:num>
   <w:num w:numId="23">
-    <w:abstractNumId w:val="44"/>
+    <w:abstractNumId w:val="51"/>
   </w:num>
   <w:num w:numId="24">
     <w:abstractNumId w:val="15"/>
@@ -26120,16 +27945,16 @@
     <w:abstractNumId w:val="10"/>
   </w:num>
   <w:num w:numId="26">
-    <w:abstractNumId w:val="41"/>
+    <w:abstractNumId w:val="46"/>
   </w:num>
   <w:num w:numId="27">
-    <w:abstractNumId w:val="29"/>
+    <w:abstractNumId w:val="31"/>
   </w:num>
   <w:num w:numId="28">
-    <w:abstractNumId w:val="43"/>
+    <w:abstractNumId w:val="49"/>
   </w:num>
   <w:num w:numId="29">
-    <w:abstractNumId w:val="27"/>
+    <w:abstractNumId w:val="29"/>
   </w:num>
   <w:num w:numId="30">
     <w:abstractNumId w:val="6"/>
@@ -26147,10 +27972,10 @@
     <w:abstractNumId w:val="11"/>
   </w:num>
   <w:num w:numId="35">
-    <w:abstractNumId w:val="39"/>
+    <w:abstractNumId w:val="44"/>
   </w:num>
   <w:num w:numId="36">
-    <w:abstractNumId w:val="23"/>
+    <w:abstractNumId w:val="25"/>
   </w:num>
   <w:num w:numId="37">
     <w:abstractNumId w:val="7"/>
@@ -26159,28 +27984,49 @@
     <w:abstractNumId w:val="8"/>
   </w:num>
   <w:num w:numId="39">
-    <w:abstractNumId w:val="37"/>
+    <w:abstractNumId w:val="40"/>
   </w:num>
   <w:num w:numId="40">
-    <w:abstractNumId w:val="40"/>
+    <w:abstractNumId w:val="45"/>
   </w:num>
   <w:num w:numId="41">
-    <w:abstractNumId w:val="45"/>
+    <w:abstractNumId w:val="52"/>
   </w:num>
   <w:num w:numId="42">
-    <w:abstractNumId w:val="33"/>
+    <w:abstractNumId w:val="36"/>
   </w:num>
   <w:num w:numId="43">
-    <w:abstractNumId w:val="30"/>
+    <w:abstractNumId w:val="32"/>
   </w:num>
   <w:num w:numId="44">
     <w:abstractNumId w:val="1"/>
   </w:num>
   <w:num w:numId="45">
-    <w:abstractNumId w:val="22"/>
+    <w:abstractNumId w:val="24"/>
   </w:num>
   <w:num w:numId="46">
     <w:abstractNumId w:val="19"/>
+  </w:num>
+  <w:num w:numId="47">
+    <w:abstractNumId w:val="21"/>
+  </w:num>
+  <w:num w:numId="48">
+    <w:abstractNumId w:val="34"/>
+  </w:num>
+  <w:num w:numId="49">
+    <w:abstractNumId w:val="50"/>
+  </w:num>
+  <w:num w:numId="50">
+    <w:abstractNumId w:val="47"/>
+  </w:num>
+  <w:num w:numId="51">
+    <w:abstractNumId w:val="43"/>
+  </w:num>
+  <w:num w:numId="52">
+    <w:abstractNumId w:val="23"/>
+  </w:num>
+  <w:num w:numId="53">
+    <w:abstractNumId w:val="41"/>
   </w:num>
   <w:numIdMacAtCleanup w:val="46"/>
 </w:numbering>

</xml_diff>